<commit_message>
step 5 : improve scene 2
</commit_message>
<xml_diff>
--- a/notes/video-overview-notes.docx
+++ b/notes/video-overview-notes.docx
@@ -87,7 +87,7 @@
           </mc:Choice>
           <mc:Fallback>
             <w:pict>
-              <v:shapetype w14:anchorId="706330A4" id="_x0000_t75" coordsize="21600,21600" o:spt="75" o:preferrelative="t" path="m@4@5l@4@11@9@11@9@5xe" filled="f" stroked="f">
+              <v:shapetype w14:anchorId="7F4C6565" id="_x0000_t75" coordsize="21600,21600" o:spt="75" o:preferrelative="t" path="m@4@5l@4@11@9@11@9@5xe" filled="f" stroked="f">
                 <v:stroke joinstyle="miter"/>
                 <v:formulas>
                   <v:f eqn="if lineDrawn pixelLineWidth 0"/>
@@ -218,7 +218,6 @@
       </w:pPr>
       <w:r>
         <w:rPr>
-          <w:rFonts w:hint="cs"/>
           <w:noProof/>
           <w:sz w:val="56"/>
           <w:szCs w:val="56"/>
@@ -226,79 +225,95 @@
           <w:lang w:val="fa-IR" w:bidi="fa-IR"/>
         </w:rPr>
         <mc:AlternateContent>
-          <mc:Choice Requires="aink">
+          <mc:Choice Requires="wps">
             <w:drawing>
-              <wp:anchor distT="0" distB="0" distL="114300" distR="114300" simplePos="0" relativeHeight="251686912" behindDoc="0" locked="0" layoutInCell="1" allowOverlap="1" wp14:anchorId="01AEBC93" wp14:editId="27850070">
+              <wp:anchor distT="0" distB="0" distL="114300" distR="114300" simplePos="0" relativeHeight="251689984" behindDoc="0" locked="0" layoutInCell="1" allowOverlap="1" wp14:anchorId="0A63E594" wp14:editId="1039F041">
                 <wp:simplePos x="0" y="0"/>
-                <wp:positionH relativeFrom="column">
-                  <wp:posOffset>5051563</wp:posOffset>
+                <wp:positionH relativeFrom="margin">
+                  <wp:align>left</wp:align>
                 </wp:positionH>
                 <wp:positionV relativeFrom="paragraph">
-                  <wp:posOffset>962909</wp:posOffset>
+                  <wp:posOffset>316837</wp:posOffset>
                 </wp:positionV>
-                <wp:extent cx="490320" cy="547920"/>
-                <wp:effectExtent l="57150" t="57150" r="24130" b="43180"/>
+                <wp:extent cx="574150" cy="621858"/>
+                <wp:effectExtent l="38100" t="38100" r="54610" b="64135"/>
                 <wp:wrapNone/>
-                <wp:docPr id="1653171435" name="Ink 64"/>
+                <wp:docPr id="1366280973" name="Star: 4 Points 65"/>
                 <wp:cNvGraphicFramePr/>
                 <a:graphic xmlns:a="http://schemas.openxmlformats.org/drawingml/2006/main">
-                  <a:graphicData uri="http://schemas.microsoft.com/office/word/2010/wordprocessingInk">
-                    <w14:contentPart bwMode="auto" r:id="rId6">
-                      <w14:nvContentPartPr>
-                        <w14:cNvContentPartPr/>
-                      </w14:nvContentPartPr>
-                      <w14:xfrm>
-                        <a:off x="0" y="0"/>
-                        <a:ext cx="490320" cy="547920"/>
-                      </w14:xfrm>
-                    </w14:contentPart>
+                  <a:graphicData uri="http://schemas.microsoft.com/office/word/2010/wordprocessingShape">
+                    <wps:wsp>
+                      <wps:cNvSpPr/>
+                      <wps:spPr>
+                        <a:xfrm>
+                          <a:off x="0" y="0"/>
+                          <a:ext cx="574150" cy="621858"/>
+                        </a:xfrm>
+                        <a:prstGeom prst="star4">
+                          <a:avLst/>
+                        </a:prstGeom>
+                        <a:solidFill>
+                          <a:srgbClr val="AA7BE9"/>
+                        </a:solidFill>
+                        <a:ln>
+                          <a:solidFill>
+                            <a:srgbClr val="AA7BE9"/>
+                          </a:solidFill>
+                        </a:ln>
+                      </wps:spPr>
+                      <wps:style>
+                        <a:lnRef idx="2">
+                          <a:schemeClr val="accent1">
+                            <a:shade val="15000"/>
+                          </a:schemeClr>
+                        </a:lnRef>
+                        <a:fillRef idx="1">
+                          <a:schemeClr val="accent1"/>
+                        </a:fillRef>
+                        <a:effectRef idx="0">
+                          <a:schemeClr val="accent1"/>
+                        </a:effectRef>
+                        <a:fontRef idx="minor">
+                          <a:schemeClr val="lt1"/>
+                        </a:fontRef>
+                      </wps:style>
+                      <wps:bodyPr rot="0" spcFirstLastPara="0" vertOverflow="overflow" horzOverflow="overflow" vert="horz" wrap="square" lIns="91440" tIns="45720" rIns="91440" bIns="45720" numCol="1" spcCol="0" rtlCol="0" fromWordArt="0" anchor="ctr" anchorCtr="0" forceAA="0" compatLnSpc="1">
+                        <a:prstTxWarp prst="textNoShape">
+                          <a:avLst/>
+                        </a:prstTxWarp>
+                        <a:noAutofit/>
+                      </wps:bodyPr>
+                    </wps:wsp>
                   </a:graphicData>
                 </a:graphic>
+                <wp14:sizeRelH relativeFrom="margin">
+                  <wp14:pctWidth>0</wp14:pctWidth>
+                </wp14:sizeRelH>
+                <wp14:sizeRelV relativeFrom="margin">
+                  <wp14:pctHeight>0</wp14:pctHeight>
+                </wp14:sizeRelV>
               </wp:anchor>
             </w:drawing>
           </mc:Choice>
           <mc:Fallback>
-            <w:drawing>
-              <wp:anchor distT="0" distB="0" distL="114300" distR="114300" simplePos="0" relativeHeight="251686912" behindDoc="0" locked="0" layoutInCell="1" allowOverlap="1" wp14:anchorId="01AEBC93" wp14:editId="27850070">
-                <wp:simplePos x="0" y="0"/>
-                <wp:positionH relativeFrom="column">
-                  <wp:posOffset>5051563</wp:posOffset>
-                </wp:positionH>
-                <wp:positionV relativeFrom="paragraph">
-                  <wp:posOffset>962909</wp:posOffset>
-                </wp:positionV>
-                <wp:extent cx="490320" cy="547920"/>
-                <wp:effectExtent l="57150" t="57150" r="24130" b="43180"/>
-                <wp:wrapNone/>
-                <wp:docPr id="1653171435" name="Ink 64"/>
-                <wp:cNvGraphicFramePr/>
-                <a:graphic xmlns:a="http://schemas.openxmlformats.org/drawingml/2006/main">
-                  <a:graphicData uri="http://schemas.openxmlformats.org/drawingml/2006/picture">
-                    <pic:pic xmlns:pic="http://schemas.openxmlformats.org/drawingml/2006/picture">
-                      <pic:nvPicPr>
-                        <pic:cNvPr id="1653171435" name="Ink 64"/>
-                        <pic:cNvPicPr/>
-                      </pic:nvPicPr>
-                      <pic:blipFill>
-                        <a:blip r:embed="rId7"/>
-                        <a:stretch>
-                          <a:fillRect/>
-                        </a:stretch>
-                      </pic:blipFill>
-                      <pic:spPr>
-                        <a:xfrm>
-                          <a:off x="0" y="0"/>
-                          <a:ext cx="507960" cy="565560"/>
-                        </a:xfrm>
-                        <a:prstGeom prst="rect">
-                          <a:avLst/>
-                        </a:prstGeom>
-                      </pic:spPr>
-                    </pic:pic>
-                  </a:graphicData>
-                </a:graphic>
-              </wp:anchor>
-            </w:drawing>
+            <w:pict>
+              <v:shapetype w14:anchorId="42076F15" id="_x0000_t187" coordsize="21600,21600" o:spt="187" adj="8100" path="m21600,10800l@2@3,10800,0@3@3,,10800@3@2,10800,21600@2@2xe">
+                <v:stroke joinstyle="miter"/>
+                <v:formulas>
+                  <v:f eqn="sum 10800 0 #0"/>
+                  <v:f eqn="prod @0 23170 32768"/>
+                  <v:f eqn="sum @1 10800 0"/>
+                  <v:f eqn="sum 10800 0 @1"/>
+                </v:formulas>
+                <v:path gradientshapeok="t" o:connecttype="rect" textboxrect="@3,@3,@2,@2"/>
+                <v:handles>
+                  <v:h position="#0,center" xrange="0,10800"/>
+                </v:handles>
+              </v:shapetype>
+              <v:shape id="Star: 4 Points 65" o:spid="_x0000_s1026" type="#_x0000_t187" style="position:absolute;margin-left:0;margin-top:24.95pt;width:45.2pt;height:48.95pt;z-index:251689984;visibility:visible;mso-wrap-style:square;mso-width-percent:0;mso-height-percent:0;mso-wrap-distance-left:9pt;mso-wrap-distance-top:0;mso-wrap-distance-right:9pt;mso-wrap-distance-bottom:0;mso-position-horizontal:left;mso-position-horizontal-relative:margin;mso-position-vertical:absolute;mso-position-vertical-relative:text;mso-width-percent:0;mso-height-percent:0;mso-width-relative:margin;mso-height-relative:margin;v-text-anchor:middle" o:gfxdata="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" fillcolor="#aa7be9" strokecolor="#aa7be9" strokeweight="1pt">
+                <w10:wrap anchorx="margin"/>
+              </v:shape>
+            </w:pict>
           </mc:Fallback>
         </mc:AlternateContent>
       </w:r>
@@ -312,353 +327,9 @@
           <w:lang w:val="fa-IR" w:bidi="fa-IR"/>
         </w:rPr>
         <mc:AlternateContent>
-          <mc:Choice Requires="aink">
-            <w:drawing>
-              <wp:anchor distT="0" distB="0" distL="114300" distR="114300" simplePos="0" relativeHeight="251685888" behindDoc="0" locked="0" layoutInCell="1" allowOverlap="1" wp14:anchorId="346E8289" wp14:editId="0E9294F1">
-                <wp:simplePos x="0" y="0"/>
-                <wp:positionH relativeFrom="column">
-                  <wp:posOffset>-118205</wp:posOffset>
-                </wp:positionH>
-                <wp:positionV relativeFrom="paragraph">
-                  <wp:posOffset>301778</wp:posOffset>
-                </wp:positionV>
-                <wp:extent cx="490320" cy="547920"/>
-                <wp:effectExtent l="57150" t="57150" r="24130" b="43180"/>
-                <wp:wrapNone/>
-                <wp:docPr id="1960337535" name="Ink 64"/>
-                <wp:cNvGraphicFramePr/>
-                <a:graphic xmlns:a="http://schemas.openxmlformats.org/drawingml/2006/main">
-                  <a:graphicData uri="http://schemas.microsoft.com/office/word/2010/wordprocessingInk">
-                    <w14:contentPart bwMode="auto" r:id="rId8">
-                      <w14:nvContentPartPr>
-                        <w14:cNvContentPartPr/>
-                      </w14:nvContentPartPr>
-                      <w14:xfrm>
-                        <a:off x="0" y="0"/>
-                        <a:ext cx="490320" cy="547920"/>
-                      </w14:xfrm>
-                    </w14:contentPart>
-                  </a:graphicData>
-                </a:graphic>
-              </wp:anchor>
-            </w:drawing>
-          </mc:Choice>
-          <mc:Fallback>
-            <w:drawing>
-              <wp:anchor distT="0" distB="0" distL="114300" distR="114300" simplePos="0" relativeHeight="251685888" behindDoc="0" locked="0" layoutInCell="1" allowOverlap="1" wp14:anchorId="346E8289" wp14:editId="0E9294F1">
-                <wp:simplePos x="0" y="0"/>
-                <wp:positionH relativeFrom="column">
-                  <wp:posOffset>-118205</wp:posOffset>
-                </wp:positionH>
-                <wp:positionV relativeFrom="paragraph">
-                  <wp:posOffset>301778</wp:posOffset>
-                </wp:positionV>
-                <wp:extent cx="490320" cy="547920"/>
-                <wp:effectExtent l="57150" t="57150" r="24130" b="43180"/>
-                <wp:wrapNone/>
-                <wp:docPr id="1960337535" name="Ink 64"/>
-                <wp:cNvGraphicFramePr/>
-                <a:graphic xmlns:a="http://schemas.openxmlformats.org/drawingml/2006/main">
-                  <a:graphicData uri="http://schemas.openxmlformats.org/drawingml/2006/picture">
-                    <pic:pic xmlns:pic="http://schemas.openxmlformats.org/drawingml/2006/picture">
-                      <pic:nvPicPr>
-                        <pic:cNvPr id="1960337535" name="Ink 64"/>
-                        <pic:cNvPicPr/>
-                      </pic:nvPicPr>
-                      <pic:blipFill>
-                        <a:blip r:embed="rId7"/>
-                        <a:stretch>
-                          <a:fillRect/>
-                        </a:stretch>
-                      </pic:blipFill>
-                      <pic:spPr>
-                        <a:xfrm>
-                          <a:off x="0" y="0"/>
-                          <a:ext cx="507960" cy="565560"/>
-                        </a:xfrm>
-                        <a:prstGeom prst="rect">
-                          <a:avLst/>
-                        </a:prstGeom>
-                      </pic:spPr>
-                    </pic:pic>
-                  </a:graphicData>
-                </a:graphic>
-              </wp:anchor>
-            </w:drawing>
-          </mc:Fallback>
-        </mc:AlternateContent>
-      </w:r>
-      <w:r>
-        <w:rPr>
-          <w:rFonts w:hint="cs"/>
-          <w:noProof/>
-          <w:sz w:val="56"/>
-          <w:szCs w:val="56"/>
-          <w:rtl/>
-          <w:lang w:val="fa-IR" w:bidi="fa-IR"/>
-        </w:rPr>
-        <mc:AlternateContent>
-          <mc:Choice Requires="aink">
-            <w:drawing>
-              <wp:anchor distT="0" distB="0" distL="114300" distR="114300" simplePos="0" relativeHeight="251684864" behindDoc="0" locked="0" layoutInCell="1" allowOverlap="1" wp14:anchorId="2868ACDB" wp14:editId="52BC1617">
-                <wp:simplePos x="0" y="0"/>
-                <wp:positionH relativeFrom="column">
-                  <wp:posOffset>116875</wp:posOffset>
-                </wp:positionH>
-                <wp:positionV relativeFrom="paragraph">
-                  <wp:posOffset>516338</wp:posOffset>
-                </wp:positionV>
-                <wp:extent cx="249120" cy="285480"/>
-                <wp:effectExtent l="57150" t="57150" r="55880" b="57785"/>
-                <wp:wrapNone/>
-                <wp:docPr id="2107479936" name="Ink 63"/>
-                <wp:cNvGraphicFramePr/>
-                <a:graphic xmlns:a="http://schemas.openxmlformats.org/drawingml/2006/main">
-                  <a:graphicData uri="http://schemas.microsoft.com/office/word/2010/wordprocessingInk">
-                    <w14:contentPart bwMode="auto" r:id="rId9">
-                      <w14:nvContentPartPr>
-                        <w14:cNvContentPartPr/>
-                      </w14:nvContentPartPr>
-                      <w14:xfrm>
-                        <a:off x="0" y="0"/>
-                        <a:ext cx="249120" cy="285480"/>
-                      </w14:xfrm>
-                    </w14:contentPart>
-                  </a:graphicData>
-                </a:graphic>
-              </wp:anchor>
-            </w:drawing>
-          </mc:Choice>
-          <mc:Fallback>
-            <w:drawing>
-              <wp:anchor distT="0" distB="0" distL="114300" distR="114300" simplePos="0" relativeHeight="251684864" behindDoc="0" locked="0" layoutInCell="1" allowOverlap="1" wp14:anchorId="2868ACDB" wp14:editId="52BC1617">
-                <wp:simplePos x="0" y="0"/>
-                <wp:positionH relativeFrom="column">
-                  <wp:posOffset>116875</wp:posOffset>
-                </wp:positionH>
-                <wp:positionV relativeFrom="paragraph">
-                  <wp:posOffset>516338</wp:posOffset>
-                </wp:positionV>
-                <wp:extent cx="249120" cy="285480"/>
-                <wp:effectExtent l="57150" t="57150" r="55880" b="57785"/>
-                <wp:wrapNone/>
-                <wp:docPr id="2107479936" name="Ink 63"/>
-                <wp:cNvGraphicFramePr/>
-                <a:graphic xmlns:a="http://schemas.openxmlformats.org/drawingml/2006/main">
-                  <a:graphicData uri="http://schemas.openxmlformats.org/drawingml/2006/picture">
-                    <pic:pic xmlns:pic="http://schemas.openxmlformats.org/drawingml/2006/picture">
-                      <pic:nvPicPr>
-                        <pic:cNvPr id="2107479936" name="Ink 63"/>
-                        <pic:cNvPicPr/>
-                      </pic:nvPicPr>
-                      <pic:blipFill>
-                        <a:blip r:embed="rId10"/>
-                        <a:stretch>
-                          <a:fillRect/>
-                        </a:stretch>
-                      </pic:blipFill>
-                      <pic:spPr>
-                        <a:xfrm>
-                          <a:off x="0" y="0"/>
-                          <a:ext cx="266760" cy="303120"/>
-                        </a:xfrm>
-                        <a:prstGeom prst="rect">
-                          <a:avLst/>
-                        </a:prstGeom>
-                      </pic:spPr>
-                    </pic:pic>
-                  </a:graphicData>
-                </a:graphic>
-              </wp:anchor>
-            </w:drawing>
-          </mc:Fallback>
-        </mc:AlternateContent>
-      </w:r>
-      <w:r>
-        <w:rPr>
-          <w:rFonts w:hint="cs"/>
-          <w:noProof/>
-          <w:sz w:val="56"/>
-          <w:szCs w:val="56"/>
-          <w:rtl/>
-          <w:lang w:val="fa-IR" w:bidi="fa-IR"/>
-        </w:rPr>
-        <mc:AlternateContent>
-          <mc:Choice Requires="aink">
-            <w:drawing>
-              <wp:anchor distT="0" distB="0" distL="114300" distR="114300" simplePos="0" relativeHeight="251683840" behindDoc="0" locked="0" layoutInCell="1" allowOverlap="1" wp14:anchorId="14A8439B" wp14:editId="16363D38">
-                <wp:simplePos x="0" y="0"/>
-                <wp:positionH relativeFrom="column">
-                  <wp:posOffset>-119285</wp:posOffset>
-                </wp:positionH>
-                <wp:positionV relativeFrom="paragraph">
-                  <wp:posOffset>523538</wp:posOffset>
-                </wp:positionV>
-                <wp:extent cx="329400" cy="206280"/>
-                <wp:effectExtent l="57150" t="57150" r="33020" b="41910"/>
-                <wp:wrapNone/>
-                <wp:docPr id="1523775734" name="Ink 62"/>
-                <wp:cNvGraphicFramePr/>
-                <a:graphic xmlns:a="http://schemas.openxmlformats.org/drawingml/2006/main">
-                  <a:graphicData uri="http://schemas.microsoft.com/office/word/2010/wordprocessingInk">
-                    <w14:contentPart bwMode="auto" r:id="rId11">
-                      <w14:nvContentPartPr>
-                        <w14:cNvContentPartPr/>
-                      </w14:nvContentPartPr>
-                      <w14:xfrm>
-                        <a:off x="0" y="0"/>
-                        <a:ext cx="329400" cy="206280"/>
-                      </w14:xfrm>
-                    </w14:contentPart>
-                  </a:graphicData>
-                </a:graphic>
-              </wp:anchor>
-            </w:drawing>
-          </mc:Choice>
-          <mc:Fallback>
-            <w:drawing>
-              <wp:anchor distT="0" distB="0" distL="114300" distR="114300" simplePos="0" relativeHeight="251683840" behindDoc="0" locked="0" layoutInCell="1" allowOverlap="1" wp14:anchorId="14A8439B" wp14:editId="16363D38">
-                <wp:simplePos x="0" y="0"/>
-                <wp:positionH relativeFrom="column">
-                  <wp:posOffset>-119285</wp:posOffset>
-                </wp:positionH>
-                <wp:positionV relativeFrom="paragraph">
-                  <wp:posOffset>523538</wp:posOffset>
-                </wp:positionV>
-                <wp:extent cx="329400" cy="206280"/>
-                <wp:effectExtent l="57150" t="57150" r="33020" b="41910"/>
-                <wp:wrapNone/>
-                <wp:docPr id="1523775734" name="Ink 62"/>
-                <wp:cNvGraphicFramePr/>
-                <a:graphic xmlns:a="http://schemas.openxmlformats.org/drawingml/2006/main">
-                  <a:graphicData uri="http://schemas.openxmlformats.org/drawingml/2006/picture">
-                    <pic:pic xmlns:pic="http://schemas.openxmlformats.org/drawingml/2006/picture">
-                      <pic:nvPicPr>
-                        <pic:cNvPr id="1523775734" name="Ink 62"/>
-                        <pic:cNvPicPr/>
-                      </pic:nvPicPr>
-                      <pic:blipFill>
-                        <a:blip r:embed="rId12"/>
-                        <a:stretch>
-                          <a:fillRect/>
-                        </a:stretch>
-                      </pic:blipFill>
-                      <pic:spPr>
-                        <a:xfrm>
-                          <a:off x="0" y="0"/>
-                          <a:ext cx="347040" cy="223920"/>
-                        </a:xfrm>
-                        <a:prstGeom prst="rect">
-                          <a:avLst/>
-                        </a:prstGeom>
-                      </pic:spPr>
-                    </pic:pic>
-                  </a:graphicData>
-                </a:graphic>
-              </wp:anchor>
-            </w:drawing>
-          </mc:Fallback>
-        </mc:AlternateContent>
-      </w:r>
-      <w:r>
-        <w:rPr>
-          <w:rFonts w:hint="cs"/>
-          <w:noProof/>
-          <w:sz w:val="56"/>
-          <w:szCs w:val="56"/>
-          <w:rtl/>
-          <w:lang w:val="fa-IR" w:bidi="fa-IR"/>
-        </w:rPr>
-        <mc:AlternateContent>
-          <mc:Choice Requires="aink">
-            <w:drawing>
-              <wp:anchor distT="0" distB="0" distL="114300" distR="114300" simplePos="0" relativeHeight="251682816" behindDoc="0" locked="0" layoutInCell="1" allowOverlap="1" wp14:anchorId="39D751C1" wp14:editId="14682CBC">
-                <wp:simplePos x="0" y="0"/>
-                <wp:positionH relativeFrom="column">
-                  <wp:posOffset>-135255</wp:posOffset>
-                </wp:positionH>
-                <wp:positionV relativeFrom="paragraph">
-                  <wp:posOffset>237490</wp:posOffset>
-                </wp:positionV>
-                <wp:extent cx="488590" cy="292100"/>
-                <wp:effectExtent l="57150" t="57150" r="6985" b="50800"/>
-                <wp:wrapNone/>
-                <wp:docPr id="1613925701" name="Ink 61"/>
-                <wp:cNvGraphicFramePr/>
-                <a:graphic xmlns:a="http://schemas.openxmlformats.org/drawingml/2006/main">
-                  <a:graphicData uri="http://schemas.microsoft.com/office/word/2010/wordprocessingInk">
-                    <w14:contentPart bwMode="auto" r:id="rId13">
-                      <w14:nvContentPartPr>
-                        <w14:cNvContentPartPr/>
-                      </w14:nvContentPartPr>
-                      <w14:xfrm>
-                        <a:off x="0" y="0"/>
-                        <a:ext cx="488590" cy="292100"/>
-                      </w14:xfrm>
-                    </w14:contentPart>
-                  </a:graphicData>
-                </a:graphic>
-              </wp:anchor>
-            </w:drawing>
-          </mc:Choice>
-          <mc:Fallback>
-            <w:drawing>
-              <wp:anchor distT="0" distB="0" distL="114300" distR="114300" simplePos="0" relativeHeight="251682816" behindDoc="0" locked="0" layoutInCell="1" allowOverlap="1" wp14:anchorId="39D751C1" wp14:editId="14682CBC">
-                <wp:simplePos x="0" y="0"/>
-                <wp:positionH relativeFrom="column">
-                  <wp:posOffset>-135255</wp:posOffset>
-                </wp:positionH>
-                <wp:positionV relativeFrom="paragraph">
-                  <wp:posOffset>237490</wp:posOffset>
-                </wp:positionV>
-                <wp:extent cx="488590" cy="292100"/>
-                <wp:effectExtent l="57150" t="57150" r="6985" b="50800"/>
-                <wp:wrapNone/>
-                <wp:docPr id="1613925701" name="Ink 61"/>
-                <wp:cNvGraphicFramePr/>
-                <a:graphic xmlns:a="http://schemas.openxmlformats.org/drawingml/2006/main">
-                  <a:graphicData uri="http://schemas.openxmlformats.org/drawingml/2006/picture">
-                    <pic:pic xmlns:pic="http://schemas.openxmlformats.org/drawingml/2006/picture">
-                      <pic:nvPicPr>
-                        <pic:cNvPr id="1613925701" name="Ink 61"/>
-                        <pic:cNvPicPr/>
-                      </pic:nvPicPr>
-                      <pic:blipFill>
-                        <a:blip r:embed="rId14"/>
-                        <a:stretch>
-                          <a:fillRect/>
-                        </a:stretch>
-                      </pic:blipFill>
-                      <pic:spPr>
-                        <a:xfrm>
-                          <a:off x="0" y="0"/>
-                          <a:ext cx="506233" cy="309705"/>
-                        </a:xfrm>
-                        <a:prstGeom prst="rect">
-                          <a:avLst/>
-                        </a:prstGeom>
-                      </pic:spPr>
-                    </pic:pic>
-                  </a:graphicData>
-                </a:graphic>
-              </wp:anchor>
-            </w:drawing>
-          </mc:Fallback>
-        </mc:AlternateContent>
-      </w:r>
-      <w:r>
-        <w:rPr>
-          <w:rFonts w:hint="cs"/>
-          <w:noProof/>
-          <w:sz w:val="56"/>
-          <w:szCs w:val="56"/>
-          <w:rtl/>
-          <w:lang w:val="fa-IR" w:bidi="fa-IR"/>
-        </w:rPr>
-        <mc:AlternateContent>
           <mc:Choice Requires="wpi">
             <w:drawing>
-              <wp:anchor distT="0" distB="0" distL="114300" distR="114300" simplePos="0" relativeHeight="251681792" behindDoc="0" locked="0" layoutInCell="1" allowOverlap="1" wp14:anchorId="7B88F70B" wp14:editId="507A5D87">
+              <wp:anchor distT="0" distB="0" distL="114300" distR="114300" simplePos="0" relativeHeight="251681792" behindDoc="0" locked="0" layoutInCell="1" allowOverlap="1" wp14:anchorId="7B88F70B" wp14:editId="5D99B6DF">
                 <wp:simplePos x="0" y="0"/>
                 <wp:positionH relativeFrom="column">
                   <wp:posOffset>4899687</wp:posOffset>
@@ -673,7 +344,7 @@
                 <wp:cNvGraphicFramePr/>
                 <a:graphic xmlns:a="http://schemas.openxmlformats.org/drawingml/2006/main">
                   <a:graphicData uri="http://schemas.microsoft.com/office/word/2010/wordprocessingInk">
-                    <w14:contentPart bwMode="auto" r:id="rId15">
+                    <w14:contentPart bwMode="auto" r:id="rId6">
                       <w14:nvContentPartPr>
                         <w14:cNvContentPartPr/>
                       </w14:nvContentPartPr>
@@ -689,8 +360,8 @@
           </mc:Choice>
           <mc:Fallback>
             <w:pict>
-              <v:shape w14:anchorId="44E6A170" id="Ink 36" o:spid="_x0000_s1026" type="#_x0000_t75" style="position:absolute;margin-left:385.3pt;margin-top:188.3pt;width:22.65pt;height:16.9pt;z-index:251681792;visibility:visible;mso-wrap-style:square;mso-wrap-distance-left:9pt;mso-wrap-distance-top:0;mso-wrap-distance-right:9pt;mso-wrap-distance-bottom:0;mso-position-horizontal:absolute;mso-position-horizontal-relative:text;mso-position-vertical:absolute;mso-position-vertical-relative:text" o:gfxdata="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">
-                <v:imagedata r:id="rId16" o:title=""/>
+              <v:shape w14:anchorId="659428A7" id="Ink 36" o:spid="_x0000_s1026" type="#_x0000_t75" style="position:absolute;margin-left:385.3pt;margin-top:188.3pt;width:22.65pt;height:16.9pt;z-index:251681792;visibility:visible;mso-wrap-style:square;mso-wrap-distance-left:9pt;mso-wrap-distance-top:0;mso-wrap-distance-right:9pt;mso-wrap-distance-bottom:0;mso-position-horizontal:absolute;mso-position-horizontal-relative:text;mso-position-vertical:absolute;mso-position-vertical-relative:text" o:gfxdata="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">
+                <v:imagedata r:id="rId7" o:title=""/>
               </v:shape>
             </w:pict>
           </mc:Fallback>
@@ -723,7 +394,7 @@
                 <wp:cNvGraphicFramePr/>
                 <a:graphic xmlns:a="http://schemas.openxmlformats.org/drawingml/2006/main">
                   <a:graphicData uri="http://schemas.microsoft.com/office/word/2010/wordprocessingInk">
-                    <w14:contentPart bwMode="auto" r:id="rId17">
+                    <w14:contentPart bwMode="auto" r:id="rId8">
                       <w14:nvContentPartPr>
                         <w14:cNvContentPartPr/>
                       </w14:nvContentPartPr>
@@ -739,8 +410,8 @@
           </mc:Choice>
           <mc:Fallback>
             <w:pict>
-              <v:shape w14:anchorId="7C46EE58" id="Ink 36" o:spid="_x0000_s1026" type="#_x0000_t75" style="position:absolute;margin-left:228.1pt;margin-top:193.2pt;width:22.65pt;height:16.9pt;z-index:251680768;visibility:visible;mso-wrap-style:square;mso-wrap-distance-left:9pt;mso-wrap-distance-top:0;mso-wrap-distance-right:9pt;mso-wrap-distance-bottom:0;mso-position-horizontal:absolute;mso-position-horizontal-relative:text;mso-position-vertical:absolute;mso-position-vertical-relative:text" o:gfxdata="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">
-                <v:imagedata r:id="rId16" o:title=""/>
+              <v:shape w14:anchorId="0E3D9944" id="Ink 36" o:spid="_x0000_s1026" type="#_x0000_t75" style="position:absolute;margin-left:228.1pt;margin-top:193.2pt;width:22.65pt;height:16.9pt;z-index:251680768;visibility:visible;mso-wrap-style:square;mso-wrap-distance-left:9pt;mso-wrap-distance-top:0;mso-wrap-distance-right:9pt;mso-wrap-distance-bottom:0;mso-position-horizontal:absolute;mso-position-horizontal-relative:text;mso-position-vertical:absolute;mso-position-vertical-relative:text" o:gfxdata="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">
+                <v:imagedata r:id="rId7" o:title=""/>
               </v:shape>
             </w:pict>
           </mc:Fallback>
@@ -773,7 +444,7 @@
                 <wp:cNvGraphicFramePr/>
                 <a:graphic xmlns:a="http://schemas.openxmlformats.org/drawingml/2006/main">
                   <a:graphicData uri="http://schemas.microsoft.com/office/word/2010/wordprocessingInk">
-                    <w14:contentPart bwMode="auto" r:id="rId18">
+                    <w14:contentPart bwMode="auto" r:id="rId9">
                       <w14:nvContentPartPr>
                         <w14:cNvContentPartPr/>
                       </w14:nvContentPartPr>
@@ -789,8 +460,8 @@
           </mc:Choice>
           <mc:Fallback>
             <w:pict>
-              <v:shape w14:anchorId="20C54E3E" id="Ink 58" o:spid="_x0000_s1026" type="#_x0000_t75" style="position:absolute;margin-left:328.8pt;margin-top:168.4pt;width:27.4pt;height:93.75pt;z-index:251679744;visibility:visible;mso-wrap-style:square;mso-wrap-distance-left:9pt;mso-wrap-distance-top:0;mso-wrap-distance-right:9pt;mso-wrap-distance-bottom:0;mso-position-horizontal:absolute;mso-position-horizontal-relative:text;mso-position-vertical:absolute;mso-position-vertical-relative:text" o:gfxdata="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">
-                <v:imagedata r:id="rId19" o:title=""/>
+              <v:shape w14:anchorId="0F25DF8F" id="Ink 58" o:spid="_x0000_s1026" type="#_x0000_t75" style="position:absolute;margin-left:328.8pt;margin-top:168.4pt;width:27.4pt;height:93.75pt;z-index:251679744;visibility:visible;mso-wrap-style:square;mso-wrap-distance-left:9pt;mso-wrap-distance-top:0;mso-wrap-distance-right:9pt;mso-wrap-distance-bottom:0;mso-position-horizontal:absolute;mso-position-horizontal-relative:text;mso-position-vertical:absolute;mso-position-vertical-relative:text" o:gfxdata="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">
+                <v:imagedata r:id="rId10" o:title=""/>
               </v:shape>
             </w:pict>
           </mc:Fallback>
@@ -823,7 +494,7 @@
                 <wp:cNvGraphicFramePr/>
                 <a:graphic xmlns:a="http://schemas.openxmlformats.org/drawingml/2006/main">
                   <a:graphicData uri="http://schemas.microsoft.com/office/word/2010/wordprocessingInk">
-                    <w14:contentPart bwMode="auto" r:id="rId20">
+                    <w14:contentPart bwMode="auto" r:id="rId11">
                       <w14:nvContentPartPr>
                         <w14:cNvContentPartPr/>
                       </w14:nvContentPartPr>
@@ -839,8 +510,8 @@
           </mc:Choice>
           <mc:Fallback>
             <w:pict>
-              <v:shape w14:anchorId="2F958F05" id="Ink 57" o:spid="_x0000_s1026" type="#_x0000_t75" style="position:absolute;margin-left:351.3pt;margin-top:216.65pt;width:44.15pt;height:54.05pt;z-index:251678720;visibility:visible;mso-wrap-style:square;mso-wrap-distance-left:9pt;mso-wrap-distance-top:0;mso-wrap-distance-right:9pt;mso-wrap-distance-bottom:0;mso-position-horizontal:absolute;mso-position-horizontal-relative:text;mso-position-vertical:absolute;mso-position-vertical-relative:text" o:gfxdata="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">
-                <v:imagedata r:id="rId21" o:title=""/>
+              <v:shape w14:anchorId="7BF5CA02" id="Ink 57" o:spid="_x0000_s1026" type="#_x0000_t75" style="position:absolute;margin-left:351.3pt;margin-top:216.65pt;width:44.15pt;height:54.05pt;z-index:251678720;visibility:visible;mso-wrap-style:square;mso-wrap-distance-left:9pt;mso-wrap-distance-top:0;mso-wrap-distance-right:9pt;mso-wrap-distance-bottom:0;mso-position-horizontal:absolute;mso-position-horizontal-relative:text;mso-position-vertical:absolute;mso-position-vertical-relative:text" o:gfxdata="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">
+                <v:imagedata r:id="rId12" o:title=""/>
               </v:shape>
             </w:pict>
           </mc:Fallback>
@@ -873,7 +544,7 @@
                 <wp:cNvGraphicFramePr/>
                 <a:graphic xmlns:a="http://schemas.openxmlformats.org/drawingml/2006/main">
                   <a:graphicData uri="http://schemas.microsoft.com/office/word/2010/wordprocessingInk">
-                    <w14:contentPart bwMode="auto" r:id="rId22">
+                    <w14:contentPart bwMode="auto" r:id="rId13">
                       <w14:nvContentPartPr>
                         <w14:cNvContentPartPr/>
                       </w14:nvContentPartPr>
@@ -889,8 +560,8 @@
           </mc:Choice>
           <mc:Fallback>
             <w:pict>
-              <v:shape w14:anchorId="6A281EAF" id="Ink 51" o:spid="_x0000_s1026" type="#_x0000_t75" style="position:absolute;margin-left:355.2pt;margin-top:148.9pt;width:108.65pt;height:32.1pt;z-index:251677696;visibility:visible;mso-wrap-style:square;mso-wrap-distance-left:9pt;mso-wrap-distance-top:0;mso-wrap-distance-right:9pt;mso-wrap-distance-bottom:0;mso-position-horizontal:absolute;mso-position-horizontal-relative:text;mso-position-vertical:absolute;mso-position-vertical-relative:text" o:gfxdata="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">
-                <v:imagedata r:id="rId23" o:title=""/>
+              <v:shape w14:anchorId="26726F72" id="Ink 51" o:spid="_x0000_s1026" type="#_x0000_t75" style="position:absolute;margin-left:355.2pt;margin-top:148.9pt;width:108.65pt;height:32.1pt;z-index:251677696;visibility:visible;mso-wrap-style:square;mso-wrap-distance-left:9pt;mso-wrap-distance-top:0;mso-wrap-distance-right:9pt;mso-wrap-distance-bottom:0;mso-position-horizontal:absolute;mso-position-horizontal-relative:text;mso-position-vertical:absolute;mso-position-vertical-relative:text" o:gfxdata="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">
+                <v:imagedata r:id="rId14" o:title=""/>
               </v:shape>
             </w:pict>
           </mc:Fallback>
@@ -923,7 +594,7 @@
                 <wp:cNvGraphicFramePr/>
                 <a:graphic xmlns:a="http://schemas.openxmlformats.org/drawingml/2006/main">
                   <a:graphicData uri="http://schemas.microsoft.com/office/word/2010/wordprocessingInk">
-                    <w14:contentPart bwMode="auto" r:id="rId24">
+                    <w14:contentPart bwMode="auto" r:id="rId15">
                       <w14:nvContentPartPr>
                         <w14:cNvContentPartPr/>
                       </w14:nvContentPartPr>
@@ -942,8 +613,8 @@
           </mc:Choice>
           <mc:Fallback>
             <w:pict>
-              <v:shape w14:anchorId="58BEA5B4" id="Ink 31" o:spid="_x0000_s1026" type="#_x0000_t75" style="position:absolute;margin-left:396.55pt;margin-top:154.3pt;width:72.85pt;height:60.85pt;z-index:251676672;visibility:visible;mso-wrap-style:square;mso-width-percent:0;mso-wrap-distance-left:9pt;mso-wrap-distance-top:0;mso-wrap-distance-right:9pt;mso-wrap-distance-bottom:0;mso-position-horizontal:absolute;mso-position-horizontal-relative:text;mso-position-vertical:absolute;mso-position-vertical-relative:text;mso-width-percent:0;mso-width-relative:margin" o:gfxdata="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">
-                <v:imagedata r:id="rId25" o:title=""/>
+              <v:shape w14:anchorId="2E0AAEB5" id="Ink 31" o:spid="_x0000_s1026" type="#_x0000_t75" style="position:absolute;margin-left:396.55pt;margin-top:154.3pt;width:72.85pt;height:60.85pt;z-index:251676672;visibility:visible;mso-wrap-style:square;mso-width-percent:0;mso-wrap-distance-left:9pt;mso-wrap-distance-top:0;mso-wrap-distance-right:9pt;mso-wrap-distance-bottom:0;mso-position-horizontal:absolute;mso-position-horizontal-relative:text;mso-position-vertical:absolute;mso-position-vertical-relative:text;mso-width-percent:0;mso-width-relative:margin" o:gfxdata="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">
+                <v:imagedata r:id="rId16" o:title=""/>
               </v:shape>
             </w:pict>
           </mc:Fallback>
@@ -976,7 +647,7 @@
                 <wp:cNvGraphicFramePr/>
                 <a:graphic xmlns:a="http://schemas.openxmlformats.org/drawingml/2006/main">
                   <a:graphicData uri="http://schemas.microsoft.com/office/word/2010/wordprocessingInk">
-                    <w14:contentPart bwMode="auto" r:id="rId26">
+                    <w14:contentPart bwMode="auto" r:id="rId17">
                       <w14:nvContentPartPr>
                         <w14:cNvContentPartPr/>
                       </w14:nvContentPartPr>
@@ -992,8 +663,8 @@
           </mc:Choice>
           <mc:Fallback>
             <w:pict>
-              <v:shape w14:anchorId="6C2D3DA9" id="Ink 52" o:spid="_x0000_s1026" type="#_x0000_t75" style="position:absolute;margin-left:344pt;margin-top:165.15pt;width:53.65pt;height:53.25pt;z-index:251675648;visibility:visible;mso-wrap-style:square;mso-wrap-distance-left:9pt;mso-wrap-distance-top:0;mso-wrap-distance-right:9pt;mso-wrap-distance-bottom:0;mso-position-horizontal:absolute;mso-position-horizontal-relative:text;mso-position-vertical:absolute;mso-position-vertical-relative:text" o:gfxdata="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">
-                <v:imagedata r:id="rId27" o:title=""/>
+              <v:shape w14:anchorId="15A08F81" id="Ink 52" o:spid="_x0000_s1026" type="#_x0000_t75" style="position:absolute;margin-left:344pt;margin-top:165.15pt;width:53.65pt;height:53.25pt;z-index:251675648;visibility:visible;mso-wrap-style:square;mso-wrap-distance-left:9pt;mso-wrap-distance-top:0;mso-wrap-distance-right:9pt;mso-wrap-distance-bottom:0;mso-position-horizontal:absolute;mso-position-horizontal-relative:text;mso-position-vertical:absolute;mso-position-vertical-relative:text" o:gfxdata="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">
+                <v:imagedata r:id="rId18" o:title=""/>
               </v:shape>
             </w:pict>
           </mc:Fallback>
@@ -1296,7 +967,7 @@
                 <wp:cNvGraphicFramePr/>
                 <a:graphic xmlns:a="http://schemas.openxmlformats.org/drawingml/2006/main">
                   <a:graphicData uri="http://schemas.microsoft.com/office/word/2010/wordprocessingInk">
-                    <w14:contentPart bwMode="auto" r:id="rId28">
+                    <w14:contentPart bwMode="auto" r:id="rId19">
                       <w14:nvContentPartPr>
                         <w14:cNvContentPartPr/>
                       </w14:nvContentPartPr>
@@ -1312,8 +983,8 @@
           </mc:Choice>
           <mc:Fallback>
             <w:pict>
-              <v:shape w14:anchorId="12677645" id="Ink 52" o:spid="_x0000_s1026" type="#_x0000_t75" style="position:absolute;margin-left:186.15pt;margin-top:167.05pt;width:53.65pt;height:53.25pt;z-index:251674624;visibility:visible;mso-wrap-style:square;mso-wrap-distance-left:9pt;mso-wrap-distance-top:0;mso-wrap-distance-right:9pt;mso-wrap-distance-bottom:0;mso-position-horizontal:absolute;mso-position-horizontal-relative:text;mso-position-vertical:absolute;mso-position-vertical-relative:text" o:gfxdata="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">
-                <v:imagedata r:id="rId27" o:title=""/>
+              <v:shape w14:anchorId="407FCDBC" id="Ink 52" o:spid="_x0000_s1026" type="#_x0000_t75" style="position:absolute;margin-left:186.15pt;margin-top:167.05pt;width:53.65pt;height:53.25pt;z-index:251674624;visibility:visible;mso-wrap-style:square;mso-wrap-distance-left:9pt;mso-wrap-distance-top:0;mso-wrap-distance-right:9pt;mso-wrap-distance-bottom:0;mso-position-horizontal:absolute;mso-position-horizontal-relative:text;mso-position-vertical:absolute;mso-position-vertical-relative:text" o:gfxdata="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">
+                <v:imagedata r:id="rId18" o:title=""/>
               </v:shape>
             </w:pict>
           </mc:Fallback>
@@ -1346,7 +1017,7 @@
                 <wp:cNvGraphicFramePr/>
                 <a:graphic xmlns:a="http://schemas.openxmlformats.org/drawingml/2006/main">
                   <a:graphicData uri="http://schemas.microsoft.com/office/word/2010/wordprocessingInk">
-                    <w14:contentPart bwMode="auto" r:id="rId29">
+                    <w14:contentPart bwMode="auto" r:id="rId20">
                       <w14:nvContentPartPr>
                         <w14:cNvContentPartPr/>
                       </w14:nvContentPartPr>
@@ -1362,8 +1033,8 @@
           </mc:Choice>
           <mc:Fallback>
             <w:pict>
-              <v:shape w14:anchorId="39360A88" id="Ink 52" o:spid="_x0000_s1026" type="#_x0000_t75" style="position:absolute;margin-left:15.1pt;margin-top:156.95pt;width:53.65pt;height:53.25pt;z-index:251673600;visibility:visible;mso-wrap-style:square;mso-wrap-distance-left:9pt;mso-wrap-distance-top:0;mso-wrap-distance-right:9pt;mso-wrap-distance-bottom:0;mso-position-horizontal:absolute;mso-position-horizontal-relative:text;mso-position-vertical:absolute;mso-position-vertical-relative:text" o:gfxdata="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">
-                <v:imagedata r:id="rId27" o:title=""/>
+              <v:shape w14:anchorId="7E1AA74D" id="Ink 52" o:spid="_x0000_s1026" type="#_x0000_t75" style="position:absolute;margin-left:15.1pt;margin-top:156.95pt;width:53.65pt;height:53.25pt;z-index:251673600;visibility:visible;mso-wrap-style:square;mso-wrap-distance-left:9pt;mso-wrap-distance-top:0;mso-wrap-distance-right:9pt;mso-wrap-distance-bottom:0;mso-position-horizontal:absolute;mso-position-horizontal-relative:text;mso-position-vertical:absolute;mso-position-vertical-relative:text" o:gfxdata="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">
+                <v:imagedata r:id="rId18" o:title=""/>
               </v:shape>
             </w:pict>
           </mc:Fallback>
@@ -1396,7 +1067,7 @@
                 <wp:cNvGraphicFramePr/>
                 <a:graphic xmlns:a="http://schemas.openxmlformats.org/drawingml/2006/main">
                   <a:graphicData uri="http://schemas.microsoft.com/office/word/2010/wordprocessingInk">
-                    <w14:contentPart bwMode="auto" r:id="rId30">
+                    <w14:contentPart bwMode="auto" r:id="rId21">
                       <w14:nvContentPartPr>
                         <w14:cNvContentPartPr/>
                       </w14:nvContentPartPr>
@@ -1412,8 +1083,8 @@
           </mc:Choice>
           <mc:Fallback>
             <w:pict>
-              <v:shape w14:anchorId="7ED87402" id="Ink 51" o:spid="_x0000_s1026" type="#_x0000_t75" style="position:absolute;margin-left:197.45pt;margin-top:158.8pt;width:108.65pt;height:32.1pt;z-index:251672576;visibility:visible;mso-wrap-style:square;mso-wrap-distance-left:9pt;mso-wrap-distance-top:0;mso-wrap-distance-right:9pt;mso-wrap-distance-bottom:0;mso-position-horizontal:absolute;mso-position-horizontal-relative:text;mso-position-vertical:absolute;mso-position-vertical-relative:text" o:gfxdata="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">
-                <v:imagedata r:id="rId23" o:title=""/>
+              <v:shape w14:anchorId="22B3CFD7" id="Ink 51" o:spid="_x0000_s1026" type="#_x0000_t75" style="position:absolute;margin-left:197.45pt;margin-top:158.8pt;width:108.65pt;height:32.1pt;z-index:251672576;visibility:visible;mso-wrap-style:square;mso-wrap-distance-left:9pt;mso-wrap-distance-top:0;mso-wrap-distance-right:9pt;mso-wrap-distance-bottom:0;mso-position-horizontal:absolute;mso-position-horizontal-relative:text;mso-position-vertical:absolute;mso-position-vertical-relative:text" o:gfxdata="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">
+                <v:imagedata r:id="rId14" o:title=""/>
               </v:shape>
             </w:pict>
           </mc:Fallback>
@@ -1446,7 +1117,7 @@
                 <wp:cNvGraphicFramePr/>
                 <a:graphic xmlns:a="http://schemas.openxmlformats.org/drawingml/2006/main">
                   <a:graphicData uri="http://schemas.microsoft.com/office/word/2010/wordprocessingInk">
-                    <w14:contentPart bwMode="auto" r:id="rId31">
+                    <w14:contentPart bwMode="auto" r:id="rId22">
                       <w14:nvContentPartPr>
                         <w14:cNvContentPartPr/>
                       </w14:nvContentPartPr>
@@ -1462,8 +1133,8 @@
           </mc:Choice>
           <mc:Fallback>
             <w:pict>
-              <v:shape w14:anchorId="44DAEB8C" id="Ink 50" o:spid="_x0000_s1026" type="#_x0000_t75" style="position:absolute;margin-left:239.9pt;margin-top:119.75pt;width:31.85pt;height:98.65pt;z-index:251671552;visibility:visible;mso-wrap-style:square;mso-wrap-distance-left:9pt;mso-wrap-distance-top:0;mso-wrap-distance-right:9pt;mso-wrap-distance-bottom:0;mso-position-horizontal:absolute;mso-position-horizontal-relative:text;mso-position-vertical:absolute;mso-position-vertical-relative:text" o:gfxdata="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">
-                <v:imagedata r:id="rId32" o:title=""/>
+              <v:shape w14:anchorId="14993EB4" id="Ink 50" o:spid="_x0000_s1026" type="#_x0000_t75" style="position:absolute;margin-left:239.9pt;margin-top:119.75pt;width:31.85pt;height:98.65pt;z-index:251671552;visibility:visible;mso-wrap-style:square;mso-wrap-distance-left:9pt;mso-wrap-distance-top:0;mso-wrap-distance-right:9pt;mso-wrap-distance-bottom:0;mso-position-horizontal:absolute;mso-position-horizontal-relative:text;mso-position-vertical:absolute;mso-position-vertical-relative:text" o:gfxdata="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">
+                <v:imagedata r:id="rId23" o:title=""/>
               </v:shape>
             </w:pict>
           </mc:Fallback>
@@ -1496,7 +1167,7 @@
                 <wp:cNvGraphicFramePr/>
                 <a:graphic xmlns:a="http://schemas.openxmlformats.org/drawingml/2006/main">
                   <a:graphicData uri="http://schemas.microsoft.com/office/word/2010/wordprocessingInk">
-                    <w14:contentPart bwMode="auto" r:id="rId33">
+                    <w14:contentPart bwMode="auto" r:id="rId24">
                       <w14:nvContentPartPr>
                         <w14:cNvContentPartPr/>
                       </w14:nvContentPartPr>
@@ -1512,8 +1183,8 @@
           </mc:Choice>
           <mc:Fallback>
             <w:pict>
-              <v:shape w14:anchorId="53B55EC8" id="Ink 48" o:spid="_x0000_s1026" type="#_x0000_t75" style="position:absolute;margin-left:284.95pt;margin-top:144.05pt;width:17.4pt;height:19.3pt;z-index:251669504;visibility:visible;mso-wrap-style:square;mso-wrap-distance-left:9pt;mso-wrap-distance-top:0;mso-wrap-distance-right:9pt;mso-wrap-distance-bottom:0;mso-position-horizontal:absolute;mso-position-horizontal-relative:text;mso-position-vertical:absolute;mso-position-vertical-relative:text" o:gfxdata="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">
-                <v:imagedata r:id="rId34" o:title=""/>
+              <v:shape w14:anchorId="1B354E34" id="Ink 48" o:spid="_x0000_s1026" type="#_x0000_t75" style="position:absolute;margin-left:284.95pt;margin-top:144.05pt;width:17.4pt;height:19.3pt;z-index:251669504;visibility:visible;mso-wrap-style:square;mso-wrap-distance-left:9pt;mso-wrap-distance-top:0;mso-wrap-distance-right:9pt;mso-wrap-distance-bottom:0;mso-position-horizontal:absolute;mso-position-horizontal-relative:text;mso-position-vertical:absolute;mso-position-vertical-relative:text" o:gfxdata="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">
+                <v:imagedata r:id="rId25" o:title=""/>
               </v:shape>
             </w:pict>
           </mc:Fallback>
@@ -1546,7 +1217,7 @@
                 <wp:cNvGraphicFramePr/>
                 <a:graphic xmlns:a="http://schemas.openxmlformats.org/drawingml/2006/main">
                   <a:graphicData uri="http://schemas.microsoft.com/office/word/2010/wordprocessingInk">
-                    <w14:contentPart bwMode="auto" r:id="rId35">
+                    <w14:contentPart bwMode="auto" r:id="rId26">
                       <w14:nvContentPartPr>
                         <w14:cNvContentPartPr/>
                       </w14:nvContentPartPr>
@@ -1562,8 +1233,8 @@
           </mc:Choice>
           <mc:Fallback>
             <w:pict>
-              <v:shape w14:anchorId="438DF541" id="Ink 49" o:spid="_x0000_s1026" type="#_x0000_t75" style="position:absolute;margin-left:193.55pt;margin-top:120.25pt;width:108.8pt;height:52.95pt;z-index:251670528;visibility:visible;mso-wrap-style:square;mso-wrap-distance-left:9pt;mso-wrap-distance-top:0;mso-wrap-distance-right:9pt;mso-wrap-distance-bottom:0;mso-position-horizontal:absolute;mso-position-horizontal-relative:text;mso-position-vertical:absolute;mso-position-vertical-relative:text" o:gfxdata="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">
-                <v:imagedata r:id="rId36" o:title=""/>
+              <v:shape w14:anchorId="06A30029" id="Ink 49" o:spid="_x0000_s1026" type="#_x0000_t75" style="position:absolute;margin-left:193.55pt;margin-top:120.25pt;width:108.8pt;height:52.95pt;z-index:251670528;visibility:visible;mso-wrap-style:square;mso-wrap-distance-left:9pt;mso-wrap-distance-top:0;mso-wrap-distance-right:9pt;mso-wrap-distance-bottom:0;mso-position-horizontal:absolute;mso-position-horizontal-relative:text;mso-position-vertical:absolute;mso-position-vertical-relative:text" o:gfxdata="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">
+                <v:imagedata r:id="rId27" o:title=""/>
               </v:shape>
             </w:pict>
           </mc:Fallback>
@@ -1596,7 +1267,7 @@
                 <wp:cNvGraphicFramePr/>
                 <a:graphic xmlns:a="http://schemas.openxmlformats.org/drawingml/2006/main">
                   <a:graphicData uri="http://schemas.microsoft.com/office/word/2010/wordprocessingInk">
-                    <w14:contentPart bwMode="auto" r:id="rId37">
+                    <w14:contentPart bwMode="auto" r:id="rId28">
                       <w14:nvContentPartPr>
                         <w14:cNvContentPartPr/>
                       </w14:nvContentPartPr>
@@ -1615,8 +1286,8 @@
           </mc:Choice>
           <mc:Fallback>
             <w:pict>
-              <v:shape w14:anchorId="1AC7C83E" id="Ink 31" o:spid="_x0000_s1026" type="#_x0000_t75" style="position:absolute;margin-left:237.4pt;margin-top:157.95pt;width:72.85pt;height:60.85pt;z-index:251668480;visibility:visible;mso-wrap-style:square;mso-width-percent:0;mso-wrap-distance-left:9pt;mso-wrap-distance-top:0;mso-wrap-distance-right:9pt;mso-wrap-distance-bottom:0;mso-position-horizontal:absolute;mso-position-horizontal-relative:text;mso-position-vertical:absolute;mso-position-vertical-relative:text;mso-width-percent:0;mso-width-relative:margin" o:gfxdata="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">
-                <v:imagedata r:id="rId25" o:title=""/>
+              <v:shape w14:anchorId="75343C1D" id="Ink 31" o:spid="_x0000_s1026" type="#_x0000_t75" style="position:absolute;margin-left:237.4pt;margin-top:157.95pt;width:72.85pt;height:60.85pt;z-index:251668480;visibility:visible;mso-wrap-style:square;mso-width-percent:0;mso-wrap-distance-left:9pt;mso-wrap-distance-top:0;mso-wrap-distance-right:9pt;mso-wrap-distance-bottom:0;mso-position-horizontal:absolute;mso-position-horizontal-relative:text;mso-position-vertical:absolute;mso-position-vertical-relative:text;mso-width-percent:0;mso-width-relative:margin" o:gfxdata="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">
+                <v:imagedata r:id="rId16" o:title=""/>
               </v:shape>
             </w:pict>
           </mc:Fallback>
@@ -1649,7 +1320,7 @@
                 <wp:cNvGraphicFramePr/>
                 <a:graphic xmlns:a="http://schemas.openxmlformats.org/drawingml/2006/main">
                   <a:graphicData uri="http://schemas.microsoft.com/office/word/2010/wordprocessingInk">
-                    <w14:contentPart bwMode="auto" r:id="rId38">
+                    <w14:contentPart bwMode="auto" r:id="rId29">
                       <w14:nvContentPartPr>
                         <w14:cNvContentPartPr/>
                       </w14:nvContentPartPr>
@@ -1665,8 +1336,8 @@
           </mc:Choice>
           <mc:Fallback>
             <w:pict>
-              <v:shape w14:anchorId="68DE8E10" id="Ink 37" o:spid="_x0000_s1026" type="#_x0000_t75" style="position:absolute;margin-left:-26.2pt;margin-top:220.7pt;width:528.25pt;height:35pt;z-index:251666432;visibility:visible;mso-wrap-style:square;mso-wrap-distance-left:9pt;mso-wrap-distance-top:0;mso-wrap-distance-right:9pt;mso-wrap-distance-bottom:0;mso-position-horizontal:absolute;mso-position-horizontal-relative:text;mso-position-vertical:absolute;mso-position-vertical-relative:text" o:gfxdata="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">
-                <v:imagedata r:id="rId39" o:title=""/>
+              <v:shape w14:anchorId="6F38B137" id="Ink 37" o:spid="_x0000_s1026" type="#_x0000_t75" style="position:absolute;margin-left:-26.2pt;margin-top:220.7pt;width:528.25pt;height:35pt;z-index:251666432;visibility:visible;mso-wrap-style:square;mso-wrap-distance-left:9pt;mso-wrap-distance-top:0;mso-wrap-distance-right:9pt;mso-wrap-distance-bottom:0;mso-position-horizontal:absolute;mso-position-horizontal-relative:text;mso-position-vertical:absolute;mso-position-vertical-relative:text" o:gfxdata="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">
+                <v:imagedata r:id="rId30" o:title=""/>
               </v:shape>
             </w:pict>
           </mc:Fallback>
@@ -1699,7 +1370,7 @@
                 <wp:cNvGraphicFramePr/>
                 <a:graphic xmlns:a="http://schemas.openxmlformats.org/drawingml/2006/main">
                   <a:graphicData uri="http://schemas.microsoft.com/office/word/2010/wordprocessingInk">
-                    <w14:contentPart bwMode="auto" r:id="rId40">
+                    <w14:contentPart bwMode="auto" r:id="rId31">
                       <w14:nvContentPartPr>
                         <w14:cNvContentPartPr/>
                       </w14:nvContentPartPr>
@@ -1715,8 +1386,8 @@
           </mc:Choice>
           <mc:Fallback>
             <w:pict>
-              <v:shape w14:anchorId="7DF867D4" id="Ink 36" o:spid="_x0000_s1026" type="#_x0000_t75" style="position:absolute;margin-left:54.6pt;margin-top:182.35pt;width:22.65pt;height:16.9pt;z-index:251665408;visibility:visible;mso-wrap-style:square;mso-wrap-distance-left:9pt;mso-wrap-distance-top:0;mso-wrap-distance-right:9pt;mso-wrap-distance-bottom:0;mso-position-horizontal:absolute;mso-position-horizontal-relative:text;mso-position-vertical:absolute;mso-position-vertical-relative:text" o:gfxdata="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">
-                <v:imagedata r:id="rId16" o:title=""/>
+              <v:shape w14:anchorId="42C58AC7" id="Ink 36" o:spid="_x0000_s1026" type="#_x0000_t75" style="position:absolute;margin-left:54.6pt;margin-top:182.35pt;width:22.65pt;height:16.9pt;z-index:251665408;visibility:visible;mso-wrap-style:square;mso-wrap-distance-left:9pt;mso-wrap-distance-top:0;mso-wrap-distance-right:9pt;mso-wrap-distance-bottom:0;mso-position-horizontal:absolute;mso-position-horizontal-relative:text;mso-position-vertical:absolute;mso-position-vertical-relative:text" o:gfxdata="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">
+                <v:imagedata r:id="rId7" o:title=""/>
               </v:shape>
             </w:pict>
           </mc:Fallback>
@@ -1749,7 +1420,7 @@
                 <wp:cNvGraphicFramePr/>
                 <a:graphic xmlns:a="http://schemas.openxmlformats.org/drawingml/2006/main">
                   <a:graphicData uri="http://schemas.microsoft.com/office/word/2010/wordprocessingInk">
-                    <w14:contentPart bwMode="auto" r:id="rId41">
+                    <w14:contentPart bwMode="auto" r:id="rId32">
                       <w14:nvContentPartPr>
                         <w14:cNvContentPartPr/>
                       </w14:nvContentPartPr>
@@ -1768,8 +1439,8 @@
           </mc:Choice>
           <mc:Fallback>
             <w:pict>
-              <v:shape w14:anchorId="1C3415E5" id="Ink 31" o:spid="_x0000_s1026" type="#_x0000_t75" style="position:absolute;margin-left:67.7pt;margin-top:146.2pt;width:72.85pt;height:60.8pt;z-index:251664384;visibility:visible;mso-wrap-style:square;mso-width-percent:0;mso-wrap-distance-left:9pt;mso-wrap-distance-top:0;mso-wrap-distance-right:9pt;mso-wrap-distance-bottom:0;mso-position-horizontal:absolute;mso-position-horizontal-relative:text;mso-position-vertical:absolute;mso-position-vertical-relative:text;mso-width-percent:0;mso-width-relative:margin" o:gfxdata="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">
-                <v:imagedata r:id="rId25" o:title=""/>
+              <v:shape w14:anchorId="71D5E62B" id="Ink 31" o:spid="_x0000_s1026" type="#_x0000_t75" style="position:absolute;margin-left:67.7pt;margin-top:146.2pt;width:72.85pt;height:60.8pt;z-index:251664384;visibility:visible;mso-wrap-style:square;mso-width-percent:0;mso-wrap-distance-left:9pt;mso-wrap-distance-top:0;mso-wrap-distance-right:9pt;mso-wrap-distance-bottom:0;mso-position-horizontal:absolute;mso-position-horizontal-relative:text;mso-position-vertical:absolute;mso-position-vertical-relative:text;mso-width-percent:0;mso-width-relative:margin" o:gfxdata="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">
+                <v:imagedata r:id="rId16" o:title=""/>
               </v:shape>
             </w:pict>
           </mc:Fallback>
@@ -1802,7 +1473,7 @@
                 <wp:cNvGraphicFramePr/>
                 <a:graphic xmlns:a="http://schemas.openxmlformats.org/drawingml/2006/main">
                   <a:graphicData uri="http://schemas.microsoft.com/office/word/2010/wordprocessingInk">
-                    <w14:contentPart bwMode="auto" r:id="rId42">
+                    <w14:contentPart bwMode="auto" r:id="rId33">
                       <w14:nvContentPartPr>
                         <w14:cNvContentPartPr/>
                       </w14:nvContentPartPr>
@@ -1818,8 +1489,8 @@
           </mc:Choice>
           <mc:Fallback>
             <w:pict>
-              <v:shape w14:anchorId="4FC8C904" id="Ink 28" o:spid="_x0000_s1026" type="#_x0000_t75" style="position:absolute;margin-left:-286pt;margin-top:94.65pt;width:3.3pt;height:1.4pt;z-index:251663360;visibility:visible;mso-wrap-style:square;mso-wrap-distance-left:9pt;mso-wrap-distance-top:0;mso-wrap-distance-right:9pt;mso-wrap-distance-bottom:0;mso-position-horizontal:absolute;mso-position-horizontal-relative:text;mso-position-vertical:absolute;mso-position-vertical-relative:text" o:gfxdata="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">
-                <v:imagedata r:id="rId43" o:title=""/>
+              <v:shape w14:anchorId="262C217F" id="Ink 28" o:spid="_x0000_s1026" type="#_x0000_t75" style="position:absolute;margin-left:-286pt;margin-top:94.65pt;width:3.3pt;height:1.4pt;z-index:251663360;visibility:visible;mso-wrap-style:square;mso-wrap-distance-left:9pt;mso-wrap-distance-top:0;mso-wrap-distance-right:9pt;mso-wrap-distance-bottom:0;mso-position-horizontal:absolute;mso-position-horizontal-relative:text;mso-position-vertical:absolute;mso-position-vertical-relative:text" o:gfxdata="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">
+                <v:imagedata r:id="rId34" o:title=""/>
               </v:shape>
             </w:pict>
           </mc:Fallback>
@@ -1852,7 +1523,7 @@
                 <wp:cNvGraphicFramePr/>
                 <a:graphic xmlns:a="http://schemas.openxmlformats.org/drawingml/2006/main">
                   <a:graphicData uri="http://schemas.microsoft.com/office/word/2010/wordprocessingInk">
-                    <w14:contentPart bwMode="auto" r:id="rId44">
+                    <w14:contentPart bwMode="auto" r:id="rId35">
                       <w14:nvContentPartPr>
                         <w14:cNvContentPartPr/>
                       </w14:nvContentPartPr>
@@ -1868,8 +1539,8 @@
           </mc:Choice>
           <mc:Fallback>
             <w:pict>
-              <v:shape w14:anchorId="63AEFB89" id="Ink 24" o:spid="_x0000_s1026" type="#_x0000_t75" style="position:absolute;margin-left:-17.4pt;margin-top:122.4pt;width:37.5pt;height:138.9pt;z-index:251662336;visibility:visible;mso-wrap-style:square;mso-wrap-distance-left:9pt;mso-wrap-distance-top:0;mso-wrap-distance-right:9pt;mso-wrap-distance-bottom:0;mso-position-horizontal:absolute;mso-position-horizontal-relative:text;mso-position-vertical:absolute;mso-position-vertical-relative:text" o:gfxdata="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">
-                <v:imagedata r:id="rId45" o:title=""/>
+              <v:shape w14:anchorId="20115C5C" id="Ink 24" o:spid="_x0000_s1026" type="#_x0000_t75" style="position:absolute;margin-left:-17.4pt;margin-top:122.4pt;width:37.5pt;height:138.9pt;z-index:251662336;visibility:visible;mso-wrap-style:square;mso-wrap-distance-left:9pt;mso-wrap-distance-top:0;mso-wrap-distance-right:9pt;mso-wrap-distance-bottom:0;mso-position-horizontal:absolute;mso-position-horizontal-relative:text;mso-position-vertical:absolute;mso-position-vertical-relative:text" o:gfxdata="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">
+                <v:imagedata r:id="rId36" o:title=""/>
               </v:shape>
             </w:pict>
           </mc:Fallback>
@@ -1886,6 +1557,92 @@
           <w:lang w:bidi="fa-IR"/>
         </w:rPr>
       </w:pPr>
+      <w:r>
+        <w:rPr>
+          <w:noProof/>
+          <w:sz w:val="56"/>
+          <w:szCs w:val="56"/>
+          <w:rtl/>
+          <w:lang w:val="fa-IR" w:bidi="fa-IR"/>
+        </w:rPr>
+        <mc:AlternateContent>
+          <mc:Choice Requires="wps">
+            <w:drawing>
+              <wp:anchor distT="0" distB="0" distL="114300" distR="114300" simplePos="0" relativeHeight="251687936" behindDoc="0" locked="0" layoutInCell="1" allowOverlap="1" wp14:anchorId="713AA515" wp14:editId="5FF66526">
+                <wp:simplePos x="0" y="0"/>
+                <wp:positionH relativeFrom="column">
+                  <wp:posOffset>4784891</wp:posOffset>
+                </wp:positionH>
+                <wp:positionV relativeFrom="paragraph">
+                  <wp:posOffset>336467</wp:posOffset>
+                </wp:positionV>
+                <wp:extent cx="574150" cy="621858"/>
+                <wp:effectExtent l="38100" t="38100" r="54610" b="64135"/>
+                <wp:wrapNone/>
+                <wp:docPr id="965311690" name="Star: 4 Points 65"/>
+                <wp:cNvGraphicFramePr/>
+                <a:graphic xmlns:a="http://schemas.openxmlformats.org/drawingml/2006/main">
+                  <a:graphicData uri="http://schemas.microsoft.com/office/word/2010/wordprocessingShape">
+                    <wps:wsp>
+                      <wps:cNvSpPr/>
+                      <wps:spPr>
+                        <a:xfrm>
+                          <a:off x="0" y="0"/>
+                          <a:ext cx="574150" cy="621858"/>
+                        </a:xfrm>
+                        <a:prstGeom prst="star4">
+                          <a:avLst/>
+                        </a:prstGeom>
+                        <a:solidFill>
+                          <a:srgbClr val="AA7BE9"/>
+                        </a:solidFill>
+                        <a:ln>
+                          <a:solidFill>
+                            <a:srgbClr val="AA7BE9"/>
+                          </a:solidFill>
+                        </a:ln>
+                      </wps:spPr>
+                      <wps:style>
+                        <a:lnRef idx="2">
+                          <a:schemeClr val="accent1">
+                            <a:shade val="15000"/>
+                          </a:schemeClr>
+                        </a:lnRef>
+                        <a:fillRef idx="1">
+                          <a:schemeClr val="accent1"/>
+                        </a:fillRef>
+                        <a:effectRef idx="0">
+                          <a:schemeClr val="accent1"/>
+                        </a:effectRef>
+                        <a:fontRef idx="minor">
+                          <a:schemeClr val="lt1"/>
+                        </a:fontRef>
+                      </wps:style>
+                      <wps:bodyPr rot="0" spcFirstLastPara="0" vertOverflow="overflow" horzOverflow="overflow" vert="horz" wrap="square" lIns="91440" tIns="45720" rIns="91440" bIns="45720" numCol="1" spcCol="0" rtlCol="0" fromWordArt="0" anchor="ctr" anchorCtr="0" forceAA="0" compatLnSpc="1">
+                        <a:prstTxWarp prst="textNoShape">
+                          <a:avLst/>
+                        </a:prstTxWarp>
+                        <a:noAutofit/>
+                      </wps:bodyPr>
+                    </wps:wsp>
+                  </a:graphicData>
+                </a:graphic>
+                <wp14:sizeRelH relativeFrom="margin">
+                  <wp14:pctWidth>0</wp14:pctWidth>
+                </wp14:sizeRelH>
+                <wp14:sizeRelV relativeFrom="margin">
+                  <wp14:pctHeight>0</wp14:pctHeight>
+                </wp14:sizeRelV>
+              </wp:anchor>
+            </w:drawing>
+          </mc:Choice>
+          <mc:Fallback>
+            <w:pict>
+              <v:shape w14:anchorId="54533529" id="Star: 4 Points 65" o:spid="_x0000_s1026" type="#_x0000_t187" style="position:absolute;margin-left:376.75pt;margin-top:26.5pt;width:45.2pt;height:48.95pt;z-index:251687936;visibility:visible;mso-wrap-style:square;mso-width-percent:0;mso-height-percent:0;mso-wrap-distance-left:9pt;mso-wrap-distance-top:0;mso-wrap-distance-right:9pt;mso-wrap-distance-bottom:0;mso-position-horizontal:absolute;mso-position-horizontal-relative:text;mso-position-vertical:absolute;mso-position-vertical-relative:text;mso-width-percent:0;mso-height-percent:0;mso-width-relative:margin;mso-height-relative:margin;v-text-anchor:middle" o:gfxdata="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" fillcolor="#aa7be9" strokecolor="#aa7be9" strokeweight="1pt"/>
+            </w:pict>
+          </mc:Fallback>
+        </mc:AlternateContent>
+      </w:r>
     </w:p>
     <w:p>
       <w:pPr>
@@ -1913,9 +1670,9 @@
       <w:pPr>
         <w:bidi/>
         <w:rPr>
-          <w:sz w:val="56"/>
-          <w:szCs w:val="56"/>
-          <w:rtl/>
+          <w:rFonts w:hint="cs"/>
+          <w:sz w:val="56"/>
+          <w:szCs w:val="56"/>
           <w:lang w:bidi="fa-IR"/>
         </w:rPr>
       </w:pPr>
@@ -1924,6 +1681,7 @@
       <w:pPr>
         <w:bidi/>
         <w:rPr>
+          <w:rFonts w:hint="cs"/>
           <w:sz w:val="56"/>
           <w:szCs w:val="56"/>
           <w:rtl/>
@@ -1941,6 +1699,1134 @@
           <w:lang w:bidi="fa-IR"/>
         </w:rPr>
       </w:pPr>
+      <w:r>
+        <w:rPr>
+          <w:noProof/>
+          <w:sz w:val="56"/>
+          <w:szCs w:val="56"/>
+          <w:lang w:bidi="fa-IR"/>
+        </w:rPr>
+        <mc:AlternateContent>
+          <mc:Choice Requires="wps">
+            <w:drawing>
+              <wp:anchor distT="0" distB="0" distL="114300" distR="114300" simplePos="0" relativeHeight="251697152" behindDoc="0" locked="0" layoutInCell="1" allowOverlap="1" wp14:anchorId="13AFD963" wp14:editId="3013F39A">
+                <wp:simplePos x="0" y="0"/>
+                <wp:positionH relativeFrom="column">
+                  <wp:posOffset>1398493</wp:posOffset>
+                </wp:positionH>
+                <wp:positionV relativeFrom="paragraph">
+                  <wp:posOffset>187128</wp:posOffset>
+                </wp:positionV>
+                <wp:extent cx="936306" cy="635679"/>
+                <wp:effectExtent l="0" t="0" r="16510" b="31115"/>
+                <wp:wrapNone/>
+                <wp:docPr id="448797211" name="Straight Arrow Connector 66"/>
+                <wp:cNvGraphicFramePr/>
+                <a:graphic xmlns:a="http://schemas.openxmlformats.org/drawingml/2006/main">
+                  <a:graphicData uri="http://schemas.microsoft.com/office/word/2010/wordprocessingShape">
+                    <wps:wsp>
+                      <wps:cNvCnPr/>
+                      <wps:spPr>
+                        <a:xfrm rot="10800000" flipV="1">
+                          <a:off x="0" y="0"/>
+                          <a:ext cx="936306" cy="635679"/>
+                        </a:xfrm>
+                        <a:prstGeom prst="straightConnector1">
+                          <a:avLst/>
+                        </a:prstGeom>
+                        <a:ln w="9525" cap="flat" cmpd="sng" algn="ctr">
+                          <a:solidFill>
+                            <a:srgbClr val="7597BE"/>
+                          </a:solidFill>
+                          <a:prstDash val="dash"/>
+                          <a:round/>
+                          <a:headEnd type="none" w="med" len="med"/>
+                          <a:tailEnd type="none" w="med" len="med"/>
+                        </a:ln>
+                      </wps:spPr>
+                      <wps:style>
+                        <a:lnRef idx="0">
+                          <a:scrgbClr r="0" g="0" b="0"/>
+                        </a:lnRef>
+                        <a:fillRef idx="0">
+                          <a:scrgbClr r="0" g="0" b="0"/>
+                        </a:fillRef>
+                        <a:effectRef idx="0">
+                          <a:scrgbClr r="0" g="0" b="0"/>
+                        </a:effectRef>
+                        <a:fontRef idx="minor">
+                          <a:schemeClr val="tx1"/>
+                        </a:fontRef>
+                      </wps:style>
+                      <wps:bodyPr/>
+                    </wps:wsp>
+                  </a:graphicData>
+                </a:graphic>
+                <wp14:sizeRelH relativeFrom="margin">
+                  <wp14:pctWidth>0</wp14:pctWidth>
+                </wp14:sizeRelH>
+                <wp14:sizeRelV relativeFrom="margin">
+                  <wp14:pctHeight>0</wp14:pctHeight>
+                </wp14:sizeRelV>
+              </wp:anchor>
+            </w:drawing>
+          </mc:Choice>
+          <mc:Fallback>
+            <w:pict>
+              <v:shapetype w14:anchorId="1CE1CA9C" id="_x0000_t32" coordsize="21600,21600" o:spt="32" o:oned="t" path="m,l21600,21600e" filled="f">
+                <v:path arrowok="t" fillok="f" o:connecttype="none"/>
+                <o:lock v:ext="edit" shapetype="t"/>
+              </v:shapetype>
+              <v:shape id="Straight Arrow Connector 66" o:spid="_x0000_s1026" type="#_x0000_t32" style="position:absolute;margin-left:110.1pt;margin-top:14.75pt;width:73.7pt;height:50.05pt;rotation:180;flip:y;z-index:251697152;visibility:visible;mso-wrap-style:square;mso-width-percent:0;mso-height-percent:0;mso-wrap-distance-left:9pt;mso-wrap-distance-top:0;mso-wrap-distance-right:9pt;mso-wrap-distance-bottom:0;mso-position-horizontal:absolute;mso-position-horizontal-relative:text;mso-position-vertical:absolute;mso-position-vertical-relative:text;mso-width-percent:0;mso-height-percent:0;mso-width-relative:margin;mso-height-relative:margin" o:gfxdata="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" strokecolor="#7597be">
+                <v:stroke dashstyle="dash"/>
+              </v:shape>
+            </w:pict>
+          </mc:Fallback>
+        </mc:AlternateContent>
+      </w:r>
+      <w:r>
+        <w:rPr>
+          <w:noProof/>
+          <w:sz w:val="56"/>
+          <w:szCs w:val="56"/>
+          <w:lang w:bidi="fa-IR"/>
+        </w:rPr>
+        <mc:AlternateContent>
+          <mc:Choice Requires="wps">
+            <w:drawing>
+              <wp:anchor distT="0" distB="0" distL="114300" distR="114300" simplePos="0" relativeHeight="251705344" behindDoc="0" locked="0" layoutInCell="1" allowOverlap="1" wp14:anchorId="64D8C996" wp14:editId="0D5654BC">
+                <wp:simplePos x="0" y="0"/>
+                <wp:positionH relativeFrom="column">
+                  <wp:posOffset>4078690</wp:posOffset>
+                </wp:positionH>
+                <wp:positionV relativeFrom="paragraph">
+                  <wp:posOffset>333487</wp:posOffset>
+                </wp:positionV>
+                <wp:extent cx="938849" cy="1018248"/>
+                <wp:effectExtent l="0" t="0" r="0" b="0"/>
+                <wp:wrapNone/>
+                <wp:docPr id="2112072606" name="Star: 4 Points 70"/>
+                <wp:cNvGraphicFramePr/>
+                <a:graphic xmlns:a="http://schemas.openxmlformats.org/drawingml/2006/main">
+                  <a:graphicData uri="http://schemas.microsoft.com/office/word/2010/wordprocessingShape">
+                    <wps:wsp>
+                      <wps:cNvSpPr/>
+                      <wps:spPr>
+                        <a:xfrm>
+                          <a:off x="0" y="0"/>
+                          <a:ext cx="938849" cy="1018248"/>
+                        </a:xfrm>
+                        <a:prstGeom prst="star4">
+                          <a:avLst/>
+                        </a:prstGeom>
+                        <a:solidFill>
+                          <a:schemeClr val="accent1">
+                            <a:lumMod val="60000"/>
+                            <a:lumOff val="40000"/>
+                          </a:schemeClr>
+                        </a:solidFill>
+                        <a:ln>
+                          <a:noFill/>
+                        </a:ln>
+                      </wps:spPr>
+                      <wps:style>
+                        <a:lnRef idx="0">
+                          <a:scrgbClr r="0" g="0" b="0"/>
+                        </a:lnRef>
+                        <a:fillRef idx="0">
+                          <a:scrgbClr r="0" g="0" b="0"/>
+                        </a:fillRef>
+                        <a:effectRef idx="0">
+                          <a:scrgbClr r="0" g="0" b="0"/>
+                        </a:effectRef>
+                        <a:fontRef idx="minor">
+                          <a:schemeClr val="lt1"/>
+                        </a:fontRef>
+                      </wps:style>
+                      <wps:bodyPr rot="0" spcFirstLastPara="0" vertOverflow="overflow" horzOverflow="overflow" vert="horz" wrap="square" lIns="91440" tIns="45720" rIns="91440" bIns="45720" numCol="1" spcCol="0" rtlCol="0" fromWordArt="0" anchor="ctr" anchorCtr="0" forceAA="0" compatLnSpc="1">
+                        <a:prstTxWarp prst="textNoShape">
+                          <a:avLst/>
+                        </a:prstTxWarp>
+                        <a:noAutofit/>
+                      </wps:bodyPr>
+                    </wps:wsp>
+                  </a:graphicData>
+                </a:graphic>
+              </wp:anchor>
+            </w:drawing>
+          </mc:Choice>
+          <mc:Fallback>
+            <w:pict>
+              <v:shape w14:anchorId="480CBA54" id="Star: 4 Points 70" o:spid="_x0000_s1026" type="#_x0000_t187" style="position:absolute;margin-left:321.15pt;margin-top:26.25pt;width:73.95pt;height:80.2pt;z-index:251705344;visibility:visible;mso-wrap-style:square;mso-wrap-distance-left:9pt;mso-wrap-distance-top:0;mso-wrap-distance-right:9pt;mso-wrap-distance-bottom:0;mso-position-horizontal:absolute;mso-position-horizontal-relative:text;mso-position-vertical:absolute;mso-position-vertical-relative:text;v-text-anchor:middle" o:gfxdata="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" fillcolor="#8eaadb [1940]" stroked="f"/>
+            </w:pict>
+          </mc:Fallback>
+        </mc:AlternateContent>
+      </w:r>
+      <w:r>
+        <w:rPr>
+          <w:noProof/>
+          <w:sz w:val="56"/>
+          <w:szCs w:val="56"/>
+          <w:lang w:bidi="fa-IR"/>
+        </w:rPr>
+        <mc:AlternateContent>
+          <mc:Choice Requires="wps">
+            <w:drawing>
+              <wp:anchor distT="0" distB="0" distL="114300" distR="114300" simplePos="0" relativeHeight="251699200" behindDoc="0" locked="0" layoutInCell="1" allowOverlap="1" wp14:anchorId="0E8D8BE0" wp14:editId="68E902B9">
+                <wp:simplePos x="0" y="0"/>
+                <wp:positionH relativeFrom="column">
+                  <wp:posOffset>2368550</wp:posOffset>
+                </wp:positionH>
+                <wp:positionV relativeFrom="paragraph">
+                  <wp:posOffset>175260</wp:posOffset>
+                </wp:positionV>
+                <wp:extent cx="640909" cy="772105"/>
+                <wp:effectExtent l="0" t="0" r="26035" b="28575"/>
+                <wp:wrapNone/>
+                <wp:docPr id="521670444" name="Straight Arrow Connector 67"/>
+                <wp:cNvGraphicFramePr/>
+                <a:graphic xmlns:a="http://schemas.openxmlformats.org/drawingml/2006/main">
+                  <a:graphicData uri="http://schemas.microsoft.com/office/word/2010/wordprocessingShape">
+                    <wps:wsp>
+                      <wps:cNvCnPr/>
+                      <wps:spPr>
+                        <a:xfrm flipH="1" flipV="1">
+                          <a:off x="0" y="0"/>
+                          <a:ext cx="640909" cy="772105"/>
+                        </a:xfrm>
+                        <a:prstGeom prst="straightConnector1">
+                          <a:avLst/>
+                        </a:prstGeom>
+                        <a:ln w="9525" cap="flat" cmpd="sng" algn="ctr">
+                          <a:solidFill>
+                            <a:srgbClr val="5E913B"/>
+                          </a:solidFill>
+                          <a:prstDash val="dash"/>
+                          <a:round/>
+                          <a:headEnd type="none" w="med" len="med"/>
+                          <a:tailEnd type="none" w="med" len="med"/>
+                        </a:ln>
+                      </wps:spPr>
+                      <wps:style>
+                        <a:lnRef idx="0">
+                          <a:scrgbClr r="0" g="0" b="0"/>
+                        </a:lnRef>
+                        <a:fillRef idx="0">
+                          <a:scrgbClr r="0" g="0" b="0"/>
+                        </a:fillRef>
+                        <a:effectRef idx="0">
+                          <a:scrgbClr r="0" g="0" b="0"/>
+                        </a:effectRef>
+                        <a:fontRef idx="minor">
+                          <a:schemeClr val="tx1"/>
+                        </a:fontRef>
+                      </wps:style>
+                      <wps:bodyPr/>
+                    </wps:wsp>
+                  </a:graphicData>
+                </a:graphic>
+                <wp14:sizeRelH relativeFrom="margin">
+                  <wp14:pctWidth>0</wp14:pctWidth>
+                </wp14:sizeRelH>
+                <wp14:sizeRelV relativeFrom="margin">
+                  <wp14:pctHeight>0</wp14:pctHeight>
+                </wp14:sizeRelV>
+              </wp:anchor>
+            </w:drawing>
+          </mc:Choice>
+          <mc:Fallback>
+            <w:pict>
+              <v:shape w14:anchorId="599F3B02" id="Straight Arrow Connector 67" o:spid="_x0000_s1026" type="#_x0000_t32" style="position:absolute;margin-left:186.5pt;margin-top:13.8pt;width:50.45pt;height:60.8pt;flip:x y;z-index:251699200;visibility:visible;mso-wrap-style:square;mso-width-percent:0;mso-height-percent:0;mso-wrap-distance-left:9pt;mso-wrap-distance-top:0;mso-wrap-distance-right:9pt;mso-wrap-distance-bottom:0;mso-position-horizontal:absolute;mso-position-horizontal-relative:text;mso-position-vertical:absolute;mso-position-vertical-relative:text;mso-width-percent:0;mso-height-percent:0;mso-width-relative:margin;mso-height-relative:margin" o:gfxdata="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" strokecolor="#5e913b">
+                <v:stroke dashstyle="dash"/>
+              </v:shape>
+            </w:pict>
+          </mc:Fallback>
+        </mc:AlternateContent>
+      </w:r>
+    </w:p>
+    <w:p>
+      <w:pPr>
+        <w:bidi/>
+        <w:rPr>
+          <w:sz w:val="56"/>
+          <w:szCs w:val="56"/>
+          <w:lang w:bidi="fa-IR"/>
+        </w:rPr>
+      </w:pPr>
+      <w:r>
+        <w:rPr>
+          <w:noProof/>
+          <w:sz w:val="56"/>
+          <w:szCs w:val="56"/>
+          <w:lang w:bidi="fa-IR"/>
+        </w:rPr>
+        <mc:AlternateContent>
+          <mc:Choice Requires="wps">
+            <w:drawing>
+              <wp:anchor distT="0" distB="0" distL="114300" distR="114300" simplePos="0" relativeHeight="251710464" behindDoc="0" locked="0" layoutInCell="1" allowOverlap="1" wp14:anchorId="7F49253D" wp14:editId="25B5676F">
+                <wp:simplePos x="0" y="0"/>
+                <wp:positionH relativeFrom="column">
+                  <wp:posOffset>1625901</wp:posOffset>
+                </wp:positionH>
+                <wp:positionV relativeFrom="paragraph">
+                  <wp:posOffset>45520</wp:posOffset>
+                </wp:positionV>
+                <wp:extent cx="1198345" cy="400685"/>
+                <wp:effectExtent l="0" t="0" r="0" b="0"/>
+                <wp:wrapNone/>
+                <wp:docPr id="850308335" name="Text Box 71"/>
+                <wp:cNvGraphicFramePr/>
+                <a:graphic xmlns:a="http://schemas.openxmlformats.org/drawingml/2006/main">
+                  <a:graphicData uri="http://schemas.microsoft.com/office/word/2010/wordprocessingShape">
+                    <wps:wsp>
+                      <wps:cNvSpPr txBox="1"/>
+                      <wps:spPr>
+                        <a:xfrm>
+                          <a:off x="0" y="0"/>
+                          <a:ext cx="1198345" cy="400685"/>
+                        </a:xfrm>
+                        <a:prstGeom prst="rect">
+                          <a:avLst/>
+                        </a:prstGeom>
+                        <a:noFill/>
+                        <a:ln w="6350">
+                          <a:noFill/>
+                        </a:ln>
+                      </wps:spPr>
+                      <wps:txbx>
+                        <w:txbxContent>
+                          <w:p>
+                            <w:pPr>
+                              <w:rPr>
+                                <w:color w:val="000000" w:themeColor="text1"/>
+                              </w:rPr>
+                            </w:pPr>
+                            <m:oMathPara>
+                              <m:oMath>
+                                <m:r>
+                                  <w:rPr>
+                                    <w:rFonts w:ascii="Cambria Math" w:hAnsi="Cambria Math"/>
+                                    <w:color w:val="000000" w:themeColor="text1"/>
+                                  </w:rPr>
+                                  <m:t>b-a</m:t>
+                                </m:r>
+                              </m:oMath>
+                            </m:oMathPara>
+                          </w:p>
+                        </w:txbxContent>
+                      </wps:txbx>
+                      <wps:bodyPr rot="0" spcFirstLastPara="0" vertOverflow="overflow" horzOverflow="overflow" vert="horz" wrap="square" lIns="91440" tIns="45720" rIns="91440" bIns="45720" numCol="1" spcCol="0" rtlCol="0" fromWordArt="0" anchor="t" anchorCtr="0" forceAA="0" compatLnSpc="1">
+                        <a:prstTxWarp prst="textNoShape">
+                          <a:avLst/>
+                        </a:prstTxWarp>
+                        <a:noAutofit/>
+                      </wps:bodyPr>
+                    </wps:wsp>
+                  </a:graphicData>
+                </a:graphic>
+                <wp14:sizeRelH relativeFrom="margin">
+                  <wp14:pctWidth>0</wp14:pctWidth>
+                </wp14:sizeRelH>
+              </wp:anchor>
+            </w:drawing>
+          </mc:Choice>
+          <mc:Fallback>
+            <w:pict>
+              <v:shape w14:anchorId="7F49253D" id="Text Box 71" o:spid="_x0000_s1029" type="#_x0000_t202" style="position:absolute;left:0;text-align:left;margin-left:128pt;margin-top:3.6pt;width:94.35pt;height:31.55pt;z-index:251710464;visibility:visible;mso-wrap-style:square;mso-width-percent:0;mso-wrap-distance-left:9pt;mso-wrap-distance-top:0;mso-wrap-distance-right:9pt;mso-wrap-distance-bottom:0;mso-position-horizontal:absolute;mso-position-horizontal-relative:text;mso-position-vertical:absolute;mso-position-vertical-relative:text;mso-width-percent:0;mso-width-relative:margin;v-text-anchor:top" o:gfxdata="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" filled="f" stroked="f" strokeweight=".5pt">
+                <v:textbox>
+                  <w:txbxContent>
+                    <w:p>
+                      <w:pPr>
+                        <w:rPr>
+                          <w:color w:val="000000" w:themeColor="text1"/>
+                        </w:rPr>
+                      </w:pPr>
+                      <m:oMathPara>
+                        <m:oMath>
+                          <m:r>
+                            <w:rPr>
+                              <w:rFonts w:ascii="Cambria Math" w:hAnsi="Cambria Math"/>
+                              <w:color w:val="000000" w:themeColor="text1"/>
+                            </w:rPr>
+                            <m:t>b-a</m:t>
+                          </m:r>
+                        </m:oMath>
+                      </m:oMathPara>
+                    </w:p>
+                  </w:txbxContent>
+                </v:textbox>
+              </v:shape>
+            </w:pict>
+          </mc:Fallback>
+        </mc:AlternateContent>
+      </w:r>
+      <w:r>
+        <w:rPr>
+          <w:noProof/>
+          <w:sz w:val="56"/>
+          <w:szCs w:val="56"/>
+          <w:lang w:bidi="fa-IR"/>
+        </w:rPr>
+        <mc:AlternateContent>
+          <mc:Choice Requires="wps">
+            <w:drawing>
+              <wp:anchor distT="0" distB="0" distL="114300" distR="114300" simplePos="0" relativeHeight="251704320" behindDoc="0" locked="0" layoutInCell="1" allowOverlap="1" wp14:anchorId="3E660E80" wp14:editId="1AF2D159">
+                <wp:simplePos x="0" y="0"/>
+                <wp:positionH relativeFrom="column">
+                  <wp:posOffset>1116531</wp:posOffset>
+                </wp:positionH>
+                <wp:positionV relativeFrom="paragraph">
+                  <wp:posOffset>258178</wp:posOffset>
+                </wp:positionV>
+                <wp:extent cx="269106" cy="1375209"/>
+                <wp:effectExtent l="0" t="0" r="36195" b="15875"/>
+                <wp:wrapNone/>
+                <wp:docPr id="272914355" name="Straight Arrow Connector 69"/>
+                <wp:cNvGraphicFramePr/>
+                <a:graphic xmlns:a="http://schemas.openxmlformats.org/drawingml/2006/main">
+                  <a:graphicData uri="http://schemas.microsoft.com/office/word/2010/wordprocessingShape">
+                    <wps:wsp>
+                      <wps:cNvCnPr/>
+                      <wps:spPr>
+                        <a:xfrm flipV="1">
+                          <a:off x="0" y="0"/>
+                          <a:ext cx="269106" cy="1375209"/>
+                        </a:xfrm>
+                        <a:prstGeom prst="straightConnector1">
+                          <a:avLst/>
+                        </a:prstGeom>
+                        <a:ln w="9525" cap="flat" cmpd="sng" algn="ctr">
+                          <a:solidFill>
+                            <a:schemeClr val="dk1"/>
+                          </a:solidFill>
+                          <a:prstDash val="dash"/>
+                          <a:round/>
+                          <a:headEnd type="none" w="med" len="med"/>
+                          <a:tailEnd type="none" w="med" len="med"/>
+                        </a:ln>
+                      </wps:spPr>
+                      <wps:style>
+                        <a:lnRef idx="0">
+                          <a:scrgbClr r="0" g="0" b="0"/>
+                        </a:lnRef>
+                        <a:fillRef idx="0">
+                          <a:scrgbClr r="0" g="0" b="0"/>
+                        </a:fillRef>
+                        <a:effectRef idx="0">
+                          <a:scrgbClr r="0" g="0" b="0"/>
+                        </a:effectRef>
+                        <a:fontRef idx="minor">
+                          <a:schemeClr val="tx1"/>
+                        </a:fontRef>
+                      </wps:style>
+                      <wps:bodyPr/>
+                    </wps:wsp>
+                  </a:graphicData>
+                </a:graphic>
+                <wp14:sizeRelH relativeFrom="margin">
+                  <wp14:pctWidth>0</wp14:pctWidth>
+                </wp14:sizeRelH>
+                <wp14:sizeRelV relativeFrom="margin">
+                  <wp14:pctHeight>0</wp14:pctHeight>
+                </wp14:sizeRelV>
+              </wp:anchor>
+            </w:drawing>
+          </mc:Choice>
+          <mc:Fallback>
+            <w:pict>
+              <v:shape w14:anchorId="2B24F80F" id="Straight Arrow Connector 69" o:spid="_x0000_s1026" type="#_x0000_t32" style="position:absolute;margin-left:87.9pt;margin-top:20.35pt;width:21.2pt;height:108.3pt;flip:y;z-index:251704320;visibility:visible;mso-wrap-style:square;mso-width-percent:0;mso-height-percent:0;mso-wrap-distance-left:9pt;mso-wrap-distance-top:0;mso-wrap-distance-right:9pt;mso-wrap-distance-bottom:0;mso-position-horizontal:absolute;mso-position-horizontal-relative:text;mso-position-vertical:absolute;mso-position-vertical-relative:text;mso-width-percent:0;mso-height-percent:0;mso-width-relative:margin;mso-height-relative:margin" o:gfxdata="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" strokecolor="black [3200]">
+                <v:stroke dashstyle="dash"/>
+              </v:shape>
+            </w:pict>
+          </mc:Fallback>
+        </mc:AlternateContent>
+      </w:r>
+      <w:r>
+        <w:rPr>
+          <w:noProof/>
+          <w:sz w:val="56"/>
+          <w:szCs w:val="56"/>
+          <w:lang w:bidi="fa-IR"/>
+        </w:rPr>
+        <mc:AlternateContent>
+          <mc:Choice Requires="wps">
+            <w:drawing>
+              <wp:anchor distT="0" distB="0" distL="114300" distR="114300" simplePos="0" relativeHeight="251702272" behindDoc="0" locked="0" layoutInCell="1" allowOverlap="1" wp14:anchorId="10FB8987" wp14:editId="35507D28">
+                <wp:simplePos x="0" y="0"/>
+                <wp:positionH relativeFrom="column">
+                  <wp:posOffset>1426745</wp:posOffset>
+                </wp:positionH>
+                <wp:positionV relativeFrom="paragraph">
+                  <wp:posOffset>244308</wp:posOffset>
+                </wp:positionV>
+                <wp:extent cx="1536258" cy="128877"/>
+                <wp:effectExtent l="19050" t="76200" r="26035" b="24130"/>
+                <wp:wrapNone/>
+                <wp:docPr id="18789524" name="Straight Arrow Connector 69"/>
+                <wp:cNvGraphicFramePr/>
+                <a:graphic xmlns:a="http://schemas.openxmlformats.org/drawingml/2006/main">
+                  <a:graphicData uri="http://schemas.microsoft.com/office/word/2010/wordprocessingShape">
+                    <wps:wsp>
+                      <wps:cNvCnPr/>
+                      <wps:spPr>
+                        <a:xfrm flipH="1" flipV="1">
+                          <a:off x="0" y="0"/>
+                          <a:ext cx="1536258" cy="128877"/>
+                        </a:xfrm>
+                        <a:prstGeom prst="straightConnector1">
+                          <a:avLst/>
+                        </a:prstGeom>
+                        <a:ln>
+                          <a:headEnd type="none" w="med" len="med"/>
+                          <a:tailEnd type="arrow" w="med" len="med"/>
+                        </a:ln>
+                      </wps:spPr>
+                      <wps:style>
+                        <a:lnRef idx="3">
+                          <a:schemeClr val="dk1"/>
+                        </a:lnRef>
+                        <a:fillRef idx="0">
+                          <a:schemeClr val="dk1"/>
+                        </a:fillRef>
+                        <a:effectRef idx="2">
+                          <a:schemeClr val="dk1"/>
+                        </a:effectRef>
+                        <a:fontRef idx="minor">
+                          <a:schemeClr val="tx1"/>
+                        </a:fontRef>
+                      </wps:style>
+                      <wps:bodyPr/>
+                    </wps:wsp>
+                  </a:graphicData>
+                </a:graphic>
+                <wp14:sizeRelH relativeFrom="margin">
+                  <wp14:pctWidth>0</wp14:pctWidth>
+                </wp14:sizeRelH>
+                <wp14:sizeRelV relativeFrom="margin">
+                  <wp14:pctHeight>0</wp14:pctHeight>
+                </wp14:sizeRelV>
+              </wp:anchor>
+            </w:drawing>
+          </mc:Choice>
+          <mc:Fallback>
+            <w:pict>
+              <v:shape w14:anchorId="3E0B50F8" id="Straight Arrow Connector 69" o:spid="_x0000_s1026" type="#_x0000_t32" style="position:absolute;margin-left:112.35pt;margin-top:19.25pt;width:120.95pt;height:10.15pt;flip:x y;z-index:251702272;visibility:visible;mso-wrap-style:square;mso-width-percent:0;mso-height-percent:0;mso-wrap-distance-left:9pt;mso-wrap-distance-top:0;mso-wrap-distance-right:9pt;mso-wrap-distance-bottom:0;mso-position-horizontal:absolute;mso-position-horizontal-relative:text;mso-position-vertical:absolute;mso-position-vertical-relative:text;mso-width-percent:0;mso-height-percent:0;mso-width-relative:margin;mso-height-relative:margin" o:gfxdata="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" strokecolor="black [3200]" strokeweight="1.5pt">
+                <v:stroke endarrow="open" joinstyle="miter"/>
+              </v:shape>
+            </w:pict>
+          </mc:Fallback>
+        </mc:AlternateContent>
+      </w:r>
+      <w:r>
+        <w:rPr>
+          <w:noProof/>
+          <w:sz w:val="56"/>
+          <w:szCs w:val="56"/>
+          <w:lang w:bidi="fa-IR"/>
+        </w:rPr>
+        <mc:AlternateContent>
+          <mc:Choice Requires="wps">
+            <w:drawing>
+              <wp:anchor distT="0" distB="0" distL="114300" distR="114300" simplePos="0" relativeHeight="251706368" behindDoc="0" locked="0" layoutInCell="1" allowOverlap="1" wp14:anchorId="74A2D3AD" wp14:editId="502ACA20">
+                <wp:simplePos x="0" y="0"/>
+                <wp:positionH relativeFrom="column">
+                  <wp:posOffset>2351334</wp:posOffset>
+                </wp:positionH>
+                <wp:positionV relativeFrom="paragraph">
+                  <wp:posOffset>590849</wp:posOffset>
+                </wp:positionV>
+                <wp:extent cx="601450" cy="400967"/>
+                <wp:effectExtent l="0" t="0" r="0" b="0"/>
+                <wp:wrapNone/>
+                <wp:docPr id="192213770" name="Text Box 71"/>
+                <wp:cNvGraphicFramePr/>
+                <a:graphic xmlns:a="http://schemas.openxmlformats.org/drawingml/2006/main">
+                  <a:graphicData uri="http://schemas.microsoft.com/office/word/2010/wordprocessingShape">
+                    <wps:wsp>
+                      <wps:cNvSpPr txBox="1"/>
+                      <wps:spPr>
+                        <a:xfrm>
+                          <a:off x="0" y="0"/>
+                          <a:ext cx="601450" cy="400967"/>
+                        </a:xfrm>
+                        <a:prstGeom prst="rect">
+                          <a:avLst/>
+                        </a:prstGeom>
+                        <a:noFill/>
+                        <a:ln w="6350">
+                          <a:noFill/>
+                        </a:ln>
+                      </wps:spPr>
+                      <wps:txbx>
+                        <w:txbxContent>
+                          <w:p>
+                            <w:pPr>
+                              <w:rPr>
+                                <w:color w:val="000000" w:themeColor="text1"/>
+                              </w:rPr>
+                            </w:pPr>
+                            <m:oMathPara>
+                              <m:oMath>
+                                <m:r>
+                                  <w:rPr>
+                                    <w:rFonts w:ascii="Cambria Math" w:hAnsi="Cambria Math"/>
+                                    <w:color w:val="000000" w:themeColor="text1"/>
+                                  </w:rPr>
+                                  <m:t>a</m:t>
+                                </m:r>
+                              </m:oMath>
+                            </m:oMathPara>
+                          </w:p>
+                        </w:txbxContent>
+                      </wps:txbx>
+                      <wps:bodyPr rot="0" spcFirstLastPara="0" vertOverflow="overflow" horzOverflow="overflow" vert="horz" wrap="square" lIns="91440" tIns="45720" rIns="91440" bIns="45720" numCol="1" spcCol="0" rtlCol="0" fromWordArt="0" anchor="t" anchorCtr="0" forceAA="0" compatLnSpc="1">
+                        <a:prstTxWarp prst="textNoShape">
+                          <a:avLst/>
+                        </a:prstTxWarp>
+                        <a:noAutofit/>
+                      </wps:bodyPr>
+                    </wps:wsp>
+                  </a:graphicData>
+                </a:graphic>
+              </wp:anchor>
+            </w:drawing>
+          </mc:Choice>
+          <mc:Fallback>
+            <w:pict>
+              <v:shape w14:anchorId="74A2D3AD" id="_x0000_s1030" type="#_x0000_t202" style="position:absolute;left:0;text-align:left;margin-left:185.15pt;margin-top:46.5pt;width:47.35pt;height:31.55pt;z-index:251706368;visibility:visible;mso-wrap-style:square;mso-wrap-distance-left:9pt;mso-wrap-distance-top:0;mso-wrap-distance-right:9pt;mso-wrap-distance-bottom:0;mso-position-horizontal:absolute;mso-position-horizontal-relative:text;mso-position-vertical:absolute;mso-position-vertical-relative:text;v-text-anchor:top" o:gfxdata="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" filled="f" stroked="f" strokeweight=".5pt">
+                <v:textbox>
+                  <w:txbxContent>
+                    <w:p>
+                      <w:pPr>
+                        <w:rPr>
+                          <w:color w:val="000000" w:themeColor="text1"/>
+                        </w:rPr>
+                      </w:pPr>
+                      <m:oMathPara>
+                        <m:oMath>
+                          <m:r>
+                            <w:rPr>
+                              <w:rFonts w:ascii="Cambria Math" w:hAnsi="Cambria Math"/>
+                              <w:color w:val="000000" w:themeColor="text1"/>
+                            </w:rPr>
+                            <m:t>a</m:t>
+                          </m:r>
+                        </m:oMath>
+                      </m:oMathPara>
+                    </w:p>
+                  </w:txbxContent>
+                </v:textbox>
+              </v:shape>
+            </w:pict>
+          </mc:Fallback>
+        </mc:AlternateContent>
+      </w:r>
+      <w:r>
+        <w:rPr>
+          <w:noProof/>
+          <w:sz w:val="56"/>
+          <w:szCs w:val="56"/>
+          <w:lang w:bidi="fa-IR"/>
+        </w:rPr>
+        <mc:AlternateContent>
+          <mc:Choice Requires="wps">
+            <w:drawing>
+              <wp:anchor distT="0" distB="0" distL="114300" distR="114300" simplePos="0" relativeHeight="251708416" behindDoc="0" locked="0" layoutInCell="1" allowOverlap="1" wp14:anchorId="108E1F76" wp14:editId="7BEABFEF">
+                <wp:simplePos x="0" y="0"/>
+                <wp:positionH relativeFrom="column">
+                  <wp:posOffset>1310881</wp:posOffset>
+                </wp:positionH>
+                <wp:positionV relativeFrom="paragraph">
+                  <wp:posOffset>555499</wp:posOffset>
+                </wp:positionV>
+                <wp:extent cx="601450" cy="400967"/>
+                <wp:effectExtent l="0" t="0" r="0" b="0"/>
+                <wp:wrapNone/>
+                <wp:docPr id="1664361662" name="Text Box 71"/>
+                <wp:cNvGraphicFramePr/>
+                <a:graphic xmlns:a="http://schemas.openxmlformats.org/drawingml/2006/main">
+                  <a:graphicData uri="http://schemas.microsoft.com/office/word/2010/wordprocessingShape">
+                    <wps:wsp>
+                      <wps:cNvSpPr txBox="1"/>
+                      <wps:spPr>
+                        <a:xfrm>
+                          <a:off x="0" y="0"/>
+                          <a:ext cx="601450" cy="400967"/>
+                        </a:xfrm>
+                        <a:prstGeom prst="rect">
+                          <a:avLst/>
+                        </a:prstGeom>
+                        <a:noFill/>
+                        <a:ln w="6350">
+                          <a:noFill/>
+                        </a:ln>
+                      </wps:spPr>
+                      <wps:txbx>
+                        <w:txbxContent>
+                          <w:p>
+                            <w:pPr>
+                              <w:rPr>
+                                <w:color w:val="000000" w:themeColor="text1"/>
+                              </w:rPr>
+                            </w:pPr>
+                            <m:oMathPara>
+                              <m:oMath>
+                                <m:r>
+                                  <w:rPr>
+                                    <w:rFonts w:ascii="Cambria Math" w:hAnsi="Cambria Math"/>
+                                    <w:color w:val="000000" w:themeColor="text1"/>
+                                  </w:rPr>
+                                  <m:t>b</m:t>
+                                </m:r>
+                              </m:oMath>
+                            </m:oMathPara>
+                          </w:p>
+                        </w:txbxContent>
+                      </wps:txbx>
+                      <wps:bodyPr rot="0" spcFirstLastPara="0" vertOverflow="overflow" horzOverflow="overflow" vert="horz" wrap="square" lIns="91440" tIns="45720" rIns="91440" bIns="45720" numCol="1" spcCol="0" rtlCol="0" fromWordArt="0" anchor="t" anchorCtr="0" forceAA="0" compatLnSpc="1">
+                        <a:prstTxWarp prst="textNoShape">
+                          <a:avLst/>
+                        </a:prstTxWarp>
+                        <a:noAutofit/>
+                      </wps:bodyPr>
+                    </wps:wsp>
+                  </a:graphicData>
+                </a:graphic>
+              </wp:anchor>
+            </w:drawing>
+          </mc:Choice>
+          <mc:Fallback>
+            <w:pict>
+              <v:shape w14:anchorId="108E1F76" id="_x0000_s1031" type="#_x0000_t202" style="position:absolute;left:0;text-align:left;margin-left:103.2pt;margin-top:43.75pt;width:47.35pt;height:31.55pt;z-index:251708416;visibility:visible;mso-wrap-style:square;mso-wrap-distance-left:9pt;mso-wrap-distance-top:0;mso-wrap-distance-right:9pt;mso-wrap-distance-bottom:0;mso-position-horizontal:absolute;mso-position-horizontal-relative:text;mso-position-vertical:absolute;mso-position-vertical-relative:text;v-text-anchor:top" o:gfxdata="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" filled="f" stroked="f" strokeweight=".5pt">
+                <v:textbox>
+                  <w:txbxContent>
+                    <w:p>
+                      <w:pPr>
+                        <w:rPr>
+                          <w:color w:val="000000" w:themeColor="text1"/>
+                        </w:rPr>
+                      </w:pPr>
+                      <m:oMathPara>
+                        <m:oMath>
+                          <m:r>
+                            <w:rPr>
+                              <w:rFonts w:ascii="Cambria Math" w:hAnsi="Cambria Math"/>
+                              <w:color w:val="000000" w:themeColor="text1"/>
+                            </w:rPr>
+                            <m:t>b</m:t>
+                          </m:r>
+                        </m:oMath>
+                      </m:oMathPara>
+                    </w:p>
+                  </w:txbxContent>
+                </v:textbox>
+              </v:shape>
+            </w:pict>
+          </mc:Fallback>
+        </mc:AlternateContent>
+      </w:r>
+      <w:r>
+        <w:rPr>
+          <w:noProof/>
+          <w:sz w:val="56"/>
+          <w:szCs w:val="56"/>
+          <w:rtl/>
+          <w:lang w:val="fa-IR" w:bidi="fa-IR"/>
+        </w:rPr>
+        <mc:AlternateContent>
+          <mc:Choice Requires="wps">
+            <w:drawing>
+              <wp:anchor distT="0" distB="0" distL="114300" distR="114300" simplePos="0" relativeHeight="251693056" behindDoc="0" locked="0" layoutInCell="1" allowOverlap="1" wp14:anchorId="0BE62D22" wp14:editId="17D5AF05">
+                <wp:simplePos x="0" y="0"/>
+                <wp:positionH relativeFrom="column">
+                  <wp:posOffset>4957982</wp:posOffset>
+                </wp:positionH>
+                <wp:positionV relativeFrom="paragraph">
+                  <wp:posOffset>537447</wp:posOffset>
+                </wp:positionV>
+                <wp:extent cx="1355697" cy="755374"/>
+                <wp:effectExtent l="114300" t="361950" r="111760" b="368935"/>
+                <wp:wrapNone/>
+                <wp:docPr id="1742859367" name="Rectangle 68"/>
+                <wp:cNvGraphicFramePr/>
+                <a:graphic xmlns:a="http://schemas.openxmlformats.org/drawingml/2006/main">
+                  <a:graphicData uri="http://schemas.microsoft.com/office/word/2010/wordprocessingShape">
+                    <wps:wsp>
+                      <wps:cNvSpPr/>
+                      <wps:spPr>
+                        <a:xfrm rot="19307392">
+                          <a:off x="0" y="0"/>
+                          <a:ext cx="1355697" cy="755374"/>
+                        </a:xfrm>
+                        <a:prstGeom prst="rect">
+                          <a:avLst/>
+                        </a:prstGeom>
+                        <a:noFill/>
+                        <a:ln>
+                          <a:solidFill>
+                            <a:schemeClr val="tx1"/>
+                          </a:solidFill>
+                        </a:ln>
+                        <a:effectLst/>
+                      </wps:spPr>
+                      <wps:style>
+                        <a:lnRef idx="2">
+                          <a:schemeClr val="accent1">
+                            <a:shade val="15000"/>
+                          </a:schemeClr>
+                        </a:lnRef>
+                        <a:fillRef idx="1">
+                          <a:schemeClr val="accent1"/>
+                        </a:fillRef>
+                        <a:effectRef idx="0">
+                          <a:schemeClr val="accent1"/>
+                        </a:effectRef>
+                        <a:fontRef idx="minor">
+                          <a:schemeClr val="lt1"/>
+                        </a:fontRef>
+                      </wps:style>
+                      <wps:bodyPr rot="0" spcFirstLastPara="0" vertOverflow="overflow" horzOverflow="overflow" vert="horz" wrap="square" lIns="91440" tIns="45720" rIns="91440" bIns="45720" numCol="1" spcCol="0" rtlCol="0" fromWordArt="0" anchor="ctr" anchorCtr="0" forceAA="0" compatLnSpc="1">
+                        <a:prstTxWarp prst="textNoShape">
+                          <a:avLst/>
+                        </a:prstTxWarp>
+                        <a:noAutofit/>
+                      </wps:bodyPr>
+                    </wps:wsp>
+                  </a:graphicData>
+                </a:graphic>
+              </wp:anchor>
+            </w:drawing>
+          </mc:Choice>
+          <mc:Fallback>
+            <w:pict>
+              <v:rect w14:anchorId="2994ADEE" id="Rectangle 68" o:spid="_x0000_s1026" style="position:absolute;margin-left:390.4pt;margin-top:42.3pt;width:106.75pt;height:59.5pt;rotation:-2504139fd;z-index:251693056;visibility:visible;mso-wrap-style:square;mso-wrap-distance-left:9pt;mso-wrap-distance-top:0;mso-wrap-distance-right:9pt;mso-wrap-distance-bottom:0;mso-position-horizontal:absolute;mso-position-horizontal-relative:text;mso-position-vertical:absolute;mso-position-vertical-relative:text;v-text-anchor:middle" o:gfxdata="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" filled="f" strokecolor="black [3213]" strokeweight="1pt"/>
+            </w:pict>
+          </mc:Fallback>
+        </mc:AlternateContent>
+      </w:r>
+      <w:r>
+        <w:rPr>
+          <w:noProof/>
+          <w:sz w:val="56"/>
+          <w:szCs w:val="56"/>
+          <w:lang w:bidi="fa-IR"/>
+        </w:rPr>
+        <mc:AlternateContent>
+          <mc:Choice Requires="wps">
+            <w:drawing>
+              <wp:anchor distT="0" distB="0" distL="114300" distR="114300" simplePos="0" relativeHeight="251692032" behindDoc="0" locked="0" layoutInCell="1" allowOverlap="1" wp14:anchorId="018ED5E5" wp14:editId="68ED298F">
+                <wp:simplePos x="0" y="0"/>
+                <wp:positionH relativeFrom="column">
+                  <wp:posOffset>1384880</wp:posOffset>
+                </wp:positionH>
+                <wp:positionV relativeFrom="paragraph">
+                  <wp:posOffset>223106</wp:posOffset>
+                </wp:positionV>
+                <wp:extent cx="661863" cy="761006"/>
+                <wp:effectExtent l="38100" t="38100" r="24130" b="20320"/>
+                <wp:wrapNone/>
+                <wp:docPr id="1930116121" name="Straight Arrow Connector 67"/>
+                <wp:cNvGraphicFramePr/>
+                <a:graphic xmlns:a="http://schemas.openxmlformats.org/drawingml/2006/main">
+                  <a:graphicData uri="http://schemas.microsoft.com/office/word/2010/wordprocessingShape">
+                    <wps:wsp>
+                      <wps:cNvCnPr/>
+                      <wps:spPr>
+                        <a:xfrm flipH="1" flipV="1">
+                          <a:off x="0" y="0"/>
+                          <a:ext cx="661863" cy="761006"/>
+                        </a:xfrm>
+                        <a:prstGeom prst="straightConnector1">
+                          <a:avLst/>
+                        </a:prstGeom>
+                        <a:ln>
+                          <a:solidFill>
+                            <a:srgbClr val="5E913B"/>
+                          </a:solidFill>
+                          <a:headEnd type="none" w="med" len="med"/>
+                          <a:tailEnd type="arrow" w="med" len="med"/>
+                        </a:ln>
+                      </wps:spPr>
+                      <wps:style>
+                        <a:lnRef idx="3">
+                          <a:schemeClr val="dk1"/>
+                        </a:lnRef>
+                        <a:fillRef idx="0">
+                          <a:schemeClr val="dk1"/>
+                        </a:fillRef>
+                        <a:effectRef idx="2">
+                          <a:schemeClr val="dk1"/>
+                        </a:effectRef>
+                        <a:fontRef idx="minor">
+                          <a:schemeClr val="tx1"/>
+                        </a:fontRef>
+                      </wps:style>
+                      <wps:bodyPr/>
+                    </wps:wsp>
+                  </a:graphicData>
+                </a:graphic>
+                <wp14:sizeRelH relativeFrom="margin">
+                  <wp14:pctWidth>0</wp14:pctWidth>
+                </wp14:sizeRelH>
+                <wp14:sizeRelV relativeFrom="margin">
+                  <wp14:pctHeight>0</wp14:pctHeight>
+                </wp14:sizeRelV>
+              </wp:anchor>
+            </w:drawing>
+          </mc:Choice>
+          <mc:Fallback>
+            <w:pict>
+              <v:shape w14:anchorId="4774B4F8" id="Straight Arrow Connector 67" o:spid="_x0000_s1026" type="#_x0000_t32" style="position:absolute;margin-left:109.05pt;margin-top:17.55pt;width:52.1pt;height:59.9pt;flip:x y;z-index:251692032;visibility:visible;mso-wrap-style:square;mso-width-percent:0;mso-height-percent:0;mso-wrap-distance-left:9pt;mso-wrap-distance-top:0;mso-wrap-distance-right:9pt;mso-wrap-distance-bottom:0;mso-position-horizontal:absolute;mso-position-horizontal-relative:text;mso-position-vertical:absolute;mso-position-vertical-relative:text;mso-width-percent:0;mso-height-percent:0;mso-width-relative:margin;mso-height-relative:margin" o:gfxdata="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" strokecolor="#5e913b" strokeweight="1.5pt">
+                <v:stroke endarrow="open" joinstyle="miter"/>
+              </v:shape>
+            </w:pict>
+          </mc:Fallback>
+        </mc:AlternateContent>
+      </w:r>
+      <w:r>
+        <w:rPr>
+          <w:noProof/>
+          <w:sz w:val="56"/>
+          <w:szCs w:val="56"/>
+          <w:lang w:bidi="fa-IR"/>
+        </w:rPr>
+        <mc:AlternateContent>
+          <mc:Choice Requires="wps">
+            <w:drawing>
+              <wp:anchor distT="0" distB="0" distL="114300" distR="114300" simplePos="0" relativeHeight="251691008" behindDoc="0" locked="0" layoutInCell="1" allowOverlap="1" wp14:anchorId="6164A463" wp14:editId="2F405995">
+                <wp:simplePos x="0" y="0"/>
+                <wp:positionH relativeFrom="column">
+                  <wp:posOffset>2039510</wp:posOffset>
+                </wp:positionH>
+                <wp:positionV relativeFrom="paragraph">
+                  <wp:posOffset>378929</wp:posOffset>
+                </wp:positionV>
+                <wp:extent cx="961252" cy="613907"/>
+                <wp:effectExtent l="0" t="38100" r="48895" b="34290"/>
+                <wp:wrapNone/>
+                <wp:docPr id="2110443234" name="Straight Arrow Connector 66"/>
+                <wp:cNvGraphicFramePr/>
+                <a:graphic xmlns:a="http://schemas.openxmlformats.org/drawingml/2006/main">
+                  <a:graphicData uri="http://schemas.microsoft.com/office/word/2010/wordprocessingShape">
+                    <wps:wsp>
+                      <wps:cNvCnPr/>
+                      <wps:spPr>
+                        <a:xfrm flipV="1">
+                          <a:off x="0" y="0"/>
+                          <a:ext cx="961252" cy="613907"/>
+                        </a:xfrm>
+                        <a:prstGeom prst="straightConnector1">
+                          <a:avLst/>
+                        </a:prstGeom>
+                        <a:ln>
+                          <a:solidFill>
+                            <a:srgbClr val="7597BE"/>
+                          </a:solidFill>
+                          <a:headEnd type="none" w="med" len="med"/>
+                          <a:tailEnd type="arrow" w="med" len="med"/>
+                        </a:ln>
+                      </wps:spPr>
+                      <wps:style>
+                        <a:lnRef idx="3">
+                          <a:schemeClr val="dk1"/>
+                        </a:lnRef>
+                        <a:fillRef idx="0">
+                          <a:schemeClr val="dk1"/>
+                        </a:fillRef>
+                        <a:effectRef idx="2">
+                          <a:schemeClr val="dk1"/>
+                        </a:effectRef>
+                        <a:fontRef idx="minor">
+                          <a:schemeClr val="tx1"/>
+                        </a:fontRef>
+                      </wps:style>
+                      <wps:bodyPr/>
+                    </wps:wsp>
+                  </a:graphicData>
+                </a:graphic>
+                <wp14:sizeRelH relativeFrom="margin">
+                  <wp14:pctWidth>0</wp14:pctWidth>
+                </wp14:sizeRelH>
+                <wp14:sizeRelV relativeFrom="margin">
+                  <wp14:pctHeight>0</wp14:pctHeight>
+                </wp14:sizeRelV>
+              </wp:anchor>
+            </w:drawing>
+          </mc:Choice>
+          <mc:Fallback>
+            <w:pict>
+              <v:shape w14:anchorId="0D7C71F6" id="Straight Arrow Connector 66" o:spid="_x0000_s1026" type="#_x0000_t32" style="position:absolute;margin-left:160.6pt;margin-top:29.85pt;width:75.7pt;height:48.35pt;flip:y;z-index:251691008;visibility:visible;mso-wrap-style:square;mso-width-percent:0;mso-height-percent:0;mso-wrap-distance-left:9pt;mso-wrap-distance-top:0;mso-wrap-distance-right:9pt;mso-wrap-distance-bottom:0;mso-position-horizontal:absolute;mso-position-horizontal-relative:text;mso-position-vertical:absolute;mso-position-vertical-relative:text;mso-width-percent:0;mso-height-percent:0;mso-width-relative:margin;mso-height-relative:margin" o:gfxdata="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" strokecolor="#7597be" strokeweight="1.5pt">
+                <v:stroke endarrow="open" joinstyle="miter"/>
+              </v:shape>
+            </w:pict>
+          </mc:Fallback>
+        </mc:AlternateContent>
+      </w:r>
+    </w:p>
+    <w:p>
+      <w:pPr>
+        <w:bidi/>
+        <w:rPr>
+          <w:sz w:val="56"/>
+          <w:szCs w:val="56"/>
+          <w:rtl/>
+          <w:lang w:bidi="fa-IR"/>
+        </w:rPr>
+      </w:pPr>
+      <w:r>
+        <w:rPr>
+          <w:noProof/>
+          <w:sz w:val="56"/>
+          <w:szCs w:val="56"/>
+          <w:lang w:bidi="fa-IR"/>
+        </w:rPr>
+        <mc:AlternateContent>
+          <mc:Choice Requires="wps">
+            <w:drawing>
+              <wp:anchor distT="0" distB="0" distL="114300" distR="114300" simplePos="0" relativeHeight="251712512" behindDoc="0" locked="0" layoutInCell="1" allowOverlap="1" wp14:anchorId="56116677" wp14:editId="6DE8E76C">
+                <wp:simplePos x="0" y="0"/>
+                <wp:positionH relativeFrom="column">
+                  <wp:posOffset>1102360</wp:posOffset>
+                </wp:positionH>
+                <wp:positionV relativeFrom="paragraph">
+                  <wp:posOffset>397811</wp:posOffset>
+                </wp:positionV>
+                <wp:extent cx="936306" cy="635679"/>
+                <wp:effectExtent l="0" t="0" r="16510" b="31115"/>
+                <wp:wrapNone/>
+                <wp:docPr id="745794191" name="Straight Arrow Connector 66"/>
+                <wp:cNvGraphicFramePr/>
+                <a:graphic xmlns:a="http://schemas.openxmlformats.org/drawingml/2006/main">
+                  <a:graphicData uri="http://schemas.microsoft.com/office/word/2010/wordprocessingShape">
+                    <wps:wsp>
+                      <wps:cNvCnPr/>
+                      <wps:spPr>
+                        <a:xfrm rot="10800000" flipV="1">
+                          <a:off x="0" y="0"/>
+                          <a:ext cx="936306" cy="635679"/>
+                        </a:xfrm>
+                        <a:prstGeom prst="straightConnector1">
+                          <a:avLst/>
+                        </a:prstGeom>
+                        <a:ln w="9525" cap="flat" cmpd="sng" algn="ctr">
+                          <a:solidFill>
+                            <a:srgbClr val="7597BE"/>
+                          </a:solidFill>
+                          <a:prstDash val="dash"/>
+                          <a:round/>
+                          <a:headEnd type="none" w="med" len="med"/>
+                          <a:tailEnd type="none" w="med" len="med"/>
+                        </a:ln>
+                      </wps:spPr>
+                      <wps:style>
+                        <a:lnRef idx="0">
+                          <a:scrgbClr r="0" g="0" b="0"/>
+                        </a:lnRef>
+                        <a:fillRef idx="0">
+                          <a:scrgbClr r="0" g="0" b="0"/>
+                        </a:fillRef>
+                        <a:effectRef idx="0">
+                          <a:scrgbClr r="0" g="0" b="0"/>
+                        </a:effectRef>
+                        <a:fontRef idx="minor">
+                          <a:schemeClr val="tx1"/>
+                        </a:fontRef>
+                      </wps:style>
+                      <wps:bodyPr/>
+                    </wps:wsp>
+                  </a:graphicData>
+                </a:graphic>
+                <wp14:sizeRelH relativeFrom="margin">
+                  <wp14:pctWidth>0</wp14:pctWidth>
+                </wp14:sizeRelH>
+                <wp14:sizeRelV relativeFrom="margin">
+                  <wp14:pctHeight>0</wp14:pctHeight>
+                </wp14:sizeRelV>
+              </wp:anchor>
+            </w:drawing>
+          </mc:Choice>
+          <mc:Fallback>
+            <w:pict>
+              <v:shape w14:anchorId="241499C8" id="Straight Arrow Connector 66" o:spid="_x0000_s1026" type="#_x0000_t32" style="position:absolute;margin-left:86.8pt;margin-top:31.3pt;width:73.7pt;height:50.05pt;rotation:180;flip:y;z-index:251712512;visibility:visible;mso-wrap-style:square;mso-width-percent:0;mso-height-percent:0;mso-wrap-distance-left:9pt;mso-wrap-distance-top:0;mso-wrap-distance-right:9pt;mso-wrap-distance-bottom:0;mso-position-horizontal:absolute;mso-position-horizontal-relative:text;mso-position-vertical:absolute;mso-position-vertical-relative:text;mso-width-percent:0;mso-height-percent:0;mso-width-relative:margin;mso-height-relative:margin" o:gfxdata="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" strokecolor="#7597be">
+                <v:stroke dashstyle="dash"/>
+              </v:shape>
+            </w:pict>
+          </mc:Fallback>
+        </mc:AlternateContent>
+      </w:r>
+      <w:r>
+        <w:rPr>
+          <w:noProof/>
+          <w:sz w:val="56"/>
+          <w:szCs w:val="56"/>
+          <w:lang w:bidi="fa-IR"/>
+        </w:rPr>
+        <mc:AlternateContent>
+          <mc:Choice Requires="wps">
+            <w:drawing>
+              <wp:anchor distT="0" distB="0" distL="114300" distR="114300" simplePos="0" relativeHeight="251700224" behindDoc="0" locked="0" layoutInCell="1" allowOverlap="1" wp14:anchorId="3ADECCCD" wp14:editId="6C307E72">
+                <wp:simplePos x="0" y="0"/>
+                <wp:positionH relativeFrom="column">
+                  <wp:posOffset>3818288</wp:posOffset>
+                </wp:positionH>
+                <wp:positionV relativeFrom="paragraph">
+                  <wp:posOffset>22726</wp:posOffset>
+                </wp:positionV>
+                <wp:extent cx="314021" cy="1399430"/>
+                <wp:effectExtent l="0" t="38100" r="67310" b="29845"/>
+                <wp:wrapNone/>
+                <wp:docPr id="1849941704" name="Straight Arrow Connector 69"/>
+                <wp:cNvGraphicFramePr/>
+                <a:graphic xmlns:a="http://schemas.openxmlformats.org/drawingml/2006/main">
+                  <a:graphicData uri="http://schemas.microsoft.com/office/word/2010/wordprocessingShape">
+                    <wps:wsp>
+                      <wps:cNvCnPr/>
+                      <wps:spPr>
+                        <a:xfrm flipV="1">
+                          <a:off x="0" y="0"/>
+                          <a:ext cx="314021" cy="1399430"/>
+                        </a:xfrm>
+                        <a:prstGeom prst="straightConnector1">
+                          <a:avLst/>
+                        </a:prstGeom>
+                        <a:ln>
+                          <a:solidFill>
+                            <a:srgbClr val="9A0000"/>
+                          </a:solidFill>
+                          <a:headEnd type="none" w="med" len="med"/>
+                          <a:tailEnd type="arrow" w="med" len="med"/>
+                        </a:ln>
+                      </wps:spPr>
+                      <wps:style>
+                        <a:lnRef idx="3">
+                          <a:schemeClr val="dk1"/>
+                        </a:lnRef>
+                        <a:fillRef idx="0">
+                          <a:schemeClr val="dk1"/>
+                        </a:fillRef>
+                        <a:effectRef idx="2">
+                          <a:schemeClr val="dk1"/>
+                        </a:effectRef>
+                        <a:fontRef idx="minor">
+                          <a:schemeClr val="tx1"/>
+                        </a:fontRef>
+                      </wps:style>
+                      <wps:bodyPr/>
+                    </wps:wsp>
+                  </a:graphicData>
+                </a:graphic>
+              </wp:anchor>
+            </w:drawing>
+          </mc:Choice>
+          <mc:Fallback>
+            <w:pict>
+              <v:shape w14:anchorId="4D28F0DD" id="Straight Arrow Connector 69" o:spid="_x0000_s1026" type="#_x0000_t32" style="position:absolute;margin-left:300.65pt;margin-top:1.8pt;width:24.75pt;height:110.2pt;flip:y;z-index:251700224;visibility:visible;mso-wrap-style:square;mso-wrap-distance-left:9pt;mso-wrap-distance-top:0;mso-wrap-distance-right:9pt;mso-wrap-distance-bottom:0;mso-position-horizontal:absolute;mso-position-horizontal-relative:text;mso-position-vertical:absolute;mso-position-vertical-relative:text" o:gfxdata="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" strokecolor="#9a0000" strokeweight="1.5pt">
+                <v:stroke endarrow="open" joinstyle="miter"/>
+              </v:shape>
+            </w:pict>
+          </mc:Fallback>
+        </mc:AlternateContent>
+      </w:r>
     </w:p>
     <w:p>
       <w:pPr>
@@ -1963,28 +2849,85 @@
           <w:lang w:bidi="fa-IR"/>
         </w:rPr>
       </w:pPr>
-    </w:p>
-    <w:p>
-      <w:pPr>
-        <w:bidi/>
-        <w:rPr>
-          <w:sz w:val="56"/>
-          <w:szCs w:val="56"/>
-          <w:rtl/>
+      <w:r>
+        <w:rPr>
+          <w:noProof/>
+          <w:sz w:val="56"/>
+          <w:szCs w:val="56"/>
           <w:lang w:bidi="fa-IR"/>
         </w:rPr>
-      </w:pPr>
-    </w:p>
-    <w:p>
-      <w:pPr>
-        <w:bidi/>
-        <w:rPr>
-          <w:sz w:val="56"/>
-          <w:szCs w:val="56"/>
-          <w:rtl/>
-          <w:lang w:bidi="fa-IR"/>
-        </w:rPr>
-      </w:pPr>
+        <mc:AlternateContent>
+          <mc:Choice Requires="wps">
+            <w:drawing>
+              <wp:anchor distT="0" distB="0" distL="114300" distR="114300" simplePos="0" relativeHeight="251695104" behindDoc="0" locked="0" layoutInCell="1" allowOverlap="1" wp14:anchorId="32A65EE0" wp14:editId="7D4FBB14">
+                <wp:simplePos x="0" y="0"/>
+                <wp:positionH relativeFrom="column">
+                  <wp:posOffset>1025525</wp:posOffset>
+                </wp:positionH>
+                <wp:positionV relativeFrom="paragraph">
+                  <wp:posOffset>65273</wp:posOffset>
+                </wp:positionV>
+                <wp:extent cx="961200" cy="612000"/>
+                <wp:effectExtent l="38100" t="0" r="29845" b="55245"/>
+                <wp:wrapNone/>
+                <wp:docPr id="578812024" name="Straight Arrow Connector 66"/>
+                <wp:cNvGraphicFramePr/>
+                <a:graphic xmlns:a="http://schemas.openxmlformats.org/drawingml/2006/main">
+                  <a:graphicData uri="http://schemas.microsoft.com/office/word/2010/wordprocessingShape">
+                    <wps:wsp>
+                      <wps:cNvCnPr/>
+                      <wps:spPr>
+                        <a:xfrm rot="10800000" flipV="1">
+                          <a:off x="0" y="0"/>
+                          <a:ext cx="961200" cy="612000"/>
+                        </a:xfrm>
+                        <a:prstGeom prst="straightConnector1">
+                          <a:avLst/>
+                        </a:prstGeom>
+                        <a:ln>
+                          <a:solidFill>
+                            <a:srgbClr val="7597BE"/>
+                          </a:solidFill>
+                          <a:headEnd type="none" w="med" len="med"/>
+                          <a:tailEnd type="arrow" w="med" len="med"/>
+                        </a:ln>
+                      </wps:spPr>
+                      <wps:style>
+                        <a:lnRef idx="3">
+                          <a:schemeClr val="accent1"/>
+                        </a:lnRef>
+                        <a:fillRef idx="0">
+                          <a:schemeClr val="accent1"/>
+                        </a:fillRef>
+                        <a:effectRef idx="2">
+                          <a:schemeClr val="accent1"/>
+                        </a:effectRef>
+                        <a:fontRef idx="minor">
+                          <a:schemeClr val="tx1"/>
+                        </a:fontRef>
+                      </wps:style>
+                      <wps:bodyPr/>
+                    </wps:wsp>
+                  </a:graphicData>
+                </a:graphic>
+                <wp14:sizeRelH relativeFrom="margin">
+                  <wp14:pctWidth>0</wp14:pctWidth>
+                </wp14:sizeRelH>
+                <wp14:sizeRelV relativeFrom="margin">
+                  <wp14:pctHeight>0</wp14:pctHeight>
+                </wp14:sizeRelV>
+              </wp:anchor>
+            </w:drawing>
+          </mc:Choice>
+          <mc:Fallback>
+            <w:pict>
+              <v:shape w14:anchorId="3BBC5B72" id="Straight Arrow Connector 66" o:spid="_x0000_s1026" type="#_x0000_t32" style="position:absolute;margin-left:80.75pt;margin-top:5.15pt;width:75.7pt;height:48.2pt;rotation:180;flip:y;z-index:251695104;visibility:visible;mso-wrap-style:square;mso-width-percent:0;mso-height-percent:0;mso-wrap-distance-left:9pt;mso-wrap-distance-top:0;mso-wrap-distance-right:9pt;mso-wrap-distance-bottom:0;mso-position-horizontal:absolute;mso-position-horizontal-relative:text;mso-position-vertical:absolute;mso-position-vertical-relative:text;mso-width-percent:0;mso-height-percent:0;mso-width-relative:margin;mso-height-relative:margin" o:gfxdata="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" strokecolor="#7597be" strokeweight="1.5pt">
+                <v:stroke endarrow="open" joinstyle="miter"/>
+              </v:shape>
+            </w:pict>
+          </mc:Fallback>
+        </mc:AlternateContent>
+      </w:r>
     </w:p>
     <w:p>
       <w:pPr>
@@ -2923,6 +3866,16 @@
       <w:spacing w:val="5"/>
     </w:rPr>
   </w:style>
+  <w:style w:type="character" w:styleId="PlaceholderText">
+    <w:name w:val="Placeholder Text"/>
+    <w:basedOn w:val="DefaultParagraphFont"/>
+    <w:uiPriority w:val="99"/>
+    <w:semiHidden/>
+    <w:rsid w:val="00063EE9"/>
+    <w:rPr>
+      <w:color w:val="666666"/>
+    </w:rPr>
+  </w:style>
 </w:styles>
 </file>
 
@@ -2970,18 +3923,15 @@
           <inkml:channelProperty channel="F" name="resolution" value="0" units="1/dev"/>
         </inkml:channelProperties>
       </inkml:inkSource>
-      <inkml:timestamp xml:id="ts0" timeString="2026-01-18T10:43:30.028"/>
+      <inkml:timestamp xml:id="ts0" timeString="2026-01-18T10:41:24.500"/>
     </inkml:context>
     <inkml:brush xml:id="br0">
       <inkml:brushProperty name="width" value="0.035" units="cm"/>
       <inkml:brushProperty name="height" value="0.035" units="cm"/>
-      <inkml:brushProperty name="color" value="#5B2D90"/>
+      <inkml:brushProperty name="color" value="#33CCFF"/>
     </inkml:brush>
   </inkml:definitions>
-  <inkml:trace contextRef="#ctx0" brushRef="#br0">1525 0 24575,'-4'0'0,"-1"4"0,1 5 0,0 4 0,-6 5 0,-6-2 0,-3 1 0,-6 5 0,-3 2 0,-4 1 0,0 0 0,-3 3 0,6 1 0,3 3 0,2-4 0,2-11 0,1-8 0,3-5-8191</inkml:trace>
-  <inkml:trace contextRef="#ctx0" brushRef="#br0" timeOffset="652.26">1085 596 24575,'-3'1'0,"-1"-1"0,1 1 0,-1 0 0,1 0 0,0 0 0,-1 0 0,1 1 0,0-1 0,0 1 0,0 0 0,-3 2 0,-1 1 0,0 0 0,1 1 0,-9 8 0,2 3 0,1 1 0,-12 20 0,-16 23 0,-54 52 0,-25 33 0,104-126 0,10-12 0,0-1 0,0 1 0,-1-1 0,0-1 0,0 1 0,-1-1 0,-12 9 0,19-15-47,-1 1 0,0-1 0,0 1 0,1-1 0,-1 0 0,0 1 0,0-1 0,0 0 0,0 0-1,1 1 1,-1-1 0,0 0 0,0 0 0,0 0 0,0 0 0,0 0 0,1 0 0,-1 0 0,0 0 0,0-1 0,0 1 0,0 0-1,0 0 1,1-1 0,-1 1 0,0-1 0,0 1 0,0-1 0,-7-8-6779</inkml:trace>
-  <inkml:trace contextRef="#ctx0" brushRef="#br0" timeOffset="1243.2">420 1216 24575,'0'4'0,"0"8"0,0 7 0,-3 3 0,-6 2 0,-8 4 0,-9 5 0,-4 5 0,0 3 0,1-2 0,1-4 0,2-3 0,6-4 0,2-3 0,0-6 0,4-6-8191</inkml:trace>
-  <inkml:trace contextRef="#ctx0" brushRef="#br0" timeOffset="2306.91">1 1326 24575,'1'0'0,"0"1"0,0-1 0,-1 0 0,1 1 0,0-1 0,0 1 0,0-1 0,0 1 0,-1-1 0,1 1 0,0-1 0,-1 1 0,1 0 0,0-1 0,-1 1 0,1 0 0,-1 0 0,1-1 0,-1 1 0,1 0 0,-1 0 0,0 0 0,1 0 0,-1 0 0,0-1 0,0 1 0,1 2 0,4 31 0,-4-24 0,8 39 0,-4-24 0,3 37 0,-6-43 0,1-1 0,0 0 0,9 24 0,-5-20 0,5 36 0,-5 75 0,-7-131 0,0 0 0,0-1 0,0 1 0,0-1 0,0 1 0,0-1 0,1 1 0,-1-1 0,0 1 0,1-1 0,0 1 0,-1-1 0,1 0 0,0 1 0,0-1 0,0 0 0,-1 1 0,1-1 0,1 0 0,-1 0 0,0 0 0,1 1 0,0-2 0,-1 1 0,1-1 0,-1 0 0,0 0 0,1 0 0,-1 0 0,1 0 0,-1 0 0,1 0 0,-1 0 0,1 0 0,-1-1 0,0 1 0,1-1 0,-1 1 0,0-1 0,1 0 0,1-1 0,8-5 0,-1-1 0,1 0 0,17-19 0,-24 23 0,22-23 0,1 1 0,1 1 0,1 2 0,56-34 0,54-28 0,-126 76-1365,-4 3-5461</inkml:trace>
+  <inkml:trace contextRef="#ctx0" brushRef="#br0">1857 1842 24575,'-5'0'0,"-9"0"0,0 0 0,-25-4 0,34 2 0,-1 1 0,1-1 0,0 0 0,0 0 0,0 0 0,0-1 0,0 0 0,1 0 0,-1 0 0,-4-5 0,-77-80 0,58 57 0,-38-33 0,-35-19 0,-89-78 0,-80-112 0,237 237 0,13 13 0,-43-37 0,13 14 0,1-2 0,-54-70 0,12 14 0,-15-9 0,4 6 0,-104-142 0,174 205 0,-45-48 0,61 79 0,16 13 0,-1 0 0,1-1 0,0 1 0,-1 0 0,1 0 0,-1 0 0,1 0 0,-1 0 0,1-1 0,-1 1 0,1 0 0,0 0 0,-1 0 0,1 0 0,-1 0 0,1 0 0,-1 0 0,1 0 0,-1 1 0,1-1 0,0 0 0,-1 0 0,0 1 0,0 1 0,0-1 0,0 1 0,0-1 0,0 1 0,1-1 0,-1 1 0,1-1 0,-1 1 0,1 0 0,-1-1 0,1 1 0,0-1 0,0 1 0,0 0 0,0 0 0,0 1 0,-15 247 0,13-150 0,2-100 0,0-2 0,0-40 0,0-27 0,14-110 0,-11 152 0,-2 17 0,0-1 0,1 1 0,0 0 0,0-1 0,1 1 0,1 0 0,0 1 0,6-12 0,-9 20 0,0-1 0,0 1 0,0 1 0,0-1 0,1 0 0,-1 0 0,0 0 0,1 1 0,-1-1 0,1 1 0,-1-1 0,0 1 0,1-1 0,-1 1 0,1 0 0,-1 0 0,1 0 0,-1 0 0,1 0 0,0 0 0,-1 0 0,1 0 0,1 1 0,40 11 0,-31-8 0,156 36-1365,-150-34-5461</inkml:trace>
 </inkml:ink>
 </file>
 
@@ -3001,7 +3951,7 @@
           <inkml:channelProperty channel="F" name="resolution" value="0" units="1/dev"/>
         </inkml:channelProperties>
       </inkml:inkSource>
-      <inkml:timestamp xml:id="ts0" timeString="2026-01-18T10:43:16.440"/>
+      <inkml:timestamp xml:id="ts0" timeString="2026-01-18T10:41:09.759"/>
     </inkml:context>
     <inkml:brush xml:id="br0">
       <inkml:brushProperty name="width" value="0.035" units="cm"/>
@@ -3029,146 +3979,6 @@
           <inkml:channelProperty channel="F" name="resolution" value="0" units="1/dev"/>
         </inkml:channelProperties>
       </inkml:inkSource>
-      <inkml:timestamp xml:id="ts0" timeString="2026-01-18T10:42:06.215"/>
-    </inkml:context>
-    <inkml:brush xml:id="br0">
-      <inkml:brushProperty name="width" value="0.035" units="cm"/>
-      <inkml:brushProperty name="height" value="0.035" units="cm"/>
-      <inkml:brushProperty name="color" value="#5B2D90"/>
-    </inkml:brush>
-  </inkml:definitions>
-  <inkml:trace contextRef="#ctx0" brushRef="#br0">1955 2111 24575,'8'-1'0,"1"0"0,-1 0 0,0-1 0,0 0 0,0-1 0,0 1 0,0-1 0,-1-1 0,9-4 0,63-44 0,-75 49 0,230-176 0,37-28 0,-132 117 0,-75 50 0,-1-2 0,81-72 0,-47 24 0,265-253 0,-180 184 0,7-7 0,-88 59 0,-42 43 0,68-57 0,-120 116 0,38-36 0,-42 38 0,0 0 0,0 0 0,0-1 0,-1 1 0,1-1 0,-1 1 0,0-1 0,0 0 0,0 0 0,2-8 0,-4 11 0,0 0 0,0 0 0,0 0 0,0 1 0,0-1 0,0 0 0,-1 0 0,1 0 0,0 0 0,0 0 0,-1 1 0,1-1 0,0 0 0,-1 0 0,1 1 0,-1-1 0,1 0 0,-1 0 0,1 1 0,-1-1 0,0 0 0,1 1 0,-1-1 0,0 1 0,1-1 0,-1 1 0,0-1 0,0 1 0,1 0 0,-1-1 0,0 1 0,0 0 0,0 0 0,-1-1 0,-32-3 0,30 4 0,-148 0 0,132 1 0,0 2 0,0 0 0,1 1 0,-1 1 0,-28 12 0,-50 26 0,89-37 0,12-2 0,16-4 0,12-7 0,0-3 0,0 0 0,-2-2 0,50-26 0,-28 12 0,54-28 0,29-15 0,-110 59 0,1 1 0,-1 0 0,44-7 0,-65 15 0,0 0 0,0 1 0,0-1 0,0 1 0,0 0 0,0 0 0,0 0 0,0 1 0,0-1 0,0 1 0,-1-1 0,7 3 0,-8-2 0,0 0 0,0 0 0,0 0 0,0 0 0,0 0 0,0 1 0,0-1 0,-1 0 0,1 0 0,0 1 0,-1-1 0,1 0 0,-1 1 0,1-1 0,-1 1 0,0-1 0,0 1 0,0-1 0,1 0 0,-1 1 0,-1-1 0,1 1 0,0-1 0,0 1 0,0-1 0,-1 0 0,1 1 0,-2 2 0,-3 13 0,-1 0 0,-1-1 0,-14 27 0,9-19 0,-51 104 0,-75 144 0,94-194 0,-75 101 0,116-175 0,-4 6 0,-1-1 0,1 1 0,-2-1 0,1-1 0,-12 9 0,19-16-36,1 0 0,-1-1 0,0 1 1,1-1-1,-1 1 0,0-1 0,1 0 0,-1 1 0,0-1 0,0 0 0,0 1 0,1-1 0,-1 0 0,0 0 0,0 0 0,0 0 0,0 0 1,1 0-1,-1 0 0,0 0 0,0 0 0,0 0 0,1 0 0,-1 0 0,0-1 0,0 1 0,0 0 0,1 0 0,-1-1 0,0 1 0,0-1 1,1 1-1,-1-1 0,0 1 0,1-1 0,-1 1 0,0-2 0,-8-11-6790</inkml:trace>
-</inkml:ink>
-</file>
-
-<file path=word/ink/ink13.xml><?xml version="1.0" encoding="utf-8"?>
-<inkml:ink xmlns:inkml="http://www.w3.org/2003/InkML">
-  <inkml:definitions>
-    <inkml:context xml:id="ctx0">
-      <inkml:inkSource xml:id="inkSrc0">
-        <inkml:traceFormat>
-          <inkml:channel name="X" type="integer" min="-2.14748E9" max="2.14748E9" units="cm"/>
-          <inkml:channel name="Y" type="integer" min="-2.14748E9" max="2.14748E9" units="cm"/>
-          <inkml:channel name="F" type="integer" max="32767" units="dev"/>
-        </inkml:traceFormat>
-        <inkml:channelProperties>
-          <inkml:channelProperty channel="X" name="resolution" value="1000" units="1/cm"/>
-          <inkml:channelProperty channel="Y" name="resolution" value="1000" units="1/cm"/>
-          <inkml:channelProperty channel="F" name="resolution" value="0" units="1/dev"/>
-        </inkml:channelProperties>
-      </inkml:inkSource>
-      <inkml:timestamp xml:id="ts0" timeString="2026-01-18T10:42:02.767"/>
-    </inkml:context>
-    <inkml:brush xml:id="br0">
-      <inkml:brushProperty name="width" value="0.035" units="cm"/>
-      <inkml:brushProperty name="height" value="0.035" units="cm"/>
-      <inkml:brushProperty name="color" value="#33CCFF"/>
-    </inkml:brush>
-  </inkml:definitions>
-  <inkml:trace contextRef="#ctx0" brushRef="#br0">1857 1842 24575,'-5'0'0,"-9"0"0,0 0 0,-25-4 0,34 2 0,-1 1 0,1-1 0,0 0 0,0 0 0,0 0 0,0-1 0,0 0 0,1 0 0,-1 0 0,-4-5 0,-77-80 0,58 57 0,-38-33 0,-35-19 0,-89-78 0,-80-112 0,237 237 0,13 13 0,-43-37 0,13 14 0,1-2 0,-54-70 0,12 14 0,-15-9 0,4 6 0,-104-142 0,174 205 0,-45-48 0,61 79 0,16 13 0,-1 0 0,1-1 0,0 1 0,-1 0 0,1 0 0,-1 0 0,1 0 0,-1 0 0,1-1 0,-1 1 0,1 0 0,0 0 0,-1 0 0,1 0 0,-1 0 0,1 0 0,-1 0 0,1 0 0,-1 1 0,1-1 0,0 0 0,-1 0 0,0 1 0,0 1 0,0-1 0,0 1 0,0-1 0,0 1 0,1-1 0,-1 1 0,1-1 0,-1 1 0,1 0 0,-1-1 0,1 1 0,0-1 0,0 1 0,0 0 0,0 0 0,0 1 0,-15 247 0,13-150 0,2-100 0,0-2 0,0-40 0,0-27 0,14-110 0,-11 152 0,-2 17 0,0-1 0,1 1 0,0 0 0,0-1 0,1 1 0,1 0 0,0 1 0,6-12 0,-9 20 0,0-1 0,0 1 0,0 1 0,0-1 0,1 0 0,-1 0 0,0 0 0,1 1 0,-1-1 0,1 1 0,-1-1 0,0 1 0,1-1 0,-1 1 0,1 0 0,-1 0 0,1 0 0,-1 0 0,1 0 0,0 0 0,-1 0 0,1 0 0,1 1 0,40 11 0,-31-8 0,156 36-1365,-150-34-5461</inkml:trace>
-</inkml:ink>
-</file>
-
-<file path=word/ink/ink14.xml><?xml version="1.0" encoding="utf-8"?>
-<inkml:ink xmlns:inkml="http://www.w3.org/2003/InkML">
-  <inkml:definitions>
-    <inkml:context xml:id="ctx0">
-      <inkml:inkSource xml:id="inkSrc0">
-        <inkml:traceFormat>
-          <inkml:channel name="X" type="integer" min="-2.14748E9" max="2.14748E9" units="cm"/>
-          <inkml:channel name="Y" type="integer" min="-2.14748E9" max="2.14748E9" units="cm"/>
-          <inkml:channel name="F" type="integer" max="32767" units="dev"/>
-        </inkml:traceFormat>
-        <inkml:channelProperties>
-          <inkml:channelProperty channel="X" name="resolution" value="1000" units="1/cm"/>
-          <inkml:channelProperty channel="Y" name="resolution" value="1000" units="1/cm"/>
-          <inkml:channelProperty channel="F" name="resolution" value="0" units="1/dev"/>
-        </inkml:channelProperties>
-      </inkml:inkSource>
-      <inkml:timestamp xml:id="ts0" timeString="2026-01-18T10:41:27.453"/>
-    </inkml:context>
-    <inkml:brush xml:id="br0">
-      <inkml:brushProperty name="width" value="0.035" units="cm"/>
-      <inkml:brushProperty name="height" value="0.035" units="cm"/>
-      <inkml:brushProperty name="color" value="#33CCFF"/>
-    </inkml:brush>
-  </inkml:definitions>
-  <inkml:trace contextRef="#ctx0" brushRef="#br0">1857 1842 24575,'-5'0'0,"-9"0"0,0 0 0,-25-4 0,34 2 0,-1 1 0,1-1 0,0 0 0,0 0 0,0 0 0,0-1 0,0 0 0,1 0 0,-1 0 0,-4-5 0,-77-80 0,58 57 0,-38-33 0,-35-19 0,-89-78 0,-80-112 0,237 237 0,13 13 0,-43-37 0,13 14 0,1-2 0,-54-70 0,12 14 0,-15-9 0,4 6 0,-104-142 0,174 205 0,-45-48 0,61 79 0,16 13 0,-1 0 0,1-1 0,0 1 0,-1 0 0,1 0 0,-1 0 0,1 0 0,-1 0 0,1-1 0,-1 1 0,1 0 0,0 0 0,-1 0 0,1 0 0,-1 0 0,1 0 0,-1 0 0,1 0 0,-1 1 0,1-1 0,0 0 0,-1 0 0,0 1 0,0 1 0,0-1 0,0 1 0,0-1 0,0 1 0,1-1 0,-1 1 0,1-1 0,-1 1 0,1 0 0,-1-1 0,1 1 0,0-1 0,0 1 0,0 0 0,0 0 0,0 1 0,-15 247 0,13-150 0,2-100 0,0-2 0,0-40 0,0-27 0,14-110 0,-11 152 0,-2 17 0,0-1 0,1 1 0,0 0 0,0-1 0,1 1 0,1 0 0,0 1 0,6-12 0,-9 20 0,0-1 0,0 1 0,0 1 0,0-1 0,1 0 0,-1 0 0,0 0 0,1 1 0,-1-1 0,1 1 0,-1-1 0,0 1 0,1-1 0,-1 1 0,1 0 0,-1 0 0,1 0 0,-1 0 0,1 0 0,0 0 0,-1 0 0,1 0 0,1 1 0,40 11 0,-31-8 0,156 36-1365,-150-34-5461</inkml:trace>
-</inkml:ink>
-</file>
-
-<file path=word/ink/ink15.xml><?xml version="1.0" encoding="utf-8"?>
-<inkml:ink xmlns:inkml="http://www.w3.org/2003/InkML">
-  <inkml:definitions>
-    <inkml:context xml:id="ctx0">
-      <inkml:inkSource xml:id="inkSrc0">
-        <inkml:traceFormat>
-          <inkml:channel name="X" type="integer" min="-2.14748E9" max="2.14748E9" units="cm"/>
-          <inkml:channel name="Y" type="integer" min="-2.14748E9" max="2.14748E9" units="cm"/>
-          <inkml:channel name="F" type="integer" max="32767" units="dev"/>
-        </inkml:traceFormat>
-        <inkml:channelProperties>
-          <inkml:channelProperty channel="X" name="resolution" value="1000" units="1/cm"/>
-          <inkml:channelProperty channel="Y" name="resolution" value="1000" units="1/cm"/>
-          <inkml:channelProperty channel="F" name="resolution" value="0" units="1/dev"/>
-        </inkml:channelProperties>
-      </inkml:inkSource>
-      <inkml:timestamp xml:id="ts0" timeString="2026-01-18T10:41:24.500"/>
-    </inkml:context>
-    <inkml:brush xml:id="br0">
-      <inkml:brushProperty name="width" value="0.035" units="cm"/>
-      <inkml:brushProperty name="height" value="0.035" units="cm"/>
-      <inkml:brushProperty name="color" value="#33CCFF"/>
-    </inkml:brush>
-  </inkml:definitions>
-  <inkml:trace contextRef="#ctx0" brushRef="#br0">1857 1842 24575,'-5'0'0,"-9"0"0,0 0 0,-25-4 0,34 2 0,-1 1 0,1-1 0,0 0 0,0 0 0,0 0 0,0-1 0,0 0 0,1 0 0,-1 0 0,-4-5 0,-77-80 0,58 57 0,-38-33 0,-35-19 0,-89-78 0,-80-112 0,237 237 0,13 13 0,-43-37 0,13 14 0,1-2 0,-54-70 0,12 14 0,-15-9 0,4 6 0,-104-142 0,174 205 0,-45-48 0,61 79 0,16 13 0,-1 0 0,1-1 0,0 1 0,-1 0 0,1 0 0,-1 0 0,1 0 0,-1 0 0,1-1 0,-1 1 0,1 0 0,0 0 0,-1 0 0,1 0 0,-1 0 0,1 0 0,-1 0 0,1 0 0,-1 1 0,1-1 0,0 0 0,-1 0 0,0 1 0,0 1 0,0-1 0,0 1 0,0-1 0,0 1 0,1-1 0,-1 1 0,1-1 0,-1 1 0,1 0 0,-1-1 0,1 1 0,0-1 0,0 1 0,0 0 0,0 0 0,0 1 0,-15 247 0,13-150 0,2-100 0,0-2 0,0-40 0,0-27 0,14-110 0,-11 152 0,-2 17 0,0-1 0,1 1 0,0 0 0,0-1 0,1 1 0,1 0 0,0 1 0,6-12 0,-9 20 0,0-1 0,0 1 0,0 1 0,0-1 0,1 0 0,-1 0 0,0 0 0,1 1 0,-1-1 0,1 1 0,-1-1 0,0 1 0,1-1 0,-1 1 0,1 0 0,-1 0 0,1 0 0,-1 0 0,1 0 0,0 0 0,-1 0 0,1 0 0,1 1 0,40 11 0,-31-8 0,156 36-1365,-150-34-5461</inkml:trace>
-</inkml:ink>
-</file>
-
-<file path=word/ink/ink16.xml><?xml version="1.0" encoding="utf-8"?>
-<inkml:ink xmlns:inkml="http://www.w3.org/2003/InkML">
-  <inkml:definitions>
-    <inkml:context xml:id="ctx0">
-      <inkml:inkSource xml:id="inkSrc0">
-        <inkml:traceFormat>
-          <inkml:channel name="X" type="integer" min="-2.14748E9" max="2.14748E9" units="cm"/>
-          <inkml:channel name="Y" type="integer" min="-2.14748E9" max="2.14748E9" units="cm"/>
-          <inkml:channel name="F" type="integer" max="32767" units="dev"/>
-        </inkml:traceFormat>
-        <inkml:channelProperties>
-          <inkml:channelProperty channel="X" name="resolution" value="1000" units="1/cm"/>
-          <inkml:channelProperty channel="Y" name="resolution" value="1000" units="1/cm"/>
-          <inkml:channelProperty channel="F" name="resolution" value="0" units="1/dev"/>
-        </inkml:channelProperties>
-      </inkml:inkSource>
-      <inkml:timestamp xml:id="ts0" timeString="2026-01-18T10:41:09.759"/>
-    </inkml:context>
-    <inkml:brush xml:id="br0">
-      <inkml:brushProperty name="width" value="0.035" units="cm"/>
-      <inkml:brushProperty name="height" value="0.035" units="cm"/>
-      <inkml:brushProperty name="color" value="#FF0066"/>
-    </inkml:brush>
-  </inkml:definitions>
-  <inkml:trace contextRef="#ctx0" brushRef="#br0">3796 55 24575,'-1'1'0,"1"1"0,0-1 0,-1 0 0,1 0 0,-1 0 0,1 1 0,-1-1 0,0 0 0,0 0 0,1 0 0,-1 0 0,0 0 0,0-1 0,0 1 0,0 0 0,0 0 0,0 0 0,0-1 0,-3 2 0,-22 10 0,6-6 0,1-2 0,-36 5 0,32-6 0,-36 9 0,6 2 0,-94 12 0,-27-13 0,-180 26 0,280-29 0,1 3 0,1 3 0,-93 34 0,98-29 0,-123 20 0,57-14 0,75-14 0,0-3 0,0-2 0,-75 1 0,37-8 0,1 3 0,-173 33 0,189-24 0,-126 4 0,87-10 0,75-3 0,0 1 0,0 3 0,0 1 0,-81 30 0,102-31 0,-1-1 0,0-1 0,-1-2 0,1 0 0,-25 1 0,-123-5 0,94-2 0,23 3 0,22 0 0,-53-5 0,83 4 0,1 0 0,0 0 0,0 0 0,0 0 0,0 0 0,0-1 0,0 1 0,0 0 0,0-1 0,0 1 0,0 0 0,0-1 0,0 1 0,0-1 0,0 0 0,1 1 0,-1-1 0,0 0 0,0 1 0,0-1 0,1 0 0,-1 0 0,0 0 0,1 0 0,-1 0 0,1 1 0,-1-1 0,1 0 0,0 0 0,-1 0 0,1 0 0,0-1 0,-1 1 0,1 0 0,0 0 0,0 0 0,0 0 0,0 0 0,0 0 0,0 0 0,1-2 0,0-1 0,1 0 0,-1-1 0,1 1 0,0 0 0,0 0 0,1 0 0,-1 0 0,5-5 0,16-17 0,0 2 0,54-44 0,62-31 0,-88 64 0,17-18 0,-43 32 0,47-30 0,42-24 0,-13 8 0,-101 67 0,24-12 0,-24 12 0,1 0 0,-1 0 0,0 0 0,1-1 0,-1 1 0,0 0 0,1 0 0,-1 0 0,0 0 0,0 0 0,1 0 0,-1 0 0,1 0 0,-1 0 0,0 0 0,1 0 0,-1 0 0,0 0 0,1 0 0,-1 0 0,0 0 0,1 0 0,-1 0 0,0 0 0,1 0 0,-1 0 0,0 0 0,1 1 0,-1-1 0,0 0 0,0 0 0,1 0 0,-1 1 0,0-1 0,0 0 0,1 0 0,-1 1 0,0-1 0,0 0 0,0 1 0,1-1 0,-1 0 0,0 1 0,0-1 0,0 0 0,0 1 0,0-1 0,0 0 0,0 1 0,0-1 0,0 0 0,0 1 0,0-1 0,0 0 0,0 1 0,0-1 0,0 0 0,0 1 0,0-1 0,0 0 0,0 1 0,0-1 0,-1 0 0,1 1 0,0-1 0,0 1 0,-4 7 0,0-1 0,0 1 0,0-1 0,-1 0 0,0 0 0,-1 0 0,-6 6 0,-8 12 0,-2 3 0,-1 0 0,-2-2 0,0 0 0,-2-2 0,-50 36 0,-86 46 0,142-92 0,1 1 0,1 0 0,0 2 0,1 0 0,1 1 0,0 1 0,1 0 0,-12 22 0,-111 159 0,138-199 0,-11 19 0,12-20 0,1-1 0,-1 1 0,0 0 0,0 0 0,1 0 0,-1 0 0,0 0 0,0 0 0,0-1 0,1 1 0,-1 0 0,0 0 0,1 0 0,-1 0 0,0 0 0,0 0 0,1 0 0,-1 0 0,0 0 0,0 0 0,1 1 0,-1-1 0,0 0 0,0 0 0,1 0 0,-1 0 0,0 0 0,0 0 0,1 0 0,-1 1 0,0-1 0,0 0 0,0 0 0,0 0 0,1 1 0,-1-1 0,0 0 0,0 0 0,0 0 0,0 1 0,0-1 0,1 0 0,-1 0 0,0 1 0,0-1 0,0 0 0,0 0 0,0 1 0,0-1 0,0 0 0,0 0 0,0 1 0,0-1 0,0 0 0,0 0 0,0 1 0,0-1 0,0 0 0,0 0 0,0 1 0,-1-1 0,1 0 0,0 0 0,0 1 0,0-1 0,0 0 0,0 0 0,-1 1 0,17-7 0,0 0 0,-1-2 0,18-9 0,-17 7 0,1 1 0,30-10 0,-41 17 0,0 0 0,0 1 0,0 0 0,0 0 0,0 0 0,0 1 0,1 0 0,-1 0 0,0 1 0,0-1 0,0 1 0,9 3 0,0 1 0,-1 1 0,1 1 0,-1 0 0,23 17 0,50 43 0,-57-41 0,47 29 0,-28-27 0,-22-13 0,0 1 0,34 29 0,-26-19 0,-22-17 0,-1 0 0,12 13 0,-22-19-1,-6-5-555,2 1-252,-8-5-6018</inkml:trace>
-</inkml:ink>
-</file>
-
-<file path=word/ink/ink17.xml><?xml version="1.0" encoding="utf-8"?>
-<inkml:ink xmlns:inkml="http://www.w3.org/2003/InkML">
-  <inkml:definitions>
-    <inkml:context xml:id="ctx0">
-      <inkml:inkSource xml:id="inkSrc0">
-        <inkml:traceFormat>
-          <inkml:channel name="X" type="integer" min="-2.14748E9" max="2.14748E9" units="cm"/>
-          <inkml:channel name="Y" type="integer" min="-2.14748E9" max="2.14748E9" units="cm"/>
-          <inkml:channel name="F" type="integer" max="32767" units="dev"/>
-        </inkml:traceFormat>
-        <inkml:channelProperties>
-          <inkml:channelProperty channel="X" name="resolution" value="1000" units="1/cm"/>
-          <inkml:channelProperty channel="Y" name="resolution" value="1000" units="1/cm"/>
-          <inkml:channelProperty channel="F" name="resolution" value="0" units="1/dev"/>
-        </inkml:channelProperties>
-      </inkml:inkSource>
       <inkml:timestamp xml:id="ts0" timeString="2026-01-18T10:40:59.186"/>
     </inkml:context>
     <inkml:brush xml:id="br0">
@@ -3181,7 +3991,7 @@
 </inkml:ink>
 </file>
 
-<file path=word/ink/ink18.xml><?xml version="1.0" encoding="utf-8"?>
+<file path=word/ink/ink13.xml><?xml version="1.0" encoding="utf-8"?>
 <inkml:ink xmlns:inkml="http://www.w3.org/2003/InkML">
   <inkml:definitions>
     <inkml:context xml:id="ctx0">
@@ -3210,7 +4020,7 @@
 </inkml:ink>
 </file>
 
-<file path=word/ink/ink19.xml><?xml version="1.0" encoding="utf-8"?>
+<file path=word/ink/ink14.xml><?xml version="1.0" encoding="utf-8"?>
 <inkml:ink xmlns:inkml="http://www.w3.org/2003/InkML">
   <inkml:definitions>
     <inkml:context xml:id="ctx0">
@@ -3245,39 +4055,7 @@
 </inkml:ink>
 </file>
 
-<file path=word/ink/ink2.xml><?xml version="1.0" encoding="utf-8"?>
-<inkml:ink xmlns:inkml="http://www.w3.org/2003/InkML">
-  <inkml:definitions>
-    <inkml:context xml:id="ctx0">
-      <inkml:inkSource xml:id="inkSrc0">
-        <inkml:traceFormat>
-          <inkml:channel name="X" type="integer" min="-2.14748E9" max="2.14748E9" units="cm"/>
-          <inkml:channel name="Y" type="integer" min="-2.14748E9" max="2.14748E9" units="cm"/>
-          <inkml:channel name="F" type="integer" max="32767" units="dev"/>
-        </inkml:traceFormat>
-        <inkml:channelProperties>
-          <inkml:channelProperty channel="X" name="resolution" value="1000" units="1/cm"/>
-          <inkml:channelProperty channel="Y" name="resolution" value="1000" units="1/cm"/>
-          <inkml:channelProperty channel="F" name="resolution" value="0" units="1/dev"/>
-        </inkml:channelProperties>
-      </inkml:inkSource>
-      <inkml:timestamp xml:id="ts0" timeString="2026-01-18T10:45:12.692"/>
-    </inkml:context>
-    <inkml:brush xml:id="br0">
-      <inkml:brushProperty name="width" value="0.05" units="cm"/>
-      <inkml:brushProperty name="height" value="0.05" units="cm"/>
-      <inkml:brushProperty name="color" value="#AE198D"/>
-      <inkml:brushProperty name="inkEffects" value="galaxy"/>
-      <inkml:brushProperty name="anchorX" value="-23008.65234"/>
-      <inkml:brushProperty name="anchorY" value="-6690.21045"/>
-      <inkml:brushProperty name="scaleFactor" value="0.50087"/>
-    </inkml:brush>
-  </inkml:definitions>
-  <inkml:trace contextRef="#ctx0" brushRef="#br0">504 243 24575,'0'0'0,"0"-4"0,-4 8 0,-5 0 0,0 10 0,1 4 0,2 8 0,-3-2 0,2 0 0,-3-5 0,-3-5 0,-3-1 0,1 1 0,0-3 0,-7 2 0,-1 6 0,3 2 0,-1 3 0,6 0 0,8-13 0,9-11 0,-2 0 0,0 0 0,0 1 0,0-1 0,1 0 0,-1 0 0,0 0 0,0 0 0,1 1 0,-1-1 0,0 0 0,0 0 0,1 0 0,-1 0 0,0 0 0,0 0 0,1 0 0,-1 0 0,0 0 0,0 0 0,1 0 0,-1 0 0,0 0 0,1 0 0,-1 0 0,0 0 0,0 0 0,1 0 0,-1 0 0,0 0 0,0 0 0,1 0 0,-1 0 0,0-1 0,1 1 0,22-8 0,6-12 0,7-4 0,-4-3 0,-3-5 0,-2 0 0,-3 2 0,-1 2 0,-5 1 0,-5 12 0,-10 5 0,-3 10 0,-12 13 0,-9 6 0,-5 4 0,-2 2 0,-5 5 0,-3 0 0,6-1 0,1-5 0,13-8 0,17-15 0,-1-1 0,0 0 0,0 0 0,-1 1 0,1-1 0,0 0 0,0 0 0,0 1 0,0-1 0,0 0 0,0 1 0,0-1 0,0 0 0,0 1 0,0-1 0,0 0 0,0 0 0,0 1 0,0-1 0,0 0 0,0 1 0,0-1 0,0 0 0,0 1 0,0-1 0,0 0 0,1 0 0,-1 1 0,0-1 0,0 0 0,0 0 0,0 1 0,1-1 0,-1 0 0,0 0 0,0 0 0,1 1 0,-1-1 0,19 2 0,11-9 0,9-6 0,1 0 0,-6-4 0,-13 3 0,-22 14 0,2 0 0,-1 0 0,0-1 0,1 1 0,-1 0 0,0 0 0,1-1 0,-1 1 0,0 0 0,0-1 0,1 1 0,-1-1 0,0 1 0,0 0 0,0-1 0,0 1 0,0-1 0,1 1 0,-1 0 0,0-1 0,0 1 0,0-1 0,0 1 0,0-1 0,0 1 0,0 0 0,-1-2 0,1 2 0,-1-1 0,1 1 0,-1-1 0,1 1 0,-1-1 0,0 1 0,1-1 0,-1 1 0,0-1 0,1 1 0,-1-1 0,0 1 0,0 0 0,1 0 0,-1-1 0,-1 1 0,-24 0 0,-10 2 0,-6 6 0,-4 0 0,-1 5 0,4 2 0,9 2 0,34-16 0,-1 1 0,-1-1 0,1 0 0,-1 1 0,1-1 0,0 0 0,-1 1 0,1 0 0,0-1 0,0 1 0,-1 2 0,2-4 0,0 1 0,0 0 0,-1-1 0,1 1 0,0 0 0,0 0 0,0 0 0,0-1 0,0 1 0,0 0 0,0 0 0,0-1 0,1 1 0,-1 0 0,0 0 0,0-1 0,1 1 0,-1 0 0,0 0 0,1-1 0,-1 1 0,1 0 0,2 2 0,0-1 0,-1 0 0,1 0 0,-1 0 0,1-1 0,0 1 0,6 2 0,31 9 0,5-3 0,2 1 0,1-3 0,-1 3 0,0-3 0,-5 4 0,-6-3 0,-10 3 0,-7 2 0,-13-2 0,-5 3 0,-13-4 0,-10 3 0,-9-4 0,-3-2 0,5 2 0,11-2 0,19-8 0,-1 0 0,0 0 0,0 0 0,-1 0 0,1 0 0,0 0 0,0 0 0,0 0 0,0 0 0,-1 0 0,1 0 0,0 0 0,0 1 0,0-1 0,0 0 0,0 0 0,0 0 0,-1 0 0,1 0 0,0 0 0,0 1 0,0-1 0,0 0 0,0 0 0,0 0 0,0 0 0,0 1 0,0-1 0,0 0 0,0 0 0,0 0 0,0 0 0,0 1 0,0-1 0,0 0 0,0 0 0,0 0 0,0 0 0,0 1 0,0-1 0,0 0 0,0 0 0,0 0 0,0 0 0,0 1 0,27 3 0,17-2 0,10-1 0,-1 0 0,-5-1 0,-15-1 0,-16 1 0,-18-1 0,1 1 0,0 0 0,0 0 0,0 1 0,0-1 0,0 0 0,-1 0 0,1 0 0,0 0 0,0 0 0,0-1 0,0 1 0,0 0 0,0 0 0,0 0 0,0 0 0,-1 0 0,1 0 0,0 0 0,0 0 0,0 0 0,0 0 0,0 0 0,0 0 0,0 0 0,0 0 0,0 0 0,0 0 0,0 0 0,0-1 0,-1 1 0,1 0 0,0 0 0,0 0 0,0 0 0,0 0 0,0 0 0,0 0 0,0 0 0,0 0 0,0-1 0,0 1 0,0 0 0,0 0 0,0 0 0,0 0 0,0 0 0,0 0 0,0 0 0,0 0 0,0 0 0,0-1 0,0 1 0,0 0 0,0 0 0,1 0 0,-1 0 0,0 0 0,0 0 0,0 0 0,0 0 0,0 0 0,0 0 0,0-1 0,-18-8 0,-8 0 0,0-3 0,4-4 0,10-2 0,12 18 0,0-1 0,-1 0 0,1 0 0,0 0 0,-1 0 0,1 0 0,0-1 0,0 1 0,0 0 0,0 0 0,0 0 0,0 0 0,1-1 0,0 0 0,-1 0 0,1 1 0,0 0 0,0-1 0,0 1 0,0-1 0,0 1 0,0 0 0,0 0 0,2-2 0,20-10 0,10-1 0,7 3 0,-1 3 0,-3-2 0,-16 2 0,-20 8 0,0 0 0,0 0 0,0 0 0,0 0 0,1 0 0,-1 0 0,0 0 0,0 0 0,0 0 0,0 0 0,1 0 0,-1 0 0,0 0 0,0 0 0,0-1 0,0 1 0,0 0 0,0 0 0,1 0 0,-1 0 0,0 0 0,0 0 0,0 0 0,0-1 0,0 1 0,0 0 0,0 0 0,0 0 0,0 0 0,0 0 0,0-1 0,1 1 0,-1 0 0,0 0 0,0 0 0,0 0 0,0-1 0,0 1 0,0 0 0,0 0 0,-1 0 0,1 0 0,0-1 0,0 1 0,0 0 0,0 0 0,0 0 0,0 0 0,0 0 0,0-1 0,0 1 0,-10-4 0,-13 1 0,-5 2 0,6 1 0,15 0 0,14 0 0,14 1 0,6-1 0,-5 0 0,-9 0 0,-11 1 0,-14-1 0,-11 0 0,-5 0 0,10-5 0,18 5 0,0 0 0,-1 0 0,1-1 0,-1 1 0,1 0 0,0-1 0,-1 1 0,1 0 0,-1-1 0,1 1 0,0 0 0,-1-1 0,1 1 0,0-1 0,-1 1 0,1 0 0,0-1 0,0 1 0,-1-1 0,1 1 0,0-2 0,0 3 0,0-2 0,1 1 0,-1-1 0,0 0 0,0 1 0,0-1 0,1 1 0,-1 0 0,0-1 0,0 1 0,1-1 0,-1 1 0,0-1 0,1 1 0,-1 0 0,1-1 0,-1 1 0,0-1 0,1 1 0,0-1 0,19-11 0,7 1 0,3-3 0,-1 4 0,0 1 0,-11 3 0,-11 3 0,-10 1 0,-4 6 0,3 0 0,10 6 0,23 3 0,29-1 0,21-1 0,9-4 0,-8-2 0,-25 2 0,-23-1 0,-26-4 0,-6 1 0,-15 4 0,-15 0 0,-11-1 0,-5-2 0,2-1 0,4-1 0,5-2 0,9-4 0,17-1 0,8-4 0,5-4 0,2-3 0,-9 1 0,-10-2 0,-10 4 0,-9-1 0,-7 3 0,-4-2 0,-2 3 0,4 2 0,-1 3 0,5 1 0,8-1 0,30 4 0,-2 1 0,1 0 0,-1 0 0,0-1 0,0 1 0,1 0 0,-1-1 0,0 1 0,1-1 0,-1 1 0,0-1 0,1 1 0,-1-1 0,1 1 0,-1-1 0,1 0 0,-2-1 0,2 3 0,0-2 0,0 1 0,0 0 0,0-1 0,0 1 0,0-1 0,1 1 0,-1 0 0,0-1 0,0 1 0,0 0 0,0-1 0,0 1 0,0 0 0,1-1 0,-1 1 0,0 0 0,0-1 0,0 1 0,1 0 0,-1 0 0,0-1 0,0 1 0,1 0 0,-1 0 0,0-1 0,1 1 0,-1 0 0,0 0 0,1 0 0,15-8 0,7 2 0,-1-2 0,-12 1 0,-11 7 0,1 0 0,0 0 0,0-1 0,0 1 0,0 0 0,0 0 0,0 0 0,0 0 0,0-1 0,0 1 0,0 0 0,0 0 0,0 0 0,0 0 0,0-1 0,0 1 0,0 0 0,0 0 0,0 0 0,0 0 0,0-1 0,0 1 0,0 0 0,-1 0 0,1 0 0,0 0 0,0 0 0,0-1 0,0 1 0,0 0 0,-1 0 0,1 0 0,0 0 0,0 0 0,0 0 0,0 0 0,-1 0 0,1 0 0,0 0 0,0 0 0,0 0 0,-1 0 0,-17-4 0,-12 1 0,-7 2 0,-2 0 0,11 1 0,17 1 0,17-1 0,11 0 0,7 0 0,-10 1 0,-14-1 0,-13 0 0,-13 4 0,-9 9 0,-6 5 0,1 8 0,6 6 0,6 6 0,7-1 0,8 3 0,5-4 0,9-7 0,0-27 0,0 1 0,0-1 0,0 1 0,0-1 0,0 0 0,0 1 0,0-1 0,3 3 0,-2-3 0,0 0 0,1 0 0,-1 0 0,0 0 0,1 0 0,-1 0 0,5 2 0,25 7 0,7-9 0,3-8 0,4-11 0,-5-10 0,-35 22 0,1-1 0,-1-1 0,8-9 0,10-20 0,-9 1 0,-11 3 0,-4 30 0,0 0 0,-1-1 0,1 1 0,-1-1 0,1 1 0,-1-1 0,-2-4 0,-10-15 0,-10 7 0,-8 5 0,-6 4 0,0 3 0,2 11 0,31-6 0,-1 0 0,0 1 0,1-1 0,-1 1 0,-4 4 0,-15 16 0,7 8 0,7 1 0,9-5 0,2-26 0,-1 1 0,1 0 0,-1-1 0,1 1 0,0 0 0,0-1 0,-1 1 0,1-1 0,0 1 0,0-1 0,2 3 0,15 9 0,10-4 0,-22-10 0,0 1 0,0-1 0,0 0 0,8-1 0,21-11 0,-1-5 0,-8-9 0,-8-6 0,-7-1 0,-5 2 0,-4-3 0,-6 2 0,-2 3 0,-8 7 0,-9 3 0,-4 5 0,-5 5 0,-1 4 0,2 3 0,2 2 0,11 2 0,19-2 0,-1 1 0,0 0 0,0 0 0,-1 0 0,1 0 0,0 0 0,0 0 0,0 0 0,0 1 0,0-1 0,0 0 0,0 0 0,0 0 0,-1 0 0,1 0 0,0 0 0,0 0 0,0 0 0,0 0 0,0 0 0,0 0 0,0 0 0,0-1 0,-1 1 0,1 0 0,0 0 0,0 0 0,0 0 0,0 0 0,0 0 0,0 0 0,0 0 0,0 0 0,0 0 0,0 0 0,0 0 0,-1 0 0,1 0 0,0 0 0,0-1 0,0 1 0,0 0 0,0 0 0,0 0 0,0 0 0,0 0 0,0 0 0,0 0 0,0 0 0,0-1 0,0 1 0,0 0 0,0 0 0,0 0 0,0 0 0,0 0 0,0 0 0,0 0 0,0 0 0,0-1 0,0 1 0,0 0 0,13-8 0,12-4 0,6-5 0,1 2 0,-5-2 0,-6-5 0,-7-2 0,-6-1 0,-4-4 0,-8 0 0,3 27 0,0-1 0,-1 0 0,1 0 0,0 0 0,-1 1 0,0-1 0,-2-2 0,-19-17 0,-9 5 0,-2 6 0,0 4 0,3 8 0,29 0 0,0 0 0,-1 0 0,1-1 0,0 1 0,-1 1 0,1-1 0,0 0 0,-4 3 0,4-2 0,0 0 0,0 0 0,0 0 0,0 0 0,1 0 0,-1 1 0,1-1 0,-2 4 0,-8 25 0,6 3 0,7-5 0,-1-26 0,0 0 0,0 1 0,1-1 0,-1 0 0,1 0 0,3 5 0,-3-6 0,0 1 0,1-1 0,-1 0 0,1 1 0,0-1 0,5 3 0,24 9 0,2-6 0,-1-4 0,-1-11 0,-3-7 0,-7-5 0,-7-3 0,-5-1 0,-5-2 0,-8 6 0,3 19 0,0-1 0,-1 0 0,1 0 0,0 1 0,-1-1 0,1 0 0,-1 1 0,1-1 0,-1 0 0,1 1 0,-1-1 0,0 1 0,1-1 0,-1 1 0,-1-2 0,2 3 0,-1-1 0,0 0 0,0 0 0,1 0 0,-1 0 0,0 0 0,0 0 0,0 0 0,1 0 0,-1 0 0,0 0 0,0 1 0,1-1 0,-1 0 0,0 1 0,0-1 0,0 1 0,-18 29 0,2 21 0,4 25 0,3 22 0,4 3 0,2-6 0,8-16 0,4-17 0,-6-57 0,0 1 0,0-1 0,0 1 0,0-1 0,7 10 0,-7-11 0,0-2 0,0 1 0,0-1 0,0 1 0,0-1 0,1 0 0,-1 0 0,1 0 0,4 2 0,-4-1 0,0-1 0,1 0 0,0-1 0,0 1 0,-1-1 0,1 0 0,5 1 0,30 3 0,-32-7 0,0 2 0,1-2 0,-1 1 0,7-3 0,26-13 0,-7-4 0,-14 1 0,-20 20 0,2-1 0,-1 0 0,1 0 0,-1 1 0,0-1 0,1 0 0,-1 1 0,0-1 0,0 0 0,0 0 0,0 0 0,0 1 0,0-1 0,0 0 0,0 0 0,0 0 0,0 1 0,0-1 0,0 0 0,-1-1 0,1 2 0,0 0 0,-1-1 0,1 1 0,-1-1 0,0 0 0,1 1 0,-1-1 0,1 1 0,-1 0 0,0-1 0,1 1 0,-1-1 0,0 1 0,1 0 0,-1 0 0,0-1 0,0 1 0,1 0 0,-1 0 0,-1 0 0,1 1 0,-1-1 0,-1 0 0,1 0 0,0 1 0,-1-1 0,1 1 0,0 0 0,-4 1 0,-21 16 0,-2 11 0,0 8 0,6 5 0,7-1 0,9-4 0,8-35 0,-1 1 0,0 0 0,0-1 0,1 1 0,-1 0 0,1-1 0,0 1 0,0-1 0,1 4 0,-1-5 0,0 0 0,0 1 0,0-1 0,0 0 0,0 0 0,0 0 0,1 1 0,-1-1 0,0 0 0,1-1 0,-1 1 0,0 0 0,1 0 0,1 0 0,-1-1 0,1 1 0,-1-1 0,0 0 0,1 0 0,-1 1 0,1-1 0,-1-1 0,1 1 0,-1 0 0,4-2 0,0 1 0,0-1 0,0-1 0,0 1 0,8-6 0,29-20 0,-2-14 0,-8-1 0,-9-2 0,-9-2 0,-6 1 0,-9 5 0,-2 36 0,1 0 0,0 0 0,-1 0 0,0 1 0,-3-9 0,3 10 0,0 0 0,-1 0 0,1 0 0,-1-1 0,1 2 0,-1-1 0,-4-3 0,-25-17 0,-7 8 0,1 5 0,2 5 0,31 6 0,1-1 0,0 1 0,-1-1 0,1 1 0,-7 2 0,-23 15 0,31-14 0,-2-1 0,1 1 0,0 1 0,-6 7 0,-10 23 0,7 2 0,11-6 0,2-30 0,1 1 0,-1 0 0,0 0 0,1 0 0,0 0 0,-1 0 0,1 0 0,0-1 0,0 1 0,0 0 0,2 1 0,-2-2 0,0 0 0,0 0 0,1 0 0,-1 0 0,0 0 0,1 0 0,-1 0 0,1 0 0,-1-1 0,1 1 0,-1-1 0,1 1 0,1 0 0,0-2 0,0 2 0,1-1 0,-1-1 0,0 1 0,0 0 0,0-1 0,0 1 0,4-2 0,36-17 0,0-10 0,-2-9 0,-9-5 0,-9-3 0,-9 4 0,-6 4 0,-9 36 0,2-1 0,-2 0 0,1 0 0,0 0 0,-1 0 0,1 0 0,-1 1 0,-1-5 0,1 5 0,0 1 0,0-1 0,0 0 0,0 1 0,-1-1 0,1 1 0,0-1 0,-1 1 0,1 0 0,-1-1 0,-2-1 0,2 2 0,-1 0 0,1 0 0,-1 0 0,1 0 0,-1 1 0,1-1 0,-1 1 0,0-1 0,-2 1 0,0 0 0,1 1 0,-1-1 0,1 1 0,-1 0 0,1 0 0,-5 2 0,2 2 0,1-2 0,-1 1 0,1 1 0,-10 7 0,5-1 0,-1 1 0,-10 14 0,10-7 0,-17 28 0,-4 22 0,9-2 0,9-4 0,15-57 0,-1 2 0,1-1 0,0 1 0,1 12 0,0-17 0,-1 0 0,1 0 0,0 0 0,0 0 0,0 0 0,1 0 0,-1 0 0,0 0 0,5 4 0,-5-4 0,1-1 0,0 0 0,0 0 0,0 0 0,0 0 0,0-1 0,1 1 0,-1 0 0,0-1 0,4 2 0,-2-1 0,1 0 0,-1 0 0,1-1 0,0 1 0,8 0 0,28 3 0,4-10 0,-7-5 0,-9-7 0,-10-2 0,-7-3 0,-13 21 0,2 0 0,-1 0 0,0-1 0,0 1 0,0 0 0,0 0 0,0-1 0,0 1 0,-1 0 0,1 0 0,0-1 0,-1 1 0,0-2 0,1 2 0,-1-1 0,0 1 0,1 0 0,-1-1 0,0 1 0,0 0 0,0 0 0,0 0 0,-1 0 0,-1-2 0,-15-7 0,-5 4 0,22 7 0,-1-1 0,0 0 0,1 1 0,-1-1 0,0 0 0,0 1 0,0-1 0,0 1 0,-2 1 0,-12 10 0,5 7 0,4 7 0,3 2 0,3 1 0,1-1 0,5-2 0,9-5 0,-13-21 0,1 2 0,-1-1 0,1 0 0,-1 0 0,1 0 0,0 0 0,-1 0 0,1 0 0,3 0 0,-3 0 0,0-1 0,0 1 0,0-1 0,0 0 0,0 0 0,1 0 0,-1 0 0,4-1 0,-5 0 0,1 0 0,0 0 0,0 0 0,-1 0 0,1 0 0,0 0 0,0 0 0,-1 0 0,3-3 0,12-16 0,-5-4 0,-5 11 0,-2 9 0,-3 23 0,-1 12 0,-1 10 0,5-3 0,4 2 0,1-18 0,-1-12 0,-8-10 0,0 1 0,0-1 0,0 0 0,1 0 0,-1 0 0,0 0 0,0 0 0,0 0 0,1 0 0,-1 0 0,0 0 0,0 0 0,1-1 0,-1 1 0,0 0 0,0 0 0,0 0 0,1 0 0,-1 0 0,0 0 0,0 0 0,0 0 0,0-1 0,1 1 0,-1 0 0,0 0 0,0 0 0,0 0 0,0 0 0,0-1 0,1 1 0,-1 0 0,0 0 0,0 0 0,0-1 0,4 2 0,-1 7 0,3 10 0,7 9 0,5 8 0,4 0 0,-3-13 0,-19-22 0,0 0 0,1 1 0,-1-1 0,1 1 0,0-1 0,-1 0 0,1 1 0,0-1 0,0 0 0,-1 1 0,1-1 0,0 0 0,0 0 0,-1 1 0,1-1 0,0 0 0,0 0 0,0 0 0,1 0 0,-2 0 0,1-1 0,-1 1 0,1 0 0,0-1 0,-1 1 0,1-1 0,0 1 0,-1 0 0,1-1 0,-1 1 0,1-1 0,-1 0 0,0 1 0,1-1 0,-1 1 0,1-1 0,-1 0 0,0 1 0,1-1 0,-1-1 0,7-23 0,-9-6 0,-5 2 0,-2 15 0,8 14 0,1 0 0,-1-1 0,1 1 0,-1 0 0,1 0 0,0 0 0,-1 0 0,1 0 0,-1 0 0,1-1 0,-1 1 0,1 0 0,-1 0 0,1 0 0,-1 1 0,1-1 0,-1 0 0,1 0 0,-1 0 0,1 0 0,-1 0 0,1 0 0,-1 1 0,1-1 0,0 0 0,-1 1 0,-11 16 0,-3 11 0,-1 10 0,3 1 0,-2-20 0,15-20 0,0 2 0,-1-1 0,1 0 0,0 0 0,0 1 0,-1-1 0,1 0 0,0 0 0,-1 0 0,1 0 0,0 0 0,-1 0 0,1 1 0,0-1 0,-1 0 0,1 0 0,0 0 0,-1 0 0,1 0 0,0 0 0,-1 0 0,1 0 0,-1-1 0,1 1 0,0 0 0,-1 0 0,1 0 0,0 0 0,0 0 0,-1 0 0,1-1 0,0 1 0,-1 0 0,1 0 0,0-1 0,0 1 0,-1 0 0,1-1 0,-14-18 0,3-19 0,3-8 0,3-5 0,2-1 0,1 5 0,-3 15 0,1 20 0,0 23 0,-3 15 0,0 13 0,1 6 0,2 4 0,1-4 0,1-5 0,-3-10 0,0-14 0,5-17 0,0 1 0,0 1 0,0-1 0,0 0 0,0 0 0,0 0 0,0 0 0,0 0 0,0 0 0,0 0 0,0 0 0,-1 0 0,1 0 0,0 1 0,0-1 0,0 0 0,0 0 0,0 0 0,0 0 0,0 0 0,0 0 0,0 0 0,0 0 0,-1 0 0,1 0 0,0 0 0,0 0 0,0 0 0,0 0 0,0 0 0,0 0 0,0 0 0,0 0 0,-1 0 0,1 0 0,0 0 0,0 0 0,0 0 0,0 0 0,0 0 0,0 0 0,0 0 0,0 0 0,-1 0 0,1 0 0,0 0 0,0 0 0,0 0 0,0 0 0,0 0 0,0-1 0,0 1 0,0 0 0,0 0 0,0 0 0,0 0 0,0 0 0,-1 0 0,1 0 0,0 0 0,0 0 0,0-1 0,0 1 0,0 0 0,0 0 0,-3-21 0,0-12 0,2-9 0,-4 4 0,0 12 0,1 17 0,0 18 0,2 14 0,1 11 0,0 3 0,1 4 0,0-12 0,0-16 0,0-18 0,0-15 0,0-12 0,0-8 0,0 17 0,0 25 0,0-2 0,0 0 0,-1 0 0,1 0 0,0 0 0,0 0 0,0 0 0,0 0 0,0 0 0,0 0 0,0 0 0,-1 0 0,1 0 0,0 0 0,0 0 0,0 0 0,0 0 0,0 0 0,0 0 0,0 0 0,-1 0 0,1 0 0,0 0 0,0 0 0,0 0 0,0 0 0,0 0 0,0 0 0,0 0 0,0 0 0,-1 0 0,1-1 0,0 1 0,0 0 0,0 0 0,0 0 0,0 0 0,0 0 0,0 0 0,0 0 0,0 0 0,0 0 0,0-1 0,0 1 0,0 0 0,0 0 0,0 0 0,0 0 0,0 0 0,0 0 0,0 0 0,0-1 0,0 1 0,0 0 0,0 0 0,0 0 0,0 0 0,0 0 0,0 0 0,0 0 0,0-1 0,0 1 0,0 0 0,-5 20 0,-3 10 0,-1 9 0,-2-4 0,1-15 0,10-21 0,0 2 0,0-1 0,0 0 0,-1 0 0,1 1 0,0-1 0,0 0 0,0 0 0,0 0 0,0 1 0,-1-1 0,1 0 0,0 0 0,0 0 0,0 0 0,-1 0 0,1 1 0,0-1 0,0 0 0,-1 0 0,1 0 0,0 0 0,0 0 0,-1 0 0,1 0 0,0 0 0,0 0 0,0 0 0,-1 0 0,1 0 0,0 0 0,0 0 0,-1 0 0,1 0 0,0 0 0,0 0 0,-1 0 0,1 0 0,0-1 0,-6-8 0,2-14 0,2-10 0,1-6 0,6-4 0,0 1 0,4 9 0,-1 17 0,-8 16 0,0 0 0,1 0 0,-1 0 0,0 0 0,0 0 0,0 0 0,0 0 0,1 0 0,-1 0 0,0-1 0,0 1 0,0 0 0,1 0 0,-1 0 0,0 0 0,0 0 0,0 0 0,1 0 0,-1 0 0,0 0 0,0 0 0,0 0 0,1 0 0,-1 0 0,0 0 0,0 1 0,0-1 0,1 0 0,-1 0 0,0 0 0,0 0 0,0 0 0,0 0 0,0 0 0,1 1 0,-1-1 0,0 0 0,0 0 0,0 0 0,0 0 0,0 0 0,0 1 0,1-1 0,-1 0 0,0 0 0,0 1 0,10 17 0,-2 13 0,-1 4 0,2 0 0,-1-1 0,2-8 0,-1-12 0,-8-15 0,-1 2 0,0-1 0,1 0 0,-1 0 0,0 0 0,1 0 0,-1 0 0,1 0 0,-1 1 0,0-1 0,1 0 0,-1 0 0,0 0 0,1 0 0,-1 0 0,1 0 0,-1 0 0,0-1 0,1 1 0,-1 0 0,1 0 0,-1 0 0,0 0 0,1 0 0,-1-1 0,0 1 0,1 0 0,0-1 0,8-10 0,-1-9 0,2 1 0,2 12 0,-12 7 0,1 0 0,-1 0 0,1 0 0,0 0 0,-1 0 0,1 0 0,-1 1 0,1-1 0,-1 0 0,1 0 0,-1 0 0,1 0 0,-1 1 0,1-1 0,-1 0 0,0 1 0,1-1 0,-1 0 0,1 1 0,-1-1 0,0 0 0,1 1 0,8 14 0,-2 6 0,-3 3 0,-2-7 0,-2-17 0,1-2 0,-10-17 0,-5-27 0,-9-27 0,-3-15 0,-10-3 0,0 6 0,0 9 0,4 10 0,2 13 0,4 6 0,6 10 0,6 6 0,1 9 0,-1 8 0,-1 6 0,-2 4 0,-2 4 0,-6-4 0,4-3 0,-1-1 0,-4-3 0,0 1 0,0 1 0,1 3 0,0 3 0,1 0 0,1 3 0,1 4 0,0 0 0,0 1 0,0-1 0,0-1 0,0-1 0,0-1 0,0 4 0,0 0 0,0 4 0,0 3 0,4 4 0,1-1 0,12 1 0,9-3 0,13-3 0,9-3 0,9-3 0,6-2 0,-2-2 0,2-5 0,1 0 0,1 0 0,0 1 0,1-4 0,-5 1 0,-4 1 0,-4 2 0,-4 1 0,-2 2 0,-3-4 0,0 0 0,-1 1 0,5 1 0,4 0 0,5 2 0,4 0 0,-1 1 0,-4 0 0,-3 0 0,-3 0 0,-3 1 0,-1-1 0,-2 0 0,0 0 0,-1 0 0,1 0 0,-1 0 0,1 0 0,0 0 0,-1 0 0,1 0 0,1 0 0,-1 0 0,0 0 0,4 0 0,1 0 0,0 0 0,-6 4 0,-5 5 0,-16-7 0,1-1 0,-1 0 0,1 0 0,0 0 0,-1 0 0,1 0 0,-1 0 0,0 1 0,1-1 0,-1 0 0,0 0 0,1 3 0,-2-3 0,1 1 0,-1 0 0,1 1 0,-1-1 0,1 0 0,-1 0 0,0 0 0,0 0 0,-1 1 0,-18 26 0,-10 6 0,-7 3 0,-10 4 0,-3-2 0,-1 0 0,1-8 0,5-4 0,11-4 0,6-6 0,4-6 0,3 0 0,1 0 0,5 7 0,0 7 0,-1 2 0,-1 1 0,2 3 0,0 4 0,2-2 0,4 3 0,3-3 0,3-3 0,1-3 0,2-2 0,0-2 0,5-6 0,5 0 0,0 3 0,3 2 0,2-4 0,8 4 0,-3 1 0,1-4 0,-4-1 0,0 0 0,-5 0 0,-3-8 0,-3-8 0,-3-8 0,-2-8 0,-1-9 0,0-4 0,-1-1 0,0-1 0,1 2 0,-1 0 0,1 2 0,0 1 0,0 0 0,0-3 0,-4-1 0,-1-4 0,1 1 0,0 1 0,2 2 0,0 1 0,1 2 0,1 1 0,0 1 0,0-5 0,0 1 0,0 0 0,1 0 0,-1 2 0,0 0 0,0 1 0,0 1 0,4 0 0,5 0 0,4 0 0,5 4 0,-3 1 0,2 4 0,-3-1 0,-9 8 0,-7 12 0,-12 11 0,-5 7 0,-1 3 0,4 5 0,-1-5 0,4-1 0,4-2 0,3-1 0,3 4 0,1 3 0,-2 5 0,-1 4 0,2 2 0,-1-2 0,2 1 0,1-4 0,0-3 0,1-5 0,0-2 0,0-2 0,0-2 0,0-9 0,0-14 0,0 1 0,0 0 0,0 0 0,0 0 0,0 0 0,0 0 0,0 0 0,0 0 0,0 0 0,0 0 0,0-1 0,-1 1 0,1 0 0,0 0 0,0 0 0,0 0 0,0 0 0,0 0 0,0 0 0,0 0 0,0 0 0,0 0 0,0 0 0,0 0 0,0 0 0,0 0 0,0 0 0,-1 0 0,1 0 0,0 0 0,0 0 0,0 0 0,0 0 0,0 0 0,0 0 0,0 0 0,0 0 0,0 0 0,0 0 0,0 0 0,-1 0 0,1 0 0,0 0 0,0 0 0,0 0 0,0 0 0,0 0 0,0 0 0,0 0 0,0 0 0,0 0 0,0 0 0,0 0 0,0 0 0,0 0 0,0 1 0,0-1 0,0 0 0,0 0 0,-1 0 0,1 0 0,0 0 0,0 0 0,0 0 0,0 0 0,0 0 0,0 0 0,0 0 0,-13-10 0,-5-11 0,-3-10 0,-7-7 0,-1 0 0,-4-2 0,0-1 0,3 2 0,1 1 0,8 3 0,1 8 0,1 3 0,1 3 0,-1 1 0,-1 5 0,-1 4 0,0 0 0,-1-2 0,0-2 0,-5-3 0,0 3 0,-4-5 0,1-2 0,0-1 0,3 4 0,1 5 0,6-1 0,2 1 0,0 2 0,0-2 0,-1-1 0,3-2 0,13 2 0,3 15 0,0-1 0,0 0 0,0 1 0,0-1 0,0 0 0,1 1 0,-1-1 0,0 0 0,1 1 0,-1-1 0,0 0 0,1 1 0,-1-1 0,1 1 0,-1-1 0,1 0 0,17-7 0,10 3 0,7 2 0,6 7 0,3 1 0,-3 0 0,-3-1 0,-5 4 0,-5 3 0,-2 9 0,-3 2 0,-1-2 0,-1 1 0,0-5 0,1 0 0,-1-4 0,-4 1 0,-4 2 0,0 1 0,-4 2 0,-2 3 0,-3 0 0,-1 1 0,-2 0 0,-1 0 0,-1 1 0,-8-9 0,8-15 0,0 1 0,0 1 0,0-1 0,0 0 0,0 0 0,0 1 0,0-1 0,0 0 0,0 0 0,0 0 0,0 0 0,0 0 0,0 0 0,0-1 0,0 1 0,-1 0 0,-26-14 0,-7-12 0,-4-9 0,0-6 0,-2 1 0,9 3 0,3 3 0,4 9 0,6 4 0,7 10 0,12 12 0,0-1 0,0 0 0,0-1 0,0 1 0,0 0 0,0 0 0,0 0 0,0 0 0,-1 0 0,1 0 0,0 0 0,0 0 0,0 0 0,0 0 0,0 0 0,0 0 0,0 0 0,0 0 0,-1 0 0,1 0 0,0 0 0,0 0 0,0 0 0,0 0 0,0 0 0,0 0 0,0 0 0,0 0 0,0 0 0,-1 0 0,1 0 0,0 0 0,0 0 0,0 0 0,0 1 0,0-1 0,0 0 0,0 0 0,0 0 0,0 0 0,0 0 0,0 0 0,0 0 0,0 0 0,-1 0 0,1 0 0,0 0 0,0 1 0,0-1 0,0 0 0,0 0 0,0 0 0,0 0 0,0 0 0,0 0 0,0 0 0,0 0 0,0 1 0,0-1 0,0 0 0,0 0 0,0 0 0,0 0 0,0 0 0,1 0 0,-1 0 0,0 0 0,9 17 0,13 7 0,9 8 0,7-3 0,0-1 0,-1-7 0,-5-5 0,-11-11 0,-22-6 0,1 1 0,1 0 0,-1 0 0,0 0 0,0 0 0,0 0 0,1 0 0,-1 0 0,0 0 0,0 0 0,0 0 0,1-1 0,-1 1 0,0 0 0,0 0 0,0 0 0,1 0 0,-1 0 0,0 0 0,0-1 0,0 1 0,0 0 0,0 0 0,1 0 0,-1-1 0,0 1 0,0 0 0,0 0 0,0 0 0,0-1 0,0 1 0,0 0 0,0 0 0,0-1 0,0 1 0,0 0 0,0 0 0,0 0 0,0-1 0,0 1 0,0 0 0,0 0 0,0-1 0,0 1 0,0 0 0,0-1 0,-8-19 0,-8-10 0,-5-4 0,5 5 0,13 15 0,3 14 0,0 0 0,1 0 0,-1-1 0,0 1 0,1 0 0,-1 0 0,0 0 0,0 0 0,1 0 0,-1 0 0,0 0 0,1 0 0,-1 0 0,0 0 0,1 0 0,-1 0 0,0 0 0,0 0 0,1 0 0,-1 0 0,0 0 0,1 0 0,-1 0 0,0 0 0,0 0 0,1 0 0,-1 1 0,0-1 0,1 0 0,-1 0 0,0 0 0,0 1 0,0-1 0,1 0 0,-1 1 0,23 16 0,10 17 0,7 9 0,0 1 0,1-8 0,-3-4 0,-8-13 0,-29-19 0,0 0 0,0 1 0,0-1 0,1 0 0,-1 1 0,0-1 0,0 0 0,1 0 0,-1 0 0,0 0 0,1 0 0,-1 0 0,0 0 0,0 0 0,2-1 0,-2 2 0,0-1 0,0 0 0,-1-1 0,1 1 0,0 0 0,0-1 0,-1 1 0,1-1 0,0 1 0,-1-1 0,1 1 0,0-1 0,-1 0 0,1 1 0,-1-1 0,1 1 0,-1-1 0,1-1 0,6-20 0,-4-5 0,-3-3 0,4 0 0,-1 2 0,0 2 0,-1 5 0</inkml:trace>
-</inkml:ink>
-</file>
-
-<file path=word/ink/ink20.xml><?xml version="1.0" encoding="utf-8"?>
+<file path=word/ink/ink15.xml><?xml version="1.0" encoding="utf-8"?>
 <inkml:ink xmlns:inkml="http://www.w3.org/2003/InkML">
   <inkml:definitions>
     <inkml:context xml:id="ctx0">
@@ -3305,7 +4083,7 @@
 </inkml:ink>
 </file>
 
-<file path=word/ink/ink21.xml><?xml version="1.0" encoding="utf-8"?>
+<file path=word/ink/ink16.xml><?xml version="1.0" encoding="utf-8"?>
 <inkml:ink xmlns:inkml="http://www.w3.org/2003/InkML">
   <inkml:definitions>
     <inkml:context xml:id="ctx0">
@@ -3333,7 +4111,7 @@
 </inkml:ink>
 </file>
 
-<file path=word/ink/ink22.xml><?xml version="1.0" encoding="utf-8"?>
+<file path=word/ink/ink17.xml><?xml version="1.0" encoding="utf-8"?>
 <inkml:ink xmlns:inkml="http://www.w3.org/2003/InkML">
   <inkml:definitions>
     <inkml:context xml:id="ctx0">
@@ -3360,7 +4138,7 @@
 </inkml:ink>
 </file>
 
-<file path=word/ink/ink23.xml><?xml version="1.0" encoding="utf-8"?>
+<file path=word/ink/ink18.xml><?xml version="1.0" encoding="utf-8"?>
 <inkml:ink xmlns:inkml="http://www.w3.org/2003/InkML">
   <inkml:definitions>
     <inkml:context xml:id="ctx0">
@@ -3388,7 +4166,7 @@
 </inkml:ink>
 </file>
 
-<file path=word/ink/ink24.xml><?xml version="1.0" encoding="utf-8"?>
+<file path=word/ink/ink19.xml><?xml version="1.0" encoding="utf-8"?>
 <inkml:ink xmlns:inkml="http://www.w3.org/2003/InkML">
   <inkml:definitions>
     <inkml:context xml:id="ctx0">
@@ -3416,7 +4194,34 @@
 </inkml:ink>
 </file>
 
-<file path=word/ink/ink25.xml><?xml version="1.0" encoding="utf-8"?>
+<file path=word/ink/ink2.xml><?xml version="1.0" encoding="utf-8"?>
+<inkml:ink xmlns:inkml="http://www.w3.org/2003/InkML">
+  <inkml:definitions>
+    <inkml:context xml:id="ctx0">
+      <inkml:inkSource xml:id="inkSrc0">
+        <inkml:traceFormat>
+          <inkml:channel name="X" type="integer" min="-2.14748E9" max="2.14748E9" units="cm"/>
+          <inkml:channel name="Y" type="integer" min="-2.14748E9" max="2.14748E9" units="cm"/>
+          <inkml:channel name="F" type="integer" max="32767" units="dev"/>
+        </inkml:traceFormat>
+        <inkml:channelProperties>
+          <inkml:channelProperty channel="X" name="resolution" value="1000" units="1/cm"/>
+          <inkml:channelProperty channel="Y" name="resolution" value="1000" units="1/cm"/>
+          <inkml:channelProperty channel="F" name="resolution" value="0" units="1/dev"/>
+        </inkml:channelProperties>
+      </inkml:inkSource>
+      <inkml:timestamp xml:id="ts0" timeString="2026-01-18T10:44:00.337"/>
+    </inkml:context>
+    <inkml:brush xml:id="br0">
+      <inkml:brushProperty name="width" value="0.035" units="cm"/>
+      <inkml:brushProperty name="height" value="0.035" units="cm"/>
+    </inkml:brush>
+  </inkml:definitions>
+  <inkml:trace contextRef="#ctx0" brushRef="#br0">1 460 24575,'6'0'0,"1"0"0,0-1 0,0 0 0,0 0 0,-1-1 0,1 0 0,-1 0 0,1 0 0,-1-1 0,0 0 0,0 0 0,0-1 0,0 1 0,-1-1 0,8-7 0,-3 1 0,0-1 0,-1 0 0,0-1 0,-1 0 0,0 0 0,7-16 0,9-18 0,55-111 0,-69 140 0,0 0 0,1 1 0,14-18 0,-10 15 0,-14 18 0,-1-1 0,1 1 0,0 0 0,0 0 0,-1 0 0,1 0 0,0 1 0,0-1 0,0 0 0,0 0 0,0 0 0,1 1 0,-1-1 0,0 1 0,0-1 0,0 1 0,1-1 0,1 0 0,-2 1 0,-1 1 0,1-1 0,0 0 0,0 0 0,-1 1 0,1-1 0,0 0 0,-1 1 0,1-1 0,0 1 0,-1-1 0,1 1 0,-1-1 0,1 1 0,-1-1 0,1 1 0,-1-1 0,1 1 0,-1 0 0,1-1 0,-1 1 0,1 1 0,2 6 0,0 1 0,-1-1 0,0 1 0,2 11 0,-2-7 0,2 3 0,1-1 0,0-1 0,1 1 0,1-1 0,0 0 0,12 17 0,61 74 0,-2-5 0,-66-80 0,-4-7 0,0 0 0,1 0 0,1 0 0,0-1 0,0 0 0,1-1 0,1-1 0,21 17 0,-17-18-73,-6-3 254,-30-9-1654,2 0-5353</inkml:trace>
+</inkml:ink>
+</file>
+
+<file path=word/ink/ink20.xml><?xml version="1.0" encoding="utf-8"?>
 <inkml:ink xmlns:inkml="http://www.w3.org/2003/InkML">
   <inkml:definitions>
     <inkml:context xml:id="ctx0">
@@ -3462,171 +4267,6 @@
           <inkml:channelProperty channel="F" name="resolution" value="0" units="1/dev"/>
         </inkml:channelProperties>
       </inkml:inkSource>
-      <inkml:timestamp xml:id="ts0" timeString="2026-01-18T10:45:09.099"/>
-    </inkml:context>
-    <inkml:brush xml:id="br0">
-      <inkml:brushProperty name="width" value="0.05" units="cm"/>
-      <inkml:brushProperty name="height" value="0.05" units="cm"/>
-      <inkml:brushProperty name="color" value="#AE198D"/>
-      <inkml:brushProperty name="inkEffects" value="galaxy"/>
-      <inkml:brushProperty name="anchorX" value="-23008.65234"/>
-      <inkml:brushProperty name="anchorY" value="-6690.21045"/>
-      <inkml:brushProperty name="scaleFactor" value="0.50087"/>
-    </inkml:brush>
-  </inkml:definitions>
-  <inkml:trace contextRef="#ctx0" brushRef="#br0">504 243 24575,'0'0'0,"0"-4"0,-4 8 0,-5 0 0,0 10 0,1 4 0,2 8 0,-3-2 0,2 0 0,-3-5 0,-3-5 0,-3-1 0,1 1 0,0-3 0,-7 2 0,-1 6 0,3 2 0,-1 3 0,6 0 0,8-13 0,9-11 0,-2 0 0,0 0 0,0 1 0,0-1 0,1 0 0,-1 0 0,0 0 0,0 0 0,1 1 0,-1-1 0,0 0 0,0 0 0,1 0 0,-1 0 0,0 0 0,0 0 0,1 0 0,-1 0 0,0 0 0,0 0 0,1 0 0,-1 0 0,0 0 0,1 0 0,-1 0 0,0 0 0,0 0 0,1 0 0,-1 0 0,0 0 0,0 0 0,1 0 0,-1 0 0,0-1 0,1 1 0,22-8 0,6-12 0,7-4 0,-4-3 0,-3-5 0,-2 0 0,-3 2 0,-1 2 0,-5 1 0,-5 12 0,-10 5 0,-3 10 0,-12 13 0,-9 6 0,-5 4 0,-2 2 0,-5 5 0,-3 0 0,6-1 0,1-5 0,13-8 0,17-15 0,-1-1 0,0 0 0,0 0 0,-1 1 0,1-1 0,0 0 0,0 0 0,0 1 0,0-1 0,0 0 0,0 1 0,0-1 0,0 0 0,0 1 0,0-1 0,0 0 0,0 0 0,0 1 0,0-1 0,0 0 0,0 1 0,0-1 0,0 0 0,0 1 0,0-1 0,0 0 0,1 0 0,-1 1 0,0-1 0,0 0 0,0 0 0,0 1 0,1-1 0,-1 0 0,0 0 0,0 0 0,1 1 0,-1-1 0,19 2 0,11-9 0,9-6 0,1 0 0,-6-4 0,-13 3 0,-22 14 0,2 0 0,-1 0 0,0-1 0,1 1 0,-1 0 0,0 0 0,1-1 0,-1 1 0,0 0 0,0-1 0,1 1 0,-1-1 0,0 1 0,0 0 0,0-1 0,0 1 0,0-1 0,1 1 0,-1 0 0,0-1 0,0 1 0,0-1 0,0 1 0,0-1 0,0 1 0,0 0 0,-1-2 0,1 2 0,-1-1 0,1 1 0,-1-1 0,1 1 0,-1-1 0,0 1 0,1-1 0,-1 1 0,0-1 0,1 1 0,-1-1 0,0 1 0,0 0 0,1 0 0,-1-1 0,-1 1 0,-24 0 0,-10 2 0,-6 6 0,-4 0 0,-1 5 0,4 2 0,9 2 0,34-16 0,-1 1 0,-1-1 0,1 0 0,-1 1 0,1-1 0,0 0 0,-1 1 0,1 0 0,0-1 0,0 1 0,-1 2 0,2-4 0,0 1 0,0 0 0,-1-1 0,1 1 0,0 0 0,0 0 0,0 0 0,0-1 0,0 1 0,0 0 0,0 0 0,0-1 0,1 1 0,-1 0 0,0 0 0,0-1 0,1 1 0,-1 0 0,0 0 0,1-1 0,-1 1 0,1 0 0,2 2 0,0-1 0,-1 0 0,1 0 0,-1 0 0,1-1 0,0 1 0,6 2 0,31 9 0,5-3 0,2 1 0,1-3 0,-1 3 0,0-3 0,-5 4 0,-6-3 0,-10 3 0,-7 2 0,-13-2 0,-5 3 0,-13-4 0,-10 3 0,-9-4 0,-3-2 0,5 2 0,11-2 0,19-8 0,-1 0 0,0 0 0,0 0 0,-1 0 0,1 0 0,0 0 0,0 0 0,0 0 0,0 0 0,-1 0 0,1 0 0,0 0 0,0 1 0,0-1 0,0 0 0,0 0 0,0 0 0,-1 0 0,1 0 0,0 0 0,0 1 0,0-1 0,0 0 0,0 0 0,0 0 0,0 0 0,0 1 0,0-1 0,0 0 0,0 0 0,0 0 0,0 0 0,0 1 0,0-1 0,0 0 0,0 0 0,0 0 0,0 0 0,0 1 0,0-1 0,0 0 0,0 0 0,0 0 0,0 0 0,0 1 0,27 3 0,17-2 0,10-1 0,-1 0 0,-5-1 0,-15-1 0,-16 1 0,-18-1 0,1 1 0,0 0 0,0 0 0,0 1 0,0-1 0,0 0 0,-1 0 0,1 0 0,0 0 0,0 0 0,0-1 0,0 1 0,0 0 0,0 0 0,0 0 0,0 0 0,-1 0 0,1 0 0,0 0 0,0 0 0,0 0 0,0 0 0,0 0 0,0 0 0,0 0 0,0 0 0,0 0 0,0 0 0,0 0 0,0-1 0,-1 1 0,1 0 0,0 0 0,0 0 0,0 0 0,0 0 0,0 0 0,0 0 0,0 0 0,0 0 0,0-1 0,0 1 0,0 0 0,0 0 0,0 0 0,0 0 0,0 0 0,0 0 0,0 0 0,0 0 0,0 0 0,0-1 0,0 1 0,0 0 0,0 0 0,1 0 0,-1 0 0,0 0 0,0 0 0,0 0 0,0 0 0,0 0 0,0 0 0,0-1 0,-18-8 0,-8 0 0,0-3 0,4-4 0,10-2 0,12 18 0,0-1 0,-1 0 0,1 0 0,0 0 0,-1 0 0,1 0 0,0-1 0,0 1 0,0 0 0,0 0 0,0 0 0,0 0 0,1-1 0,0 0 0,-1 0 0,1 1 0,0 0 0,0-1 0,0 1 0,0-1 0,0 1 0,0 0 0,0 0 0,2-2 0,20-10 0,10-1 0,7 3 0,-1 3 0,-3-2 0,-16 2 0,-20 8 0,0 0 0,0 0 0,0 0 0,0 0 0,1 0 0,-1 0 0,0 0 0,0 0 0,0 0 0,0 0 0,1 0 0,-1 0 0,0 0 0,0 0 0,0-1 0,0 1 0,0 0 0,0 0 0,1 0 0,-1 0 0,0 0 0,0 0 0,0 0 0,0-1 0,0 1 0,0 0 0,0 0 0,0 0 0,0 0 0,0 0 0,0-1 0,1 1 0,-1 0 0,0 0 0,0 0 0,0 0 0,0-1 0,0 1 0,0 0 0,0 0 0,-1 0 0,1 0 0,0-1 0,0 1 0,0 0 0,0 0 0,0 0 0,0 0 0,0 0 0,0-1 0,0 1 0,-10-4 0,-13 1 0,-5 2 0,6 1 0,15 0 0,14 0 0,14 1 0,6-1 0,-5 0 0,-9 0 0,-11 1 0,-14-1 0,-11 0 0,-5 0 0,10-5 0,18 5 0,0 0 0,-1 0 0,1-1 0,-1 1 0,1 0 0,0-1 0,-1 1 0,1 0 0,-1-1 0,1 1 0,0 0 0,-1-1 0,1 1 0,0-1 0,-1 1 0,1 0 0,0-1 0,0 1 0,-1-1 0,1 1 0,0-2 0,0 3 0,0-2 0,1 1 0,-1-1 0,0 0 0,0 1 0,0-1 0,1 1 0,-1 0 0,0-1 0,0 1 0,1-1 0,-1 1 0,0-1 0,1 1 0,-1 0 0,1-1 0,-1 1 0,0-1 0,1 1 0,0-1 0,19-11 0,7 1 0,3-3 0,-1 4 0,0 1 0,-11 3 0,-11 3 0,-10 1 0,-4 6 0,3 0 0,10 6 0,23 3 0,29-1 0,21-1 0,9-4 0,-8-2 0,-25 2 0,-23-1 0,-26-4 0,-6 1 0,-15 4 0,-15 0 0,-11-1 0,-5-2 0,2-1 0,4-1 0,5-2 0,9-4 0,17-1 0,8-4 0,5-4 0,2-3 0,-9 1 0,-10-2 0,-10 4 0,-9-1 0,-7 3 0,-4-2 0,-2 3 0,4 2 0,-1 3 0,5 1 0,8-1 0,30 4 0,-2 1 0,1 0 0,-1 0 0,0-1 0,0 1 0,1 0 0,-1-1 0,0 1 0,1-1 0,-1 1 0,0-1 0,1 1 0,-1-1 0,1 1 0,-1-1 0,1 0 0,-2-1 0,2 3 0,0-2 0,0 1 0,0 0 0,0-1 0,0 1 0,0-1 0,1 1 0,-1 0 0,0-1 0,0 1 0,0 0 0,0-1 0,0 1 0,0 0 0,1-1 0,-1 1 0,0 0 0,0-1 0,0 1 0,1 0 0,-1 0 0,0-1 0,0 1 0,1 0 0,-1 0 0,0-1 0,1 1 0,-1 0 0,0 0 0,1 0 0,15-8 0,7 2 0,-1-2 0,-12 1 0,-11 7 0,1 0 0,0 0 0,0-1 0,0 1 0,0 0 0,0 0 0,0 0 0,0 0 0,0-1 0,0 1 0,0 0 0,0 0 0,0 0 0,0 0 0,0-1 0,0 1 0,0 0 0,0 0 0,0 0 0,0 0 0,0-1 0,0 1 0,0 0 0,-1 0 0,1 0 0,0 0 0,0 0 0,0-1 0,0 1 0,0 0 0,-1 0 0,1 0 0,0 0 0,0 0 0,0 0 0,0 0 0,-1 0 0,1 0 0,0 0 0,0 0 0,0 0 0,-1 0 0,-17-4 0,-12 1 0,-7 2 0,-2 0 0,11 1 0,17 1 0,17-1 0,11 0 0,7 0 0,-10 1 0,-14-1 0,-13 0 0,-13 4 0,-9 9 0,-6 5 0,1 8 0,6 6 0,6 6 0,7-1 0,8 3 0,5-4 0,9-7 0,0-27 0,0 1 0,0-1 0,0 1 0,0-1 0,0 0 0,0 1 0,0-1 0,3 3 0,-2-3 0,0 0 0,1 0 0,-1 0 0,0 0 0,1 0 0,-1 0 0,5 2 0,25 7 0,7-9 0,3-8 0,4-11 0,-5-10 0,-35 22 0,1-1 0,-1-1 0,8-9 0,10-20 0,-9 1 0,-11 3 0,-4 30 0,0 0 0,-1-1 0,1 1 0,-1-1 0,1 1 0,-1-1 0,-2-4 0,-10-15 0,-10 7 0,-8 5 0,-6 4 0,0 3 0,2 11 0,31-6 0,-1 0 0,0 1 0,1-1 0,-1 1 0,-4 4 0,-15 16 0,7 8 0,7 1 0,9-5 0,2-26 0,-1 1 0,1 0 0,-1-1 0,1 1 0,0 0 0,0-1 0,-1 1 0,1-1 0,0 1 0,0-1 0,2 3 0,15 9 0,10-4 0,-22-10 0,0 1 0,0-1 0,0 0 0,8-1 0,21-11 0,-1-5 0,-8-9 0,-8-6 0,-7-1 0,-5 2 0,-4-3 0,-6 2 0,-2 3 0,-8 7 0,-9 3 0,-4 5 0,-5 5 0,-1 4 0,2 3 0,2 2 0,11 2 0,19-2 0,-1 1 0,0 0 0,0 0 0,-1 0 0,1 0 0,0 0 0,0 0 0,0 0 0,0 1 0,0-1 0,0 0 0,0 0 0,0 0 0,-1 0 0,1 0 0,0 0 0,0 0 0,0 0 0,0 0 0,0 0 0,0 0 0,0 0 0,0-1 0,-1 1 0,1 0 0,0 0 0,0 0 0,0 0 0,0 0 0,0 0 0,0 0 0,0 0 0,0 0 0,0 0 0,0 0 0,0 0 0,-1 0 0,1 0 0,0 0 0,0-1 0,0 1 0,0 0 0,0 0 0,0 0 0,0 0 0,0 0 0,0 0 0,0 0 0,0 0 0,0-1 0,0 1 0,0 0 0,0 0 0,0 0 0,0 0 0,0 0 0,0 0 0,0 0 0,0 0 0,0-1 0,0 1 0,0 0 0,13-8 0,12-4 0,6-5 0,1 2 0,-5-2 0,-6-5 0,-7-2 0,-6-1 0,-4-4 0,-8 0 0,3 27 0,0-1 0,-1 0 0,1 0 0,0 0 0,-1 1 0,0-1 0,-2-2 0,-19-17 0,-9 5 0,-2 6 0,0 4 0,3 8 0,29 0 0,0 0 0,-1 0 0,1-1 0,0 1 0,-1 1 0,1-1 0,0 0 0,-4 3 0,4-2 0,0 0 0,0 0 0,0 0 0,0 0 0,1 0 0,-1 1 0,1-1 0,-2 4 0,-8 25 0,6 3 0,7-5 0,-1-26 0,0 0 0,0 1 0,1-1 0,-1 0 0,1 0 0,3 5 0,-3-6 0,0 1 0,1-1 0,-1 0 0,1 1 0,0-1 0,5 3 0,24 9 0,2-6 0,-1-4 0,-1-11 0,-3-7 0,-7-5 0,-7-3 0,-5-1 0,-5-2 0,-8 6 0,3 19 0,0-1 0,-1 0 0,1 0 0,0 1 0,-1-1 0,1 0 0,-1 1 0,1-1 0,-1 0 0,1 1 0,-1-1 0,0 1 0,1-1 0,-1 1 0,-1-2 0,2 3 0,-1-1 0,0 0 0,0 0 0,1 0 0,-1 0 0,0 0 0,0 0 0,0 0 0,1 0 0,-1 0 0,0 0 0,0 1 0,1-1 0,-1 0 0,0 1 0,0-1 0,0 1 0,-18 29 0,2 21 0,4 25 0,3 22 0,4 3 0,2-6 0,8-16 0,4-17 0,-6-57 0,0 1 0,0-1 0,0 1 0,0-1 0,7 10 0,-7-11 0,0-2 0,0 1 0,0-1 0,0 1 0,0-1 0,1 0 0,-1 0 0,1 0 0,4 2 0,-4-1 0,0-1 0,1 0 0,0-1 0,0 1 0,-1-1 0,1 0 0,5 1 0,30 3 0,-32-7 0,0 2 0,1-2 0,-1 1 0,7-3 0,26-13 0,-7-4 0,-14 1 0,-20 20 0,2-1 0,-1 0 0,1 0 0,-1 1 0,0-1 0,1 0 0,-1 1 0,0-1 0,0 0 0,0 0 0,0 0 0,0 1 0,0-1 0,0 0 0,0 0 0,0 0 0,0 1 0,0-1 0,0 0 0,-1-1 0,1 2 0,0 0 0,-1-1 0,1 1 0,-1-1 0,0 0 0,1 1 0,-1-1 0,1 1 0,-1 0 0,0-1 0,1 1 0,-1-1 0,0 1 0,1 0 0,-1 0 0,0-1 0,0 1 0,1 0 0,-1 0 0,-1 0 0,1 1 0,-1-1 0,-1 0 0,1 0 0,0 1 0,-1-1 0,1 1 0,0 0 0,-4 1 0,-21 16 0,-2 11 0,0 8 0,6 5 0,7-1 0,9-4 0,8-35 0,-1 1 0,0 0 0,0-1 0,1 1 0,-1 0 0,1-1 0,0 1 0,0-1 0,1 4 0,-1-5 0,0 0 0,0 1 0,0-1 0,0 0 0,0 0 0,0 0 0,1 1 0,-1-1 0,0 0 0,1-1 0,-1 1 0,0 0 0,1 0 0,1 0 0,-1-1 0,1 1 0,-1-1 0,0 0 0,1 0 0,-1 1 0,1-1 0,-1-1 0,1 1 0,-1 0 0,4-2 0,0 1 0,0-1 0,0-1 0,0 1 0,8-6 0,29-20 0,-2-14 0,-8-1 0,-9-2 0,-9-2 0,-6 1 0,-9 5 0,-2 36 0,1 0 0,0 0 0,-1 0 0,0 1 0,-3-9 0,3 10 0,0 0 0,-1 0 0,1 0 0,-1-1 0,1 2 0,-1-1 0,-4-3 0,-25-17 0,-7 8 0,1 5 0,2 5 0,31 6 0,1-1 0,0 1 0,-1-1 0,1 1 0,-7 2 0,-23 15 0,31-14 0,-2-1 0,1 1 0,0 1 0,-6 7 0,-10 23 0,7 2 0,11-6 0,2-30 0,1 1 0,-1 0 0,0 0 0,1 0 0,0 0 0,-1 0 0,1 0 0,0-1 0,0 1 0,0 0 0,2 1 0,-2-2 0,0 0 0,0 0 0,1 0 0,-1 0 0,0 0 0,1 0 0,-1 0 0,1 0 0,-1-1 0,1 1 0,-1-1 0,1 1 0,1 0 0,0-2 0,0 2 0,1-1 0,-1-1 0,0 1 0,0 0 0,0-1 0,0 1 0,4-2 0,36-17 0,0-10 0,-2-9 0,-9-5 0,-9-3 0,-9 4 0,-6 4 0,-9 36 0,2-1 0,-2 0 0,1 0 0,0 0 0,-1 0 0,1 0 0,-1 1 0,-1-5 0,1 5 0,0 1 0,0-1 0,0 0 0,0 1 0,-1-1 0,1 1 0,0-1 0,-1 1 0,1 0 0,-1-1 0,-2-1 0,2 2 0,-1 0 0,1 0 0,-1 0 0,1 0 0,-1 1 0,1-1 0,-1 1 0,0-1 0,-2 1 0,0 0 0,1 1 0,-1-1 0,1 1 0,-1 0 0,1 0 0,-5 2 0,2 2 0,1-2 0,-1 1 0,1 1 0,-10 7 0,5-1 0,-1 1 0,-10 14 0,10-7 0,-17 28 0,-4 22 0,9-2 0,9-4 0,15-57 0,-1 2 0,1-1 0,0 1 0,1 12 0,0-17 0,-1 0 0,1 0 0,0 0 0,0 0 0,0 0 0,1 0 0,-1 0 0,0 0 0,5 4 0,-5-4 0,1-1 0,0 0 0,0 0 0,0 0 0,0 0 0,0-1 0,1 1 0,-1 0 0,0-1 0,4 2 0,-2-1 0,1 0 0,-1 0 0,1-1 0,0 1 0,8 0 0,28 3 0,4-10 0,-7-5 0,-9-7 0,-10-2 0,-7-3 0,-13 21 0,2 0 0,-1 0 0,0-1 0,0 1 0,0 0 0,0 0 0,0-1 0,0 1 0,-1 0 0,1 0 0,0-1 0,-1 1 0,0-2 0,1 2 0,-1-1 0,0 1 0,1 0 0,-1-1 0,0 1 0,0 0 0,0 0 0,0 0 0,-1 0 0,-1-2 0,-15-7 0,-5 4 0,22 7 0,-1-1 0,0 0 0,1 1 0,-1-1 0,0 0 0,0 1 0,0-1 0,0 1 0,-2 1 0,-12 10 0,5 7 0,4 7 0,3 2 0,3 1 0,1-1 0,5-2 0,9-5 0,-13-21 0,1 2 0,-1-1 0,1 0 0,-1 0 0,1 0 0,0 0 0,-1 0 0,1 0 0,3 0 0,-3 0 0,0-1 0,0 1 0,0-1 0,0 0 0,0 0 0,1 0 0,-1 0 0,4-1 0,-5 0 0,1 0 0,0 0 0,0 0 0,-1 0 0,1 0 0,0 0 0,0 0 0,-1 0 0,3-3 0,12-16 0,-5-4 0,-5 11 0,-2 9 0,-3 23 0,-1 12 0,-1 10 0,5-3 0,4 2 0,1-18 0,-1-12 0,-8-10 0,0 1 0,0-1 0,0 0 0,1 0 0,-1 0 0,0 0 0,0 0 0,0 0 0,1 0 0,-1 0 0,0 0 0,0 0 0,1-1 0,-1 1 0,0 0 0,0 0 0,0 0 0,1 0 0,-1 0 0,0 0 0,0 0 0,0 0 0,0-1 0,1 1 0,-1 0 0,0 0 0,0 0 0,0 0 0,0 0 0,0-1 0,1 1 0,-1 0 0,0 0 0,0 0 0,0-1 0,4 2 0,-1 7 0,3 10 0,7 9 0,5 8 0,4 0 0,-3-13 0,-19-22 0,0 0 0,1 1 0,-1-1 0,1 1 0,0-1 0,-1 0 0,1 1 0,0-1 0,0 0 0,-1 1 0,1-1 0,0 0 0,0 0 0,-1 1 0,1-1 0,0 0 0,0 0 0,0 0 0,1 0 0,-2 0 0,1-1 0,-1 1 0,1 0 0,0-1 0,-1 1 0,1-1 0,0 1 0,-1 0 0,1-1 0,-1 1 0,1-1 0,-1 0 0,0 1 0,1-1 0,-1 1 0,1-1 0,-1 0 0,0 1 0,1-1 0,-1-1 0,7-23 0,-9-6 0,-5 2 0,-2 15 0,8 14 0,1 0 0,-1-1 0,1 1 0,-1 0 0,1 0 0,0 0 0,-1 0 0,1 0 0,-1 0 0,1-1 0,-1 1 0,1 0 0,-1 0 0,1 0 0,-1 1 0,1-1 0,-1 0 0,1 0 0,-1 0 0,1 0 0,-1 0 0,1 0 0,-1 1 0,1-1 0,0 0 0,-1 1 0,-11 16 0,-3 11 0,-1 10 0,3 1 0,-2-20 0,15-20 0,0 2 0,-1-1 0,1 0 0,0 0 0,0 1 0,-1-1 0,1 0 0,0 0 0,-1 0 0,1 0 0,0 0 0,-1 0 0,1 1 0,0-1 0,-1 0 0,1 0 0,0 0 0,-1 0 0,1 0 0,0 0 0,-1 0 0,1 0 0,-1-1 0,1 1 0,0 0 0,-1 0 0,1 0 0,0 0 0,0 0 0,-1 0 0,1-1 0,0 1 0,-1 0 0,1 0 0,0-1 0,0 1 0,-1 0 0,1-1 0,-14-18 0,3-19 0,3-8 0,3-5 0,2-1 0,1 5 0,-3 15 0,1 20 0,0 23 0,-3 15 0,0 13 0,1 6 0,2 4 0,1-4 0,1-5 0,-3-10 0,0-14 0,5-17 0,0 1 0,0 1 0,0-1 0,0 0 0,0 0 0,0 0 0,0 0 0,0 0 0,0 0 0,0 0 0,0 0 0,-1 0 0,1 0 0,0 1 0,0-1 0,0 0 0,0 0 0,0 0 0,0 0 0,0 0 0,0 0 0,0 0 0,0 0 0,-1 0 0,1 0 0,0 0 0,0 0 0,0 0 0,0 0 0,0 0 0,0 0 0,0 0 0,0 0 0,-1 0 0,1 0 0,0 0 0,0 0 0,0 0 0,0 0 0,0 0 0,0 0 0,0 0 0,0 0 0,-1 0 0,1 0 0,0 0 0,0 0 0,0 0 0,0 0 0,0 0 0,0-1 0,0 1 0,0 0 0,0 0 0,0 0 0,0 0 0,0 0 0,-1 0 0,1 0 0,0 0 0,0 0 0,0-1 0,0 1 0,0 0 0,0 0 0,-3-21 0,0-12 0,2-9 0,-4 4 0,0 12 0,1 17 0,0 18 0,2 14 0,1 11 0,0 3 0,1 4 0,0-12 0,0-16 0,0-18 0,0-15 0,0-12 0,0-8 0,0 17 0,0 25 0,0-2 0,0 0 0,-1 0 0,1 0 0,0 0 0,0 0 0,0 0 0,0 0 0,0 0 0,0 0 0,0 0 0,-1 0 0,1 0 0,0 0 0,0 0 0,0 0 0,0 0 0,0 0 0,0 0 0,0 0 0,-1 0 0,1 0 0,0 0 0,0 0 0,0 0 0,0 0 0,0 0 0,0 0 0,0 0 0,0 0 0,-1 0 0,1-1 0,0 1 0,0 0 0,0 0 0,0 0 0,0 0 0,0 0 0,0 0 0,0 0 0,0 0 0,0 0 0,0-1 0,0 1 0,0 0 0,0 0 0,0 0 0,0 0 0,0 0 0,0 0 0,0 0 0,0-1 0,0 1 0,0 0 0,0 0 0,0 0 0,0 0 0,0 0 0,0 0 0,0 0 0,0-1 0,0 1 0,0 0 0,-5 20 0,-3 10 0,-1 9 0,-2-4 0,1-15 0,10-21 0,0 2 0,0-1 0,0 0 0,-1 0 0,1 1 0,0-1 0,0 0 0,0 0 0,0 0 0,0 1 0,-1-1 0,1 0 0,0 0 0,0 0 0,0 0 0,-1 0 0,1 1 0,0-1 0,0 0 0,-1 0 0,1 0 0,0 0 0,0 0 0,-1 0 0,1 0 0,0 0 0,0 0 0,0 0 0,-1 0 0,1 0 0,0 0 0,0 0 0,-1 0 0,1 0 0,0 0 0,0 0 0,-1 0 0,1 0 0,0-1 0,-6-8 0,2-14 0,2-10 0,1-6 0,6-4 0,0 1 0,4 9 0,-1 17 0,-8 16 0,0 0 0,1 0 0,-1 0 0,0 0 0,0 0 0,0 0 0,0 0 0,1 0 0,-1 0 0,0-1 0,0 1 0,0 0 0,1 0 0,-1 0 0,0 0 0,0 0 0,0 0 0,1 0 0,-1 0 0,0 0 0,0 0 0,0 0 0,1 0 0,-1 0 0,0 0 0,0 1 0,0-1 0,1 0 0,-1 0 0,0 0 0,0 0 0,0 0 0,0 0 0,0 0 0,1 1 0,-1-1 0,0 0 0,0 0 0,0 0 0,0 0 0,0 0 0,0 1 0,1-1 0,-1 0 0,0 0 0,0 1 0,10 17 0,-2 13 0,-1 4 0,2 0 0,-1-1 0,2-8 0,-1-12 0,-8-15 0,-1 2 0,0-1 0,1 0 0,-1 0 0,0 0 0,1 0 0,-1 0 0,1 0 0,-1 1 0,0-1 0,1 0 0,-1 0 0,0 0 0,1 0 0,-1 0 0,1 0 0,-1 0 0,0-1 0,1 1 0,-1 0 0,1 0 0,-1 0 0,0 0 0,1 0 0,-1-1 0,0 1 0,1 0 0,0-1 0,8-10 0,-1-9 0,2 1 0,2 12 0,-12 7 0,1 0 0,-1 0 0,1 0 0,0 0 0,-1 0 0,1 0 0,-1 1 0,1-1 0,-1 0 0,1 0 0,-1 0 0,1 0 0,-1 1 0,1-1 0,-1 0 0,0 1 0,1-1 0,-1 0 0,1 1 0,-1-1 0,0 0 0,1 1 0,8 14 0,-2 6 0,-3 3 0,-2-7 0,-2-17 0,1-2 0,-10-17 0,-5-27 0,-9-27 0,-3-15 0,-10-3 0,0 6 0,0 9 0,4 10 0,2 13 0,4 6 0,6 10 0,6 6 0,1 9 0,-1 8 0,-1 6 0,-2 4 0,-2 4 0,-6-4 0,4-3 0,-1-1 0,-4-3 0,0 1 0,0 1 0,1 3 0,0 3 0,1 0 0,1 3 0,1 4 0,0 0 0,0 1 0,0-1 0,0-1 0,0-1 0,0-1 0,0 4 0,0 0 0,0 4 0,0 3 0,4 4 0,1-1 0,12 1 0,9-3 0,13-3 0,9-3 0,9-3 0,6-2 0,-2-2 0,2-5 0,1 0 0,1 0 0,0 1 0,1-4 0,-5 1 0,-4 1 0,-4 2 0,-4 1 0,-2 2 0,-3-4 0,0 0 0,-1 1 0,5 1 0,4 0 0,5 2 0,4 0 0,-1 1 0,-4 0 0,-3 0 0,-3 0 0,-3 1 0,-1-1 0,-2 0 0,0 0 0,-1 0 0,1 0 0,-1 0 0,1 0 0,0 0 0,-1 0 0,1 0 0,1 0 0,-1 0 0,0 0 0,4 0 0,1 0 0,0 0 0,-6 4 0,-5 5 0,-16-7 0,1-1 0,-1 0 0,1 0 0,0 0 0,-1 0 0,1 0 0,-1 0 0,0 1 0,1-1 0,-1 0 0,0 0 0,1 3 0,-2-3 0,1 1 0,-1 0 0,1 1 0,-1-1 0,1 0 0,-1 0 0,0 0 0,0 0 0,-1 1 0,-18 26 0,-10 6 0,-7 3 0,-10 4 0,-3-2 0,-1 0 0,1-8 0,5-4 0,11-4 0,6-6 0,4-6 0,3 0 0,1 0 0,5 7 0,0 7 0,-1 2 0,-1 1 0,2 3 0,0 4 0,2-2 0,4 3 0,3-3 0,3-3 0,1-3 0,2-2 0,0-2 0,5-6 0,5 0 0,0 3 0,3 2 0,2-4 0,8 4 0,-3 1 0,1-4 0,-4-1 0,0 0 0,-5 0 0,-3-8 0,-3-8 0,-3-8 0,-2-8 0,-1-9 0,0-4 0,-1-1 0,0-1 0,1 2 0,-1 0 0,1 2 0,0 1 0,0 0 0,0-3 0,-4-1 0,-1-4 0,1 1 0,0 1 0,2 2 0,0 1 0,1 2 0,1 1 0,0 1 0,0-5 0,0 1 0,0 0 0,1 0 0,-1 2 0,0 0 0,0 1 0,0 1 0,4 0 0,5 0 0,4 0 0,5 4 0,-3 1 0,2 4 0,-3-1 0,-9 8 0,-7 12 0,-12 11 0,-5 7 0,-1 3 0,4 5 0,-1-5 0,4-1 0,4-2 0,3-1 0,3 4 0,1 3 0,-2 5 0,-1 4 0,2 2 0,-1-2 0,2 1 0,1-4 0,0-3 0,1-5 0,0-2 0,0-2 0,0-2 0,0-9 0,0-14 0,0 1 0,0 0 0,0 0 0,0 0 0,0 0 0,0 0 0,0 0 0,0 0 0,0 0 0,0 0 0,0-1 0,-1 1 0,1 0 0,0 0 0,0 0 0,0 0 0,0 0 0,0 0 0,0 0 0,0 0 0,0 0 0,0 0 0,0 0 0,0 0 0,0 0 0,0 0 0,0 0 0,-1 0 0,1 0 0,0 0 0,0 0 0,0 0 0,0 0 0,0 0 0,0 0 0,0 0 0,0 0 0,0 0 0,0 0 0,0 0 0,-1 0 0,1 0 0,0 0 0,0 0 0,0 0 0,0 0 0,0 0 0,0 0 0,0 0 0,0 0 0,0 0 0,0 0 0,0 0 0,0 0 0,0 0 0,0 1 0,0-1 0,0 0 0,0 0 0,-1 0 0,1 0 0,0 0 0,0 0 0,0 0 0,0 0 0,0 0 0,0 0 0,0 0 0,-13-10 0,-5-11 0,-3-10 0,-7-7 0,-1 0 0,-4-2 0,0-1 0,3 2 0,1 1 0,8 3 0,1 8 0,1 3 0,1 3 0,-1 1 0,-1 5 0,-1 4 0,0 0 0,-1-2 0,0-2 0,-5-3 0,0 3 0,-4-5 0,1-2 0,0-1 0,3 4 0,1 5 0,6-1 0,2 1 0,0 2 0,0-2 0,-1-1 0,3-2 0,13 2 0,3 15 0,0-1 0,0 0 0,0 1 0,0-1 0,0 0 0,1 1 0,-1-1 0,0 0 0,1 1 0,-1-1 0,0 0 0,1 1 0,-1-1 0,1 1 0,-1-1 0,1 0 0,17-7 0,10 3 0,7 2 0,6 7 0,3 1 0,-3 0 0,-3-1 0,-5 4 0,-5 3 0,-2 9 0,-3 2 0,-1-2 0,-1 1 0,0-5 0,1 0 0,-1-4 0,-4 1 0,-4 2 0,0 1 0,-4 2 0,-2 3 0,-3 0 0,-1 1 0,-2 0 0,-1 0 0,-1 1 0,-8-9 0,8-15 0,0 1 0,0 1 0,0-1 0,0 0 0,0 0 0,0 1 0,0-1 0,0 0 0,0 0 0,0 0 0,0 0 0,0 0 0,0 0 0,0-1 0,0 1 0,-1 0 0,-26-14 0,-7-12 0,-4-9 0,0-6 0,-2 1 0,9 3 0,3 3 0,4 9 0,6 4 0,7 10 0,12 12 0,0-1 0,0 0 0,0-1 0,0 1 0,0 0 0,0 0 0,0 0 0,0 0 0,-1 0 0,1 0 0,0 0 0,0 0 0,0 0 0,0 0 0,0 0 0,0 0 0,0 0 0,0 0 0,-1 0 0,1 0 0,0 0 0,0 0 0,0 0 0,0 0 0,0 0 0,0 0 0,0 0 0,0 0 0,0 0 0,-1 0 0,1 0 0,0 0 0,0 0 0,0 0 0,0 1 0,0-1 0,0 0 0,0 0 0,0 0 0,0 0 0,0 0 0,0 0 0,0 0 0,0 0 0,-1 0 0,1 0 0,0 0 0,0 1 0,0-1 0,0 0 0,0 0 0,0 0 0,0 0 0,0 0 0,0 0 0,0 0 0,0 0 0,0 1 0,0-1 0,0 0 0,0 0 0,0 0 0,0 0 0,0 0 0,1 0 0,-1 0 0,0 0 0,9 17 0,13 7 0,9 8 0,7-3 0,0-1 0,-1-7 0,-5-5 0,-11-11 0,-22-6 0,1 1 0,1 0 0,-1 0 0,0 0 0,0 0 0,0 0 0,1 0 0,-1 0 0,0 0 0,0 0 0,0 0 0,1-1 0,-1 1 0,0 0 0,0 0 0,0 0 0,1 0 0,-1 0 0,0 0 0,0-1 0,0 1 0,0 0 0,0 0 0,1 0 0,-1-1 0,0 1 0,0 0 0,0 0 0,0 0 0,0-1 0,0 1 0,0 0 0,0 0 0,0-1 0,0 1 0,0 0 0,0 0 0,0 0 0,0-1 0,0 1 0,0 0 0,0 0 0,0-1 0,0 1 0,0 0 0,0-1 0,-8-19 0,-8-10 0,-5-4 0,5 5 0,13 15 0,3 14 0,0 0 0,1 0 0,-1-1 0,0 1 0,1 0 0,-1 0 0,0 0 0,0 0 0,1 0 0,-1 0 0,0 0 0,1 0 0,-1 0 0,0 0 0,1 0 0,-1 0 0,0 0 0,0 0 0,1 0 0,-1 0 0,0 0 0,1 0 0,-1 0 0,0 0 0,0 0 0,1 0 0,-1 1 0,0-1 0,1 0 0,-1 0 0,0 0 0,0 1 0,0-1 0,1 0 0,-1 1 0,23 16 0,10 17 0,7 9 0,0 1 0,1-8 0,-3-4 0,-8-13 0,-29-19 0,0 0 0,0 1 0,0-1 0,1 0 0,-1 1 0,0-1 0,0 0 0,1 0 0,-1 0 0,0 0 0,1 0 0,-1 0 0,0 0 0,0 0 0,2-1 0,-2 2 0,0-1 0,0 0 0,-1-1 0,1 1 0,0 0 0,0-1 0,-1 1 0,1-1 0,0 1 0,-1-1 0,1 1 0,0-1 0,-1 0 0,1 1 0,-1-1 0,1 1 0,-1-1 0,1-1 0,6-20 0,-4-5 0,-3-3 0,4 0 0,-1 2 0,0 2 0,-1 5 0</inkml:trace>
-</inkml:ink>
-</file>
-
-<file path=word/ink/ink4.xml><?xml version="1.0" encoding="utf-8"?>
-<inkml:ink xmlns:inkml="http://www.w3.org/2003/InkML">
-  <inkml:definitions>
-    <inkml:context xml:id="ctx0">
-      <inkml:inkSource xml:id="inkSrc0">
-        <inkml:traceFormat>
-          <inkml:channel name="X" type="integer" min="-2.14748E9" max="2.14748E9" units="cm"/>
-          <inkml:channel name="Y" type="integer" min="-2.14748E9" max="2.14748E9" units="cm"/>
-          <inkml:channel name="F" type="integer" max="32767" units="dev"/>
-        </inkml:traceFormat>
-        <inkml:channelProperties>
-          <inkml:channelProperty channel="X" name="resolution" value="1000" units="1/cm"/>
-          <inkml:channelProperty channel="Y" name="resolution" value="1000" units="1/cm"/>
-          <inkml:channelProperty channel="F" name="resolution" value="0" units="1/dev"/>
-        </inkml:channelProperties>
-      </inkml:inkSource>
-      <inkml:timestamp xml:id="ts0" timeString="2026-01-18T10:44:59.248"/>
-    </inkml:context>
-    <inkml:brush xml:id="br0">
-      <inkml:brushProperty name="width" value="0.05" units="cm"/>
-      <inkml:brushProperty name="height" value="0.05" units="cm"/>
-      <inkml:brushProperty name="color" value="#AE198D"/>
-      <inkml:brushProperty name="inkEffects" value="galaxy"/>
-      <inkml:brushProperty name="anchorX" value="-24548.25977"/>
-      <inkml:brushProperty name="anchorY" value="-7443.89307"/>
-      <inkml:brushProperty name="scaleFactor" value="0.50087"/>
-    </inkml:brush>
-  </inkml:definitions>
-  <inkml:trace contextRef="#ctx0" brushRef="#br0">692 0 24575,'0'0'0,"-4"0"0,-6 0 0,-3 0 0,-5 0 0,-2 0 0,-1 0 0,-2 0 0,0 0 0,-4 0 0,0 0 0,-1 0 0,2 0 0,1 5 0,1 3 0,1 1 0,1 0 0,4 1 0,1-1 0,4 3 0,3 2 0,5 3 0,1 2 0,3 1 0,1 2 0,1 0 0,-1 0 0,1 1 0,0 4 0,-1 0 0,0 4 0,1 0 0,-1-2 0,0-1 0,0-3 0,0-1 0,0 0 0,-1-2 0,1 0 0,0 0 0,0-1 0,0 1 0,0 0 0,0 0 0,0 0 0,0 0 0,-4 0 0,0 0 0,-1 0 0,2 0 0,-4-4 0,-4-5 0,-3-4 0,0-9 0,-1-2 0,2-7 0,4-4 0,2-4 0,-1-3 0,1-1 0,2-2 0,1 0 0,2 0 0,1 0 0,-4 1 0,1-1 0,-5 1 0,-3-9 0,1-5 0,-3-4 0,-3-3 0,3-1 0,-1-2 0,3 1 0,-1-1 0,2 1 0,-2 0 0,3 10 0</inkml:trace>
-</inkml:ink>
-</file>
-
-<file path=word/ink/ink5.xml><?xml version="1.0" encoding="utf-8"?>
-<inkml:ink xmlns:inkml="http://www.w3.org/2003/InkML">
-  <inkml:definitions>
-    <inkml:context xml:id="ctx0">
-      <inkml:inkSource xml:id="inkSrc0">
-        <inkml:traceFormat>
-          <inkml:channel name="X" type="integer" min="-2.14748E9" max="2.14748E9" units="cm"/>
-          <inkml:channel name="Y" type="integer" min="-2.14748E9" max="2.14748E9" units="cm"/>
-          <inkml:channel name="F" type="integer" max="32767" units="dev"/>
-        </inkml:traceFormat>
-        <inkml:channelProperties>
-          <inkml:channelProperty channel="X" name="resolution" value="1000" units="1/cm"/>
-          <inkml:channelProperty channel="Y" name="resolution" value="1000" units="1/cm"/>
-          <inkml:channelProperty channel="F" name="resolution" value="0" units="1/dev"/>
-        </inkml:channelProperties>
-      </inkml:inkSource>
-      <inkml:timestamp xml:id="ts0" timeString="2026-01-18T10:44:57.437"/>
-    </inkml:context>
-    <inkml:brush xml:id="br0">
-      <inkml:brushProperty name="width" value="0.05" units="cm"/>
-      <inkml:brushProperty name="height" value="0.05" units="cm"/>
-      <inkml:brushProperty name="color" value="#AE198D"/>
-      <inkml:brushProperty name="inkEffects" value="galaxy"/>
-      <inkml:brushProperty name="anchorX" value="-22786.17969"/>
-      <inkml:brushProperty name="anchorY" value="-6137.21289"/>
-      <inkml:brushProperty name="scaleFactor" value="0.50087"/>
-    </inkml:brush>
-  </inkml:definitions>
-  <inkml:trace contextRef="#ctx0" brushRef="#br0">0 46 24575,'0'0'0,"0"-3"0,0-7 0,9 1 0,9 1 0,9 2 0,7 1 0,2 3 0,2 0 0,-2 2 0,2 0 0,-4 0 0,-2 1 0,0-1 0,3 5 0,-2-1 0,-3 5 0,3 4 0,2 3 0,2 3 0,-1 2 0,-3 1 0,-3 0 0,-7 1 0,-3 0 0,-6-1 0,0 1 0,-4-1 0,-3 1 0,2-5 0,-2 3 0,-2 1 0,-1 1 0,-2 0 0,0 0 0,-2 0 0,0 0 0,0-1 0,-1 0 0,1 1 0,0-1 0,4-5 0,5-4 0,8-4 0,9-13 0,8-7 0,5-16 0,-6 1 0</inkml:trace>
-</inkml:ink>
-</file>
-
-<file path=word/ink/ink6.xml><?xml version="1.0" encoding="utf-8"?>
-<inkml:ink xmlns:inkml="http://www.w3.org/2003/InkML">
-  <inkml:definitions>
-    <inkml:context xml:id="ctx0">
-      <inkml:inkSource xml:id="inkSrc0">
-        <inkml:traceFormat>
-          <inkml:channel name="X" type="integer" min="-2.14748E9" max="2.14748E9" units="cm"/>
-          <inkml:channel name="Y" type="integer" min="-2.14748E9" max="2.14748E9" units="cm"/>
-          <inkml:channel name="F" type="integer" max="32767" units="dev"/>
-        </inkml:traceFormat>
-        <inkml:channelProperties>
-          <inkml:channelProperty channel="X" name="resolution" value="1000" units="1/cm"/>
-          <inkml:channelProperty channel="Y" name="resolution" value="1000" units="1/cm"/>
-          <inkml:channelProperty channel="F" name="resolution" value="0" units="1/dev"/>
-        </inkml:channelProperties>
-      </inkml:inkSource>
-      <inkml:timestamp xml:id="ts0" timeString="2026-01-18T10:44:55.211"/>
-    </inkml:context>
-    <inkml:brush xml:id="br0">
-      <inkml:brushProperty name="width" value="0.05" units="cm"/>
-      <inkml:brushProperty name="height" value="0.05" units="cm"/>
-      <inkml:brushProperty name="color" value="#AE198D"/>
-      <inkml:brushProperty name="inkEffects" value="galaxy"/>
-      <inkml:brushProperty name="anchorX" value="-22528.08398"/>
-      <inkml:brushProperty name="anchorY" value="-4629.7749"/>
-      <inkml:brushProperty name="scaleFactor" value="0.50087"/>
-    </inkml:brush>
-    <inkml:brush xml:id="br1">
-      <inkml:brushProperty name="width" value="0.05" units="cm"/>
-      <inkml:brushProperty name="height" value="0.05" units="cm"/>
-      <inkml:brushProperty name="color" value="#AE198D"/>
-      <inkml:brushProperty name="inkEffects" value="galaxy"/>
-      <inkml:brushProperty name="anchorX" value="-21180.55469"/>
-      <inkml:brushProperty name="anchorY" value="-4591.67773"/>
-      <inkml:brushProperty name="scaleFactor" value="0.50087"/>
-    </inkml:brush>
-  </inkml:definitions>
-  <inkml:trace contextRef="#ctx0" brushRef="#br0">576 0 24575,'0'0'0,"-4"0"0,-1 5 0,5 4 0,1 4 0,0 4 0,1 3 0,0 2 0,0 0 0,-1 1 0,-1 0 0,0 0 0,0 0 0,0-1 0,-4 5 0,-5-1 0,-5 1 0,1-1 0,-2-1 0,3-2 0,-3-4 0,4-1 0,-2-1 0,-2 2 0,-2-4 0,-1 5 0,-3 1 0,4 1 0,-5-3 0,0-1 0,-1 1 0,-1-5 0,-4 1 0,1 2 0,-1 0 0,2 2 0,1 2 0,1-4 0,-3 0 0,0-4 0,0 1 0,2 1 0,5 2 0,20-17 0,0 1 0,-1 0 0,0 0 0,1 0 0,-1 0 0,1 0 0,-1 0 0,1 0 0,-1 0 0,1 0 0,0 0 0,-1 0 0,1 1 0,-1-1 0,1-1 0,0 1 0,0-1 0,0 1 0,1 0 0,-1-1 0,0 1 0,0-1 0,0 1 0,0-1 0,0 1 0,1-1 0,-1 1 0,0-1 0,1 1 0,-1-1 0,0 1 0,1-1 0,-1 1 0,1 0 0,16 6 0,11-6 0,-1-3 0</inkml:trace>
-  <inkml:trace contextRef="#ctx0" brushRef="#br1" timeOffset="972.38">597 22 24575,'0'0'0,"0"4"0,0 5 0,0 5 0,0 3 0,0 7 0,4 3 0,0 4 0,5 5 0,4 3 0,3 3 0,-2-3 0,-2-4 0,1-3 0,2 0 0,5-3 0,4-1 0,0-7 0,5-1 0,0-6 0,0 0 0,-6 1 0,-2-3 0,-6 1 0,0-2 0,0 1 0,6-2 0,6 2 0,6-2 0,5-2 0,4 2 0,-3 2 0,-3-2 0,-9 3 0,-3-2 0,-3-2 0,-2-3 0,1-2 0,4 2 0,1-1 0,-8 0 0,-14-6 0,-6-2 0</inkml:trace>
-</inkml:ink>
-</file>
-
-<file path=word/ink/ink7.xml><?xml version="1.0" encoding="utf-8"?>
-<inkml:ink xmlns:inkml="http://www.w3.org/2003/InkML">
-  <inkml:definitions>
-    <inkml:context xml:id="ctx0">
-      <inkml:inkSource xml:id="inkSrc0">
-        <inkml:traceFormat>
-          <inkml:channel name="X" type="integer" min="-2.14748E9" max="2.14748E9" units="cm"/>
-          <inkml:channel name="Y" type="integer" min="-2.14748E9" max="2.14748E9" units="cm"/>
-          <inkml:channel name="F" type="integer" max="32767" units="dev"/>
-        </inkml:traceFormat>
-        <inkml:channelProperties>
-          <inkml:channelProperty channel="X" name="resolution" value="1000" units="1/cm"/>
-          <inkml:channelProperty channel="Y" name="resolution" value="1000" units="1/cm"/>
-          <inkml:channelProperty channel="F" name="resolution" value="0" units="1/dev"/>
-        </inkml:channelProperties>
-      </inkml:inkSource>
-      <inkml:timestamp xml:id="ts0" timeString="2026-01-18T10:44:00.337"/>
-    </inkml:context>
-    <inkml:brush xml:id="br0">
-      <inkml:brushProperty name="width" value="0.035" units="cm"/>
-      <inkml:brushProperty name="height" value="0.035" units="cm"/>
-    </inkml:brush>
-  </inkml:definitions>
-  <inkml:trace contextRef="#ctx0" brushRef="#br0">1 460 24575,'6'0'0,"1"0"0,0-1 0,0 0 0,0 0 0,-1-1 0,1 0 0,-1 0 0,1 0 0,-1-1 0,0 0 0,0 0 0,0-1 0,0 1 0,-1-1 0,8-7 0,-3 1 0,0-1 0,-1 0 0,0-1 0,-1 0 0,0 0 0,7-16 0,9-18 0,55-111 0,-69 140 0,0 0 0,1 1 0,14-18 0,-10 15 0,-14 18 0,-1-1 0,1 1 0,0 0 0,0 0 0,-1 0 0,1 0 0,0 1 0,0-1 0,0 0 0,0 0 0,0 0 0,1 1 0,-1-1 0,0 1 0,0-1 0,0 1 0,1-1 0,1 0 0,-2 1 0,-1 1 0,1-1 0,0 0 0,0 0 0,-1 1 0,1-1 0,0 0 0,-1 1 0,1-1 0,0 1 0,-1-1 0,1 1 0,-1-1 0,1 1 0,-1-1 0,1 1 0,-1-1 0,1 1 0,-1 0 0,1-1 0,-1 1 0,1 1 0,2 6 0,0 1 0,-1-1 0,0 1 0,2 11 0,-2-7 0,2 3 0,1-1 0,0-1 0,1 1 0,1-1 0,0 0 0,12 17 0,61 74 0,-2-5 0,-66-80 0,-4-7 0,0 0 0,1 0 0,1 0 0,0-1 0,0 0 0,1-1 0,1-1 0,21 17 0,-17-18-73,-6-3 254,-30-9-1654,2 0-5353</inkml:trace>
-</inkml:ink>
-</file>
-
-<file path=word/ink/ink8.xml><?xml version="1.0" encoding="utf-8"?>
-<inkml:ink xmlns:inkml="http://www.w3.org/2003/InkML">
-  <inkml:definitions>
-    <inkml:context xml:id="ctx0">
-      <inkml:inkSource xml:id="inkSrc0">
-        <inkml:traceFormat>
-          <inkml:channel name="X" type="integer" min="-2.14748E9" max="2.14748E9" units="cm"/>
-          <inkml:channel name="Y" type="integer" min="-2.14748E9" max="2.14748E9" units="cm"/>
-          <inkml:channel name="F" type="integer" max="32767" units="dev"/>
-        </inkml:traceFormat>
-        <inkml:channelProperties>
-          <inkml:channelProperty channel="X" name="resolution" value="1000" units="1/cm"/>
-          <inkml:channelProperty channel="Y" name="resolution" value="1000" units="1/cm"/>
-          <inkml:channelProperty channel="F" name="resolution" value="0" units="1/dev"/>
-        </inkml:channelProperties>
-      </inkml:inkSource>
       <inkml:timestamp xml:id="ts0" timeString="2026-01-18T10:43:53.326"/>
     </inkml:context>
     <inkml:brush xml:id="br0">
@@ -3638,7 +4278,7 @@
 </inkml:ink>
 </file>
 
-<file path=word/ink/ink9.xml><?xml version="1.0" encoding="utf-8"?>
+<file path=word/ink/ink4.xml><?xml version="1.0" encoding="utf-8"?>
 <inkml:ink xmlns:inkml="http://www.w3.org/2003/InkML">
   <inkml:definitions>
     <inkml:context xml:id="ctx0">
@@ -3663,6 +4303,149 @@
     </inkml:brush>
   </inkml:definitions>
   <inkml:trace contextRef="#ctx0" brushRef="#br0">775 3272 24575,'0'-497'0,"-2"476"0,0-1 0,-1 1 0,-1 1 0,-8-23 0,5 18 0,1-1 0,-3-30 0,6-10 0,2 31 0,-2 0 0,-8-39 0,-9 3 0,-4 1 0,-2 1 0,-40-74 0,35 75 0,4-1 0,-27-103 0,22 39 0,-32-119 0,62 246 0,-53-187 0,47 155 0,1 0 0,2 0 0,0-46 0,-5-63 0,-1 4 0,12-315 0,-3 443 0,-3 18 0,-5 24 0,-212 592 0,214-599 0,1 1 0,-4 23 0,37-182 0,67-183 0,-38 143 0,6-19 0,-61 195 0,1 1 0,-1 0 0,0 0 0,1-1 0,-1 1 0,1 0 0,0 0 0,-1 0 0,1 0 0,0-1 0,0 1 0,-1 0 0,1 0 0,0 1 0,0-1 0,0 0 0,0 0 0,0 0 0,1 1 0,1-2 0,-2 2 0,0 0 0,0 0 0,0 0 0,0 0 0,0 1 0,-1-1 0,1 0 0,0 1 0,0-1 0,0 0 0,0 1 0,0-1 0,-1 1 0,1-1 0,0 1 0,0 0 0,-1-1 0,1 1 0,0 0 0,-1-1 0,2 2 0,3 7 0,1-1 0,-1 1 0,7 18 0,2 5 0,42 94 0,-43-103 0,0 1 0,2-2 0,21 26 0,101 104 0,-4-6 0,-111-116 0,-1 1 0,-2 2 0,0-1 0,24 66 0,20 35 0,-47-111 120,-9-22-321,-4-13-1083,-2-1-5542</inkml:trace>
+</inkml:ink>
+</file>
+
+<file path=word/ink/ink5.xml><?xml version="1.0" encoding="utf-8"?>
+<inkml:ink xmlns:inkml="http://www.w3.org/2003/InkML">
+  <inkml:definitions>
+    <inkml:context xml:id="ctx0">
+      <inkml:inkSource xml:id="inkSrc0">
+        <inkml:traceFormat>
+          <inkml:channel name="X" type="integer" min="-2.14748E9" max="2.14748E9" units="cm"/>
+          <inkml:channel name="Y" type="integer" min="-2.14748E9" max="2.14748E9" units="cm"/>
+          <inkml:channel name="F" type="integer" max="32767" units="dev"/>
+        </inkml:traceFormat>
+        <inkml:channelProperties>
+          <inkml:channelProperty channel="X" name="resolution" value="1000" units="1/cm"/>
+          <inkml:channelProperty channel="Y" name="resolution" value="1000" units="1/cm"/>
+          <inkml:channelProperty channel="F" name="resolution" value="0" units="1/dev"/>
+        </inkml:channelProperties>
+      </inkml:inkSource>
+      <inkml:timestamp xml:id="ts0" timeString="2026-01-18T10:43:30.028"/>
+    </inkml:context>
+    <inkml:brush xml:id="br0">
+      <inkml:brushProperty name="width" value="0.035" units="cm"/>
+      <inkml:brushProperty name="height" value="0.035" units="cm"/>
+      <inkml:brushProperty name="color" value="#5B2D90"/>
+    </inkml:brush>
+  </inkml:definitions>
+  <inkml:trace contextRef="#ctx0" brushRef="#br0">1525 0 24575,'-4'0'0,"-1"4"0,1 5 0,0 4 0,-6 5 0,-6-2 0,-3 1 0,-6 5 0,-3 2 0,-4 1 0,0 0 0,-3 3 0,6 1 0,3 3 0,2-4 0,2-11 0,1-8 0,3-5-8191</inkml:trace>
+  <inkml:trace contextRef="#ctx0" brushRef="#br0" timeOffset="652.26">1085 596 24575,'-3'1'0,"-1"-1"0,1 1 0,-1 0 0,1 0 0,0 0 0,-1 0 0,1 1 0,0-1 0,0 1 0,0 0 0,-3 2 0,-1 1 0,0 0 0,1 1 0,-9 8 0,2 3 0,1 1 0,-12 20 0,-16 23 0,-54 52 0,-25 33 0,104-126 0,10-12 0,0-1 0,0 1 0,-1-1 0,0-1 0,0 1 0,-1-1 0,-12 9 0,19-15-47,-1 1 0,0-1 0,0 1 0,1-1 0,-1 0 0,0 1 0,0-1 0,0 0 0,0 0-1,1 1 1,-1-1 0,0 0 0,0 0 0,0 0 0,0 0 0,0 0 0,1 0 0,-1 0 0,0 0 0,0-1 0,0 1 0,0 0-1,0 0 1,1-1 0,-1 1 0,0-1 0,0 1 0,0-1 0,-7-8-6779</inkml:trace>
+  <inkml:trace contextRef="#ctx0" brushRef="#br0" timeOffset="1243.2">420 1216 24575,'0'4'0,"0"8"0,0 7 0,-3 3 0,-6 2 0,-8 4 0,-9 5 0,-4 5 0,0 3 0,1-2 0,1-4 0,2-3 0,6-4 0,2-3 0,0-6 0,4-6-8191</inkml:trace>
+  <inkml:trace contextRef="#ctx0" brushRef="#br0" timeOffset="2306.91">1 1326 24575,'1'0'0,"0"1"0,0-1 0,-1 0 0,1 1 0,0-1 0,0 1 0,0-1 0,0 1 0,-1-1 0,1 1 0,0-1 0,-1 1 0,1 0 0,0-1 0,-1 1 0,1 0 0,-1 0 0,1-1 0,-1 1 0,1 0 0,-1 0 0,0 0 0,1 0 0,-1 0 0,0-1 0,0 1 0,1 2 0,4 31 0,-4-24 0,8 39 0,-4-24 0,3 37 0,-6-43 0,1-1 0,0 0 0,9 24 0,-5-20 0,5 36 0,-5 75 0,-7-131 0,0 0 0,0-1 0,0 1 0,0-1 0,0 1 0,0-1 0,1 1 0,-1-1 0,0 1 0,1-1 0,0 1 0,-1-1 0,1 0 0,0 1 0,0-1 0,0 0 0,-1 1 0,1-1 0,1 0 0,-1 0 0,0 0 0,1 1 0,0-2 0,-1 1 0,1-1 0,-1 0 0,0 0 0,1 0 0,-1 0 0,1 0 0,-1 0 0,1 0 0,-1 0 0,1 0 0,-1-1 0,0 1 0,1-1 0,-1 1 0,0-1 0,1 0 0,1-1 0,8-5 0,-1-1 0,1 0 0,17-19 0,-24 23 0,22-23 0,1 1 0,1 1 0,1 2 0,56-34 0,54-28 0,-126 76-1365,-4 3-5461</inkml:trace>
+</inkml:ink>
+</file>
+
+<file path=word/ink/ink6.xml><?xml version="1.0" encoding="utf-8"?>
+<inkml:ink xmlns:inkml="http://www.w3.org/2003/InkML">
+  <inkml:definitions>
+    <inkml:context xml:id="ctx0">
+      <inkml:inkSource xml:id="inkSrc0">
+        <inkml:traceFormat>
+          <inkml:channel name="X" type="integer" min="-2.14748E9" max="2.14748E9" units="cm"/>
+          <inkml:channel name="Y" type="integer" min="-2.14748E9" max="2.14748E9" units="cm"/>
+          <inkml:channel name="F" type="integer" max="32767" units="dev"/>
+        </inkml:traceFormat>
+        <inkml:channelProperties>
+          <inkml:channelProperty channel="X" name="resolution" value="1000" units="1/cm"/>
+          <inkml:channelProperty channel="Y" name="resolution" value="1000" units="1/cm"/>
+          <inkml:channelProperty channel="F" name="resolution" value="0" units="1/dev"/>
+        </inkml:channelProperties>
+      </inkml:inkSource>
+      <inkml:timestamp xml:id="ts0" timeString="2026-01-18T10:43:16.440"/>
+    </inkml:context>
+    <inkml:brush xml:id="br0">
+      <inkml:brushProperty name="width" value="0.035" units="cm"/>
+      <inkml:brushProperty name="height" value="0.035" units="cm"/>
+      <inkml:brushProperty name="color" value="#FF0066"/>
+    </inkml:brush>
+  </inkml:definitions>
+  <inkml:trace contextRef="#ctx0" brushRef="#br0">3796 55 24575,'-1'1'0,"1"1"0,0-1 0,-1 0 0,1 0 0,-1 0 0,1 1 0,-1-1 0,0 0 0,0 0 0,1 0 0,-1 0 0,0 0 0,0-1 0,0 1 0,0 0 0,0 0 0,0 0 0,0-1 0,-3 2 0,-22 10 0,6-6 0,1-2 0,-36 5 0,32-6 0,-36 9 0,6 2 0,-94 12 0,-27-13 0,-180 26 0,280-29 0,1 3 0,1 3 0,-93 34 0,98-29 0,-123 20 0,57-14 0,75-14 0,0-3 0,0-2 0,-75 1 0,37-8 0,1 3 0,-173 33 0,189-24 0,-126 4 0,87-10 0,75-3 0,0 1 0,0 3 0,0 1 0,-81 30 0,102-31 0,-1-1 0,0-1 0,-1-2 0,1 0 0,-25 1 0,-123-5 0,94-2 0,23 3 0,22 0 0,-53-5 0,83 4 0,1 0 0,0 0 0,0 0 0,0 0 0,0 0 0,0-1 0,0 1 0,0 0 0,0-1 0,0 1 0,0 0 0,0-1 0,0 1 0,0-1 0,0 0 0,1 1 0,-1-1 0,0 0 0,0 1 0,0-1 0,1 0 0,-1 0 0,0 0 0,1 0 0,-1 0 0,1 1 0,-1-1 0,1 0 0,0 0 0,-1 0 0,1 0 0,0-1 0,-1 1 0,1 0 0,0 0 0,0 0 0,0 0 0,0 0 0,0 0 0,0 0 0,1-2 0,0-1 0,1 0 0,-1-1 0,1 1 0,0 0 0,0 0 0,1 0 0,-1 0 0,5-5 0,16-17 0,0 2 0,54-44 0,62-31 0,-88 64 0,17-18 0,-43 32 0,47-30 0,42-24 0,-13 8 0,-101 67 0,24-12 0,-24 12 0,1 0 0,-1 0 0,0 0 0,1-1 0,-1 1 0,0 0 0,1 0 0,-1 0 0,0 0 0,0 0 0,1 0 0,-1 0 0,1 0 0,-1 0 0,0 0 0,1 0 0,-1 0 0,0 0 0,1 0 0,-1 0 0,0 0 0,1 0 0,-1 0 0,0 0 0,1 0 0,-1 0 0,0 0 0,1 1 0,-1-1 0,0 0 0,0 0 0,1 0 0,-1 1 0,0-1 0,0 0 0,1 0 0,-1 1 0,0-1 0,0 0 0,0 1 0,1-1 0,-1 0 0,0 1 0,0-1 0,0 0 0,0 1 0,0-1 0,0 0 0,0 1 0,0-1 0,0 0 0,0 1 0,0-1 0,0 0 0,0 1 0,0-1 0,0 0 0,0 1 0,0-1 0,0 0 0,0 1 0,0-1 0,-1 0 0,1 1 0,0-1 0,0 1 0,-4 7 0,0-1 0,0 1 0,0-1 0,-1 0 0,0 0 0,-1 0 0,-6 6 0,-8 12 0,-2 3 0,-1 0 0,-2-2 0,0 0 0,-2-2 0,-50 36 0,-86 46 0,142-92 0,1 1 0,1 0 0,0 2 0,1 0 0,1 1 0,0 1 0,1 0 0,-12 22 0,-111 159 0,138-199 0,-11 19 0,12-20 0,1-1 0,-1 1 0,0 0 0,0 0 0,1 0 0,-1 0 0,0 0 0,0 0 0,0-1 0,1 1 0,-1 0 0,0 0 0,1 0 0,-1 0 0,0 0 0,0 0 0,1 0 0,-1 0 0,0 0 0,0 0 0,1 1 0,-1-1 0,0 0 0,0 0 0,1 0 0,-1 0 0,0 0 0,0 0 0,1 0 0,-1 1 0,0-1 0,0 0 0,0 0 0,0 0 0,1 1 0,-1-1 0,0 0 0,0 0 0,0 0 0,0 1 0,0-1 0,1 0 0,-1 0 0,0 1 0,0-1 0,0 0 0,0 0 0,0 1 0,0-1 0,0 0 0,0 0 0,0 1 0,0-1 0,0 0 0,0 0 0,0 1 0,0-1 0,0 0 0,0 0 0,0 1 0,-1-1 0,1 0 0,0 0 0,0 1 0,0-1 0,0 0 0,0 0 0,-1 1 0,17-7 0,0 0 0,-1-2 0,18-9 0,-17 7 0,1 1 0,30-10 0,-41 17 0,0 0 0,0 1 0,0 0 0,0 0 0,0 0 0,0 1 0,1 0 0,-1 0 0,0 1 0,0-1 0,0 1 0,9 3 0,0 1 0,-1 1 0,1 1 0,-1 0 0,23 17 0,50 43 0,-57-41 0,47 29 0,-28-27 0,-22-13 0,0 1 0,34 29 0,-26-19 0,-22-17 0,-1 0 0,12 13 0,-22-19-1,-6-5-555,2 1-252,-8-5-6018</inkml:trace>
+</inkml:ink>
+</file>
+
+<file path=word/ink/ink7.xml><?xml version="1.0" encoding="utf-8"?>
+<inkml:ink xmlns:inkml="http://www.w3.org/2003/InkML">
+  <inkml:definitions>
+    <inkml:context xml:id="ctx0">
+      <inkml:inkSource xml:id="inkSrc0">
+        <inkml:traceFormat>
+          <inkml:channel name="X" type="integer" min="-2.14748E9" max="2.14748E9" units="cm"/>
+          <inkml:channel name="Y" type="integer" min="-2.14748E9" max="2.14748E9" units="cm"/>
+          <inkml:channel name="F" type="integer" max="32767" units="dev"/>
+        </inkml:traceFormat>
+        <inkml:channelProperties>
+          <inkml:channelProperty channel="X" name="resolution" value="1000" units="1/cm"/>
+          <inkml:channelProperty channel="Y" name="resolution" value="1000" units="1/cm"/>
+          <inkml:channelProperty channel="F" name="resolution" value="0" units="1/dev"/>
+        </inkml:channelProperties>
+      </inkml:inkSource>
+      <inkml:timestamp xml:id="ts0" timeString="2026-01-18T10:42:06.215"/>
+    </inkml:context>
+    <inkml:brush xml:id="br0">
+      <inkml:brushProperty name="width" value="0.035" units="cm"/>
+      <inkml:brushProperty name="height" value="0.035" units="cm"/>
+      <inkml:brushProperty name="color" value="#5B2D90"/>
+    </inkml:brush>
+  </inkml:definitions>
+  <inkml:trace contextRef="#ctx0" brushRef="#br0">1955 2111 24575,'8'-1'0,"1"0"0,-1 0 0,0-1 0,0 0 0,0-1 0,0 1 0,0-1 0,-1-1 0,9-4 0,63-44 0,-75 49 0,230-176 0,37-28 0,-132 117 0,-75 50 0,-1-2 0,81-72 0,-47 24 0,265-253 0,-180 184 0,7-7 0,-88 59 0,-42 43 0,68-57 0,-120 116 0,38-36 0,-42 38 0,0 0 0,0 0 0,0-1 0,-1 1 0,1-1 0,-1 1 0,0-1 0,0 0 0,0 0 0,2-8 0,-4 11 0,0 0 0,0 0 0,0 0 0,0 1 0,0-1 0,0 0 0,-1 0 0,1 0 0,0 0 0,0 0 0,-1 1 0,1-1 0,0 0 0,-1 0 0,1 1 0,-1-1 0,1 0 0,-1 0 0,1 1 0,-1-1 0,0 0 0,1 1 0,-1-1 0,0 1 0,1-1 0,-1 1 0,0-1 0,0 1 0,1 0 0,-1-1 0,0 1 0,0 0 0,0 0 0,-1-1 0,-32-3 0,30 4 0,-148 0 0,132 1 0,0 2 0,0 0 0,1 1 0,-1 1 0,-28 12 0,-50 26 0,89-37 0,12-2 0,16-4 0,12-7 0,0-3 0,0 0 0,-2-2 0,50-26 0,-28 12 0,54-28 0,29-15 0,-110 59 0,1 1 0,-1 0 0,44-7 0,-65 15 0,0 0 0,0 1 0,0-1 0,0 1 0,0 0 0,0 0 0,0 0 0,0 1 0,0-1 0,0 1 0,-1-1 0,7 3 0,-8-2 0,0 0 0,0 0 0,0 0 0,0 0 0,0 0 0,0 1 0,0-1 0,-1 0 0,1 0 0,0 1 0,-1-1 0,1 0 0,-1 1 0,1-1 0,-1 1 0,0-1 0,0 1 0,0-1 0,1 0 0,-1 1 0,-1-1 0,1 1 0,0-1 0,0 1 0,0-1 0,-1 0 0,1 1 0,-2 2 0,-3 13 0,-1 0 0,-1-1 0,-14 27 0,9-19 0,-51 104 0,-75 144 0,94-194 0,-75 101 0,116-175 0,-4 6 0,-1-1 0,1 1 0,-2-1 0,1-1 0,-12 9 0,19-16-36,1 0 0,-1-1 0,0 1 1,1-1-1,-1 1 0,0-1 0,1 0 0,-1 1 0,0-1 0,0 0 0,0 1 0,1-1 0,-1 0 0,0 0 0,0 0 0,0 0 0,0 0 1,1 0-1,-1 0 0,0 0 0,0 0 0,0 0 0,1 0 0,-1 0 0,0-1 0,0 1 0,0 0 0,1 0 0,-1-1 0,0 1 0,0-1 1,1 1-1,-1-1 0,0 1 0,1-1 0,-1 1 0,0-2 0,-8-11-6790</inkml:trace>
+</inkml:ink>
+</file>
+
+<file path=word/ink/ink8.xml><?xml version="1.0" encoding="utf-8"?>
+<inkml:ink xmlns:inkml="http://www.w3.org/2003/InkML">
+  <inkml:definitions>
+    <inkml:context xml:id="ctx0">
+      <inkml:inkSource xml:id="inkSrc0">
+        <inkml:traceFormat>
+          <inkml:channel name="X" type="integer" min="-2.14748E9" max="2.14748E9" units="cm"/>
+          <inkml:channel name="Y" type="integer" min="-2.14748E9" max="2.14748E9" units="cm"/>
+          <inkml:channel name="F" type="integer" max="32767" units="dev"/>
+        </inkml:traceFormat>
+        <inkml:channelProperties>
+          <inkml:channelProperty channel="X" name="resolution" value="1000" units="1/cm"/>
+          <inkml:channelProperty channel="Y" name="resolution" value="1000" units="1/cm"/>
+          <inkml:channelProperty channel="F" name="resolution" value="0" units="1/dev"/>
+        </inkml:channelProperties>
+      </inkml:inkSource>
+      <inkml:timestamp xml:id="ts0" timeString="2026-01-18T10:42:02.767"/>
+    </inkml:context>
+    <inkml:brush xml:id="br0">
+      <inkml:brushProperty name="width" value="0.035" units="cm"/>
+      <inkml:brushProperty name="height" value="0.035" units="cm"/>
+      <inkml:brushProperty name="color" value="#33CCFF"/>
+    </inkml:brush>
+  </inkml:definitions>
+  <inkml:trace contextRef="#ctx0" brushRef="#br0">1857 1842 24575,'-5'0'0,"-9"0"0,0 0 0,-25-4 0,34 2 0,-1 1 0,1-1 0,0 0 0,0 0 0,0 0 0,0-1 0,0 0 0,1 0 0,-1 0 0,-4-5 0,-77-80 0,58 57 0,-38-33 0,-35-19 0,-89-78 0,-80-112 0,237 237 0,13 13 0,-43-37 0,13 14 0,1-2 0,-54-70 0,12 14 0,-15-9 0,4 6 0,-104-142 0,174 205 0,-45-48 0,61 79 0,16 13 0,-1 0 0,1-1 0,0 1 0,-1 0 0,1 0 0,-1 0 0,1 0 0,-1 0 0,1-1 0,-1 1 0,1 0 0,0 0 0,-1 0 0,1 0 0,-1 0 0,1 0 0,-1 0 0,1 0 0,-1 1 0,1-1 0,0 0 0,-1 0 0,0 1 0,0 1 0,0-1 0,0 1 0,0-1 0,0 1 0,1-1 0,-1 1 0,1-1 0,-1 1 0,1 0 0,-1-1 0,1 1 0,0-1 0,0 1 0,0 0 0,0 0 0,0 1 0,-15 247 0,13-150 0,2-100 0,0-2 0,0-40 0,0-27 0,14-110 0,-11 152 0,-2 17 0,0-1 0,1 1 0,0 0 0,0-1 0,1 1 0,1 0 0,0 1 0,6-12 0,-9 20 0,0-1 0,0 1 0,0 1 0,0-1 0,1 0 0,-1 0 0,0 0 0,1 1 0,-1-1 0,1 1 0,-1-1 0,0 1 0,1-1 0,-1 1 0,1 0 0,-1 0 0,1 0 0,-1 0 0,1 0 0,0 0 0,-1 0 0,1 0 0,1 1 0,40 11 0,-31-8 0,156 36-1365,-150-34-5461</inkml:trace>
+</inkml:ink>
+</file>
+
+<file path=word/ink/ink9.xml><?xml version="1.0" encoding="utf-8"?>
+<inkml:ink xmlns:inkml="http://www.w3.org/2003/InkML">
+  <inkml:definitions>
+    <inkml:context xml:id="ctx0">
+      <inkml:inkSource xml:id="inkSrc0">
+        <inkml:traceFormat>
+          <inkml:channel name="X" type="integer" min="-2.14748E9" max="2.14748E9" units="cm"/>
+          <inkml:channel name="Y" type="integer" min="-2.14748E9" max="2.14748E9" units="cm"/>
+          <inkml:channel name="F" type="integer" max="32767" units="dev"/>
+        </inkml:traceFormat>
+        <inkml:channelProperties>
+          <inkml:channelProperty channel="X" name="resolution" value="1000" units="1/cm"/>
+          <inkml:channelProperty channel="Y" name="resolution" value="1000" units="1/cm"/>
+          <inkml:channelProperty channel="F" name="resolution" value="0" units="1/dev"/>
+        </inkml:channelProperties>
+      </inkml:inkSource>
+      <inkml:timestamp xml:id="ts0" timeString="2026-01-18T10:41:27.453"/>
+    </inkml:context>
+    <inkml:brush xml:id="br0">
+      <inkml:brushProperty name="width" value="0.035" units="cm"/>
+      <inkml:brushProperty name="height" value="0.035" units="cm"/>
+      <inkml:brushProperty name="color" value="#33CCFF"/>
+    </inkml:brush>
+  </inkml:definitions>
+  <inkml:trace contextRef="#ctx0" brushRef="#br0">1857 1842 24575,'-5'0'0,"-9"0"0,0 0 0,-25-4 0,34 2 0,-1 1 0,1-1 0,0 0 0,0 0 0,0 0 0,0-1 0,0 0 0,1 0 0,-1 0 0,-4-5 0,-77-80 0,58 57 0,-38-33 0,-35-19 0,-89-78 0,-80-112 0,237 237 0,13 13 0,-43-37 0,13 14 0,1-2 0,-54-70 0,12 14 0,-15-9 0,4 6 0,-104-142 0,174 205 0,-45-48 0,61 79 0,16 13 0,-1 0 0,1-1 0,0 1 0,-1 0 0,1 0 0,-1 0 0,1 0 0,-1 0 0,1-1 0,-1 1 0,1 0 0,0 0 0,-1 0 0,1 0 0,-1 0 0,1 0 0,-1 0 0,1 0 0,-1 1 0,1-1 0,0 0 0,-1 0 0,0 1 0,0 1 0,0-1 0,0 1 0,0-1 0,0 1 0,1-1 0,-1 1 0,1-1 0,-1 1 0,1 0 0,-1-1 0,1 1 0,0-1 0,0 1 0,0 0 0,0 0 0,0 1 0,-15 247 0,13-150 0,2-100 0,0-2 0,0-40 0,0-27 0,14-110 0,-11 152 0,-2 17 0,0-1 0,1 1 0,0 0 0,0-1 0,1 1 0,1 0 0,0 1 0,6-12 0,-9 20 0,0-1 0,0 1 0,0 1 0,0-1 0,1 0 0,-1 0 0,0 0 0,1 1 0,-1-1 0,1 1 0,-1-1 0,0 1 0,1-1 0,-1 1 0,1 0 0,-1 0 0,1 0 0,-1 0 0,1 0 0,0 0 0,-1 0 0,1 0 0,1 1 0,40 11 0,-31-8 0,156 36-1365,-150-34-5461</inkml:trace>
 </inkml:ink>
 </file>
 

</xml_diff>

<commit_message>
step 6 : scene 3 and 4
</commit_message>
<xml_diff>
--- a/notes/video-overview-notes.docx
+++ b/notes/video-overview-notes.docx
@@ -209,7 +209,6 @@
       <w:pPr>
         <w:bidi/>
         <w:rPr>
-          <w:rFonts w:hint="cs"/>
           <w:sz w:val="56"/>
           <w:szCs w:val="56"/>
           <w:rtl/>
@@ -1670,7 +1669,6 @@
       <w:pPr>
         <w:bidi/>
         <w:rPr>
-          <w:rFonts w:hint="cs"/>
           <w:sz w:val="56"/>
           <w:szCs w:val="56"/>
           <w:lang w:bidi="fa-IR"/>
@@ -1681,7 +1679,6 @@
       <w:pPr>
         <w:bidi/>
         <w:rPr>
-          <w:rFonts w:hint="cs"/>
           <w:sz w:val="56"/>
           <w:szCs w:val="56"/>
           <w:rtl/>
@@ -2935,7 +2932,1841 @@
         <w:rPr>
           <w:sz w:val="56"/>
           <w:szCs w:val="56"/>
+          <w:lang w:bidi="fa-IR"/>
+        </w:rPr>
+      </w:pPr>
+      <w:r>
+        <w:rPr>
+          <w:rFonts w:hint="cs"/>
+          <w:noProof/>
+          <w:sz w:val="56"/>
+          <w:szCs w:val="56"/>
           <w:rtl/>
+          <w:lang w:val="fa-IR" w:bidi="fa-IR"/>
+        </w:rPr>
+        <w:lastRenderedPageBreak/>
+        <mc:AlternateContent>
+          <mc:Choice Requires="wps">
+            <w:drawing>
+              <wp:anchor distT="0" distB="0" distL="114300" distR="114300" simplePos="0" relativeHeight="251713536" behindDoc="0" locked="0" layoutInCell="1" allowOverlap="1" wp14:anchorId="5B42BE94" wp14:editId="127B34E6">
+                <wp:simplePos x="0" y="0"/>
+                <wp:positionH relativeFrom="column">
+                  <wp:posOffset>-745262</wp:posOffset>
+                </wp:positionH>
+                <wp:positionV relativeFrom="paragraph">
+                  <wp:posOffset>438701</wp:posOffset>
+                </wp:positionV>
+                <wp:extent cx="7489623" cy="3107902"/>
+                <wp:effectExtent l="0" t="0" r="16510" b="16510"/>
+                <wp:wrapNone/>
+                <wp:docPr id="1288951546" name="Text Box 20"/>
+                <wp:cNvGraphicFramePr/>
+                <a:graphic xmlns:a="http://schemas.openxmlformats.org/drawingml/2006/main">
+                  <a:graphicData uri="http://schemas.microsoft.com/office/word/2010/wordprocessingShape">
+                    <wps:wsp>
+                      <wps:cNvSpPr txBox="1"/>
+                      <wps:spPr>
+                        <a:xfrm>
+                          <a:off x="0" y="0"/>
+                          <a:ext cx="7489623" cy="3107902"/>
+                        </a:xfrm>
+                        <a:prstGeom prst="rect">
+                          <a:avLst/>
+                        </a:prstGeom>
+                        <a:solidFill>
+                          <a:schemeClr val="lt1"/>
+                        </a:solidFill>
+                        <a:ln w="6350">
+                          <a:solidFill>
+                            <a:prstClr val="black"/>
+                          </a:solidFill>
+                        </a:ln>
+                      </wps:spPr>
+                      <wps:txbx>
+                        <w:txbxContent>
+                          <w:p/>
+                        </w:txbxContent>
+                      </wps:txbx>
+                      <wps:bodyPr rot="0" spcFirstLastPara="0" vertOverflow="overflow" horzOverflow="overflow" vert="horz" wrap="square" lIns="91440" tIns="45720" rIns="91440" bIns="45720" numCol="1" spcCol="0" rtlCol="0" fromWordArt="0" anchor="t" anchorCtr="0" forceAA="0" compatLnSpc="1">
+                        <a:prstTxWarp prst="textNoShape">
+                          <a:avLst/>
+                        </a:prstTxWarp>
+                        <a:noAutofit/>
+                      </wps:bodyPr>
+                    </wps:wsp>
+                  </a:graphicData>
+                </a:graphic>
+                <wp14:sizeRelV relativeFrom="margin">
+                  <wp14:pctHeight>0</wp14:pctHeight>
+                </wp14:sizeRelV>
+              </wp:anchor>
+            </w:drawing>
+          </mc:Choice>
+          <mc:Fallback>
+            <w:pict>
+              <v:shape w14:anchorId="5B42BE94" id="Text Box 20" o:spid="_x0000_s1032" type="#_x0000_t202" style="position:absolute;left:0;text-align:left;margin-left:-58.7pt;margin-top:34.55pt;width:589.75pt;height:244.7pt;z-index:251713536;visibility:visible;mso-wrap-style:square;mso-height-percent:0;mso-wrap-distance-left:9pt;mso-wrap-distance-top:0;mso-wrap-distance-right:9pt;mso-wrap-distance-bottom:0;mso-position-horizontal:absolute;mso-position-horizontal-relative:text;mso-position-vertical:absolute;mso-position-vertical-relative:text;mso-height-percent:0;mso-height-relative:margin;v-text-anchor:top" o:gfxdata="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" fillcolor="white [3201]" strokeweight=".5pt">
+                <v:textbox>
+                  <w:txbxContent>
+                    <w:p/>
+                  </w:txbxContent>
+                </v:textbox>
+              </v:shape>
+            </w:pict>
+          </mc:Fallback>
+        </mc:AlternateContent>
+      </w:r>
+      <w:r>
+        <w:rPr>
+          <w:rFonts w:hint="cs"/>
+          <w:sz w:val="56"/>
+          <w:szCs w:val="56"/>
+          <w:rtl/>
+          <w:lang w:bidi="fa-IR"/>
+        </w:rPr>
+        <w:t>ص 2</w:t>
+      </w:r>
+    </w:p>
+    <w:p>
+      <w:pPr>
+        <w:bidi/>
+        <w:rPr>
+          <w:sz w:val="56"/>
+          <w:szCs w:val="56"/>
+          <w:lang w:bidi="fa-IR"/>
+        </w:rPr>
+      </w:pPr>
+      <w:r>
+        <w:rPr>
+          <w:noProof/>
+          <w:sz w:val="56"/>
+          <w:szCs w:val="56"/>
+          <w:lang w:bidi="fa-IR"/>
+        </w:rPr>
+        <mc:AlternateContent>
+          <mc:Choice Requires="aink">
+            <w:drawing>
+              <wp:anchor distT="0" distB="0" distL="114300" distR="114300" simplePos="0" relativeHeight="251723776" behindDoc="0" locked="0" layoutInCell="1" allowOverlap="1" wp14:anchorId="7078D50A" wp14:editId="09139F3B">
+                <wp:simplePos x="0" y="0"/>
+                <wp:positionH relativeFrom="column">
+                  <wp:posOffset>-1395477</wp:posOffset>
+                </wp:positionH>
+                <wp:positionV relativeFrom="paragraph">
+                  <wp:posOffset>1105305</wp:posOffset>
+                </wp:positionV>
+                <wp:extent cx="360" cy="2520"/>
+                <wp:effectExtent l="57150" t="57150" r="57150" b="55245"/>
+                <wp:wrapNone/>
+                <wp:docPr id="101494605" name="Ink 104"/>
+                <wp:cNvGraphicFramePr/>
+                <a:graphic xmlns:a="http://schemas.openxmlformats.org/drawingml/2006/main">
+                  <a:graphicData uri="http://schemas.microsoft.com/office/word/2010/wordprocessingInk">
+                    <w14:contentPart bwMode="auto" r:id="rId37">
+                      <w14:nvContentPartPr>
+                        <w14:cNvContentPartPr/>
+                      </w14:nvContentPartPr>
+                      <w14:xfrm>
+                        <a:off x="0" y="0"/>
+                        <a:ext cx="360" cy="2520"/>
+                      </w14:xfrm>
+                    </w14:contentPart>
+                  </a:graphicData>
+                </a:graphic>
+              </wp:anchor>
+            </w:drawing>
+          </mc:Choice>
+          <mc:Fallback>
+            <w:drawing>
+              <wp:anchor distT="0" distB="0" distL="114300" distR="114300" simplePos="0" relativeHeight="251723776" behindDoc="0" locked="0" layoutInCell="1" allowOverlap="1" wp14:anchorId="7078D50A" wp14:editId="09139F3B">
+                <wp:simplePos x="0" y="0"/>
+                <wp:positionH relativeFrom="column">
+                  <wp:posOffset>-1395477</wp:posOffset>
+                </wp:positionH>
+                <wp:positionV relativeFrom="paragraph">
+                  <wp:posOffset>1105305</wp:posOffset>
+                </wp:positionV>
+                <wp:extent cx="360" cy="2520"/>
+                <wp:effectExtent l="57150" t="57150" r="57150" b="55245"/>
+                <wp:wrapNone/>
+                <wp:docPr id="101494605" name="Ink 104"/>
+                <wp:cNvGraphicFramePr/>
+                <a:graphic xmlns:a="http://schemas.openxmlformats.org/drawingml/2006/main">
+                  <a:graphicData uri="http://schemas.openxmlformats.org/drawingml/2006/picture">
+                    <pic:pic xmlns:pic="http://schemas.openxmlformats.org/drawingml/2006/picture">
+                      <pic:nvPicPr>
+                        <pic:cNvPr id="101494605" name="Ink 104"/>
+                        <pic:cNvPicPr/>
+                      </pic:nvPicPr>
+                      <pic:blipFill>
+                        <a:blip r:embed="rId38"/>
+                        <a:stretch>
+                          <a:fillRect/>
+                        </a:stretch>
+                      </pic:blipFill>
+                      <pic:spPr>
+                        <a:xfrm>
+                          <a:off x="0" y="0"/>
+                          <a:ext cx="18000" cy="20160"/>
+                        </a:xfrm>
+                        <a:prstGeom prst="rect">
+                          <a:avLst/>
+                        </a:prstGeom>
+                      </pic:spPr>
+                    </pic:pic>
+                  </a:graphicData>
+                </a:graphic>
+              </wp:anchor>
+            </w:drawing>
+          </mc:Fallback>
+        </mc:AlternateContent>
+      </w:r>
+      <w:r>
+        <w:rPr>
+          <w:noProof/>
+          <w:sz w:val="56"/>
+          <w:szCs w:val="56"/>
+          <w:lang w:bidi="fa-IR"/>
+        </w:rPr>
+        <mc:AlternateContent>
+          <mc:Choice Requires="aink">
+            <w:drawing>
+              <wp:anchor distT="0" distB="0" distL="114300" distR="114300" simplePos="0" relativeHeight="251722752" behindDoc="0" locked="0" layoutInCell="1" allowOverlap="1" wp14:anchorId="03127E99" wp14:editId="778F5F7D">
+                <wp:simplePos x="0" y="0"/>
+                <wp:positionH relativeFrom="column">
+                  <wp:posOffset>1452483</wp:posOffset>
+                </wp:positionH>
+                <wp:positionV relativeFrom="paragraph">
+                  <wp:posOffset>1454145</wp:posOffset>
+                </wp:positionV>
+                <wp:extent cx="101520" cy="42480"/>
+                <wp:effectExtent l="57150" t="57150" r="51435" b="53340"/>
+                <wp:wrapNone/>
+                <wp:docPr id="1915355991" name="Ink 103"/>
+                <wp:cNvGraphicFramePr/>
+                <a:graphic xmlns:a="http://schemas.openxmlformats.org/drawingml/2006/main">
+                  <a:graphicData uri="http://schemas.microsoft.com/office/word/2010/wordprocessingInk">
+                    <w14:contentPart bwMode="auto" r:id="rId39">
+                      <w14:nvContentPartPr>
+                        <w14:cNvContentPartPr/>
+                      </w14:nvContentPartPr>
+                      <w14:xfrm>
+                        <a:off x="0" y="0"/>
+                        <a:ext cx="101520" cy="42480"/>
+                      </w14:xfrm>
+                    </w14:contentPart>
+                  </a:graphicData>
+                </a:graphic>
+              </wp:anchor>
+            </w:drawing>
+          </mc:Choice>
+          <mc:Fallback>
+            <w:drawing>
+              <wp:anchor distT="0" distB="0" distL="114300" distR="114300" simplePos="0" relativeHeight="251722752" behindDoc="0" locked="0" layoutInCell="1" allowOverlap="1" wp14:anchorId="03127E99" wp14:editId="778F5F7D">
+                <wp:simplePos x="0" y="0"/>
+                <wp:positionH relativeFrom="column">
+                  <wp:posOffset>1452483</wp:posOffset>
+                </wp:positionH>
+                <wp:positionV relativeFrom="paragraph">
+                  <wp:posOffset>1454145</wp:posOffset>
+                </wp:positionV>
+                <wp:extent cx="101520" cy="42480"/>
+                <wp:effectExtent l="57150" t="57150" r="51435" b="53340"/>
+                <wp:wrapNone/>
+                <wp:docPr id="1915355991" name="Ink 103"/>
+                <wp:cNvGraphicFramePr/>
+                <a:graphic xmlns:a="http://schemas.openxmlformats.org/drawingml/2006/main">
+                  <a:graphicData uri="http://schemas.openxmlformats.org/drawingml/2006/picture">
+                    <pic:pic xmlns:pic="http://schemas.openxmlformats.org/drawingml/2006/picture">
+                      <pic:nvPicPr>
+                        <pic:cNvPr id="1915355991" name="Ink 103"/>
+                        <pic:cNvPicPr/>
+                      </pic:nvPicPr>
+                      <pic:blipFill>
+                        <a:blip r:embed="rId40"/>
+                        <a:stretch>
+                          <a:fillRect/>
+                        </a:stretch>
+                      </pic:blipFill>
+                      <pic:spPr>
+                        <a:xfrm>
+                          <a:off x="0" y="0"/>
+                          <a:ext cx="119098" cy="60120"/>
+                        </a:xfrm>
+                        <a:prstGeom prst="rect">
+                          <a:avLst/>
+                        </a:prstGeom>
+                      </pic:spPr>
+                    </pic:pic>
+                  </a:graphicData>
+                </a:graphic>
+              </wp:anchor>
+            </w:drawing>
+          </mc:Fallback>
+        </mc:AlternateContent>
+      </w:r>
+      <w:r>
+        <w:rPr>
+          <w:noProof/>
+          <w:sz w:val="56"/>
+          <w:szCs w:val="56"/>
+          <w:lang w:bidi="fa-IR"/>
+        </w:rPr>
+        <mc:AlternateContent>
+          <mc:Choice Requires="aink">
+            <w:drawing>
+              <wp:anchor distT="0" distB="0" distL="114300" distR="114300" simplePos="0" relativeHeight="251721728" behindDoc="0" locked="0" layoutInCell="1" allowOverlap="1" wp14:anchorId="524F292F" wp14:editId="41EBDAB3">
+                <wp:simplePos x="0" y="0"/>
+                <wp:positionH relativeFrom="column">
+                  <wp:posOffset>-533277</wp:posOffset>
+                </wp:positionH>
+                <wp:positionV relativeFrom="paragraph">
+                  <wp:posOffset>1671585</wp:posOffset>
+                </wp:positionV>
+                <wp:extent cx="91080" cy="142920"/>
+                <wp:effectExtent l="57150" t="57150" r="23495" b="47625"/>
+                <wp:wrapNone/>
+                <wp:docPr id="1710938057" name="Ink 102"/>
+                <wp:cNvGraphicFramePr/>
+                <a:graphic xmlns:a="http://schemas.openxmlformats.org/drawingml/2006/main">
+                  <a:graphicData uri="http://schemas.microsoft.com/office/word/2010/wordprocessingInk">
+                    <w14:contentPart bwMode="auto" r:id="rId41">
+                      <w14:nvContentPartPr>
+                        <w14:cNvContentPartPr/>
+                      </w14:nvContentPartPr>
+                      <w14:xfrm>
+                        <a:off x="0" y="0"/>
+                        <a:ext cx="91080" cy="142920"/>
+                      </w14:xfrm>
+                    </w14:contentPart>
+                  </a:graphicData>
+                </a:graphic>
+              </wp:anchor>
+            </w:drawing>
+          </mc:Choice>
+          <mc:Fallback>
+            <w:drawing>
+              <wp:anchor distT="0" distB="0" distL="114300" distR="114300" simplePos="0" relativeHeight="251721728" behindDoc="0" locked="0" layoutInCell="1" allowOverlap="1" wp14:anchorId="524F292F" wp14:editId="41EBDAB3">
+                <wp:simplePos x="0" y="0"/>
+                <wp:positionH relativeFrom="column">
+                  <wp:posOffset>-533277</wp:posOffset>
+                </wp:positionH>
+                <wp:positionV relativeFrom="paragraph">
+                  <wp:posOffset>1671585</wp:posOffset>
+                </wp:positionV>
+                <wp:extent cx="91080" cy="142920"/>
+                <wp:effectExtent l="57150" t="57150" r="23495" b="47625"/>
+                <wp:wrapNone/>
+                <wp:docPr id="1710938057" name="Ink 102"/>
+                <wp:cNvGraphicFramePr/>
+                <a:graphic xmlns:a="http://schemas.openxmlformats.org/drawingml/2006/main">
+                  <a:graphicData uri="http://schemas.openxmlformats.org/drawingml/2006/picture">
+                    <pic:pic xmlns:pic="http://schemas.openxmlformats.org/drawingml/2006/picture">
+                      <pic:nvPicPr>
+                        <pic:cNvPr id="1710938057" name="Ink 102"/>
+                        <pic:cNvPicPr/>
+                      </pic:nvPicPr>
+                      <pic:blipFill>
+                        <a:blip r:embed="rId42"/>
+                        <a:stretch>
+                          <a:fillRect/>
+                        </a:stretch>
+                      </pic:blipFill>
+                      <pic:spPr>
+                        <a:xfrm>
+                          <a:off x="0" y="0"/>
+                          <a:ext cx="108720" cy="160605"/>
+                        </a:xfrm>
+                        <a:prstGeom prst="rect">
+                          <a:avLst/>
+                        </a:prstGeom>
+                      </pic:spPr>
+                    </pic:pic>
+                  </a:graphicData>
+                </a:graphic>
+              </wp:anchor>
+            </w:drawing>
+          </mc:Fallback>
+        </mc:AlternateContent>
+      </w:r>
+      <w:r>
+        <w:rPr>
+          <w:noProof/>
+          <w:sz w:val="56"/>
+          <w:szCs w:val="56"/>
+          <w:lang w:bidi="fa-IR"/>
+        </w:rPr>
+        <mc:AlternateContent>
+          <mc:Choice Requires="aink">
+            <w:drawing>
+              <wp:anchor distT="0" distB="0" distL="114300" distR="114300" simplePos="0" relativeHeight="251720704" behindDoc="0" locked="0" layoutInCell="1" allowOverlap="1" wp14:anchorId="1031CAB7" wp14:editId="613A7F1B">
+                <wp:simplePos x="0" y="0"/>
+                <wp:positionH relativeFrom="column">
+                  <wp:posOffset>696595</wp:posOffset>
+                </wp:positionH>
+                <wp:positionV relativeFrom="paragraph">
+                  <wp:posOffset>1263650</wp:posOffset>
+                </wp:positionV>
+                <wp:extent cx="2085165" cy="346355"/>
+                <wp:effectExtent l="57150" t="57150" r="48895" b="53975"/>
+                <wp:wrapNone/>
+                <wp:docPr id="901673810" name="Ink 101"/>
+                <wp:cNvGraphicFramePr/>
+                <a:graphic xmlns:a="http://schemas.openxmlformats.org/drawingml/2006/main">
+                  <a:graphicData uri="http://schemas.microsoft.com/office/word/2010/wordprocessingInk">
+                    <w14:contentPart bwMode="auto" r:id="rId43">
+                      <w14:nvContentPartPr>
+                        <w14:cNvContentPartPr/>
+                      </w14:nvContentPartPr>
+                      <w14:xfrm>
+                        <a:off x="0" y="0"/>
+                        <a:ext cx="2085165" cy="346355"/>
+                      </w14:xfrm>
+                    </w14:contentPart>
+                  </a:graphicData>
+                </a:graphic>
+              </wp:anchor>
+            </w:drawing>
+          </mc:Choice>
+          <mc:Fallback>
+            <w:drawing>
+              <wp:anchor distT="0" distB="0" distL="114300" distR="114300" simplePos="0" relativeHeight="251720704" behindDoc="0" locked="0" layoutInCell="1" allowOverlap="1" wp14:anchorId="1031CAB7" wp14:editId="613A7F1B">
+                <wp:simplePos x="0" y="0"/>
+                <wp:positionH relativeFrom="column">
+                  <wp:posOffset>696595</wp:posOffset>
+                </wp:positionH>
+                <wp:positionV relativeFrom="paragraph">
+                  <wp:posOffset>1263650</wp:posOffset>
+                </wp:positionV>
+                <wp:extent cx="2085165" cy="346355"/>
+                <wp:effectExtent l="57150" t="57150" r="48895" b="53975"/>
+                <wp:wrapNone/>
+                <wp:docPr id="901673810" name="Ink 101"/>
+                <wp:cNvGraphicFramePr/>
+                <a:graphic xmlns:a="http://schemas.openxmlformats.org/drawingml/2006/main">
+                  <a:graphicData uri="http://schemas.openxmlformats.org/drawingml/2006/picture">
+                    <pic:pic xmlns:pic="http://schemas.openxmlformats.org/drawingml/2006/picture">
+                      <pic:nvPicPr>
+                        <pic:cNvPr id="901673810" name="Ink 101"/>
+                        <pic:cNvPicPr/>
+                      </pic:nvPicPr>
+                      <pic:blipFill>
+                        <a:blip r:embed="rId44"/>
+                        <a:stretch>
+                          <a:fillRect/>
+                        </a:stretch>
+                      </pic:blipFill>
+                      <pic:spPr>
+                        <a:xfrm>
+                          <a:off x="0" y="0"/>
+                          <a:ext cx="2102808" cy="363978"/>
+                        </a:xfrm>
+                        <a:prstGeom prst="rect">
+                          <a:avLst/>
+                        </a:prstGeom>
+                      </pic:spPr>
+                    </pic:pic>
+                  </a:graphicData>
+                </a:graphic>
+              </wp:anchor>
+            </w:drawing>
+          </mc:Fallback>
+        </mc:AlternateContent>
+      </w:r>
+      <w:r>
+        <w:rPr>
+          <w:noProof/>
+          <w:sz w:val="56"/>
+          <w:szCs w:val="56"/>
+          <w:lang w:bidi="fa-IR"/>
+        </w:rPr>
+        <mc:AlternateContent>
+          <mc:Choice Requires="aink">
+            <w:drawing>
+              <wp:anchor distT="0" distB="0" distL="114300" distR="114300" simplePos="0" relativeHeight="251719680" behindDoc="0" locked="0" layoutInCell="1" allowOverlap="1" wp14:anchorId="1C2B2A98" wp14:editId="3F0DBF64">
+                <wp:simplePos x="0" y="0"/>
+                <wp:positionH relativeFrom="column">
+                  <wp:posOffset>681250</wp:posOffset>
+                </wp:positionH>
+                <wp:positionV relativeFrom="paragraph">
+                  <wp:posOffset>560705</wp:posOffset>
+                </wp:positionV>
+                <wp:extent cx="2333520" cy="677160"/>
+                <wp:effectExtent l="57150" t="57150" r="29210" b="46990"/>
+                <wp:wrapNone/>
+                <wp:docPr id="760412907" name="Ink 85"/>
+                <wp:cNvGraphicFramePr/>
+                <a:graphic xmlns:a="http://schemas.openxmlformats.org/drawingml/2006/main">
+                  <a:graphicData uri="http://schemas.microsoft.com/office/word/2010/wordprocessingInk">
+                    <w14:contentPart bwMode="auto" r:id="rId45">
+                      <w14:nvContentPartPr>
+                        <w14:cNvContentPartPr/>
+                      </w14:nvContentPartPr>
+                      <w14:xfrm>
+                        <a:off x="0" y="0"/>
+                        <a:ext cx="2333520" cy="677160"/>
+                      </w14:xfrm>
+                    </w14:contentPart>
+                  </a:graphicData>
+                </a:graphic>
+                <wp14:sizeRelH relativeFrom="margin">
+                  <wp14:pctWidth>0</wp14:pctWidth>
+                </wp14:sizeRelH>
+                <wp14:sizeRelV relativeFrom="margin">
+                  <wp14:pctHeight>0</wp14:pctHeight>
+                </wp14:sizeRelV>
+              </wp:anchor>
+            </w:drawing>
+          </mc:Choice>
+          <mc:Fallback>
+            <w:drawing>
+              <wp:anchor distT="0" distB="0" distL="114300" distR="114300" simplePos="0" relativeHeight="251719680" behindDoc="0" locked="0" layoutInCell="1" allowOverlap="1" wp14:anchorId="1C2B2A98" wp14:editId="3F0DBF64">
+                <wp:simplePos x="0" y="0"/>
+                <wp:positionH relativeFrom="column">
+                  <wp:posOffset>681250</wp:posOffset>
+                </wp:positionH>
+                <wp:positionV relativeFrom="paragraph">
+                  <wp:posOffset>560705</wp:posOffset>
+                </wp:positionV>
+                <wp:extent cx="2333520" cy="677160"/>
+                <wp:effectExtent l="57150" t="57150" r="29210" b="46990"/>
+                <wp:wrapNone/>
+                <wp:docPr id="760412907" name="Ink 85"/>
+                <wp:cNvGraphicFramePr/>
+                <a:graphic xmlns:a="http://schemas.openxmlformats.org/drawingml/2006/main">
+                  <a:graphicData uri="http://schemas.openxmlformats.org/drawingml/2006/picture">
+                    <pic:pic xmlns:pic="http://schemas.openxmlformats.org/drawingml/2006/picture">
+                      <pic:nvPicPr>
+                        <pic:cNvPr id="760412907" name="Ink 85"/>
+                        <pic:cNvPicPr/>
+                      </pic:nvPicPr>
+                      <pic:blipFill>
+                        <a:blip r:embed="rId46"/>
+                        <a:stretch>
+                          <a:fillRect/>
+                        </a:stretch>
+                      </pic:blipFill>
+                      <pic:spPr>
+                        <a:xfrm>
+                          <a:off x="0" y="0"/>
+                          <a:ext cx="2351160" cy="694800"/>
+                        </a:xfrm>
+                        <a:prstGeom prst="rect">
+                          <a:avLst/>
+                        </a:prstGeom>
+                      </pic:spPr>
+                    </pic:pic>
+                  </a:graphicData>
+                </a:graphic>
+                <wp14:sizeRelH relativeFrom="margin">
+                  <wp14:pctWidth>0</wp14:pctWidth>
+                </wp14:sizeRelH>
+                <wp14:sizeRelV relativeFrom="margin">
+                  <wp14:pctHeight>0</wp14:pctHeight>
+                </wp14:sizeRelV>
+              </wp:anchor>
+            </w:drawing>
+          </mc:Fallback>
+        </mc:AlternateContent>
+      </w:r>
+      <w:r>
+        <w:rPr>
+          <w:noProof/>
+          <w:sz w:val="56"/>
+          <w:szCs w:val="56"/>
+          <w:lang w:bidi="fa-IR"/>
+        </w:rPr>
+        <mc:AlternateContent>
+          <mc:Choice Requires="aink">
+            <w:drawing>
+              <wp:anchor distT="0" distB="0" distL="114300" distR="114300" simplePos="0" relativeHeight="251718656" behindDoc="0" locked="0" layoutInCell="1" allowOverlap="1" wp14:anchorId="0D7445AF" wp14:editId="40A202B2">
+                <wp:simplePos x="0" y="0"/>
+                <wp:positionH relativeFrom="column">
+                  <wp:posOffset>337563</wp:posOffset>
+                </wp:positionH>
+                <wp:positionV relativeFrom="paragraph">
+                  <wp:posOffset>1273425</wp:posOffset>
+                </wp:positionV>
+                <wp:extent cx="90360" cy="123480"/>
+                <wp:effectExtent l="57150" t="57150" r="43180" b="48260"/>
+                <wp:wrapNone/>
+                <wp:docPr id="43452565" name="Ink 53"/>
+                <wp:cNvGraphicFramePr/>
+                <a:graphic xmlns:a="http://schemas.openxmlformats.org/drawingml/2006/main">
+                  <a:graphicData uri="http://schemas.microsoft.com/office/word/2010/wordprocessingInk">
+                    <w14:contentPart bwMode="auto" r:id="rId47">
+                      <w14:nvContentPartPr>
+                        <w14:cNvContentPartPr/>
+                      </w14:nvContentPartPr>
+                      <w14:xfrm>
+                        <a:off x="0" y="0"/>
+                        <a:ext cx="90360" cy="123480"/>
+                      </w14:xfrm>
+                    </w14:contentPart>
+                  </a:graphicData>
+                </a:graphic>
+              </wp:anchor>
+            </w:drawing>
+          </mc:Choice>
+          <mc:Fallback>
+            <w:drawing>
+              <wp:anchor distT="0" distB="0" distL="114300" distR="114300" simplePos="0" relativeHeight="251718656" behindDoc="0" locked="0" layoutInCell="1" allowOverlap="1" wp14:anchorId="0D7445AF" wp14:editId="40A202B2">
+                <wp:simplePos x="0" y="0"/>
+                <wp:positionH relativeFrom="column">
+                  <wp:posOffset>337563</wp:posOffset>
+                </wp:positionH>
+                <wp:positionV relativeFrom="paragraph">
+                  <wp:posOffset>1273425</wp:posOffset>
+                </wp:positionV>
+                <wp:extent cx="90360" cy="123480"/>
+                <wp:effectExtent l="57150" t="57150" r="43180" b="48260"/>
+                <wp:wrapNone/>
+                <wp:docPr id="43452565" name="Ink 53"/>
+                <wp:cNvGraphicFramePr/>
+                <a:graphic xmlns:a="http://schemas.openxmlformats.org/drawingml/2006/main">
+                  <a:graphicData uri="http://schemas.openxmlformats.org/drawingml/2006/picture">
+                    <pic:pic xmlns:pic="http://schemas.openxmlformats.org/drawingml/2006/picture">
+                      <pic:nvPicPr>
+                        <pic:cNvPr id="43452565" name="Ink 53"/>
+                        <pic:cNvPicPr/>
+                      </pic:nvPicPr>
+                      <pic:blipFill>
+                        <a:blip r:embed="rId48"/>
+                        <a:stretch>
+                          <a:fillRect/>
+                        </a:stretch>
+                      </pic:blipFill>
+                      <pic:spPr>
+                        <a:xfrm>
+                          <a:off x="0" y="0"/>
+                          <a:ext cx="108000" cy="141120"/>
+                        </a:xfrm>
+                        <a:prstGeom prst="rect">
+                          <a:avLst/>
+                        </a:prstGeom>
+                      </pic:spPr>
+                    </pic:pic>
+                  </a:graphicData>
+                </a:graphic>
+              </wp:anchor>
+            </w:drawing>
+          </mc:Fallback>
+        </mc:AlternateContent>
+      </w:r>
+      <w:r>
+        <w:rPr>
+          <w:noProof/>
+          <w:sz w:val="56"/>
+          <w:szCs w:val="56"/>
+          <w:lang w:bidi="fa-IR"/>
+        </w:rPr>
+        <mc:AlternateContent>
+          <mc:Choice Requires="aink">
+            <w:drawing>
+              <wp:anchor distT="0" distB="0" distL="114300" distR="114300" simplePos="0" relativeHeight="251717632" behindDoc="0" locked="0" layoutInCell="1" allowOverlap="1" wp14:anchorId="224E4261" wp14:editId="2F55434E">
+                <wp:simplePos x="0" y="0"/>
+                <wp:positionH relativeFrom="column">
+                  <wp:posOffset>358083</wp:posOffset>
+                </wp:positionH>
+                <wp:positionV relativeFrom="paragraph">
+                  <wp:posOffset>972825</wp:posOffset>
+                </wp:positionV>
+                <wp:extent cx="87120" cy="106920"/>
+                <wp:effectExtent l="57150" t="57150" r="46355" b="45720"/>
+                <wp:wrapNone/>
+                <wp:docPr id="328499951" name="Ink 52"/>
+                <wp:cNvGraphicFramePr/>
+                <a:graphic xmlns:a="http://schemas.openxmlformats.org/drawingml/2006/main">
+                  <a:graphicData uri="http://schemas.microsoft.com/office/word/2010/wordprocessingInk">
+                    <w14:contentPart bwMode="auto" r:id="rId49">
+                      <w14:nvContentPartPr>
+                        <w14:cNvContentPartPr/>
+                      </w14:nvContentPartPr>
+                      <w14:xfrm>
+                        <a:off x="0" y="0"/>
+                        <a:ext cx="87120" cy="106920"/>
+                      </w14:xfrm>
+                    </w14:contentPart>
+                  </a:graphicData>
+                </a:graphic>
+              </wp:anchor>
+            </w:drawing>
+          </mc:Choice>
+          <mc:Fallback>
+            <w:drawing>
+              <wp:anchor distT="0" distB="0" distL="114300" distR="114300" simplePos="0" relativeHeight="251717632" behindDoc="0" locked="0" layoutInCell="1" allowOverlap="1" wp14:anchorId="224E4261" wp14:editId="2F55434E">
+                <wp:simplePos x="0" y="0"/>
+                <wp:positionH relativeFrom="column">
+                  <wp:posOffset>358083</wp:posOffset>
+                </wp:positionH>
+                <wp:positionV relativeFrom="paragraph">
+                  <wp:posOffset>972825</wp:posOffset>
+                </wp:positionV>
+                <wp:extent cx="87120" cy="106920"/>
+                <wp:effectExtent l="57150" t="57150" r="46355" b="45720"/>
+                <wp:wrapNone/>
+                <wp:docPr id="328499951" name="Ink 52"/>
+                <wp:cNvGraphicFramePr/>
+                <a:graphic xmlns:a="http://schemas.openxmlformats.org/drawingml/2006/main">
+                  <a:graphicData uri="http://schemas.openxmlformats.org/drawingml/2006/picture">
+                    <pic:pic xmlns:pic="http://schemas.openxmlformats.org/drawingml/2006/picture">
+                      <pic:nvPicPr>
+                        <pic:cNvPr id="328499951" name="Ink 52"/>
+                        <pic:cNvPicPr/>
+                      </pic:nvPicPr>
+                      <pic:blipFill>
+                        <a:blip r:embed="rId50"/>
+                        <a:stretch>
+                          <a:fillRect/>
+                        </a:stretch>
+                      </pic:blipFill>
+                      <pic:spPr>
+                        <a:xfrm>
+                          <a:off x="0" y="0"/>
+                          <a:ext cx="104760" cy="124560"/>
+                        </a:xfrm>
+                        <a:prstGeom prst="rect">
+                          <a:avLst/>
+                        </a:prstGeom>
+                      </pic:spPr>
+                    </pic:pic>
+                  </a:graphicData>
+                </a:graphic>
+              </wp:anchor>
+            </w:drawing>
+          </mc:Fallback>
+        </mc:AlternateContent>
+      </w:r>
+      <w:r>
+        <w:rPr>
+          <w:noProof/>
+          <w:sz w:val="56"/>
+          <w:szCs w:val="56"/>
+          <w:lang w:bidi="fa-IR"/>
+        </w:rPr>
+        <mc:AlternateContent>
+          <mc:Choice Requires="aink">
+            <w:drawing>
+              <wp:anchor distT="0" distB="0" distL="114300" distR="114300" simplePos="0" relativeHeight="251716608" behindDoc="0" locked="0" layoutInCell="1" allowOverlap="1" wp14:anchorId="7503C66C" wp14:editId="2CE01B31">
+                <wp:simplePos x="0" y="0"/>
+                <wp:positionH relativeFrom="column">
+                  <wp:posOffset>-481330</wp:posOffset>
+                </wp:positionH>
+                <wp:positionV relativeFrom="paragraph">
+                  <wp:posOffset>443865</wp:posOffset>
+                </wp:positionV>
+                <wp:extent cx="1511670" cy="348105"/>
+                <wp:effectExtent l="57150" t="57150" r="50800" b="52070"/>
+                <wp:wrapNone/>
+                <wp:docPr id="3778392" name="Ink 41"/>
+                <wp:cNvGraphicFramePr/>
+                <a:graphic xmlns:a="http://schemas.openxmlformats.org/drawingml/2006/main">
+                  <a:graphicData uri="http://schemas.microsoft.com/office/word/2010/wordprocessingInk">
+                    <w14:contentPart bwMode="auto" r:id="rId51">
+                      <w14:nvContentPartPr>
+                        <w14:cNvContentPartPr/>
+                      </w14:nvContentPartPr>
+                      <w14:xfrm>
+                        <a:off x="0" y="0"/>
+                        <a:ext cx="1511670" cy="348105"/>
+                      </w14:xfrm>
+                    </w14:contentPart>
+                  </a:graphicData>
+                </a:graphic>
+              </wp:anchor>
+            </w:drawing>
+          </mc:Choice>
+          <mc:Fallback>
+            <w:drawing>
+              <wp:anchor distT="0" distB="0" distL="114300" distR="114300" simplePos="0" relativeHeight="251716608" behindDoc="0" locked="0" layoutInCell="1" allowOverlap="1" wp14:anchorId="7503C66C" wp14:editId="2CE01B31">
+                <wp:simplePos x="0" y="0"/>
+                <wp:positionH relativeFrom="column">
+                  <wp:posOffset>-481330</wp:posOffset>
+                </wp:positionH>
+                <wp:positionV relativeFrom="paragraph">
+                  <wp:posOffset>443865</wp:posOffset>
+                </wp:positionV>
+                <wp:extent cx="1511670" cy="348105"/>
+                <wp:effectExtent l="57150" t="57150" r="50800" b="52070"/>
+                <wp:wrapNone/>
+                <wp:docPr id="3778392" name="Ink 41"/>
+                <wp:cNvGraphicFramePr/>
+                <a:graphic xmlns:a="http://schemas.openxmlformats.org/drawingml/2006/main">
+                  <a:graphicData uri="http://schemas.openxmlformats.org/drawingml/2006/picture">
+                    <pic:pic xmlns:pic="http://schemas.openxmlformats.org/drawingml/2006/picture">
+                      <pic:nvPicPr>
+                        <pic:cNvPr id="3778392" name="Ink 41"/>
+                        <pic:cNvPicPr/>
+                      </pic:nvPicPr>
+                      <pic:blipFill>
+                        <a:blip r:embed="rId52"/>
+                        <a:stretch>
+                          <a:fillRect/>
+                        </a:stretch>
+                      </pic:blipFill>
+                      <pic:spPr>
+                        <a:xfrm>
+                          <a:off x="0" y="0"/>
+                          <a:ext cx="1529306" cy="365763"/>
+                        </a:xfrm>
+                        <a:prstGeom prst="rect">
+                          <a:avLst/>
+                        </a:prstGeom>
+                      </pic:spPr>
+                    </pic:pic>
+                  </a:graphicData>
+                </a:graphic>
+              </wp:anchor>
+            </w:drawing>
+          </mc:Fallback>
+        </mc:AlternateContent>
+      </w:r>
+      <w:r>
+        <w:rPr>
+          <w:noProof/>
+          <w:sz w:val="56"/>
+          <w:szCs w:val="56"/>
+          <w:lang w:bidi="fa-IR"/>
+        </w:rPr>
+        <mc:AlternateContent>
+          <mc:Choice Requires="aink">
+            <w:drawing>
+              <wp:anchor distT="0" distB="0" distL="114300" distR="114300" simplePos="0" relativeHeight="251715584" behindDoc="0" locked="0" layoutInCell="1" allowOverlap="1" wp14:anchorId="2C7FE751" wp14:editId="41D9D0F6">
+                <wp:simplePos x="0" y="0"/>
+                <wp:positionH relativeFrom="column">
+                  <wp:posOffset>-227330</wp:posOffset>
+                </wp:positionH>
+                <wp:positionV relativeFrom="paragraph">
+                  <wp:posOffset>-105410</wp:posOffset>
+                </wp:positionV>
+                <wp:extent cx="1294785" cy="422910"/>
+                <wp:effectExtent l="57150" t="57150" r="57785" b="53340"/>
+                <wp:wrapNone/>
+                <wp:docPr id="736080170" name="Ink 32"/>
+                <wp:cNvGraphicFramePr/>
+                <a:graphic xmlns:a="http://schemas.openxmlformats.org/drawingml/2006/main">
+                  <a:graphicData uri="http://schemas.microsoft.com/office/word/2010/wordprocessingInk">
+                    <w14:contentPart bwMode="auto" r:id="rId53">
+                      <w14:nvContentPartPr>
+                        <w14:cNvContentPartPr/>
+                      </w14:nvContentPartPr>
+                      <w14:xfrm>
+                        <a:off x="0" y="0"/>
+                        <a:ext cx="1294785" cy="422910"/>
+                      </w14:xfrm>
+                    </w14:contentPart>
+                  </a:graphicData>
+                </a:graphic>
+              </wp:anchor>
+            </w:drawing>
+          </mc:Choice>
+          <mc:Fallback>
+            <w:drawing>
+              <wp:anchor distT="0" distB="0" distL="114300" distR="114300" simplePos="0" relativeHeight="251715584" behindDoc="0" locked="0" layoutInCell="1" allowOverlap="1" wp14:anchorId="2C7FE751" wp14:editId="41D9D0F6">
+                <wp:simplePos x="0" y="0"/>
+                <wp:positionH relativeFrom="column">
+                  <wp:posOffset>-227330</wp:posOffset>
+                </wp:positionH>
+                <wp:positionV relativeFrom="paragraph">
+                  <wp:posOffset>-105410</wp:posOffset>
+                </wp:positionV>
+                <wp:extent cx="1294785" cy="422910"/>
+                <wp:effectExtent l="57150" t="57150" r="57785" b="53340"/>
+                <wp:wrapNone/>
+                <wp:docPr id="736080170" name="Ink 32"/>
+                <wp:cNvGraphicFramePr/>
+                <a:graphic xmlns:a="http://schemas.openxmlformats.org/drawingml/2006/main">
+                  <a:graphicData uri="http://schemas.openxmlformats.org/drawingml/2006/picture">
+                    <pic:pic xmlns:pic="http://schemas.openxmlformats.org/drawingml/2006/picture">
+                      <pic:nvPicPr>
+                        <pic:cNvPr id="736080170" name="Ink 32"/>
+                        <pic:cNvPicPr/>
+                      </pic:nvPicPr>
+                      <pic:blipFill>
+                        <a:blip r:embed="rId54"/>
+                        <a:stretch>
+                          <a:fillRect/>
+                        </a:stretch>
+                      </pic:blipFill>
+                      <pic:spPr>
+                        <a:xfrm>
+                          <a:off x="0" y="0"/>
+                          <a:ext cx="1312428" cy="440546"/>
+                        </a:xfrm>
+                        <a:prstGeom prst="rect">
+                          <a:avLst/>
+                        </a:prstGeom>
+                      </pic:spPr>
+                    </pic:pic>
+                  </a:graphicData>
+                </a:graphic>
+              </wp:anchor>
+            </w:drawing>
+          </mc:Fallback>
+        </mc:AlternateContent>
+      </w:r>
+    </w:p>
+    <w:p>
+      <w:pPr>
+        <w:bidi/>
+        <w:rPr>
+          <w:sz w:val="56"/>
+          <w:szCs w:val="56"/>
+          <w:lang w:bidi="fa-IR"/>
+        </w:rPr>
+      </w:pPr>
+    </w:p>
+    <w:p>
+      <w:pPr>
+        <w:bidi/>
+        <w:rPr>
+          <w:sz w:val="56"/>
+          <w:szCs w:val="56"/>
+          <w:rtl/>
+          <w:lang w:bidi="fa-IR"/>
+        </w:rPr>
+      </w:pPr>
+    </w:p>
+    <w:p>
+      <w:pPr>
+        <w:bidi/>
+        <w:rPr>
+          <w:sz w:val="56"/>
+          <w:szCs w:val="56"/>
+          <w:lang w:bidi="fa-IR"/>
+        </w:rPr>
+      </w:pPr>
+      <w:r>
+        <w:rPr>
+          <w:noProof/>
+          <w:sz w:val="56"/>
+          <w:szCs w:val="56"/>
+          <w:lang w:bidi="fa-IR"/>
+        </w:rPr>
+        <mc:AlternateContent>
+          <mc:Choice Requires="wpi">
+            <w:drawing>
+              <wp:anchor distT="0" distB="0" distL="114300" distR="114300" simplePos="0" relativeHeight="251821056" behindDoc="0" locked="0" layoutInCell="1" allowOverlap="1" wp14:anchorId="051CB244" wp14:editId="672BC516">
+                <wp:simplePos x="0" y="0"/>
+                <wp:positionH relativeFrom="column">
+                  <wp:posOffset>1336506</wp:posOffset>
+                </wp:positionH>
+                <wp:positionV relativeFrom="paragraph">
+                  <wp:posOffset>194901</wp:posOffset>
+                </wp:positionV>
+                <wp:extent cx="2194615" cy="615730"/>
+                <wp:effectExtent l="38100" t="38100" r="34290" b="51435"/>
+                <wp:wrapNone/>
+                <wp:docPr id="1364843963" name="Ink 116"/>
+                <wp:cNvGraphicFramePr/>
+                <a:graphic xmlns:a="http://schemas.openxmlformats.org/drawingml/2006/main">
+                  <a:graphicData uri="http://schemas.microsoft.com/office/word/2010/wordprocessingInk">
+                    <w14:contentPart bwMode="auto" r:id="rId55">
+                      <w14:nvContentPartPr>
+                        <w14:cNvContentPartPr/>
+                      </w14:nvContentPartPr>
+                      <w14:xfrm>
+                        <a:off x="0" y="0"/>
+                        <a:ext cx="2194615" cy="615730"/>
+                      </w14:xfrm>
+                    </w14:contentPart>
+                  </a:graphicData>
+                </a:graphic>
+              </wp:anchor>
+            </w:drawing>
+          </mc:Choice>
+          <mc:Fallback>
+            <w:pict>
+              <v:shapetype w14:anchorId="178D108D" id="_x0000_t75" coordsize="21600,21600" o:spt="75" o:preferrelative="t" path="m@4@5l@4@11@9@11@9@5xe" filled="f" stroked="f">
+                <v:stroke joinstyle="miter"/>
+                <v:formulas>
+                  <v:f eqn="if lineDrawn pixelLineWidth 0"/>
+                  <v:f eqn="sum @0 1 0"/>
+                  <v:f eqn="sum 0 0 @1"/>
+                  <v:f eqn="prod @2 1 2"/>
+                  <v:f eqn="prod @3 21600 pixelWidth"/>
+                  <v:f eqn="prod @3 21600 pixelHeight"/>
+                  <v:f eqn="sum @0 0 1"/>
+                  <v:f eqn="prod @6 1 2"/>
+                  <v:f eqn="prod @7 21600 pixelWidth"/>
+                  <v:f eqn="sum @8 21600 0"/>
+                  <v:f eqn="prod @7 21600 pixelHeight"/>
+                  <v:f eqn="sum @10 21600 0"/>
+                </v:formulas>
+                <v:path o:extrusionok="f" gradientshapeok="t" o:connecttype="rect"/>
+                <o:lock v:ext="edit" aspectratio="t"/>
+              </v:shapetype>
+              <v:shape id="Ink 116" o:spid="_x0000_s1026" type="#_x0000_t75" style="position:absolute;margin-left:104.75pt;margin-top:14.85pt;width:173.75pt;height:49.5pt;z-index:251821056;visibility:visible;mso-wrap-style:square;mso-wrap-distance-left:9pt;mso-wrap-distance-top:0;mso-wrap-distance-right:9pt;mso-wrap-distance-bottom:0;mso-position-horizontal:absolute;mso-position-horizontal-relative:text;mso-position-vertical:absolute;mso-position-vertical-relative:text" o:gfxdata="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">
+                <v:imagedata r:id="rId56" o:title=""/>
+              </v:shape>
+            </w:pict>
+          </mc:Fallback>
+        </mc:AlternateContent>
+      </w:r>
+      <w:r>
+        <w:rPr>
+          <w:noProof/>
+          <w:sz w:val="56"/>
+          <w:szCs w:val="56"/>
+          <w:lang w:bidi="fa-IR"/>
+        </w:rPr>
+        <mc:AlternateContent>
+          <mc:Choice Requires="wpi">
+            <w:drawing>
+              <wp:anchor distT="0" distB="0" distL="114300" distR="114300" simplePos="0" relativeHeight="251806720" behindDoc="0" locked="0" layoutInCell="1" allowOverlap="1" wp14:anchorId="2B552D7A" wp14:editId="533755D4">
+                <wp:simplePos x="0" y="0"/>
+                <wp:positionH relativeFrom="column">
+                  <wp:posOffset>-569404</wp:posOffset>
+                </wp:positionH>
+                <wp:positionV relativeFrom="paragraph">
+                  <wp:posOffset>-546100</wp:posOffset>
+                </wp:positionV>
+                <wp:extent cx="5748020" cy="1584325"/>
+                <wp:effectExtent l="38100" t="38100" r="43180" b="34925"/>
+                <wp:wrapNone/>
+                <wp:docPr id="1214473059" name="Ink 102"/>
+                <wp:cNvGraphicFramePr/>
+                <a:graphic xmlns:a="http://schemas.openxmlformats.org/drawingml/2006/main">
+                  <a:graphicData uri="http://schemas.microsoft.com/office/word/2010/wordprocessingInk">
+                    <w14:contentPart bwMode="auto" r:id="rId57">
+                      <w14:nvContentPartPr>
+                        <w14:cNvContentPartPr/>
+                      </w14:nvContentPartPr>
+                      <w14:xfrm>
+                        <a:off x="0" y="0"/>
+                        <a:ext cx="5748020" cy="1584325"/>
+                      </w14:xfrm>
+                    </w14:contentPart>
+                  </a:graphicData>
+                </a:graphic>
+              </wp:anchor>
+            </w:drawing>
+          </mc:Choice>
+          <mc:Fallback>
+            <w:pict>
+              <v:shape w14:anchorId="13ECEE70" id="Ink 102" o:spid="_x0000_s1026" type="#_x0000_t75" style="position:absolute;margin-left:-45.35pt;margin-top:-43.5pt;width:453.55pt;height:125.7pt;z-index:251806720;visibility:visible;mso-wrap-style:square;mso-wrap-distance-left:9pt;mso-wrap-distance-top:0;mso-wrap-distance-right:9pt;mso-wrap-distance-bottom:0;mso-position-horizontal:absolute;mso-position-horizontal-relative:text;mso-position-vertical:absolute;mso-position-vertical-relative:text" o:gfxdata="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">
+                <v:imagedata r:id="rId58" o:title=""/>
+              </v:shape>
+            </w:pict>
+          </mc:Fallback>
+        </mc:AlternateContent>
+      </w:r>
+    </w:p>
+    <w:p>
+      <w:pPr>
+        <w:bidi/>
+        <w:rPr>
+          <w:sz w:val="56"/>
+          <w:szCs w:val="56"/>
+          <w:lang w:bidi="fa-IR"/>
+        </w:rPr>
+      </w:pPr>
+    </w:p>
+    <w:p>
+      <w:pPr>
+        <w:bidi/>
+        <w:jc w:val="right"/>
+        <w:rPr>
+          <w:sz w:val="20"/>
+          <w:szCs w:val="20"/>
+          <w:lang w:bidi="fa-IR"/>
+        </w:rPr>
+      </w:pPr>
+      <w:r>
+        <w:rPr>
+          <w:sz w:val="20"/>
+          <w:szCs w:val="20"/>
+          <w:lang w:bidi="fa-IR"/>
+        </w:rPr>
+        <w:t>In this video, every vector space defined on X</w:t>
+      </w:r>
+      <w:r>
+        <w:rPr>
+          <w:sz w:val="20"/>
+          <w:szCs w:val="20"/>
+          <w:lang w:bidi="fa-IR"/>
+        </w:rPr>
+        <w:t xml:space="preserve"> </w:t>
+      </w:r>
+      <w:r>
+        <w:rPr>
+          <w:sz w:val="20"/>
+          <w:szCs w:val="20"/>
+          <w:lang w:bidi="fa-IR"/>
+        </w:rPr>
+        <w:t>is assumed to be over the field K</w:t>
+      </w:r>
+      <w:r>
+        <w:rPr>
+          <w:sz w:val="20"/>
+          <w:szCs w:val="20"/>
+          <w:lang w:bidi="fa-IR"/>
+        </w:rPr>
+        <w:t xml:space="preserve"> </w:t>
+      </w:r>
+      <w:r>
+        <w:rPr>
+          <w:sz w:val="20"/>
+          <w:szCs w:val="20"/>
+          <w:lang w:bidi="fa-IR"/>
+        </w:rPr>
+        <w:t>, where KKK is either the real numbers or the complex numbers</w:t>
+      </w:r>
+      <w:r>
+        <w:rPr>
+          <w:sz w:val="20"/>
+          <w:szCs w:val="20"/>
+          <w:lang w:bidi="fa-IR"/>
+        </w:rPr>
+        <w:t>.</w:t>
+      </w:r>
+    </w:p>
+    <w:p>
+      <w:pPr>
+        <w:bidi/>
+        <w:rPr>
+          <w:sz w:val="56"/>
+          <w:szCs w:val="56"/>
+          <w:rtl/>
+          <w:lang w:bidi="fa-IR"/>
+        </w:rPr>
+      </w:pPr>
+      <w:r>
+        <w:rPr>
+          <w:rFonts w:hint="cs"/>
+          <w:noProof/>
+          <w:sz w:val="56"/>
+          <w:szCs w:val="56"/>
+          <w:rtl/>
+          <w:lang w:val="fa-IR" w:bidi="fa-IR"/>
+        </w:rPr>
+        <mc:AlternateContent>
+          <mc:Choice Requires="wps">
+            <w:drawing>
+              <wp:anchor distT="0" distB="0" distL="114300" distR="114300" simplePos="0" relativeHeight="251725824" behindDoc="0" locked="0" layoutInCell="1" allowOverlap="1" wp14:anchorId="5213E048" wp14:editId="283C70BE">
+                <wp:simplePos x="0" y="0"/>
+                <wp:positionH relativeFrom="margin">
+                  <wp:align>center</wp:align>
+                </wp:positionH>
+                <wp:positionV relativeFrom="paragraph">
+                  <wp:posOffset>483760</wp:posOffset>
+                </wp:positionV>
+                <wp:extent cx="6876066" cy="2515921"/>
+                <wp:effectExtent l="0" t="0" r="20320" b="17780"/>
+                <wp:wrapNone/>
+                <wp:docPr id="1237563736" name="Text Box 20"/>
+                <wp:cNvGraphicFramePr/>
+                <a:graphic xmlns:a="http://schemas.openxmlformats.org/drawingml/2006/main">
+                  <a:graphicData uri="http://schemas.microsoft.com/office/word/2010/wordprocessingShape">
+                    <wps:wsp>
+                      <wps:cNvSpPr txBox="1"/>
+                      <wps:spPr>
+                        <a:xfrm>
+                          <a:off x="0" y="0"/>
+                          <a:ext cx="6876066" cy="2515921"/>
+                        </a:xfrm>
+                        <a:prstGeom prst="rect">
+                          <a:avLst/>
+                        </a:prstGeom>
+                        <a:solidFill>
+                          <a:schemeClr val="lt1"/>
+                        </a:solidFill>
+                        <a:ln w="6350">
+                          <a:solidFill>
+                            <a:prstClr val="black"/>
+                          </a:solidFill>
+                        </a:ln>
+                      </wps:spPr>
+                      <wps:txbx>
+                        <w:txbxContent>
+                          <w:p>
+                            <w:pPr>
+                              <w:pStyle w:val="Title"/>
+                              <w:jc w:val="center"/>
+                            </w:pPr>
+                            <w:r>
+                              <w:t>Banach space</w:t>
+                            </w:r>
+                          </w:p>
+                          <w:p>
+                            <w:pPr>
+                              <w:jc w:val="center"/>
+                            </w:pPr>
+                            <w:r>
+                              <w:t>A Complete Normed Space</w:t>
+                            </w:r>
+                          </w:p>
+                          <w:p>
+                            <w:pPr>
+                              <w:jc w:val="center"/>
+                            </w:pPr>
+                            <w:r>
+                              <w:t>Complete</w:t>
+                            </w:r>
+                            <w:r>
+                              <w:tab/>
+                            </w:r>
+                            <w:r>
+                              <w:tab/>
+                            </w:r>
+                            <w:r>
+                              <w:tab/>
+                            </w:r>
+                            <w:r>
+                              <w:tab/>
+                            </w:r>
+                            <w:r>
+                              <w:tab/>
+                            </w:r>
+                            <w:r>
+                              <w:tab/>
+                            </w:r>
+                            <w:r>
+                              <w:tab/>
+                              <w:t>Normed Space</w:t>
+                            </w:r>
+                            <w:r>
+                              <w:tab/>
+                            </w:r>
+                          </w:p>
+                          <w:p>
+                            <w:pPr>
+                              <w:jc w:val="center"/>
+                            </w:pPr>
+                          </w:p>
+                        </w:txbxContent>
+                      </wps:txbx>
+                      <wps:bodyPr rot="0" spcFirstLastPara="0" vertOverflow="overflow" horzOverflow="overflow" vert="horz" wrap="square" lIns="91440" tIns="45720" rIns="91440" bIns="45720" numCol="1" spcCol="0" rtlCol="0" fromWordArt="0" anchor="t" anchorCtr="0" forceAA="0" compatLnSpc="1">
+                        <a:prstTxWarp prst="textNoShape">
+                          <a:avLst/>
+                        </a:prstTxWarp>
+                        <a:noAutofit/>
+                      </wps:bodyPr>
+                    </wps:wsp>
+                  </a:graphicData>
+                </a:graphic>
+                <wp14:sizeRelH relativeFrom="margin">
+                  <wp14:pctWidth>0</wp14:pctWidth>
+                </wp14:sizeRelH>
+                <wp14:sizeRelV relativeFrom="margin">
+                  <wp14:pctHeight>0</wp14:pctHeight>
+                </wp14:sizeRelV>
+              </wp:anchor>
+            </w:drawing>
+          </mc:Choice>
+          <mc:Fallback>
+            <w:pict>
+              <v:shape w14:anchorId="5213E048" id="_x0000_s1033" type="#_x0000_t202" style="position:absolute;left:0;text-align:left;margin-left:0;margin-top:38.1pt;width:541.4pt;height:198.1pt;z-index:251725824;visibility:visible;mso-wrap-style:square;mso-width-percent:0;mso-height-percent:0;mso-wrap-distance-left:9pt;mso-wrap-distance-top:0;mso-wrap-distance-right:9pt;mso-wrap-distance-bottom:0;mso-position-horizontal:center;mso-position-horizontal-relative:margin;mso-position-vertical:absolute;mso-position-vertical-relative:text;mso-width-percent:0;mso-height-percent:0;mso-width-relative:margin;mso-height-relative:margin;v-text-anchor:top" o:gfxdata="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" fillcolor="white [3201]" strokeweight=".5pt">
+                <v:textbox>
+                  <w:txbxContent>
+                    <w:p>
+                      <w:pPr>
+                        <w:pStyle w:val="Title"/>
+                        <w:jc w:val="center"/>
+                      </w:pPr>
+                      <w:r>
+                        <w:t>Banach space</w:t>
+                      </w:r>
+                    </w:p>
+                    <w:p>
+                      <w:pPr>
+                        <w:jc w:val="center"/>
+                      </w:pPr>
+                      <w:r>
+                        <w:t>A Complete Normed Space</w:t>
+                      </w:r>
+                    </w:p>
+                    <w:p>
+                      <w:pPr>
+                        <w:jc w:val="center"/>
+                      </w:pPr>
+                      <w:r>
+                        <w:t>Complete</w:t>
+                      </w:r>
+                      <w:r>
+                        <w:tab/>
+                      </w:r>
+                      <w:r>
+                        <w:tab/>
+                      </w:r>
+                      <w:r>
+                        <w:tab/>
+                      </w:r>
+                      <w:r>
+                        <w:tab/>
+                      </w:r>
+                      <w:r>
+                        <w:tab/>
+                      </w:r>
+                      <w:r>
+                        <w:tab/>
+                      </w:r>
+                      <w:r>
+                        <w:tab/>
+                        <w:t>Normed Space</w:t>
+                      </w:r>
+                      <w:r>
+                        <w:tab/>
+                      </w:r>
+                    </w:p>
+                    <w:p>
+                      <w:pPr>
+                        <w:jc w:val="center"/>
+                      </w:pPr>
+                    </w:p>
+                  </w:txbxContent>
+                </v:textbox>
+                <w10:wrap anchorx="margin"/>
+              </v:shape>
+            </w:pict>
+          </mc:Fallback>
+        </mc:AlternateContent>
+      </w:r>
+      <w:r>
+        <w:rPr>
+          <w:rFonts w:hint="cs"/>
+          <w:sz w:val="56"/>
+          <w:szCs w:val="56"/>
+          <w:rtl/>
+          <w:lang w:bidi="fa-IR"/>
+        </w:rPr>
+        <w:t>ص3</w:t>
+      </w:r>
+    </w:p>
+    <w:p>
+      <w:pPr>
+        <w:bidi/>
+        <w:rPr>
+          <w:rFonts w:hint="cs"/>
+          <w:sz w:val="56"/>
+          <w:szCs w:val="56"/>
+          <w:rtl/>
+          <w:lang w:bidi="fa-IR"/>
+        </w:rPr>
+      </w:pPr>
+      <w:r>
+        <w:rPr>
+          <w:noProof/>
+          <w:sz w:val="56"/>
+          <w:szCs w:val="56"/>
+          <w:lang w:bidi="fa-IR"/>
+        </w:rPr>
+        <mc:AlternateContent>
+          <mc:Choice Requires="wpi">
+            <w:drawing>
+              <wp:anchor distT="0" distB="0" distL="114300" distR="114300" simplePos="0" relativeHeight="251745280" behindDoc="0" locked="0" layoutInCell="1" allowOverlap="1" wp14:anchorId="095F6BDB" wp14:editId="3B1C4880">
+                <wp:simplePos x="0" y="0"/>
+                <wp:positionH relativeFrom="column">
+                  <wp:posOffset>321945</wp:posOffset>
+                </wp:positionH>
+                <wp:positionV relativeFrom="paragraph">
+                  <wp:posOffset>168275</wp:posOffset>
+                </wp:positionV>
+                <wp:extent cx="1668660" cy="311150"/>
+                <wp:effectExtent l="38100" t="38100" r="0" b="50800"/>
+                <wp:wrapNone/>
+                <wp:docPr id="538244169" name="Ink 42"/>
+                <wp:cNvGraphicFramePr/>
+                <a:graphic xmlns:a="http://schemas.openxmlformats.org/drawingml/2006/main">
+                  <a:graphicData uri="http://schemas.microsoft.com/office/word/2010/wordprocessingInk">
+                    <w14:contentPart bwMode="auto" r:id="rId59">
+                      <w14:nvContentPartPr>
+                        <w14:cNvContentPartPr/>
+                      </w14:nvContentPartPr>
+                      <w14:xfrm>
+                        <a:off x="0" y="0"/>
+                        <a:ext cx="1668660" cy="311150"/>
+                      </w14:xfrm>
+                    </w14:contentPart>
+                  </a:graphicData>
+                </a:graphic>
+              </wp:anchor>
+            </w:drawing>
+          </mc:Choice>
+          <mc:Fallback>
+            <w:pict>
+              <v:shape w14:anchorId="4047CB11" id="Ink 42" o:spid="_x0000_s1026" type="#_x0000_t75" style="position:absolute;margin-left:24.85pt;margin-top:12.75pt;width:132.4pt;height:25.45pt;z-index:251745280;visibility:visible;mso-wrap-style:square;mso-wrap-distance-left:9pt;mso-wrap-distance-top:0;mso-wrap-distance-right:9pt;mso-wrap-distance-bottom:0;mso-position-horizontal:absolute;mso-position-horizontal-relative:text;mso-position-vertical:absolute;mso-position-vertical-relative:text" o:gfxdata="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">
+                <v:imagedata r:id="rId60" o:title=""/>
+              </v:shape>
+            </w:pict>
+          </mc:Fallback>
+        </mc:AlternateContent>
+      </w:r>
+      <w:r>
+        <w:rPr>
+          <w:noProof/>
+          <w:sz w:val="56"/>
+          <w:szCs w:val="56"/>
+          <w:lang w:bidi="fa-IR"/>
+        </w:rPr>
+        <mc:AlternateContent>
+          <mc:Choice Requires="wpi">
+            <w:drawing>
+              <wp:anchor distT="0" distB="0" distL="114300" distR="114300" simplePos="0" relativeHeight="251729920" behindDoc="0" locked="0" layoutInCell="1" allowOverlap="1" wp14:anchorId="0BC8D21F" wp14:editId="4AC8D9CF">
+                <wp:simplePos x="0" y="0"/>
+                <wp:positionH relativeFrom="column">
+                  <wp:posOffset>1741727</wp:posOffset>
+                </wp:positionH>
+                <wp:positionV relativeFrom="paragraph">
+                  <wp:posOffset>209734</wp:posOffset>
+                </wp:positionV>
+                <wp:extent cx="198069" cy="444203"/>
+                <wp:effectExtent l="67310" t="66040" r="0" b="79375"/>
+                <wp:wrapNone/>
+                <wp:docPr id="1770959671" name="Ink 27"/>
+                <wp:cNvGraphicFramePr/>
+                <a:graphic xmlns:a="http://schemas.openxmlformats.org/drawingml/2006/main">
+                  <a:graphicData uri="http://schemas.microsoft.com/office/word/2010/wordprocessingInk">
+                    <w14:contentPart bwMode="auto" r:id="rId61">
+                      <w14:nvContentPartPr>
+                        <w14:cNvContentPartPr/>
+                      </w14:nvContentPartPr>
+                      <w14:xfrm rot="4814935">
+                        <a:off x="0" y="0"/>
+                        <a:ext cx="198069" cy="444203"/>
+                      </w14:xfrm>
+                    </w14:contentPart>
+                  </a:graphicData>
+                </a:graphic>
+                <wp14:sizeRelH relativeFrom="margin">
+                  <wp14:pctWidth>0</wp14:pctWidth>
+                </wp14:sizeRelH>
+                <wp14:sizeRelV relativeFrom="margin">
+                  <wp14:pctHeight>0</wp14:pctHeight>
+                </wp14:sizeRelV>
+              </wp:anchor>
+            </w:drawing>
+          </mc:Choice>
+          <mc:Fallback>
+            <w:pict>
+              <v:shape w14:anchorId="72E6E800" id="Ink 27" o:spid="_x0000_s1026" type="#_x0000_t75" style="position:absolute;margin-left:136.65pt;margin-top:16pt;width:16.6pt;height:36pt;rotation:5259193fd;z-index:251729920;visibility:visible;mso-wrap-style:square;mso-width-percent:0;mso-height-percent:0;mso-wrap-distance-left:9pt;mso-wrap-distance-top:0;mso-wrap-distance-right:9pt;mso-wrap-distance-bottom:0;mso-position-horizontal:absolute;mso-position-horizontal-relative:text;mso-position-vertical:absolute;mso-position-vertical-relative:text;mso-width-percent:0;mso-height-percent:0;mso-width-relative:margin;mso-height-relative:margin" o:gfxdata="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">
+                <v:imagedata r:id="rId62" o:title=""/>
+              </v:shape>
+            </w:pict>
+          </mc:Fallback>
+        </mc:AlternateContent>
+      </w:r>
+      <w:r>
+        <w:rPr>
+          <w:rFonts w:hint="cs"/>
+          <w:noProof/>
+          <w:sz w:val="56"/>
+          <w:szCs w:val="56"/>
+          <w:rtl/>
+          <w:lang w:val="fa-IR" w:bidi="fa-IR"/>
+        </w:rPr>
+        <mc:AlternateContent>
+          <mc:Choice Requires="wpi">
+            <w:drawing>
+              <wp:anchor distT="0" distB="0" distL="114300" distR="114300" simplePos="0" relativeHeight="251726848" behindDoc="0" locked="0" layoutInCell="1" allowOverlap="1" wp14:anchorId="4D81172B" wp14:editId="11C8F0FA">
+                <wp:simplePos x="0" y="0"/>
+                <wp:positionH relativeFrom="column">
+                  <wp:posOffset>-1601757</wp:posOffset>
+                </wp:positionH>
+                <wp:positionV relativeFrom="paragraph">
+                  <wp:posOffset>347339</wp:posOffset>
+                </wp:positionV>
+                <wp:extent cx="360" cy="360"/>
+                <wp:effectExtent l="38100" t="38100" r="38100" b="38100"/>
+                <wp:wrapNone/>
+                <wp:docPr id="286285948" name="Ink 21"/>
+                <wp:cNvGraphicFramePr/>
+                <a:graphic xmlns:a="http://schemas.openxmlformats.org/drawingml/2006/main">
+                  <a:graphicData uri="http://schemas.microsoft.com/office/word/2010/wordprocessingInk">
+                    <w14:contentPart bwMode="auto" r:id="rId63">
+                      <w14:nvContentPartPr>
+                        <w14:cNvContentPartPr/>
+                      </w14:nvContentPartPr>
+                      <w14:xfrm>
+                        <a:off x="0" y="0"/>
+                        <a:ext cx="360" cy="360"/>
+                      </w14:xfrm>
+                    </w14:contentPart>
+                  </a:graphicData>
+                </a:graphic>
+              </wp:anchor>
+            </w:drawing>
+          </mc:Choice>
+          <mc:Fallback>
+            <w:pict>
+              <v:shape w14:anchorId="0D5CE132" id="Ink 21" o:spid="_x0000_s1026" type="#_x0000_t75" style="position:absolute;margin-left:-126.6pt;margin-top:26.85pt;width:1.05pt;height:1.05pt;z-index:251726848;visibility:visible;mso-wrap-style:square;mso-wrap-distance-left:9pt;mso-wrap-distance-top:0;mso-wrap-distance-right:9pt;mso-wrap-distance-bottom:0;mso-position-horizontal:absolute;mso-position-horizontal-relative:text;mso-position-vertical:absolute;mso-position-vertical-relative:text" o:gfxdata="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">
+                <v:imagedata r:id="rId64" o:title=""/>
+              </v:shape>
+            </w:pict>
+          </mc:Fallback>
+        </mc:AlternateContent>
+      </w:r>
+    </w:p>
+    <w:p>
+      <w:pPr>
+        <w:bidi/>
+        <w:rPr>
+          <w:sz w:val="56"/>
+          <w:szCs w:val="56"/>
+          <w:lang w:bidi="fa-IR"/>
+        </w:rPr>
+      </w:pPr>
+      <w:r>
+        <w:rPr>
+          <w:noProof/>
+          <w:sz w:val="56"/>
+          <w:szCs w:val="56"/>
+          <w:lang w:bidi="fa-IR"/>
+        </w:rPr>
+        <mc:AlternateContent>
+          <mc:Choice Requires="wpi">
+            <w:drawing>
+              <wp:anchor distT="0" distB="0" distL="114300" distR="114300" simplePos="0" relativeHeight="251757568" behindDoc="0" locked="0" layoutInCell="1" allowOverlap="1" wp14:anchorId="50BBAD5C" wp14:editId="561CBB67">
+                <wp:simplePos x="0" y="0"/>
+                <wp:positionH relativeFrom="column">
+                  <wp:posOffset>-720725</wp:posOffset>
+                </wp:positionH>
+                <wp:positionV relativeFrom="paragraph">
+                  <wp:posOffset>-21590</wp:posOffset>
+                </wp:positionV>
+                <wp:extent cx="931545" cy="617855"/>
+                <wp:effectExtent l="38100" t="38100" r="40005" b="48895"/>
+                <wp:wrapNone/>
+                <wp:docPr id="1783813574" name="Ink 54"/>
+                <wp:cNvGraphicFramePr/>
+                <a:graphic xmlns:a="http://schemas.openxmlformats.org/drawingml/2006/main">
+                  <a:graphicData uri="http://schemas.microsoft.com/office/word/2010/wordprocessingInk">
+                    <w14:contentPart bwMode="auto" r:id="rId65">
+                      <w14:nvContentPartPr>
+                        <w14:cNvContentPartPr/>
+                      </w14:nvContentPartPr>
+                      <w14:xfrm>
+                        <a:off x="0" y="0"/>
+                        <a:ext cx="931545" cy="617855"/>
+                      </w14:xfrm>
+                    </w14:contentPart>
+                  </a:graphicData>
+                </a:graphic>
+              </wp:anchor>
+            </w:drawing>
+          </mc:Choice>
+          <mc:Fallback>
+            <w:pict>
+              <v:shape w14:anchorId="5FAED787" id="Ink 54" o:spid="_x0000_s1026" type="#_x0000_t75" style="position:absolute;margin-left:-57.25pt;margin-top:-2.2pt;width:74.3pt;height:49.6pt;z-index:251757568;visibility:visible;mso-wrap-style:square;mso-wrap-distance-left:9pt;mso-wrap-distance-top:0;mso-wrap-distance-right:9pt;mso-wrap-distance-bottom:0;mso-position-horizontal:absolute;mso-position-horizontal-relative:text;mso-position-vertical:absolute;mso-position-vertical-relative:text" o:gfxdata="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">
+                <v:imagedata r:id="rId66" o:title=""/>
+              </v:shape>
+            </w:pict>
+          </mc:Fallback>
+        </mc:AlternateContent>
+      </w:r>
+      <w:r>
+        <w:rPr>
+          <w:noProof/>
+          <w:sz w:val="56"/>
+          <w:szCs w:val="56"/>
+          <w:lang w:bidi="fa-IR"/>
+        </w:rPr>
+        <mc:AlternateContent>
+          <mc:Choice Requires="wpi">
+            <w:drawing>
+              <wp:anchor distT="0" distB="0" distL="114300" distR="114300" simplePos="0" relativeHeight="251751424" behindDoc="0" locked="0" layoutInCell="1" allowOverlap="1" wp14:anchorId="0AF9EBBC" wp14:editId="39784D36">
+                <wp:simplePos x="0" y="0"/>
+                <wp:positionH relativeFrom="column">
+                  <wp:posOffset>3942715</wp:posOffset>
+                </wp:positionH>
+                <wp:positionV relativeFrom="paragraph">
+                  <wp:posOffset>187960</wp:posOffset>
+                </wp:positionV>
+                <wp:extent cx="258970" cy="219075"/>
+                <wp:effectExtent l="38100" t="38100" r="27305" b="47625"/>
+                <wp:wrapNone/>
+                <wp:docPr id="1037056841" name="Ink 48"/>
+                <wp:cNvGraphicFramePr/>
+                <a:graphic xmlns:a="http://schemas.openxmlformats.org/drawingml/2006/main">
+                  <a:graphicData uri="http://schemas.microsoft.com/office/word/2010/wordprocessingInk">
+                    <w14:contentPart bwMode="auto" r:id="rId67">
+                      <w14:nvContentPartPr>
+                        <w14:cNvContentPartPr/>
+                      </w14:nvContentPartPr>
+                      <w14:xfrm>
+                        <a:off x="0" y="0"/>
+                        <a:ext cx="258970" cy="219075"/>
+                      </w14:xfrm>
+                    </w14:contentPart>
+                  </a:graphicData>
+                </a:graphic>
+              </wp:anchor>
+            </w:drawing>
+          </mc:Choice>
+          <mc:Fallback>
+            <w:pict>
+              <v:shape w14:anchorId="54163E7F" id="Ink 48" o:spid="_x0000_s1026" type="#_x0000_t75" style="position:absolute;margin-left:309.95pt;margin-top:14.3pt;width:21.4pt;height:18.2pt;z-index:251751424;visibility:visible;mso-wrap-style:square;mso-wrap-distance-left:9pt;mso-wrap-distance-top:0;mso-wrap-distance-right:9pt;mso-wrap-distance-bottom:0;mso-position-horizontal:absolute;mso-position-horizontal-relative:text;mso-position-vertical:absolute;mso-position-vertical-relative:text" o:gfxdata="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">
+                <v:imagedata r:id="rId68" o:title=""/>
+              </v:shape>
+            </w:pict>
+          </mc:Fallback>
+        </mc:AlternateContent>
+      </w:r>
+      <w:r>
+        <w:rPr>
+          <w:noProof/>
+          <w:sz w:val="56"/>
+          <w:szCs w:val="56"/>
+          <w:lang w:bidi="fa-IR"/>
+        </w:rPr>
+        <mc:AlternateContent>
+          <mc:Choice Requires="wpi">
+            <w:drawing>
+              <wp:anchor distT="0" distB="0" distL="114300" distR="114300" simplePos="0" relativeHeight="251748352" behindDoc="0" locked="0" layoutInCell="1" allowOverlap="1" wp14:anchorId="00AD1389" wp14:editId="59F3E0DA">
+                <wp:simplePos x="0" y="0"/>
+                <wp:positionH relativeFrom="column">
+                  <wp:posOffset>411480</wp:posOffset>
+                </wp:positionH>
+                <wp:positionV relativeFrom="paragraph">
+                  <wp:posOffset>163195</wp:posOffset>
+                </wp:positionV>
+                <wp:extent cx="230650" cy="249555"/>
+                <wp:effectExtent l="38100" t="38100" r="0" b="36195"/>
+                <wp:wrapNone/>
+                <wp:docPr id="144440371" name="Ink 45"/>
+                <wp:cNvGraphicFramePr/>
+                <a:graphic xmlns:a="http://schemas.openxmlformats.org/drawingml/2006/main">
+                  <a:graphicData uri="http://schemas.microsoft.com/office/word/2010/wordprocessingInk">
+                    <w14:contentPart bwMode="auto" r:id="rId69">
+                      <w14:nvContentPartPr>
+                        <w14:cNvContentPartPr/>
+                      </w14:nvContentPartPr>
+                      <w14:xfrm>
+                        <a:off x="0" y="0"/>
+                        <a:ext cx="230650" cy="249555"/>
+                      </w14:xfrm>
+                    </w14:contentPart>
+                  </a:graphicData>
+                </a:graphic>
+              </wp:anchor>
+            </w:drawing>
+          </mc:Choice>
+          <mc:Fallback>
+            <w:pict>
+              <v:shape w14:anchorId="65F9FBD4" id="Ink 45" o:spid="_x0000_s1026" type="#_x0000_t75" style="position:absolute;margin-left:31.9pt;margin-top:12.35pt;width:19.1pt;height:20.6pt;z-index:251748352;visibility:visible;mso-wrap-style:square;mso-wrap-distance-left:9pt;mso-wrap-distance-top:0;mso-wrap-distance-right:9pt;mso-wrap-distance-bottom:0;mso-position-horizontal:absolute;mso-position-horizontal-relative:text;mso-position-vertical:absolute;mso-position-vertical-relative:text" o:gfxdata="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">
+                <v:imagedata r:id="rId70" o:title=""/>
+              </v:shape>
+            </w:pict>
+          </mc:Fallback>
+        </mc:AlternateContent>
+      </w:r>
+    </w:p>
+    <w:p>
+      <w:pPr>
+        <w:bidi/>
+        <w:rPr>
+          <w:sz w:val="56"/>
+          <w:szCs w:val="56"/>
+          <w:lang w:bidi="fa-IR"/>
+        </w:rPr>
+      </w:pPr>
+      <w:r>
+        <w:rPr>
+          <w:noProof/>
+          <w:sz w:val="56"/>
+          <w:szCs w:val="56"/>
+          <w:lang w:bidi="fa-IR"/>
+        </w:rPr>
+        <mc:AlternateContent>
+          <mc:Choice Requires="wpi">
+            <w:drawing>
+              <wp:anchor distT="0" distB="0" distL="114300" distR="114300" simplePos="0" relativeHeight="251771904" behindDoc="0" locked="0" layoutInCell="1" allowOverlap="1" wp14:anchorId="1B356162" wp14:editId="3592AA83">
+                <wp:simplePos x="0" y="0"/>
+                <wp:positionH relativeFrom="column">
+                  <wp:posOffset>202668</wp:posOffset>
+                </wp:positionH>
+                <wp:positionV relativeFrom="paragraph">
+                  <wp:posOffset>150330</wp:posOffset>
+                </wp:positionV>
+                <wp:extent cx="1183975" cy="362840"/>
+                <wp:effectExtent l="38100" t="38100" r="16510" b="37465"/>
+                <wp:wrapNone/>
+                <wp:docPr id="246149749" name="Ink 68"/>
+                <wp:cNvGraphicFramePr/>
+                <a:graphic xmlns:a="http://schemas.openxmlformats.org/drawingml/2006/main">
+                  <a:graphicData uri="http://schemas.microsoft.com/office/word/2010/wordprocessingInk">
+                    <w14:contentPart bwMode="auto" r:id="rId71">
+                      <w14:nvContentPartPr>
+                        <w14:cNvContentPartPr/>
+                      </w14:nvContentPartPr>
+                      <w14:xfrm>
+                        <a:off x="0" y="0"/>
+                        <a:ext cx="1183975" cy="362840"/>
+                      </w14:xfrm>
+                    </w14:contentPart>
+                  </a:graphicData>
+                </a:graphic>
+              </wp:anchor>
+            </w:drawing>
+          </mc:Choice>
+          <mc:Fallback>
+            <w:pict>
+              <v:shape w14:anchorId="27F93B25" id="Ink 68" o:spid="_x0000_s1026" type="#_x0000_t75" style="position:absolute;margin-left:15.45pt;margin-top:11.35pt;width:94.25pt;height:29.55pt;z-index:251771904;visibility:visible;mso-wrap-style:square;mso-wrap-distance-left:9pt;mso-wrap-distance-top:0;mso-wrap-distance-right:9pt;mso-wrap-distance-bottom:0;mso-position-horizontal:absolute;mso-position-horizontal-relative:text;mso-position-vertical:absolute;mso-position-vertical-relative:text" o:gfxdata="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">
+                <v:imagedata r:id="rId72" o:title=""/>
+              </v:shape>
+            </w:pict>
+          </mc:Fallback>
+        </mc:AlternateContent>
+      </w:r>
+      <w:r>
+        <w:rPr>
+          <w:noProof/>
+          <w:sz w:val="56"/>
+          <w:szCs w:val="56"/>
+          <w:lang w:bidi="fa-IR"/>
+        </w:rPr>
+        <mc:AlternateContent>
+          <mc:Choice Requires="wpi">
+            <w:drawing>
+              <wp:anchor distT="0" distB="0" distL="114300" distR="114300" simplePos="0" relativeHeight="251760640" behindDoc="0" locked="0" layoutInCell="1" allowOverlap="1" wp14:anchorId="01691914" wp14:editId="2ACA45DC">
+                <wp:simplePos x="0" y="0"/>
+                <wp:positionH relativeFrom="column">
+                  <wp:posOffset>-106258</wp:posOffset>
+                </wp:positionH>
+                <wp:positionV relativeFrom="paragraph">
+                  <wp:posOffset>116209</wp:posOffset>
+                </wp:positionV>
+                <wp:extent cx="206095" cy="350520"/>
+                <wp:effectExtent l="38100" t="38100" r="41910" b="49530"/>
+                <wp:wrapNone/>
+                <wp:docPr id="1963340693" name="Ink 57"/>
+                <wp:cNvGraphicFramePr/>
+                <a:graphic xmlns:a="http://schemas.openxmlformats.org/drawingml/2006/main">
+                  <a:graphicData uri="http://schemas.microsoft.com/office/word/2010/wordprocessingInk">
+                    <w14:contentPart bwMode="auto" r:id="rId73">
+                      <w14:nvContentPartPr>
+                        <w14:cNvContentPartPr/>
+                      </w14:nvContentPartPr>
+                      <w14:xfrm>
+                        <a:off x="0" y="0"/>
+                        <a:ext cx="206095" cy="350520"/>
+                      </w14:xfrm>
+                    </w14:contentPart>
+                  </a:graphicData>
+                </a:graphic>
+              </wp:anchor>
+            </w:drawing>
+          </mc:Choice>
+          <mc:Fallback>
+            <w:pict>
+              <v:shape w14:anchorId="09F219AC" id="Ink 57" o:spid="_x0000_s1026" type="#_x0000_t75" style="position:absolute;margin-left:-8.85pt;margin-top:8.65pt;width:17.25pt;height:28.55pt;z-index:251760640;visibility:visible;mso-wrap-style:square;mso-wrap-distance-left:9pt;mso-wrap-distance-top:0;mso-wrap-distance-right:9pt;mso-wrap-distance-bottom:0;mso-position-horizontal:absolute;mso-position-horizontal-relative:text;mso-position-vertical:absolute;mso-position-vertical-relative:text" o:gfxdata="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">
+                <v:imagedata r:id="rId74" o:title=""/>
+              </v:shape>
+            </w:pict>
+          </mc:Fallback>
+        </mc:AlternateContent>
+      </w:r>
+    </w:p>
+    <w:p>
+      <w:pPr>
+        <w:bidi/>
+        <w:rPr>
+          <w:sz w:val="56"/>
+          <w:szCs w:val="56"/>
+          <w:lang w:bidi="fa-IR"/>
+        </w:rPr>
+      </w:pPr>
+      <w:r>
+        <w:rPr>
+          <w:noProof/>
+          <w:sz w:val="56"/>
+          <w:szCs w:val="56"/>
+          <w:lang w:bidi="fa-IR"/>
+        </w:rPr>
+        <mc:AlternateContent>
+          <mc:Choice Requires="wpi">
+            <w:drawing>
+              <wp:anchor distT="0" distB="0" distL="114300" distR="114300" simplePos="0" relativeHeight="251792384" behindDoc="0" locked="0" layoutInCell="1" allowOverlap="1" wp14:anchorId="1D72F907" wp14:editId="29EEC623">
+                <wp:simplePos x="0" y="0"/>
+                <wp:positionH relativeFrom="column">
+                  <wp:posOffset>-582005</wp:posOffset>
+                </wp:positionH>
+                <wp:positionV relativeFrom="paragraph">
+                  <wp:posOffset>31156</wp:posOffset>
+                </wp:positionV>
+                <wp:extent cx="1813680" cy="801780"/>
+                <wp:effectExtent l="38100" t="38100" r="34290" b="36830"/>
+                <wp:wrapNone/>
+                <wp:docPr id="1152482404" name="Ink 88"/>
+                <wp:cNvGraphicFramePr/>
+                <a:graphic xmlns:a="http://schemas.openxmlformats.org/drawingml/2006/main">
+                  <a:graphicData uri="http://schemas.microsoft.com/office/word/2010/wordprocessingInk">
+                    <w14:contentPart bwMode="auto" r:id="rId75">
+                      <w14:nvContentPartPr>
+                        <w14:cNvContentPartPr/>
+                      </w14:nvContentPartPr>
+                      <w14:xfrm>
+                        <a:off x="0" y="0"/>
+                        <a:ext cx="1813680" cy="801780"/>
+                      </w14:xfrm>
+                    </w14:contentPart>
+                  </a:graphicData>
+                </a:graphic>
+              </wp:anchor>
+            </w:drawing>
+          </mc:Choice>
+          <mc:Fallback>
+            <w:pict>
+              <v:shape w14:anchorId="41ED1563" id="Ink 88" o:spid="_x0000_s1026" type="#_x0000_t75" style="position:absolute;margin-left:-46.35pt;margin-top:1.95pt;width:143.75pt;height:64.15pt;z-index:251792384;visibility:visible;mso-wrap-style:square;mso-wrap-distance-left:9pt;mso-wrap-distance-top:0;mso-wrap-distance-right:9pt;mso-wrap-distance-bottom:0;mso-position-horizontal:absolute;mso-position-horizontal-relative:text;mso-position-vertical:absolute;mso-position-vertical-relative:text" o:gfxdata="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">
+                <v:imagedata r:id="rId76" o:title=""/>
+              </v:shape>
+            </w:pict>
+          </mc:Fallback>
+        </mc:AlternateContent>
+      </w:r>
+      <w:r>
+        <w:rPr>
+          <w:noProof/>
+          <w:sz w:val="56"/>
+          <w:szCs w:val="56"/>
+          <w:lang w:bidi="fa-IR"/>
+        </w:rPr>
+        <mc:AlternateContent>
+          <mc:Choice Requires="wpi">
+            <w:drawing>
+              <wp:anchor distT="0" distB="0" distL="114300" distR="114300" simplePos="0" relativeHeight="251784192" behindDoc="0" locked="0" layoutInCell="1" allowOverlap="1" wp14:anchorId="3763168E" wp14:editId="7227CDFA">
+                <wp:simplePos x="0" y="0"/>
+                <wp:positionH relativeFrom="column">
+                  <wp:posOffset>364053</wp:posOffset>
+                </wp:positionH>
+                <wp:positionV relativeFrom="paragraph">
+                  <wp:posOffset>11246</wp:posOffset>
+                </wp:positionV>
+                <wp:extent cx="694225" cy="313055"/>
+                <wp:effectExtent l="38100" t="38100" r="10795" b="48895"/>
+                <wp:wrapNone/>
+                <wp:docPr id="254779178" name="Ink 80"/>
+                <wp:cNvGraphicFramePr/>
+                <a:graphic xmlns:a="http://schemas.openxmlformats.org/drawingml/2006/main">
+                  <a:graphicData uri="http://schemas.microsoft.com/office/word/2010/wordprocessingInk">
+                    <w14:contentPart bwMode="auto" r:id="rId77">
+                      <w14:nvContentPartPr>
+                        <w14:cNvContentPartPr/>
+                      </w14:nvContentPartPr>
+                      <w14:xfrm>
+                        <a:off x="0" y="0"/>
+                        <a:ext cx="694225" cy="313055"/>
+                      </w14:xfrm>
+                    </w14:contentPart>
+                  </a:graphicData>
+                </a:graphic>
+              </wp:anchor>
+            </w:drawing>
+          </mc:Choice>
+          <mc:Fallback>
+            <w:pict>
+              <v:shape w14:anchorId="34C455F9" id="Ink 80" o:spid="_x0000_s1026" type="#_x0000_t75" style="position:absolute;margin-left:28.15pt;margin-top:.4pt;width:55.65pt;height:25.6pt;z-index:251784192;visibility:visible;mso-wrap-style:square;mso-wrap-distance-left:9pt;mso-wrap-distance-top:0;mso-wrap-distance-right:9pt;mso-wrap-distance-bottom:0;mso-position-horizontal:absolute;mso-position-horizontal-relative:text;mso-position-vertical:absolute;mso-position-vertical-relative:text" o:gfxdata="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">
+                <v:imagedata r:id="rId78" o:title=""/>
+              </v:shape>
+            </w:pict>
+          </mc:Fallback>
+        </mc:AlternateContent>
+      </w:r>
+    </w:p>
+    <w:p>
+      <w:pPr>
+        <w:bidi/>
+        <w:rPr>
+          <w:sz w:val="56"/>
+          <w:szCs w:val="56"/>
           <w:lang w:bidi="fa-IR"/>
         </w:rPr>
       </w:pPr>
@@ -4016,7 +5847,7 @@
     </inkml:brush>
   </inkml:definitions>
   <inkml:trace contextRef="#ctx0" brushRef="#br0">1 0 24575,'0'8'0,"0"6"0,0 4 0,3 3 0,6-2 0,4-4 0,4-5 0,0 0 0,-1-2 0,2 1 0,-2 3 0,-5 4 0,1 2 0,-3-2-8191</inkml:trace>
-  <inkml:trace contextRef="#ctx0" brushRef="#br0" timeOffset="477.49">243 376 24575,'1'12'0,"1"0"0,0-1 0,6 21 0,-3-14 0,-4-14 0,1 1 0,0-1 0,0 0 0,0 0 0,0 0 0,1 0 0,0 0 0,0 0 0,0-1 0,0 0 0,0 1 0,1-1 0,0 0 0,-1 0 0,1-1 0,0 1 0,7 2 0,9 4 0,-1-1 0,36 9 0,-22-7 0,-5-1 0,-17-6 0,1 0 0,-1 1 0,1 0 0,-1 1 0,-1 0 0,1 1 0,10 7 0,-21-13 2,1 0 0,-1 1-1,0-1 1,1 0 0,-1 0-1,0 0 1,0 1 0,1-1-1,-1 0 1,0 0 0,0 0-1,1 1 1,-1-1 0,0 0-1,0 1 1,0-1 0,0 0 0,1 0-1,-1 1 1,0-1 0,0 0-1,0 1 1,0-1 0,0 0-1,0 1 1,0-1 0,0 0-1,0 1 1,0-1 0,0 0-1,0 1 1,0-1 0,0 0-1,0 1 1,0-1 0,0 0 0,0 1-1,0-1 1,-1 0 0,1 1-1,0-1 1,0 0 0,0 0-1,-1 1 1,1-1 0,0 0-1,-1 1 1,-14 4-1448,-1-3-5380</inkml:trace>
+  <inkml:trace contextRef="#ctx0" brushRef="#br0" timeOffset="477.47">243 376 24575,'1'12'0,"1"0"0,0-1 0,6 21 0,-3-14 0,-4-14 0,1 1 0,0-1 0,0 0 0,0 0 0,0 0 0,1 0 0,0 0 0,0 0 0,0-1 0,0 0 0,0 1 0,1-1 0,0 0 0,-1 0 0,1-1 0,0 1 0,7 2 0,9 4 0,-1-1 0,36 9 0,-22-7 0,-5-1 0,-17-6 0,1 0 0,-1 1 0,1 0 0,-1 1 0,-1 0 0,1 1 0,10 7 0,-21-13 2,1 0 0,-1 1-1,0-1 1,1 0 0,-1 0-1,0 0 1,0 1 0,1-1-1,-1 0 1,0 0 0,0 0-1,1 1 1,-1-1 0,0 0-1,0 1 1,0-1 0,0 0 0,1 0-1,-1 1 1,0-1 0,0 0-1,0 1 1,0-1 0,0 0-1,0 1 1,0-1 0,0 0-1,0 1 1,0-1 0,0 0-1,0 1 1,0-1 0,0 0-1,0 1 1,0-1 0,0 0 0,0 1-1,0-1 1,-1 0 0,1 1-1,0-1 1,0 0 0,0 0-1,-1 1 1,1-1 0,0 0-1,-1 1 1,-14 4-1448,-1-3-5380</inkml:trace>
 </inkml:ink>
 </file>
 
@@ -4251,6 +6082,764 @@
 </inkml:ink>
 </file>
 
+<file path=word/ink/ink21.xml><?xml version="1.0" encoding="utf-8"?>
+<inkml:ink xmlns:inkml="http://www.w3.org/2003/InkML">
+  <inkml:definitions>
+    <inkml:context xml:id="ctx0">
+      <inkml:inkSource xml:id="inkSrc0">
+        <inkml:traceFormat>
+          <inkml:channel name="X" type="integer" min="-2.14748E9" max="2.14748E9" units="cm"/>
+          <inkml:channel name="Y" type="integer" min="-2.14748E9" max="2.14748E9" units="cm"/>
+          <inkml:channel name="F" type="integer" max="32767" units="dev"/>
+        </inkml:traceFormat>
+        <inkml:channelProperties>
+          <inkml:channelProperty channel="X" name="resolution" value="1000" units="1/cm"/>
+          <inkml:channelProperty channel="Y" name="resolution" value="1000" units="1/cm"/>
+          <inkml:channelProperty channel="F" name="resolution" value="0" units="1/dev"/>
+        </inkml:channelProperties>
+      </inkml:inkSource>
+      <inkml:timestamp xml:id="ts0" timeString="2026-01-19T16:20:08.244"/>
+    </inkml:context>
+    <inkml:brush xml:id="br0">
+      <inkml:brushProperty name="width" value="0.05" units="cm"/>
+      <inkml:brushProperty name="height" value="0.05" units="cm"/>
+      <inkml:brushProperty name="color" value="#AE198D"/>
+      <inkml:brushProperty name="inkEffects" value="galaxy"/>
+      <inkml:brushProperty name="anchorX" value="-36125.07422"/>
+      <inkml:brushProperty name="anchorY" value="-45935.39453"/>
+      <inkml:brushProperty name="scaleFactor" value="0.49942"/>
+    </inkml:brush>
+  </inkml:definitions>
+  <inkml:trace contextRef="#ctx0" brushRef="#br0">0 0 24575,'0'0'0,"0"3"0,0 0 0</inkml:trace>
+</inkml:ink>
+</file>
+
+<file path=word/ink/ink22.xml><?xml version="1.0" encoding="utf-8"?>
+<inkml:ink xmlns:inkml="http://www.w3.org/2003/InkML">
+  <inkml:definitions>
+    <inkml:context xml:id="ctx0">
+      <inkml:inkSource xml:id="inkSrc0">
+        <inkml:traceFormat>
+          <inkml:channel name="X" type="integer" min="-2.14748E9" max="2.14748E9" units="cm"/>
+          <inkml:channel name="Y" type="integer" min="-2.14748E9" max="2.14748E9" units="cm"/>
+          <inkml:channel name="F" type="integer" max="32767" units="dev"/>
+        </inkml:traceFormat>
+        <inkml:channelProperties>
+          <inkml:channelProperty channel="X" name="resolution" value="1000" units="1/cm"/>
+          <inkml:channelProperty channel="Y" name="resolution" value="1000" units="1/cm"/>
+          <inkml:channelProperty channel="F" name="resolution" value="0" units="1/dev"/>
+        </inkml:channelProperties>
+      </inkml:inkSource>
+      <inkml:timestamp xml:id="ts0" timeString="2026-01-19T15:00:06.303"/>
+    </inkml:context>
+    <inkml:brush xml:id="br0">
+      <inkml:brushProperty name="width" value="0.05" units="cm"/>
+      <inkml:brushProperty name="height" value="0.05" units="cm"/>
+      <inkml:brushProperty name="color" value="#AE198D"/>
+      <inkml:brushProperty name="inkEffects" value="galaxy"/>
+      <inkml:brushProperty name="anchorX" value="-37251.89063"/>
+      <inkml:brushProperty name="anchorY" value="-46671.80469"/>
+      <inkml:brushProperty name="scaleFactor" value="0.49942"/>
+    </inkml:brush>
+  </inkml:definitions>
+  <inkml:trace contextRef="#ctx0" brushRef="#br0">282 1 24575,'0'0'0,"-3"0"0,-3 3 0,0 3 0,-2 0 0,-3-1 0,-1-1 0,2 2 0,-1-1 0,-1-1 0,3 1 0,-4 3 0,-1-1 0,-1-1 0,0-2 0,2 2 0,1-2 0,3 3 0,-1-1 0,0-2 0,2 3 0,-2-2 0,0-1 0,-1-1 0,-2-1 0,2-4 0,0-1 0,2 0 0</inkml:trace>
+</inkml:ink>
+</file>
+
+<file path=word/ink/ink23.xml><?xml version="1.0" encoding="utf-8"?>
+<inkml:ink xmlns:inkml="http://www.w3.org/2003/InkML">
+  <inkml:definitions>
+    <inkml:context xml:id="ctx0">
+      <inkml:inkSource xml:id="inkSrc0">
+        <inkml:traceFormat>
+          <inkml:channel name="X" type="integer" min="-2.14748E9" max="2.14748E9" units="cm"/>
+          <inkml:channel name="Y" type="integer" min="-2.14748E9" max="2.14748E9" units="cm"/>
+          <inkml:channel name="F" type="integer" max="32767" units="dev"/>
+        </inkml:traceFormat>
+        <inkml:channelProperties>
+          <inkml:channelProperty channel="X" name="resolution" value="1000" units="1/cm"/>
+          <inkml:channelProperty channel="Y" name="resolution" value="1000" units="1/cm"/>
+          <inkml:channelProperty channel="F" name="resolution" value="0" units="1/dev"/>
+        </inkml:channelProperties>
+      </inkml:inkSource>
+      <inkml:timestamp xml:id="ts0" timeString="2026-01-19T14:59:56.905"/>
+    </inkml:context>
+    <inkml:brush xml:id="br0">
+      <inkml:brushProperty name="width" value="0.05" units="cm"/>
+      <inkml:brushProperty name="height" value="0.05" units="cm"/>
+      <inkml:brushProperty name="color" value="#AE198D"/>
+      <inkml:brushProperty name="inkEffects" value="galaxy"/>
+      <inkml:brushProperty name="anchorX" value="-36257.89453"/>
+      <inkml:brushProperty name="anchorY" value="-45566.02344"/>
+      <inkml:brushProperty name="scaleFactor" value="0.49942"/>
+    </inkml:brush>
+  </inkml:definitions>
+  <inkml:trace contextRef="#ctx0" brushRef="#br0">57 72 24575,'0'0'0,"0"-3"0,-3 0 0,0 3 0,-3 3 0,1 7 0,-3 7 0,1 4 0,2 2 0,1 2 0,-1-1 0,0-2 0,2-2 0,0-3 0,5-3 0,3-5 0,6-3 0,7-3 0,4-2 0,4-7 0,-1-6 0,-1-7 0,-2-5 0,-6-3 0,-2-2 0,-4-1 0,-4 2 0,-2 1 0,-2 2 0,-8 6 0,-6 3 0,-7 5 0,-1 4 0,2 9 0,1 8 0,1 10 0,1 15 0,3 8 0,4 4 0,3-1 0,2-3 0,2-4 0,6-6 0,8-9 0,-12-22 0,1-1 0,-1 1 0,1 0 0,0 0 0,0-1 0,0 1 0,0-1 0,2 2 0,20 6 0,2-11 0,1-9 0,-3-7 0,-2-7 0,-6-3 0,-5-2 0,-4-1 0,-4 0 0,-2 3 0,-1 3 0,-6 7 0,-7 5 0,-3 6 0,-5 3 0,-3 9 0,-2 10 0,0 7 0,0 8 0,2 3 0,5 1 0,6 0 0,4 0 0,5-5 0,8-4 0,5-7 0,3-5 0,4-6 0,0-7 0,-3-7 0,0-9 0,-3-5 0,-3-5 0,-2 0 0,-3-1 0,-1 2 0,-4 6 0,-3 5 0,-4 5 0,1 7 0,-1 9 0,1 8 0,2 6 0,2 5 0,5 2 0,8-3 0,4-6 0,5-6 0,2-5 0,1-4 0,-1-3 0,-4-4 0,-4-7 0,-4-3 0,-3 0 0</inkml:trace>
+</inkml:ink>
+</file>
+
+<file path=word/ink/ink24.xml><?xml version="1.0" encoding="utf-8"?>
+<inkml:ink xmlns:inkml="http://www.w3.org/2003/InkML">
+  <inkml:definitions>
+    <inkml:context xml:id="ctx0">
+      <inkml:inkSource xml:id="inkSrc0">
+        <inkml:traceFormat>
+          <inkml:channel name="X" type="integer" min="-2.14748E9" max="2.14748E9" units="cm"/>
+          <inkml:channel name="Y" type="integer" min="-2.14748E9" max="2.14748E9" units="cm"/>
+          <inkml:channel name="F" type="integer" max="32767" units="dev"/>
+        </inkml:traceFormat>
+        <inkml:channelProperties>
+          <inkml:channelProperty channel="X" name="resolution" value="1000" units="1/cm"/>
+          <inkml:channelProperty channel="Y" name="resolution" value="1000" units="1/cm"/>
+          <inkml:channelProperty channel="F" name="resolution" value="0" units="1/dev"/>
+        </inkml:channelProperties>
+      </inkml:inkSource>
+      <inkml:timestamp xml:id="ts0" timeString="2026-01-19T14:59:45.397"/>
+    </inkml:context>
+    <inkml:brush xml:id="br0">
+      <inkml:brushProperty name="width" value="0.05" units="cm"/>
+      <inkml:brushProperty name="height" value="0.05" units="cm"/>
+      <inkml:brushProperty name="color" value="#AE198D"/>
+      <inkml:brushProperty name="inkEffects" value="galaxy"/>
+      <inkml:brushProperty name="anchorX" value="-26008.28711"/>
+      <inkml:brushProperty name="anchorY" value="-34430.19922"/>
+      <inkml:brushProperty name="scaleFactor" value="0.49942"/>
+    </inkml:brush>
+    <inkml:brush xml:id="br1">
+      <inkml:brushProperty name="width" value="0.05" units="cm"/>
+      <inkml:brushProperty name="height" value="0.05" units="cm"/>
+      <inkml:brushProperty name="color" value="#AE198D"/>
+      <inkml:brushProperty name="inkEffects" value="galaxy"/>
+      <inkml:brushProperty name="anchorX" value="-24896.42383"/>
+      <inkml:brushProperty name="anchorY" value="-34112.14844"/>
+      <inkml:brushProperty name="scaleFactor" value="0.49942"/>
+    </inkml:brush>
+    <inkml:brush xml:id="br2">
+      <inkml:brushProperty name="width" value="0.05" units="cm"/>
+      <inkml:brushProperty name="height" value="0.05" units="cm"/>
+      <inkml:brushProperty name="color" value="#AE198D"/>
+      <inkml:brushProperty name="inkEffects" value="galaxy"/>
+      <inkml:brushProperty name="anchorX" value="-25832.22656"/>
+      <inkml:brushProperty name="anchorY" value="-35121.50781"/>
+      <inkml:brushProperty name="scaleFactor" value="0.49942"/>
+    </inkml:brush>
+    <inkml:brush xml:id="br3">
+      <inkml:brushProperty name="width" value="0.05" units="cm"/>
+      <inkml:brushProperty name="height" value="0.05" units="cm"/>
+      <inkml:brushProperty name="color" value="#AE198D"/>
+      <inkml:brushProperty name="inkEffects" value="galaxy"/>
+      <inkml:brushProperty name="anchorX" value="-27379.70703"/>
+      <inkml:brushProperty name="anchorY" value="-36306.72656"/>
+      <inkml:brushProperty name="scaleFactor" value="0.49942"/>
+    </inkml:brush>
+    <inkml:brush xml:id="br4">
+      <inkml:brushProperty name="width" value="0.05" units="cm"/>
+      <inkml:brushProperty name="height" value="0.05" units="cm"/>
+      <inkml:brushProperty name="color" value="#AE198D"/>
+      <inkml:brushProperty name="inkEffects" value="galaxy"/>
+      <inkml:brushProperty name="anchorX" value="-26450.79102"/>
+      <inkml:brushProperty name="anchorY" value="-35835.6875"/>
+      <inkml:brushProperty name="scaleFactor" value="0.49942"/>
+    </inkml:brush>
+    <inkml:brush xml:id="br5">
+      <inkml:brushProperty name="width" value="0.05" units="cm"/>
+      <inkml:brushProperty name="height" value="0.05" units="cm"/>
+      <inkml:brushProperty name="color" value="#AE198D"/>
+      <inkml:brushProperty name="inkEffects" value="galaxy"/>
+      <inkml:brushProperty name="anchorX" value="-27444.54688"/>
+      <inkml:brushProperty name="anchorY" value="-36468.22266"/>
+      <inkml:brushProperty name="scaleFactor" value="0.49942"/>
+    </inkml:brush>
+    <inkml:brush xml:id="br6">
+      <inkml:brushProperty name="width" value="0.05" units="cm"/>
+      <inkml:brushProperty name="height" value="0.05" units="cm"/>
+      <inkml:brushProperty name="color" value="#AE198D"/>
+      <inkml:brushProperty name="inkEffects" value="galaxy"/>
+      <inkml:brushProperty name="anchorX" value="-28335.27539"/>
+      <inkml:brushProperty name="anchorY" value="-37545.11719"/>
+      <inkml:brushProperty name="scaleFactor" value="0.49942"/>
+    </inkml:brush>
+    <inkml:brush xml:id="br7">
+      <inkml:brushProperty name="width" value="0.05" units="cm"/>
+      <inkml:brushProperty name="height" value="0.05" units="cm"/>
+      <inkml:brushProperty name="color" value="#AE198D"/>
+      <inkml:brushProperty name="inkEffects" value="galaxy"/>
+      <inkml:brushProperty name="anchorX" value="-29283.01367"/>
+      <inkml:brushProperty name="anchorY" value="-38875.00781"/>
+      <inkml:brushProperty name="scaleFactor" value="0.49942"/>
+    </inkml:brush>
+    <inkml:brush xml:id="br8">
+      <inkml:brushProperty name="width" value="0.05" units="cm"/>
+      <inkml:brushProperty name="height" value="0.05" units="cm"/>
+      <inkml:brushProperty name="color" value="#AE198D"/>
+      <inkml:brushProperty name="inkEffects" value="galaxy"/>
+      <inkml:brushProperty name="anchorX" value="-30505.48828"/>
+      <inkml:brushProperty name="anchorY" value="-39569.99219"/>
+      <inkml:brushProperty name="scaleFactor" value="0.49942"/>
+    </inkml:brush>
+    <inkml:brush xml:id="br9">
+      <inkml:brushProperty name="width" value="0.05" units="cm"/>
+      <inkml:brushProperty name="height" value="0.05" units="cm"/>
+      <inkml:brushProperty name="color" value="#AE198D"/>
+      <inkml:brushProperty name="inkEffects" value="galaxy"/>
+      <inkml:brushProperty name="anchorX" value="-29574.37695"/>
+      <inkml:brushProperty name="anchorY" value="-39197.85547"/>
+      <inkml:brushProperty name="scaleFactor" value="0.49942"/>
+    </inkml:brush>
+    <inkml:brush xml:id="br10">
+      <inkml:brushProperty name="width" value="0.05" units="cm"/>
+      <inkml:brushProperty name="height" value="0.05" units="cm"/>
+      <inkml:brushProperty name="color" value="#AE198D"/>
+      <inkml:brushProperty name="inkEffects" value="galaxy"/>
+      <inkml:brushProperty name="anchorX" value="-30998.17383"/>
+      <inkml:brushProperty name="anchorY" value="-40095.26563"/>
+      <inkml:brushProperty name="scaleFactor" value="0.49942"/>
+    </inkml:brush>
+    <inkml:brush xml:id="br11">
+      <inkml:brushProperty name="width" value="0.05" units="cm"/>
+      <inkml:brushProperty name="height" value="0.05" units="cm"/>
+      <inkml:brushProperty name="color" value="#AE198D"/>
+      <inkml:brushProperty name="inkEffects" value="galaxy"/>
+      <inkml:brushProperty name="anchorX" value="-32047.2793"/>
+      <inkml:brushProperty name="anchorY" value="-40780.70313"/>
+      <inkml:brushProperty name="scaleFactor" value="0.49942"/>
+    </inkml:brush>
+    <inkml:brush xml:id="br12">
+      <inkml:brushProperty name="width" value="0.05" units="cm"/>
+      <inkml:brushProperty name="height" value="0.05" units="cm"/>
+      <inkml:brushProperty name="color" value="#AE198D"/>
+      <inkml:brushProperty name="inkEffects" value="galaxy"/>
+      <inkml:brushProperty name="anchorX" value="-33465.47266"/>
+      <inkml:brushProperty name="anchorY" value="-42148.88281"/>
+      <inkml:brushProperty name="scaleFactor" value="0.49942"/>
+    </inkml:brush>
+    <inkml:brush xml:id="br13">
+      <inkml:brushProperty name="width" value="0.05" units="cm"/>
+      <inkml:brushProperty name="height" value="0.05" units="cm"/>
+      <inkml:brushProperty name="color" value="#AE198D"/>
+      <inkml:brushProperty name="inkEffects" value="galaxy"/>
+      <inkml:brushProperty name="anchorX" value="-34399.55469"/>
+      <inkml:brushProperty name="anchorY" value="-43196.78125"/>
+      <inkml:brushProperty name="scaleFactor" value="0.49942"/>
+    </inkml:brush>
+    <inkml:brush xml:id="br14">
+      <inkml:brushProperty name="width" value="0.05" units="cm"/>
+      <inkml:brushProperty name="height" value="0.05" units="cm"/>
+      <inkml:brushProperty name="color" value="#AE198D"/>
+      <inkml:brushProperty name="inkEffects" value="galaxy"/>
+      <inkml:brushProperty name="anchorX" value="-35367.09375"/>
+      <inkml:brushProperty name="anchorY" value="-44342.77734"/>
+      <inkml:brushProperty name="scaleFactor" value="0.49942"/>
+    </inkml:brush>
+  </inkml:definitions>
+  <inkml:trace contextRef="#ctx0" brushRef="#br0">632 60 24575,'0'0'0,"-2"0"0,-4 0 0,-3-3 0,-3 0 0,-4-3 0,-1 0 0,-1 1 0,0-1 0,1 1 0,1 0 0,0 2 0,1 1 0,-3 1 0,0 0 0,1 1 0,0 1 0,-2-1 0,0 0 0,-2 0 0,-3 0 0,-1 3 0,-2 3 0,-2 3 0,3 3 0,0 1 0,-1 4 0,2 1 0,6 1 0,0 1 0,1 3 0,5 3 0,0 1 0,1 1 0,3 1 0,-1 1 0,3-3 0,1-1 0,3-2 0,1 0 0,7 1 0,6 1 0,8 1 0,4 1 0,4 0 0,2-1 0,1-4 0,0-5 0,1-3 0,0-5 0,-4-3 0,-3-3 0,-4-3 0,-2 0 0,-4-5 0,-5-2 0,-4-4 0,0 1 0,-1-2 0,-1 2 0</inkml:trace>
+  <inkml:trace contextRef="#ctx0" brushRef="#br1" timeOffset="818.91">781 236 24575,'0'0'0,"-3"0"0,-3 0 0,-6 0 0,-3 0 0,-1 0 0,-1 0 0,0 0 0,1 0 0,-3 0 0,1 0 0,-3 6 0,0 6 0,2 6 0,-2 7 0,1-1 0,4-1 0,1 0 0,4-1 0,4 0 0,3-1 0,1-1 0,3-2 0,0 1 0,1 3 0,5 2 0,7-1 0,5 2 0,5-2 0,4-5 0,2-5 0,1-5 0,0-3 0,-2-4 0,-4 0 0,3-8 0,1-9 0,0-6 0,1-5 0,0-2 0,1-2 0,0 0 0,-4 0 0,-2 0 0,-6 0 0,-6 1 0,-5 4 0,-4 2 0,-2 1 0,-1 2 0,-4 2 0,-3 4 0,-3 5 0,-5 7 0,-1 5 0,-2 9 0,0 7 0,1 7 0,4 11 0,3 8 0,4-5 0</inkml:trace>
+  <inkml:trace contextRef="#ctx0" brushRef="#br2" timeOffset="2036.93">1103 235 24575,'0'0'0,"0"2"0,0 8 0,0 5 0,0 5 0,3 5 0,0 2 0,0 3 0,2 0 0,0 0 0,-1 1 0,2-1 0,-1 0 0,-1 0 0,-1-4 0,-1 1 0,-1-1 0,0-2 0,-1-2 0,0-9 0,0-12 0,-1-2 0,7-16 0,6-15 0,8-15 0,6-5 0,3-3 0,3 4 0,-1 2 0,4 5 0,-1 5 0,-3 7 0,-4 6 0,-5 8 0,-21 19 0,0-2 0,0 1 0,0-1 0,0 1 0,0 0 0,0 0 0,0-1 0,0 1 0,0 0 0,0 0 0,0 0 0,0 0 0,0 0 0,0 0 0,0 1 0,0-1 0,1 0 0,-1 1 0,0 0 0,0-1 0,1 1 0,-1 0 0,-1-1 0,1 1 0,0 0 0,0 0 0,0 0 0,0 0 0,-1 0 0,1 0 0,0 0 0,0 2 0,9 24 0,-5 10 0,-3 2 0,-1 4 0,-1-2 0,-1-3 0,0-5 0,0-5 0,0-17 0,10-16 0,5-18 0,7-11 0,5-5 0,2-2 0,2 2 0,1 5 0,2 0 0,-2 7 0,-4 8 0,-3 12 0,-23 8 0,1-1 0,-1 1 0,0-1 0,0 0 0,1 1 0,-1-1 0,0 1 0,0-1 0,0 1 0,1-1 0,-1 1 0,0 0 0,0 0 0,0 0 0,1 1 0,0 0 0,0 0 0,-1 0 0,1 1 0,0-1 0,-1 1 0,1-1 0,1 6 0,6 26 0,-3 10 0,-3 7 0,-3 2 0,0 0 0,-1-5 0,0-7 0,0-6 0,0-6 0,-2-12 0,-3-10 0,0-12 0,0-12 0,2-8 0,7-4 0,1 3 0</inkml:trace>
+  <inkml:trace contextRef="#ctx0" brushRef="#br3" timeOffset="2729.08">2102 426 24575,'0'0'0,"0"5"0,3 7 0,0 6 0,0 5 0,-1 7 0,0 10 0,-4 8 0,-3 6 0,-4 1 0,-2-2 0,-2-4 0,-2-5 0,3-6 0,2-7 0,1-8 0,2-11 0,7-13 0,0 2 0,0-1 0,0 0 0,0 0 0,0 0 0,0 0 0,0 0 0,-1 0 0,1 0 0,0 0 0,0 0 0,0 0 0,0 1 0,0-1 0,0 0 0,0 0 0,0 0 0,-1 0 0,1 0 0,0 0 0,0 0 0,0 0 0,0 0 0,0 0 0,0 0 0,-1 0 0,1 0 0,0 0 0,0 0 0,0 0 0,0 0 0,0 0 0,0 0 0,0 0 0,-1-1 0,1 1 0,0 0 0,0 0 0,0 0 0,0 0 0,0 0 0,0 0 0,0 0 0,0 0 0,0 0 0,-1 0 0,1-1 0,0 1 0,0 0 0,-3-11 0,1-9 0,2-8 0,0-4 0,3-5 0,0 5 0</inkml:trace>
+  <inkml:trace contextRef="#ctx0" brushRef="#br4" timeOffset="2935.19">2118 530 24575,'0'0'0,"0"-3"0,3-6 0,3-6 0,0-5 0,5-5 0,2 0 0,5-1 0,3 1 0,4 0 0,0 3 0,-5 4 0</inkml:trace>
+  <inkml:trace contextRef="#ctx0" brushRef="#br5" timeOffset="3182.59">2307 293 24575,'0'0'0,"3"0"0,6 6 0,3 6 0,3 12 0,0 5 0,-1 1 0,-4-3 0,-3-2 0,-3-1 0,-2-2 0,-2-3 0,0-1 0,-3-4 0,-7-5 0,-2-3 0,-3-4 0,2-3 0,8-8 0,10-4 0,2 1 0</inkml:trace>
+  <inkml:trace contextRef="#ctx0" brushRef="#br6" timeOffset="3765.41">2660 103 24575,'0'0'0,"0"2"0,0 13 0,0 12 0,0 14 0,0 7 0,0 6 0,0 1 0,0 1 0,0-1 0,0-3 0,0-6 0,0-4 0,0-8 0,3-10 0,3-11 0,-5-13 0,-1 0 0,0 0 0,1 0 0,-1 1 0,1-1 0,-1 0 0,1 0 0,-1 0 0,1 0 0,-1 0 0,1 0 0,-1 0 0,0 0 0,1 0 0,-1 0 0,1 0 0,-1 0 0,1 0 0,-1 0 0,1 0 0,-1-1 0,0 1 0,2 0 0,15-11 0,5-9 0,1-6 0,-4 3 0</inkml:trace>
+  <inkml:trace contextRef="#ctx0" brushRef="#br7" timeOffset="4231.02">2836 499 24575,'0'0'0,"2"0"0,5 3 0,5 0 0,2 0 0,2 0 0,1-2 0,3 1 0,2-5 0,-3-2 0,-1-7 0,4-6 0,0-4 0,-5-4 0,0-2 0,-5-2 0,-4 0 0,-3-1 0,-3 4 0,-1 3 0,-1 3 0,-4 5 0,-3 6 0,-2 10 0,-3 9 0,-2 8 0,-3 12 0,-1 4 0,-1 6 0,2 8 0,0 0 0,3-2 0,-1-4 0,3-4 0,3-2 0,2-7 0,4-4 0,7-6 0,7-7 0,7-5 0,5-3 0,4-5 0,3-8 0,0-9 0,-2-5 0,2-8 0,-2-5 0,-3-6 0,-4-3 0,-2 1 0,-5 4 0,-4 8 0</inkml:trace>
+  <inkml:trace contextRef="#ctx0" brushRef="#br8" timeOffset="4686.21">3291 0 24575,'0'0'0,"0"8"0,3 17 0,0 10 0,0 17 0,0 11 0,-1 13 0,-4 1 0,-1-3 0,1-10 0,-4-16 0,-2-16 0,8-30 0,-1-1 0,1 1 0,-1-1 0,0 0 0,1 1 0,-1-1 0,0 0 0,0 0 0,0 1 0,-2 1 0,3-3 0,0 1 0,0-1 0,-1 0 0,1 1 0,0-1 0,-1 0 0,1 0 0,0 0 0,-1 1 0,1-1 0,0 0 0,-1 0 0,1 0 0,0 0 0,-1 0 0,1 0 0,-1 1 0,1-1 0,0 0 0,-1 0 0,1 0 0,-1 0 0,1 0 0,0-1 0,-1 1 0,-10-6 0,2-6 0,0-4 0,-1-1 0,1-1 0,2 1 0,3 3 0</inkml:trace>
+  <inkml:trace contextRef="#ctx0" brushRef="#br9" timeOffset="4925.49">3130 337 24575,'0'0'0,"2"3"0,8 4 0,7 1 0,10 4 0,12-2 0,15-1 0,18-3 0,11-2 0,3-2 0,-8-4 0,-14-1 0,-18-1 0</inkml:trace>
+  <inkml:trace contextRef="#ctx0" brushRef="#br10" timeOffset="5378.67">3731 382 24575,'0'0'0,"-2"0"0,-1 3 0,3 0 0,3-3 0,4-4 0,3-6 0,3-3 0,-2-3 0,1-6 0,-2-1 0,-4 1 0,-1 1 0,-2-2 0,-8 3 0,-7-2 0,-6 4 0,-2 1 0,-4 5 0,1 4 0,-2 9 0,2 8 0,-1 8 0,-1 12 0,-1 7 0,1 9 0,6 8 0,5 2 0,5 0 0,4-5 0,3-5 0,5-9 0,6-10 0,-7-24 0,-1-1 0,0 1 0,1-1 0,-1 1 0,1-1 0,-1 1 0,1-1 0,-1 0 0,1 0 0,2 2 0,21 6 0,3-8 0,3-9 0,3-8 0,1-6 0,-1-7 0,-1-6 0,-1-11 0,-1-2 0,-3-2 0,-2 3 0,-2 4 0,-4 10 0,-4 10 0</inkml:trace>
+  <inkml:trace contextRef="#ctx0" brushRef="#br11" timeOffset="6569.86">4025 147 24575,'0'0'0,"0"2"0,0 8 0,0 5 0,0 2 0,0 10 0,0 7 0,0 5 0,-3 3 0,-3 5 0,0-1 0,1-3 0,-2-10 0,1-4 0,1-5 0,5-13 0,6-15 0,11-19 0,6-18 0,8-14 0,2-5 0,4 3 0,6 5 0,-1 5 0,-4 10 0,-6 15 0,-31 22 0,1 0 0,-1-1 0,0 1 0,1-1 0,-1 1 0,1 0 0,-1-1 0,1 1 0,-1 0 0,1 0 0,-1 0 0,1 0 0,-1 0 0,1 1 0,2 0 0,-2-1 0,-1 0 0,1 1 0,0 0 0,-1 0 0,1 0 0,-1 0 0,1 0 0,-1 0 0,0 0 0,0 1 0,1-1 0,-1 0 0,1 2 0,1 1 0,0 1 0,0 0 0,0-1 0,3 10 0,9 40 0,-4 8 0,-3 8 0,-3 5 0,-6-2 0,-4 7 0,-10-7 0,-3-8 0,1-14 0,0-15 0,3-16 0,14-20 0,0 1 0,0-1 0,0 0 0,-1 0 0,1 1 0,0-1 0,0 0 0,-1 0 0,1 1 0,0-1 0,0 0 0,-1 0 0,1 0 0,0 0 0,-1 1 0,1-1 0,0 0 0,-1 0 0,1 0 0,0 0 0,-1 0 0,1 0 0,0 0 0,-1 0 0,1 0 0,0 0 0,-1 0 0,1 0 0,0 0 0,-1-1 0,-5-6 0,2-13 0,6-9 0,7-5 0,6 1 0,6 3 0,8 8 0,-21 19 0,-2 0 0,1 0 0,0 0 0,8-1 0,41-5 0,16 4 0,-8 3-7914</inkml:trace>
+  <inkml:trace contextRef="#ctx0" brushRef="#br12" timeOffset="7219.65">4715 440 24575,'0'0'0,"0"2"0,6 4 0,6 0 0,6 0 0,5-2 0,3-4 0,3-4 0,-2-7 0,-2-6 0,-7-5 0,-2-2 0,-5 2 0,-3-2 0,-4-1 0,-3-1 0,-3-2 0,-5 0 0,-6 2 0,-5 3 0,-5 5 0,0 6 0,-3 4 0,23 9 0,0-1 0,0 0 0,1 1 0,-1-1 0,0 1 0,0-1 0,-3 2 0,-25 15 0,-1 16 0,-3 19 0,0 19 0,-2 17 0,3 4 0,2-5 0,8-10 0,6-12 0,13-13 0,5-47 0,0 0 0,1 0 0,-1 0 0,1 0 0,3 9 0,-4-11 0,1-1 0,0 1 0,1-1 0,-1 1 0,0-1 0,1 0 0,-1 0 0,1 1 0,2 1 0,-3-1 0,1-2 0,0 1 0,0 0 0,0-1 0,0 1 0,0-1 0,0 0 0,3 2 0,22 5 0,6-12 0,2-8 0,1-8 0,-2-6 0,-4-2 0,-6-3 0,-8-3 0,-7 0 0,-7 9 0,-3 7 0</inkml:trace>
+  <inkml:trace contextRef="#ctx0" brushRef="#br13" timeOffset="7884.04">5259 250 24575,'0'0'0,"0"-2"0,-3 1 0,0 4 0,-6 4 0,-3 3 0,-4 5 0,-2 4 0,-4 14 0,1 8 0,-6 9 0,2 2 0,5-3 0,4-3 0,6-6 0,7-4 0,5-31 0,-2-1 0,1 0 0,0 0 0,0 0 0,0 0 0,3 4 0,-3-5 0,0 0 0,1 0 0,0 0 0,0 0 0,0 0 0,5 4 0,17 13 0,1-6 0,5-6 0,2-9 0,0-6 0,0-8 0,-4-6 0,-6-1 0,-6 0 0,-7 1 0,-1 2 0,-3 2 0,0 3 0,3 2 0,4-2 0,0 2 0</inkml:trace>
+  <inkml:trace contextRef="#ctx0" brushRef="#br14" timeOffset="8470.02">5581 353 24575,'0'0'0,"0"3"0,0 3 0,0 3 0,0 3 0,3-2 0,3-2 0,5-2 0,10-5 0,4-8 0,4-7 0,-2-6 0,-1-5 0,-4-3 0,-5-2 0,-5 0 0,-5-1 0,-4 0 0,-2 1 0,-1 0 0,-7 0 0,-6 6 0,-6 4 0,-2 5 0,20 16 0,-1-2 0,0 1 0,0-1 0,0 1 0,0 0 0,0 0 0,0 0 0,0 0 0,0 0 0,-3 1 0,3 0 0,-1 0 0,0 0 0,0 0 0,0 0 0,0 0 0,1 1 0,-5 2 0,1 4 0,1-2 0,0 0 0,0 0 0,-4 7 0,-26 54 0,-3 21 0,-3 19 0,6 5 0,9-10 0,8-9 0,8-18 0,7-16 0,4-52 0,0 1 0,0-1 0,0 0 0,3 8 0,-3-12 0,0 0 0,0 0 0,0 0 0,0-1 0,1 1 0,0 0 0,-1-1 0,4 4 0,-4-3 0,1-2 0,0 1 0,-1 0 0,1-1 0,0 0 0,0 1 0,0-1 0,0 0 0,4 2 0,20 4 0,0-5 0,-1-6 0,-6-5 0,-2-3 0,-6-2 0,-3-1 0,-4 0 0,-2-1 0,-1 0 0,-2 1 0,0 0 0,1-3 0,-1 3 0</inkml:trace>
+</inkml:ink>
+</file>
+
+<file path=word/ink/ink25.xml><?xml version="1.0" encoding="utf-8"?>
+<inkml:ink xmlns:inkml="http://www.w3.org/2003/InkML">
+  <inkml:definitions>
+    <inkml:context xml:id="ctx0">
+      <inkml:inkSource xml:id="inkSrc0">
+        <inkml:traceFormat>
+          <inkml:channel name="X" type="integer" min="-2.14748E9" max="2.14748E9" units="cm"/>
+          <inkml:channel name="Y" type="integer" min="-2.14748E9" max="2.14748E9" units="cm"/>
+          <inkml:channel name="F" type="integer" max="32767" units="dev"/>
+        </inkml:traceFormat>
+        <inkml:channelProperties>
+          <inkml:channelProperty channel="X" name="resolution" value="1000" units="1/cm"/>
+          <inkml:channelProperty channel="Y" name="resolution" value="1000" units="1/cm"/>
+          <inkml:channelProperty channel="F" name="resolution" value="0" units="1/dev"/>
+        </inkml:channelProperties>
+      </inkml:inkSource>
+      <inkml:timestamp xml:id="ts0" timeString="2026-01-19T14:58:18.143"/>
+    </inkml:context>
+    <inkml:brush xml:id="br0">
+      <inkml:brushProperty name="width" value="0.05" units="cm"/>
+      <inkml:brushProperty name="height" value="0.05" units="cm"/>
+      <inkml:brushProperty name="color" value="#AE198D"/>
+      <inkml:brushProperty name="inkEffects" value="galaxy"/>
+      <inkml:brushProperty name="anchorX" value="-9471.57617"/>
+      <inkml:brushProperty name="anchorY" value="-13661.43457"/>
+      <inkml:brushProperty name="scaleFactor" value="0.49942"/>
+    </inkml:brush>
+    <inkml:brush xml:id="br1">
+      <inkml:brushProperty name="width" value="0.05" units="cm"/>
+      <inkml:brushProperty name="height" value="0.05" units="cm"/>
+      <inkml:brushProperty name="color" value="#AE198D"/>
+      <inkml:brushProperty name="inkEffects" value="galaxy"/>
+      <inkml:brushProperty name="anchorX" value="-8436.31738"/>
+      <inkml:brushProperty name="anchorY" value="-13660.00586"/>
+      <inkml:brushProperty name="scaleFactor" value="0.49942"/>
+    </inkml:brush>
+    <inkml:brush xml:id="br2">
+      <inkml:brushProperty name="width" value="0.05" units="cm"/>
+      <inkml:brushProperty name="height" value="0.05" units="cm"/>
+      <inkml:brushProperty name="color" value="#AE198D"/>
+      <inkml:brushProperty name="inkEffects" value="galaxy"/>
+      <inkml:brushProperty name="anchorX" value="-7517.87988"/>
+      <inkml:brushProperty name="anchorY" value="-13436.02344"/>
+      <inkml:brushProperty name="scaleFactor" value="0.49942"/>
+    </inkml:brush>
+    <inkml:brush xml:id="br3">
+      <inkml:brushProperty name="width" value="0.05" units="cm"/>
+      <inkml:brushProperty name="height" value="0.05" units="cm"/>
+      <inkml:brushProperty name="color" value="#AE198D"/>
+      <inkml:brushProperty name="inkEffects" value="galaxy"/>
+      <inkml:brushProperty name="anchorX" value="-8486.11914"/>
+      <inkml:brushProperty name="anchorY" value="-14054.96973"/>
+      <inkml:brushProperty name="scaleFactor" value="0.49942"/>
+    </inkml:brush>
+    <inkml:brush xml:id="br4">
+      <inkml:brushProperty name="width" value="0.05" units="cm"/>
+      <inkml:brushProperty name="height" value="0.05" units="cm"/>
+      <inkml:brushProperty name="color" value="#AE198D"/>
+      <inkml:brushProperty name="inkEffects" value="galaxy"/>
+      <inkml:brushProperty name="anchorX" value="-7493.36328"/>
+      <inkml:brushProperty name="anchorY" value="-13514.56055"/>
+      <inkml:brushProperty name="scaleFactor" value="0.49942"/>
+    </inkml:brush>
+    <inkml:brush xml:id="br5">
+      <inkml:brushProperty name="width" value="0.05" units="cm"/>
+      <inkml:brushProperty name="height" value="0.05" units="cm"/>
+      <inkml:brushProperty name="color" value="#AE198D"/>
+      <inkml:brushProperty name="inkEffects" value="galaxy"/>
+      <inkml:brushProperty name="anchorX" value="-6628.4502"/>
+      <inkml:brushProperty name="anchorY" value="-12974.51855"/>
+      <inkml:brushProperty name="scaleFactor" value="0.49942"/>
+    </inkml:brush>
+    <inkml:brush xml:id="br6">
+      <inkml:brushProperty name="width" value="0.05" units="cm"/>
+      <inkml:brushProperty name="height" value="0.05" units="cm"/>
+      <inkml:brushProperty name="color" value="#AE198D"/>
+      <inkml:brushProperty name="inkEffects" value="galaxy"/>
+      <inkml:brushProperty name="anchorX" value="-5639.67871"/>
+      <inkml:brushProperty name="anchorY" value="-12689.62207"/>
+      <inkml:brushProperty name="scaleFactor" value="0.49942"/>
+    </inkml:brush>
+    <inkml:brush xml:id="br7">
+      <inkml:brushProperty name="width" value="0.05" units="cm"/>
+      <inkml:brushProperty name="height" value="0.05" units="cm"/>
+      <inkml:brushProperty name="color" value="#AE198D"/>
+      <inkml:brushProperty name="inkEffects" value="galaxy"/>
+      <inkml:brushProperty name="anchorX" value="-8689.65332"/>
+      <inkml:brushProperty name="anchorY" value="-15940.54297"/>
+      <inkml:brushProperty name="scaleFactor" value="0.49942"/>
+    </inkml:brush>
+    <inkml:brush xml:id="br8">
+      <inkml:brushProperty name="width" value="0.05" units="cm"/>
+      <inkml:brushProperty name="height" value="0.05" units="cm"/>
+      <inkml:brushProperty name="color" value="#AE198D"/>
+      <inkml:brushProperty name="inkEffects" value="galaxy"/>
+      <inkml:brushProperty name="anchorX" value="-10115.9375"/>
+      <inkml:brushProperty name="anchorY" value="-16512.1875"/>
+      <inkml:brushProperty name="scaleFactor" value="0.49942"/>
+    </inkml:brush>
+    <inkml:brush xml:id="br9">
+      <inkml:brushProperty name="width" value="0.05" units="cm"/>
+      <inkml:brushProperty name="height" value="0.05" units="cm"/>
+      <inkml:brushProperty name="color" value="#AE198D"/>
+      <inkml:brushProperty name="inkEffects" value="galaxy"/>
+      <inkml:brushProperty name="anchorX" value="-10985.62402"/>
+      <inkml:brushProperty name="anchorY" value="-17382.16992"/>
+      <inkml:brushProperty name="scaleFactor" value="0.49942"/>
+    </inkml:brush>
+    <inkml:brush xml:id="br10">
+      <inkml:brushProperty name="width" value="0.05" units="cm"/>
+      <inkml:brushProperty name="height" value="0.05" units="cm"/>
+      <inkml:brushProperty name="color" value="#AE198D"/>
+      <inkml:brushProperty name="inkEffects" value="galaxy"/>
+      <inkml:brushProperty name="anchorX" value="-12086.90332"/>
+      <inkml:brushProperty name="anchorY" value="-18322.31641"/>
+      <inkml:brushProperty name="scaleFactor" value="0.49942"/>
+    </inkml:brush>
+    <inkml:brush xml:id="br11">
+      <inkml:brushProperty name="width" value="0.05" units="cm"/>
+      <inkml:brushProperty name="height" value="0.05" units="cm"/>
+      <inkml:brushProperty name="color" value="#AE198D"/>
+      <inkml:brushProperty name="inkEffects" value="galaxy"/>
+      <inkml:brushProperty name="anchorX" value="-13535.25977"/>
+      <inkml:brushProperty name="anchorY" value="-19637.7168"/>
+      <inkml:brushProperty name="scaleFactor" value="0.49942"/>
+    </inkml:brush>
+    <inkml:brush xml:id="br12">
+      <inkml:brushProperty name="width" value="0.05" units="cm"/>
+      <inkml:brushProperty name="height" value="0.05" units="cm"/>
+      <inkml:brushProperty name="color" value="#AE198D"/>
+      <inkml:brushProperty name="inkEffects" value="galaxy"/>
+      <inkml:brushProperty name="anchorX" value="-14638.94629"/>
+      <inkml:brushProperty name="anchorY" value="-20686.50391"/>
+      <inkml:brushProperty name="scaleFactor" value="0.49942"/>
+    </inkml:brush>
+    <inkml:brush xml:id="br13">
+      <inkml:brushProperty name="width" value="0.05" units="cm"/>
+      <inkml:brushProperty name="height" value="0.05" units="cm"/>
+      <inkml:brushProperty name="color" value="#AE198D"/>
+      <inkml:brushProperty name="inkEffects" value="galaxy"/>
+      <inkml:brushProperty name="anchorX" value="-23928.89648"/>
+      <inkml:brushProperty name="anchorY" value="-30602.24023"/>
+      <inkml:brushProperty name="scaleFactor" value="0.49942"/>
+    </inkml:brush>
+    <inkml:brush xml:id="br14">
+      <inkml:brushProperty name="width" value="0.05" units="cm"/>
+      <inkml:brushProperty name="height" value="0.05" units="cm"/>
+      <inkml:brushProperty name="color" value="#AE198D"/>
+      <inkml:brushProperty name="inkEffects" value="galaxy"/>
+      <inkml:brushProperty name="anchorX" value="-22726.41992"/>
+      <inkml:brushProperty name="anchorY" value="-30302.94727"/>
+      <inkml:brushProperty name="scaleFactor" value="0.49942"/>
+    </inkml:brush>
+    <inkml:brush xml:id="br15">
+      <inkml:brushProperty name="width" value="0.05" units="cm"/>
+      <inkml:brushProperty name="height" value="0.05" units="cm"/>
+      <inkml:brushProperty name="color" value="#AE198D"/>
+      <inkml:brushProperty name="inkEffects" value="galaxy"/>
+      <inkml:brushProperty name="anchorX" value="-23604.91992"/>
+      <inkml:brushProperty name="anchorY" value="-31624.10156"/>
+      <inkml:brushProperty name="scaleFactor" value="0.49942"/>
+    </inkml:brush>
+    <inkml:brush xml:id="br16">
+      <inkml:brushProperty name="width" value="0.05" units="cm"/>
+      <inkml:brushProperty name="height" value="0.05" units="cm"/>
+      <inkml:brushProperty name="color" value="#AE198D"/>
+      <inkml:brushProperty name="inkEffects" value="galaxy"/>
+      <inkml:brushProperty name="anchorX" value="-22712.13281"/>
+      <inkml:brushProperty name="anchorY" value="-30856.29492"/>
+      <inkml:brushProperty name="scaleFactor" value="0.49942"/>
+    </inkml:brush>
+    <inkml:brush xml:id="br17">
+      <inkml:brushProperty name="width" value="0.05" units="cm"/>
+      <inkml:brushProperty name="height" value="0.05" units="cm"/>
+      <inkml:brushProperty name="color" value="#AE198D"/>
+      <inkml:brushProperty name="inkEffects" value="galaxy"/>
+      <inkml:brushProperty name="anchorX" value="-23841.54297"/>
+      <inkml:brushProperty name="anchorY" value="-31820.75586"/>
+      <inkml:brushProperty name="scaleFactor" value="0.49942"/>
+    </inkml:brush>
+    <inkml:brush xml:id="br18">
+      <inkml:brushProperty name="width" value="0.05" units="cm"/>
+      <inkml:brushProperty name="height" value="0.05" units="cm"/>
+      <inkml:brushProperty name="color" value="#AE198D"/>
+      <inkml:brushProperty name="inkEffects" value="galaxy"/>
+      <inkml:brushProperty name="anchorX" value="-24761.17773"/>
+      <inkml:brushProperty name="anchorY" value="-33242.4375"/>
+      <inkml:brushProperty name="scaleFactor" value="0.49942"/>
+    </inkml:brush>
+  </inkml:definitions>
+  <inkml:trace contextRef="#ctx0" brushRef="#br0">2365 1 24575,'0'0'0,"0"2"0,0 7 0,-3 3 0,-6 3 0,-6 0 0,-5 1 0,-8 0 0,-2-3 0,-8 0 0,-1-4 0,0 1 0,3 0 0,7 1 0,6 1 0,6 1 0,7 1 0,5 1 0,5 2 0,9 4 0,13 6 0,9-1 0,4-1 0,1-2 0,6-3 0,-1 1 0,1-2 0,-2 2 0,-3 2 0,-5-1 0,-9-1 0,-7-2 0,-4-4 0,-1 1 0,-4-1 0,-2 1 0,-2-1 0,-1 3 0,-8 3 0,-6 2 0,-6 6 0,-8 2 0,-4 1 0,-2 0 0,-1-3 0,0-4 0,5-3 0,2-6 0,5-6 0,5-7 0,6-6 0,4-5 0,6-4 0,2 1 0</inkml:trace>
+  <inkml:trace contextRef="#ctx0" brushRef="#br1" timeOffset="519.91">2747 265 24575,'0'0'0,"0"3"0,0 3 0,0 3 0,0 6 0,0 4 0,0 10 0,0 12 0,0 20 0,0 19 0,0 15 0,0 0 0,0-2 0,0-10 0,0-14 0,0-13 0,0-15 0,-3-13 0,0-15 0,2-12 0,1-1 0,0 0 0,-1 0 0,1 0 0,0 0 0,0 0 0,0 0 0,-1 1 0,1-1 0,0 0 0,0 0 0,-1 0 0,1 0 0,0 0 0,0 0 0,-1 0 0,1 0 0,0 0 0,0 0 0,-1 0 0,1 0 0,0 0 0,0-1 0,-1 1 0,1 0 0,0 0 0,0 0 0,0 0 0,-1 0 0,1 0 0,0-1 0,0 1 0,0 0 0,-1 0 0,1-1 0,-11-11 0,-3-10 0,2-13 0,2-11 0,3-6 0,3 6 0</inkml:trace>
+  <inkml:trace contextRef="#ctx0" brushRef="#br2" timeOffset="678.27">2673 455 24575,'0'0'0,"0"-2"0,0-8 0,0-1 0,3-10 0,5-3 0,7-7 0,5-2 0,5-1 0,3 0 0,-5 7 0</inkml:trace>
+  <inkml:trace contextRef="#ctx0" brushRef="#br3" timeOffset="1034.94">2953 176 24575,'0'0'0,"2"5"0,1 8 0,3 5 0,0 5 0,-2 3 0,0 3 0,-2 1 0,0-2 0,-1-1 0,-1-2 0,-3-4 0,-6-4 0,-7-3 0,-4-2 0,-5-2 0,-3-4 0,2-1 0,2-3 0,2 1 0,3 0 0,8 0 0,10-1 0,13-10 0,2 0 0</inkml:trace>
+  <inkml:trace contextRef="#ctx0" brushRef="#br4" timeOffset="2069.85">3480 175 24575,'0'0'0,"-2"0"0,-8 3 0,-5 0 0,-5 0 0,-8 0 0,-3-1 0,-1-1 0,-1 0 0,1-1 0,3 3 0,2 6 0,2 5 0,1 7 0,2 3 0,5 4 0,6 1 0,3 1 0,4 1 0,3-1 0,1-3 0,3-3 0,4 3 0,6-6 0,5-1 0,2-6 0,3-5 0,-21-10 0,1 2 0,-1-1 0,1 0 0,-1-1 0,1 1 0,-1 0 0,1-1 0,2 0 0,22-11 0,2-8 0,0-6 0,-2-3 0,3-5 0,-1 0 0,2-3 0,-4 0 0,0-1 0,-3 1 0,-2 2 0,-3 4 0,-5 5 0,-5 5 0,0 5 0,-9 18 0,0-2 0,0 0 0,0 0 0,0 0 0,0 0 0,0 0 0,0 0 0,1-1 0,-1 1 0,0 0 0,0 0 0,0 0 0,0 0 0,0 0 0,1 0 0,-1 0 0,0 0 0,0 0 0,0 0 0,0 0 0,1 0 0,-1 0 0,0 0 0,0 0 0,0 0 0,0 0 0,0 0 0,1 0 0,-1 0 0,0 1 0,0-1 0,0 0 0,0 0 0,0 0 0,0 0 0,1 0 0,-1 0 0,0 0 0,0 0 0,0 1 0,0-1 0,0 0 0,0 0 0,0 0 0,0 0 0,0 0 0,0 0 0,0 1 0,0-1 0,1 0 0,-1 0 0,0 0 0,0 1 0,4 28 0,-8 29 0,-10 25 0,0 7 0,-3-3 0,2-14 0,4-17 0,3-14 0,7-16 0,2-14 0,1-14 0,1-12 0,-1-5 0,0-5 0,0-4 0,-2-1 0,1-1 0,-4 2 0,-3 6 0,5 22 0,1 0 0,-1-1 0,1 0 0,-1 0 0,1 1 0,-1-1 0,0 0 0,1 1 0,-1-1 0,0 1 0,1-1 0,-1 1 0,0-1 0,1 1 0,-1-1 0,-1 1 0,1 0 0,1-1 0,-1 1 0,0 0 0,0 0 0,0 0 0,0 0 0,0 0 0,1 0 0,-1 0 0,0 1 0,0-1 0,0 0 0,0 0 0,1 1 0,-1-1 0,-1 1 0,-11 6 0</inkml:trace>
+  <inkml:trace contextRef="#ctx0" brushRef="#br5" timeOffset="2768.61">4096 117 24575,'0'0'0,"-2"0"0,-5 0 0,-4 0 0,-4 0 0,-1 0 0,-1 0 0,0 0 0,1 0 0,-3 3 0,3 3 0,1 5 0,1 4 0,0 4 0,0 4 0,0 0 0,0 1 0,0 2 0,-1-4 0,3 0 0,1 1 0,2 2 0,3 1 0,2-2 0,2 1 0,7-2 0,6 2 0,8-4 0,4 0 0,4-6 0,2-4 0,1-5 0,1 1 0,0-3 0,-1-1 0,3-1 0,6 2 0,-3-1 0,-4 0 0,-20 2 0,-25 0 0,-30 7 0,-16 6 0,-6 11 0,8-2 0</inkml:trace>
+  <inkml:trace contextRef="#ctx0" brushRef="#br6" timeOffset="4565.3">4376 294 24575,'0'0'0,"0"2"0,3 2 0,5-1 0,7-1 0,6 0 0,0-1 0,10-3 0,10-10 0,13-6 0,1-2 0,3-7 0,-4 0 0,-10 2 0,-8 5 0,-11 3 0,-10 2 0,-6 2 0,-6-1 0,-9 1 0,-7-1 0,-7 4 0,-2 1 0,0 1 0,1 2 0,-1 1 0,-2 3 0,-1 0 0,-2 1 0,-1 4 0,2 3 0,0 4 0,2 1 0,0 0 0,-1 0 0,5 1 0,-1 1 0,-1 1 0,-2 0 0,-5 0 0,5 1 0,-1-3 0,2 0 0,3 0 0,4 0 0,3 4 0,0 0 0,4 4 0,-1 0 0,3 0 0,2 1 0,1 2 0,3 2 0,0 2 0,6 1 0,5 1 0,5-2 0,5 0 0,5 2 0,2-1 0,2 0 0,1-4 0,3-1 0,15-4 0,12-1 0,9 0 0,-4 0 0,-7-3 0,-10-5 0,-12-3 0,-11-6 0,-10-5 0,-7-7 0,-6-4 0,-2-2 0,-2-4 0,0-2 0,0 3 0</inkml:trace>
+  <inkml:trace contextRef="#ctx0" brushRef="#br7" timeOffset="22670.99">132 1497 24575,'0'0'0,"0"-2"0,3-5 0,6-5 0,6-5 0,5-5 0,2-4 0,3-3 0,-2 3 0,-1-2 0,-5 4 0,-2 2 0,-2 3 0,0 4 0,-3 8 0,0 4 0,1 6 0,3 8 0,2 6 0,0 5 0,4 4 0,-1 3 0,0 1 0,-1 3 0,-1 1 0,-1-6 0,-4-5 0,0-3 0,0-3 0,0-5 0,1-4 0,-3-6 0,-2-8 0,0-9 0,-2-2 0,2-9 0,1-2 0,-2 0 0,2-3 0,2-1 0,0 1 0,-1-1 0,1 1 0,1 1 0,-3 3 0,-2 9 0,-2 9 0,-5 12 0,-2 10 0,0 2 0</inkml:trace>
+  <inkml:trace contextRef="#ctx0" brushRef="#br8" timeOffset="23546.2">984 1322 24575,'0'0'0,"-3"0"0,-3 0 0,-3 0 0,-2 0 0,-3 0 0,0 0 0,-1 0 0,0 3 0,0 0 0,-1 3 0,1 2 0,0 3 0,0 1 0,4 5 0,2 1 0,0 0 0,3-1 0,2 0 0,1-1 0,1 0 0,2-1 0,0 0 0,3 0 0,6-1 0,6 1 0,3-1 0,1-2 0,3 0 0,-1-4 0,-1-1 0,-1-3 0,-2-2 0,-1-1 0,-4-7 0,0-4 0,-3-5 0,-3-2 0,-3-5 0,2-2 0,-1-3 0,-1 2 0,-1-1 0,-1 2 0,-1 0 0,1 2 0,-4 4 0,0 6 0</inkml:trace>
+  <inkml:trace contextRef="#ctx0" brushRef="#br9" timeOffset="25129.45">1130 1263 24575,'0'0'0,"3"0"0,0 3 0,0 3 0,3 3 0,-1 2 0,-1 2 0,2 2 0,-1 0 0,2 0 0,-1 3 0,-1 1 0,-1-1 0,-2 2 0,2-4 0,0 0 0,-1-1 0,-1 2 0,0 0 0,1 3 0,1 0 0,-1-1 0,-1-9 0,0-8 0,2-7 0,-1-8 0,3-4 0,0-4 0,-1 0 0,1 2 0,2 3 0,0 1 0,1 0 0,-2 1 0,2 3 0,-2 0 0,1 0 0,2 2 0,1 2 0,1 3 0,2 1 0,0 2 0,-2-2 0,-3 0 0</inkml:trace>
+  <inkml:trace contextRef="#ctx0" brushRef="#br10" timeOffset="26696.15">1555 1322 24575,'0'0'0,"0"2"0,0 4 0,0 3 0,0 3 0,3 4 0,1 4 0,-1 4 0,-1 3 0,0 1 0,-1 2 0,0 0 0,-1-3 0,0-2 0,0-4 0,0 0 0,0-2 0,0-1 0,2-9 0,4-9 0,6-11 0,2-9 0,5-5 0,4-5 0,6-1 0,2-4 0,-2 1 0,0 2 0,-3 5 0,-6 4 0,-3 6 0,-3 7 0,-3 6 0,-4 10 0,0 8 0,-2 7 0,-1 5 0,-2 3 0,-1 1 0,0 1 0,-1 0 0,0 0 0,-1-1 0,1 0 0,-3 0 0,-1-3 0,1-10 0,4-14 0,9-15 0,7-10 0,2-6 0,5-4 0,0-1 0,-2-1 0,-2 2 0,-1 3 0,-3 4 0,-3 4 0,-1 6 0,-4 1 0,1 5 0,1 7 0,1 7 0,-2 9 0,-2 6 0,-2 5 0,-2 3 0,-1 2 0,-2 1 0,0 0 0,0-3 0,-1-4 0,1-3 0,0 1 0,-1 0 0,1 2 0,3-1 0,0-2 0,0-2 0,0-10 0,1-10 0,3-8 0,0-2 0</inkml:trace>
+  <inkml:trace contextRef="#ctx0" brushRef="#br11" timeOffset="28180.23">2482 1586 24575,'0'0'0,"0"3"0,0 3 0,3 0 0,3-1 0,3 0 0,3-2 0,1-2 0,4 0 0,1 0 0,3-1 0,0-1 0,-1-2 0,-1 0 0,-2-1 0,0 2 0,-5-3 0,0 1 0,-4-3 0,-2-1 0,-2-3 0,-5 1 0,-1 0 0,-4-2 0,-3 3 0,-2 1 0,-2 3 0,-2 2 0,1 2 0,-2 0 0,1 4 0,0 1 0,0-1 0,0 0 0,3 2 0,0 0 0,3 1 0,3 3 0,-1-1 0,-1 2 0,-1-3 0,0 2 0,-1 1 0,-1 2 0,2 1 0,-1 0 0,2 1 0,2 1 0,2 3 0,2 0 0,1 0 0,0-1 0,1 0 0,1-1 0,-1-1 0,1 0 0,-1 0 0,3-4 0,3-2 0,6-4 0,6-2 0,4-1 0,4-2 0,-1 0 0,4-1 0,2-2 0,-3-1 0,3-5 0,-3-3 0,-4 2 0,-5 0 0</inkml:trace>
+  <inkml:trace contextRef="#ctx0" brushRef="#br12" timeOffset="29762.44">3261 1555 24575,'0'0'0,"-3"0"0,-3 0 0,-3 0 0,-3 0 0,-1 0 0,-1 0 0,-1 0 0,0 0 0,-1 0 0,1 0 0,0 0 0,0 0 0,0 0 0,3 3 0,1 0 0,2 3 0,0 0 0,-1-1 0,-1 4 0,1 3 0,0 1 0,-1 2 0,2 0 0,2 0 0,2 1 0,3 2 0,0 0 0,2 0 0,0-1 0,0 0 0,1-1 0,-1-1 0,0 0 0,1-1 0,-1 1 0,3-1 0,3-2 0,3-3 0,2-4 0,2-2 0,4-1 0,1-2 0,3 0 0,0-1 0,-1 1 0,-1-1 0,-2 1 0,0-3 0,1-3 0,3-6 0,0-6 0,1-1 0,3-3 0,4-7 0,-1-1 0,-2-1 0,-4-1 0,-2 0 0,-2 1 0,1 1 0,-4-3 0,-1 0 0,-3 1 0,-1 0 0,-2 1 0,-3 0 0,-1 4 0,-2 4 0,-2 2 0,0 4 0,0 9 0,-1 11 0,-2 10 0,-3 7 0,-3 6 0,-3 3 0,-1 5 0,-2 0 0,0 0 0,3 0 0,0-2 0,2-1 0,1-1 0,2-3 0,1-3 0,3-4 0,-2-2 0,2-2 0,0-1 0,0-1 0,5-3 0,3-3 0,7 0 0,5 1 0,5-2 0,1-1 0,2-2 0,2-2 0,-2-1 0,-2 0 0,-3-1 0,-2-1 0,-1 1 0,-5 0 0</inkml:trace>
+  <inkml:trace contextRef="#ctx0" brushRef="#br13" timeOffset="67718.62">4566 1306 24575,'0'0'0,"-2"0"0,-7 3 0,-4 0 0,-4 0 0,-2-1 0,-6 3 0,-2 2 0,3 3 0,-1 2 0,1 4 0,4 1 0,2 1 0,5 0 0,4-2 0,4 4 0,6 1 0,4 3 0,7 3 0,6-2 0,5-2 0,4-3 0,1-1 0,-1-3 0,-2 0 0,-6-2 0,-6 1 0,-5-1 0,-4 0 0,-3 3 0,-1 1 0,-1-1 0,0 0 0,-3 0 0,-6-1 0,-5-1 0,-6 0 0,-4 0 0,-2-4 0,-3-2 0,0-4 0,3-2 0,2-1 0,4-2 0,2 0 0,0-1 0,1 1 0,3-4 0,4-2 0,10-3 0,4 0 0</inkml:trace>
+  <inkml:trace contextRef="#ctx0" brushRef="#br14" timeOffset="68408.78">4700 1380 24575,'0'0'0,"0"5"0,0 4 0,0 6 0,3 2 0,2 4 0,1 3 0,0 2 0,-2-1 0,-1 4 0,-1 1 0,-1 1 0,-1-1 0,0 1 0,3-1 0,0 0 0,-1 0 0,1-3 0,-2-1 0,1-3 0,-2-2 0,-3-8 0,0-11 0,0-11 0,1-2 0</inkml:trace>
+  <inkml:trace contextRef="#ctx0" brushRef="#br15" timeOffset="69102.45">4743 1439 24575,'0'0'0,"0"-2"0,0-5 0,0-2 0,3-5 0,3-2 0,2-2 0,1 1 0,1 0 0,1 3 0,5 1 0,3 4 0,4 3 0,0 2 0,-1 2 0,-1 1 0,0 4 0,-4 3 0,-1 1 0,-2-1 0,-3 1 0,0 5 0,-3 5 0,-2 2 0,-3 0 0,-1-1 0,-1 0 0,-1-1 0,-1 2 0,-2-1 0,-4 3 0,-2-1 0,-5-1 0,-3-4 0,-3-4 0,-4-4 0,-2-3 0,1-2 0,-1-2 0,0-1 0,-2 1 0,0-4 0,-1-3 0,3-2 0,5-3 0,13 1 0,8 11 0,0 0 0,0 0 0,-1-1 0,1 1 0,0 0 0,0-1 0,0 1 0,0 0 0,0 0 0,0-1 0,0 1 0,0 0 0,1-1 0,-1 1 0,0 0 0,0-1 0,0 1 0,0 0 0,0-1 0,0 1 0,1 0 0,-1 0 0,0-1 0,0 1 0,0 0 0,1 0 0,-1-1 0,8-5 0</inkml:trace>
+  <inkml:trace contextRef="#ctx0" brushRef="#br16" timeOffset="70204.42">5434 1307 24575,'0'0'0,"-3"0"0,0 3 0,0 3 0,-6 0 0,-1-1 0,-6 0 0,-2 1 0,0-2 0,0 3 0,0 2 0,2-1 0,0 1 0,4 2 0,0 3 0,0 2 0,3 1 0,-1 3 0,3 3 0,1 2 0,3-1 0,1-2 0,1 1 0,1-1 0,3-5 0,6-5 0,6-5 0,6-5 0,4-12 0,3-8 0,1-6 0,1-5 0,4-1 0,-4-1 0,-2 0 0,-8-1 0,-3 2 0,-5-1 0,-5 4 0,-3 4 0,-3 2 0,-1 3 0,0 2 0,-1 2 0,0-1 0,0 10 0,1 9 0,-1 8 0,-2 8 0,0 6 0,0 2 0,1 3 0,0-3 0,-2 0 0,1-3 0,-1 0 0,5-3 0,6-2 0,7-4 0,6-3 0,4-3 0,4-4 0,1-2 0,-1-5 0,-3-8 0,-7-3 0,-5-3 0,-5-5 0,-4 1 0,-2-4 0,-2 4 0</inkml:trace>
+  <inkml:trace contextRef="#ctx0" brushRef="#br17" timeOffset="70935.37">6064 1161 24575,'0'0'0,"-3"0"0,-3 0 0,-3 0 0,-3 0 0,-4 3 0,-1 3 0,-4 0 0,0-1 0,1 3 0,1 1 0,2 1 0,1 0 0,0 0 0,1 4 0,1 5 0,-1 3 0,4 0 0,-1 3 0,4 1 0,-1 1 0,2 1 0,2-1 0,1-1 0,2-2 0,2 0 0,-1 1 0,8 4 0,2-5 0,3 1 0,5 0 0,5 4 0,2-2 0,3-2 0,2-6 0,1-5 0,0-6 0,0-4 0,0-2 0,-3-2 0,-3-1 0,-3-3 0,-6-3 0,-5-3 0,-4 1 0</inkml:trace>
+  <inkml:trace contextRef="#ctx0" brushRef="#br18" timeOffset="72245.88">6211 1439 24575,'0'0'0,"0"2"0,0 5 0,0 5 0,0 2 0,3 5 0,3 1 0,6-3 0,6-1 0,4-4 0,4-4 0,2-3 0,2-2 0,0-3 0,-3 0 0,1 0 0,-1-1 0,-3 0 0,-2-5 0,-2-3 0,-3-3 0,-1-5 0,-4-2 0,-4-2 0,-2 0 0,-4-2 0,-1 1 0,-1 1 0,0 2 0,-1 2 0,1 1 0,-1 1 0,1 0 0,-4 1 0,-2 0 0,-3-1 0,-2 4 0,-2-1 0,-2 4 0,1 1 0,-2 3 0,1 2 0,0 1 0,0 1 0,0 1 0,0 2 0,0 4 0,1-1 0,-1 3 0,0-2 0,3 2 0,4 1 0,-1-1 0,0 1 0,2 1 0,-2 3 0,-1-1 0,2 1 0,-2 3 0,-1 3 0,2 3 0,2 0 0,0-1 0,1 1 0,1-2 0,3-1 0,-3 1 0,1 2 0,1 1 0,0 0 0,2 0 0,0-1 0,4 1 0,2-5 0,5-2 0,4-1 0,5-2 0,-1 0 0,3 0 0,1 0 0,3-3 0,1 0 0,2-3 0,1-2 0,1-2 0,0-2 0,-4-1 0,-2-4 0,-3 0 0,-6-3 0,-4-3 0,-5-2 0,-3-2 0,-2 2 0</inkml:trace>
+</inkml:ink>
+</file>
+
+<file path=word/ink/ink26.xml><?xml version="1.0" encoding="utf-8"?>
+<inkml:ink xmlns:inkml="http://www.w3.org/2003/InkML">
+  <inkml:definitions>
+    <inkml:context xml:id="ctx0">
+      <inkml:inkSource xml:id="inkSrc0">
+        <inkml:traceFormat>
+          <inkml:channel name="X" type="integer" min="-2.14748E9" max="2.14748E9" units="cm"/>
+          <inkml:channel name="Y" type="integer" min="-2.14748E9" max="2.14748E9" units="cm"/>
+          <inkml:channel name="F" type="integer" max="32767" units="dev"/>
+        </inkml:traceFormat>
+        <inkml:channelProperties>
+          <inkml:channelProperty channel="X" name="resolution" value="1000" units="1/cm"/>
+          <inkml:channelProperty channel="Y" name="resolution" value="1000" units="1/cm"/>
+          <inkml:channelProperty channel="F" name="resolution" value="0" units="1/dev"/>
+        </inkml:channelProperties>
+      </inkml:inkSource>
+      <inkml:timestamp xml:id="ts0" timeString="2026-01-19T14:58:32.718"/>
+    </inkml:context>
+    <inkml:brush xml:id="br0">
+      <inkml:brushProperty name="width" value="0.05" units="cm"/>
+      <inkml:brushProperty name="height" value="0.05" units="cm"/>
+      <inkml:brushProperty name="color" value="#AE198D"/>
+      <inkml:brushProperty name="inkEffects" value="galaxy"/>
+      <inkml:brushProperty name="anchorX" value="-7828.33887"/>
+      <inkml:brushProperty name="anchorY" value="-14882.83594"/>
+      <inkml:brushProperty name="scaleFactor" value="0.49942"/>
+    </inkml:brush>
+  </inkml:definitions>
+  <inkml:trace contextRef="#ctx0" brushRef="#br0">178 48 24575,'0'0'0,"-2"0"0,-5 0 0,-2 0 0,-2 0 0,-5 0 0,-2 2 0,-3 4 0,1 3 0,3 3 0,1 1 0,4 4 0,4 4 0,1 3 0,1 3 0,3-1 0,0-3 0,2-2 0,1-2 0,0-3 0,3-3 0,3-1 0,6-4 0,6-2 0,4-3 0,4-7 0,2-7 0,-1-7 0,-3-5 0,-2-4 0,-3-2 0,-5-2 0,-5 0 0,-3 4 0,0 2 0,-2 4 0,-2 2 0,0 3 0,-4 1 0,-3 3 0,-7 4 0,-3 3 0,-1 3 0,-1 1 0,0 6 0,0 8 0,-2 5 0,1 6 0,0 3 0,3 2 0,5 1 0,0 1 0,3-1 0,2 1 0,2-4 0,8-6 0,4-4 0,3-4 0,2-6 0,2-2 0,-3-9 0,0-2 0,-4-4 0,1-2 0,-2-4 0,-3-4 0,-1-2 0,-2 2 0,-1-3 0,-4 5 0,-1 1 0,-2 5 0,-6 1 0,-2 3 0,-2 2 0,0 8 0,-1 9 0,1 9 0,3 6 0,4 4 0,3 2 0,2-3 0,3-3 0,3-6 0,5-7 0,5-5 0,6-6 0,2-4 0,0-7 0,0-7 0,-2-5 0,-4-1 0,-4 0 0,-3 1 0,-4 2 0,-4 5 0,-5 1 0,-4 4 0,-2 2 0,1 7 0,-1 4 0,3 7 0,-1 4 0,2 1 0,2 2 0,8-4 0,5 0 0,7-4 0,3-6 0,1-2 0,1-6 0,-4-6 0,-4-4 0,-4-2 0,-6 2 0,-2 9 0,-2 6 0,0 6 0,1 5 0,0 2 0,1-1 0</inkml:trace>
+</inkml:ink>
+</file>
+
+<file path=word/ink/ink27.xml><?xml version="1.0" encoding="utf-8"?>
+<inkml:ink xmlns:inkml="http://www.w3.org/2003/InkML">
+  <inkml:definitions>
+    <inkml:context xml:id="ctx0">
+      <inkml:inkSource xml:id="inkSrc0">
+        <inkml:traceFormat>
+          <inkml:channel name="X" type="integer" min="-2.14748E9" max="2.14748E9" units="cm"/>
+          <inkml:channel name="Y" type="integer" min="-2.14748E9" max="2.14748E9" units="cm"/>
+          <inkml:channel name="F" type="integer" max="32767" units="dev"/>
+        </inkml:traceFormat>
+        <inkml:channelProperties>
+          <inkml:channelProperty channel="X" name="resolution" value="1000" units="1/cm"/>
+          <inkml:channelProperty channel="Y" name="resolution" value="1000" units="1/cm"/>
+          <inkml:channelProperty channel="F" name="resolution" value="0" units="1/dev"/>
+        </inkml:channelProperties>
+      </inkml:inkSource>
+      <inkml:timestamp xml:id="ts0" timeString="2026-01-19T14:58:30.892"/>
+    </inkml:context>
+    <inkml:brush xml:id="br0">
+      <inkml:brushProperty name="width" value="0.05" units="cm"/>
+      <inkml:brushProperty name="height" value="0.05" units="cm"/>
+      <inkml:brushProperty name="color" value="#AE198D"/>
+      <inkml:brushProperty name="inkEffects" value="galaxy"/>
+      <inkml:brushProperty name="anchorX" value="-6958.22168"/>
+      <inkml:brushProperty name="anchorY" value="-13877.80078"/>
+      <inkml:brushProperty name="scaleFactor" value="0.49942"/>
+    </inkml:brush>
+  </inkml:definitions>
+  <inkml:trace contextRef="#ctx0" brushRef="#br0">92 60 24575,'0'0'0,"-3"0"0,-3 0 0,-3 0 0,-3 0 0,-1 0 0,-1 0 0,2 3 0,3 6 0,2 3 0,3 3 0,3 3 0,0 4 0,1 3 0,1 2 0,2-1 0,4-5 0,2-3 0,6-5 0,1-2 0,2-3 0,-1-3 0,0-2 0,0-2 0,-2-6 0,4-5 0,-1-5 0,-4-5 0,0-5 0,-3-2 0,-4-2 0,-2 2 0,-3-1 0,-1 4 0,-1 2 0,-1 3 0,-2 5 0,-4 4 0,-2 4 0,-3 6 0,-1 5 0,-2 1 0,3 6 0,0 2 0,2 5 0,4 0 0,1 1 0,3-2 0,1 0 0,1-2 0,3 0 0,6-4 0,4-3 0,2-4 0,1-4 0,0-6 0,-2-4 0,-4-6 0,-1-5 0,-2-3 0,-3-1 0,-1 1 0,-1-1 0,-5 5 0,-3 2 0,-6 4 0,-3 5 0,-1 3 0,-1 8 0,0 8 0,0 8 0,4 1 0,1 2 0,3-2 0,2-1 0,3-1 0,8 1 0,7-3 0,7-4 0,5-4 0,2-3 0,-5-6 0,-2-1 0,-4-7 0,-5-3 0,-4-6 0,-2-1 0,-3 0 0,-3 4 0,-6 3 0,-4 4 0,-2 10 0,1 5 0,1 7 0,2 3 0,4 2 0,2 0 0,3-1 0,3-4 0,5-4 0,3-6 0,0-6 0,-1-9 0,-2-6 0,-2-2 0,-2-2 0,-1 1 0,-4 4 0,-3 5 0,-3 3 0,-3 10 0,2 8 0,-2 8 0,3 5 0,2 1 0,-1 3 0,5-5 0,2-5 0</inkml:trace>
+</inkml:ink>
+</file>
+
+<file path=word/ink/ink28.xml><?xml version="1.0" encoding="utf-8"?>
+<inkml:ink xmlns:inkml="http://www.w3.org/2003/InkML">
+  <inkml:definitions>
+    <inkml:context xml:id="ctx0">
+      <inkml:inkSource xml:id="inkSrc0">
+        <inkml:traceFormat>
+          <inkml:channel name="X" type="integer" min="-2.14748E9" max="2.14748E9" units="cm"/>
+          <inkml:channel name="Y" type="integer" min="-2.14748E9" max="2.14748E9" units="cm"/>
+          <inkml:channel name="F" type="integer" max="32767" units="dev"/>
+        </inkml:traceFormat>
+        <inkml:channelProperties>
+          <inkml:channelProperty channel="X" name="resolution" value="1000" units="1/cm"/>
+          <inkml:channelProperty channel="Y" name="resolution" value="1000" units="1/cm"/>
+          <inkml:channelProperty channel="F" name="resolution" value="0" units="1/dev"/>
+        </inkml:channelProperties>
+      </inkml:inkSource>
+      <inkml:timestamp xml:id="ts0" timeString="2026-01-19T14:58:08.060"/>
+    </inkml:context>
+    <inkml:brush xml:id="br0">
+      <inkml:brushProperty name="width" value="0.05" units="cm"/>
+      <inkml:brushProperty name="height" value="0.05" units="cm"/>
+      <inkml:brushProperty name="color" value="#AE198D"/>
+      <inkml:brushProperty name="inkEffects" value="galaxy"/>
+      <inkml:brushProperty name="anchorX" value="-2946.2832"/>
+      <inkml:brushProperty name="anchorY" value="-5669.63232"/>
+      <inkml:brushProperty name="scaleFactor" value="0.49942"/>
+    </inkml:brush>
+    <inkml:brush xml:id="br1">
+      <inkml:brushProperty name="width" value="0.05" units="cm"/>
+      <inkml:brushProperty name="height" value="0.05" units="cm"/>
+      <inkml:brushProperty name="color" value="#AE198D"/>
+      <inkml:brushProperty name="inkEffects" value="galaxy"/>
+      <inkml:brushProperty name="anchorX" value="-2084.62036"/>
+      <inkml:brushProperty name="anchorY" value="-5012.96338"/>
+      <inkml:brushProperty name="scaleFactor" value="0.49942"/>
+    </inkml:brush>
+    <inkml:brush xml:id="br2">
+      <inkml:brushProperty name="width" value="0.05" units="cm"/>
+      <inkml:brushProperty name="height" value="0.05" units="cm"/>
+      <inkml:brushProperty name="color" value="#AE198D"/>
+      <inkml:brushProperty name="inkEffects" value="galaxy"/>
+      <inkml:brushProperty name="anchorX" value="-2971.29248"/>
+      <inkml:brushProperty name="anchorY" value="-6330.66846"/>
+      <inkml:brushProperty name="scaleFactor" value="0.49942"/>
+    </inkml:brush>
+    <inkml:brush xml:id="br3">
+      <inkml:brushProperty name="width" value="0.05" units="cm"/>
+      <inkml:brushProperty name="height" value="0.05" units="cm"/>
+      <inkml:brushProperty name="color" value="#AE198D"/>
+      <inkml:brushProperty name="inkEffects" value="galaxy"/>
+      <inkml:brushProperty name="anchorX" value="-3848.78174"/>
+      <inkml:brushProperty name="anchorY" value="-7809.88623"/>
+      <inkml:brushProperty name="scaleFactor" value="0.49942"/>
+    </inkml:brush>
+    <inkml:brush xml:id="br4">
+      <inkml:brushProperty name="width" value="0.05" units="cm"/>
+      <inkml:brushProperty name="height" value="0.05" units="cm"/>
+      <inkml:brushProperty name="color" value="#AE198D"/>
+      <inkml:brushProperty name="inkEffects" value="galaxy"/>
+      <inkml:brushProperty name="anchorX" value="-4844.16211"/>
+      <inkml:brushProperty name="anchorY" value="-8698.43652"/>
+      <inkml:brushProperty name="scaleFactor" value="0.49942"/>
+    </inkml:brush>
+    <inkml:brush xml:id="br5">
+      <inkml:brushProperty name="width" value="0.05" units="cm"/>
+      <inkml:brushProperty name="height" value="0.05" units="cm"/>
+      <inkml:brushProperty name="color" value="#AE198D"/>
+      <inkml:brushProperty name="inkEffects" value="galaxy"/>
+      <inkml:brushProperty name="anchorX" value="-6234.90088"/>
+      <inkml:brushProperty name="anchorY" value="-9928.49609"/>
+      <inkml:brushProperty name="scaleFactor" value="0.49942"/>
+    </inkml:brush>
+    <inkml:brush xml:id="br6">
+      <inkml:brushProperty name="width" value="0.05" units="cm"/>
+      <inkml:brushProperty name="height" value="0.05" units="cm"/>
+      <inkml:brushProperty name="color" value="#AE198D"/>
+      <inkml:brushProperty name="inkEffects" value="galaxy"/>
+      <inkml:brushProperty name="anchorX" value="-7424.15088"/>
+      <inkml:brushProperty name="anchorY" value="-10857.57422"/>
+      <inkml:brushProperty name="scaleFactor" value="0.49942"/>
+    </inkml:brush>
+    <inkml:brush xml:id="br7">
+      <inkml:brushProperty name="width" value="0.05" units="cm"/>
+      <inkml:brushProperty name="height" value="0.05" units="cm"/>
+      <inkml:brushProperty name="color" value="#AE198D"/>
+      <inkml:brushProperty name="inkEffects" value="galaxy"/>
+      <inkml:brushProperty name="anchorX" value="-8290.28613"/>
+      <inkml:brushProperty name="anchorY" value="-12017.20215"/>
+      <inkml:brushProperty name="scaleFactor" value="0.49942"/>
+    </inkml:brush>
+  </inkml:definitions>
+  <inkml:trace contextRef="#ctx0" brushRef="#br0">148 413 24575,'0'0'0,"-2"0"0,-5 0 0,-2-3 0,-2 0 0,-2 0 0,-2 1 0,0 0 0,0 4 0,0 6 0,2 4 0,1 2 0,3 2 0,3 3 0,2 1 0,2-1 0,7-1 0,4-4 0,6-4 0,3-3 0,0-4 0,0-1 0,3-2 0,-1-1 0,2 1 0,-1-1 0,-4-3 0,-2-5 0,-1-6 0,-3-6 0,-4-1 0,-2 1 0,0 0 0,-1 2 0,-1 2 0,-1 1 0,-4 4 0,-1 0 0,-2 4 0,-4 2 0,-1 2 0,-3 5 0,-1 4 0,-1 4 0,3 3 0,0 5 0,2 1 0,3 0 0,3 0 0,2 2 0,1 0 0,1-2 0,0 0 0,4-1 0,2-5 0,4-2 0,1-5 0,3-2 0,-2-4 0,-3-5 0,-3-3 0,-2-3 0,-2-2 0,-4-1 0,-4-1 0,-4 4 0,-2 2 0,-2 4 0,-1 2 0,0 3 0,3 3 0,2 4 0,7 1 0,5-4 0,2-4 0,1-5 0,0-3 0,1-3 0,0-2 0,-2-1 0,-3 2 0,-5 4 0,-1 5 0,0 6 0,-2 8 0,1 7 0,1 5 0,1 2 0,2-1 0,3-5 0,5-5 0,3-4 0,2-4 0,3-4 0,0 0 0,-1-8 0,-4-3 0,-2-2 0,-4-6 0,-1-1 0,-1 0 0,-1 1 0,-1 1 0,1 0 0,-4 4 0,-2 4 0,-3 3 0,0 6 0,-1 8 0,1 6 0,2 7 0,3 5 0,1 2 0,2 2 0,0-2 0,1-4 0,1-2 0,-1-6 0</inkml:trace>
+  <inkml:trace contextRef="#ctx0" brushRef="#br1" timeOffset="1600.11">751 31 24575,'0'0'0,"0"5"0,3 7 0,0 6 0,3 5 0,-1 4 0,3 4 0,-1 2 0,-2 4 0,2 4 0,-1 4 0,-2 0 0,2-1 0,-1-4 0,-2-3 0,3-4 0,-1-4 0,-4-14 0,-4-9 0,-4-13 0,-4-3 0,1-7 0,2 2 0</inkml:trace>
+  <inkml:trace contextRef="#ctx0" brushRef="#br2" timeOffset="3184.1">780 46 24575,'0'0'0,"3"0"0,6-3 0,6-3 0,5-3 0,2 1 0,3 1 0,-2 2 0,2 1 0,-2 2 0,-2 1 0,-2 1 0,-2 0 0,-1 3 0,2 6 0,5 7 0,0 7 0,-3 2 0,-5 3 0,-4 1 0,-5 0 0,-3 1 0,-3 0 0,0-3 0,-7 0 0,-3-1 0,-3-2 0,-4-2 0,-5-3 0,-2 2 0,-3-2 0,-2-4 0,-1-2 0,0-3 0,3-3 0,0-3 0,0-2 0,2-1 0,1-1 0,1-1 0,3 1 0,2-1 0,1 1 0,13-3 0,13-1 0,12-2 0,14-2 0,6-3 0,3 2 0,-2-5 0,-6 2 0,-6 3 0,-5 2 0,-5 3 0,-3 1 0,-2 2 0,-1 1 0,2 1 0,1 2 0,-3 3 0,-4 4 0,0 1 0,-3 3 0,-2 0 0,1-2 0,-1 0 0,-2 1 0,0-1 0,-2 2 0,0 0 0,-1 0 0,0 0 0,0 1 0,0 3 0,-1-1 0,-2 1 0,-3 2 0,-3-3 0,-2-1 0,-2-4 0,-2-1 0,0-3 0,0-2 0,0 0 0,0-1 0,-3-1 0,0-2 0,0-1 0,-2 0 0,-3-1 0,-1 0 0,-3 0 0,1-1 0,3 1 0,3 0 0,1-3 0,6-3 0,6 0 0,10 1 0,6 0 0,2 2 0</inkml:trace>
+  <inkml:trace contextRef="#ctx0" brushRef="#br3" timeOffset="4312.81">1484 442 24575,'0'0'0,"-5"-3"0,-5 0 0,-2 0 0,-4 0 0,-5 4 0,-4 1 0,1 4 0,1 2 0,2 5 0,3 6 0,4 1 0,1-3 0,4 0 0,3 1 0,3-1 0,1 1 0,2-2 0,0 0 0,0 3 0,1-1 0,0 2 0,2 3 0,6-3 0,3-2 0,5-4 0,2-5 0,3-3 0,2-3 0,3-2 0,1-5 0,1-2 0,-2-4 0,-6-5 0,-3-5 0,0-4 0,-4-2 0,0-3 0,-4-1 0,-3 0 0,-3 0 0,-2 3 0,-1 3 0,-1 3 0,-1 3 0,1 10 0,-1 8 0,1 7 0,0 7 0,-1 6 0,7 4 0,6 4 0,6 5 0,4-3 0,5 1 0,2-7 0,0-6 0,2-6 0,-6-9 0,-24-3 0,1 0 0,-1 0 0,1-1 0,-1 1 0,1 0 0,-1-1 0,1 1 0,-1-1 0,1 0 0,1-1 0,10-9 0,-6-8 0,-10-4 0,-8-3 0,-13-3 0,-7-1 0,-2 6 0,1 5 0,0 7 0,8 5 0</inkml:trace>
+  <inkml:trace contextRef="#ctx0" brushRef="#br4" timeOffset="5396.03">1909 280 24575,'0'0'0,"3"3"0,0 3 0,0 3 0,-1 6 0,3 1 0,-1 4 0,0 4 0,-1 1 0,-2 3 0,1 1 0,-2 1 0,3 0 0,0 0 0,0 0 0,-1-3 0,0-1 0,-1-2 0,0-3 0,-1-11 0,0-11 0,0-11 0,3-7 0,2-7 0,4-2 0,2-3 0,5-1 0,2 1 0,3 3 0,2 0 0,0 4 0,-1 2 0,-2 7 0,-2 4 0,-1 4 0,-2 10 0,0 8 0,0 7 0,2 6 0,1 3 0,5 3 0,0 3 0,-4 1 0,-1 0 0,-5-1 0,-4-1 0,-4-1 0,0-4 0,-1 0 0,-1-1 0,-2-2 0,0-2 0,-3-6 0,-1-8 0,0-10 0,0-9 0,4-9 0,7-4 0,6-8 0,6 2 0,10 5 0,-2 6 0</inkml:trace>
+  <inkml:trace contextRef="#ctx0" brushRef="#br5" timeOffset="6675.79">2847 471 24575,'0'0'0,"-2"0"0,-5 3 0,-1 0 0,-4 0 0,-4 3 0,-1 1 0,-4 3 0,-3 2 0,-2 2 0,-2 0 0,0 4 0,-2 0 0,3 3 0,3 3 0,0-1 0,6-2 0,1 2 0,3 1 0,3-2 0,4-1 0,2 1 0,3 1 0,1 3 0,4 0 0,6-1 0,7 1 0,5-6 0,4-4 0,3-3 0,1-5 0,2-5 0,-4-9 0,-2-2 0,-1-6 0,-2-5 0,0-7 0,-1-4 0,1-1 0,1-1 0,0 0 0,-5 0 0,-2 1 0,-4 4 0,-5 3 0,-2 9 0,-6 9 0,-4 11 0,-4 9 0,-1 7 0,-1 5 0,2 3 0,2-1 0,2-2 0,5-4 0,8-6 0,9 2 0,12-6 0,11-5 0,6-10 0,-1-9 0,-1-7 0,-2-5 0,-5-4 0,-7-2 0,-8-1 0,-8 3 0,-6 0 0,-5 0 0,-2 4 0,-5 4 0,-3 7 0,-3 5 0,-3 3 0,2 4 0</inkml:trace>
+  <inkml:trace contextRef="#ctx0" brushRef="#br6" timeOffset="7273.46">3553 501 24575,'0'0'0,"-2"0"0,-5 0 0,-2 0 0,-2 0 0,-2 0 0,-2 3 0,3 3 0,0 0 0,0 3 0,-4 1 0,0 5 0,-1 4 0,-3 7 0,1 3 0,0 2 0,2-5 0,3-3 0,4-4 0,3-2 0,7 1 0,7 0 0,8-1 0,6-1 0,4-3 0,4-1 0,1-3 0,0-2 0,1-3 0,-3-2 0,-7-4 0,-5-5 0,-7-2 0,-4-3 0,-3 1 0</inkml:trace>
+  <inkml:trace contextRef="#ctx0" brushRef="#br7" timeOffset="8131.56">3758 17 24575,'0'0'0,"0"5"0,0 8 0,0 5 0,0 4 0,0 5 0,0 2 0,0 6 0,3 11 0,0 3 0,0 4 0,2 6 0,3 4 0,-1-1 0,2-3 0,-1-4 0,1-1 0,-2-3 0,-2-5 0,-1-5 0,1-8 0,2-14 0,-6-19 0,-1 0 0,0 0 0,0 1 0,0-1 0,0 0 0,1 0 0,-1 1 0,0-1 0,0 0 0,1 0 0,-1 1 0,0-1 0,0 0 0,1 0 0,-1 0 0,0 0 0,1 0 0,-1 1 0,0-1 0,1 0 0,-1 0 0,0 0 0,1 0 0,-1 0 0,0 0 0,1 0 0,-1 0 0,0 0 0,1 0 0,-1 0 0,1 0 0,13-10 0,5-8 0,7-11 0,3-4 0,2-1 0,1-1 0,0 4 0,-1 5 0,-3 6 0,-3 7 0,-5 5 0,-4 10 0,-3 9 0,-4 8 0,-3 7 0,0 5 0,-2 2 0,0 0 0,-2 0 0,-1-1 0,-1-3 0,-3-8 0,-3-5 0,-3-7 0,-5-8 0,-3-8 0,0-8 0,2-4 0,1-4 0,3 3 0</inkml:trace>
+</inkml:ink>
+</file>
+
+<file path=word/ink/ink29.xml><?xml version="1.0" encoding="utf-8"?>
+<inkml:ink xmlns:inkml="http://www.w3.org/2003/InkML">
+  <inkml:definitions>
+    <inkml:context xml:id="ctx0">
+      <inkml:inkSource xml:id="inkSrc0">
+        <inkml:traceFormat>
+          <inkml:channel name="X" type="integer" min="-2.14748E9" max="2.14748E9" units="cm"/>
+          <inkml:channel name="Y" type="integer" min="-2.14748E9" max="2.14748E9" units="cm"/>
+          <inkml:channel name="F" type="integer" max="32767" units="dev"/>
+        </inkml:traceFormat>
+        <inkml:channelProperties>
+          <inkml:channelProperty channel="X" name="resolution" value="1000" units="1/cm"/>
+          <inkml:channelProperty channel="Y" name="resolution" value="1000" units="1/cm"/>
+          <inkml:channelProperty channel="F" name="resolution" value="0" units="1/dev"/>
+        </inkml:channelProperties>
+      </inkml:inkSource>
+      <inkml:timestamp xml:id="ts0" timeString="2026-01-19T14:57:55.672"/>
+    </inkml:context>
+    <inkml:brush xml:id="br0">
+      <inkml:brushProperty name="width" value="0.05" units="cm"/>
+      <inkml:brushProperty name="height" value="0.05" units="cm"/>
+      <inkml:brushProperty name="color" value="#AE198D"/>
+      <inkml:brushProperty name="inkEffects" value="galaxy"/>
+      <inkml:brushProperty name="anchorX" value="0"/>
+      <inkml:brushProperty name="anchorY" value="0"/>
+      <inkml:brushProperty name="scaleFactor" value="0.49942"/>
+    </inkml:brush>
+    <inkml:brush xml:id="br1">
+      <inkml:brushProperty name="width" value="0.05" units="cm"/>
+      <inkml:brushProperty name="height" value="0.05" units="cm"/>
+      <inkml:brushProperty name="color" value="#AE198D"/>
+      <inkml:brushProperty name="inkEffects" value="galaxy"/>
+      <inkml:brushProperty name="anchorX" value="-1003.68658"/>
+      <inkml:brushProperty name="anchorY" value="-1297.39148"/>
+      <inkml:brushProperty name="scaleFactor" value="0.49942"/>
+    </inkml:brush>
+    <inkml:brush xml:id="br2">
+      <inkml:brushProperty name="width" value="0.05" units="cm"/>
+      <inkml:brushProperty name="height" value="0.05" units="cm"/>
+      <inkml:brushProperty name="color" value="#AE198D"/>
+      <inkml:brushProperty name="inkEffects" value="galaxy"/>
+      <inkml:brushProperty name="anchorX" value="-2343.66992"/>
+      <inkml:brushProperty name="anchorY" value="-2163.31982"/>
+      <inkml:brushProperty name="scaleFactor" value="0.49942"/>
+    </inkml:brush>
+    <inkml:brush xml:id="br3">
+      <inkml:brushProperty name="width" value="0.05" units="cm"/>
+      <inkml:brushProperty name="height" value="0.05" units="cm"/>
+      <inkml:brushProperty name="color" value="#AE198D"/>
+      <inkml:brushProperty name="inkEffects" value="galaxy"/>
+      <inkml:brushProperty name="anchorX" value="-3322.37109"/>
+      <inkml:brushProperty name="anchorY" value="-3272.35034"/>
+      <inkml:brushProperty name="scaleFactor" value="0.49942"/>
+    </inkml:brush>
+    <inkml:brush xml:id="br4">
+      <inkml:brushProperty name="width" value="0.05" units="cm"/>
+      <inkml:brushProperty name="height" value="0.05" units="cm"/>
+      <inkml:brushProperty name="color" value="#AE198D"/>
+      <inkml:brushProperty name="inkEffects" value="galaxy"/>
+      <inkml:brushProperty name="anchorX" value="-4302.29102"/>
+      <inkml:brushProperty name="anchorY" value="-4771.14893"/>
+      <inkml:brushProperty name="scaleFactor" value="0.49942"/>
+    </inkml:brush>
+    <inkml:brush xml:id="br5">
+      <inkml:brushProperty name="width" value="0.05" units="cm"/>
+      <inkml:brushProperty name="height" value="0.05" units="cm"/>
+      <inkml:brushProperty name="color" value="#AE198D"/>
+      <inkml:brushProperty name="inkEffects" value="galaxy"/>
+      <inkml:brushProperty name="anchorX" value="-5280.7168"/>
+      <inkml:brushProperty name="anchorY" value="-5905.24316"/>
+      <inkml:brushProperty name="scaleFactor" value="0.49942"/>
+    </inkml:brush>
+    <inkml:brush xml:id="br6">
+      <inkml:brushProperty name="width" value="0.05" units="cm"/>
+      <inkml:brushProperty name="height" value="0.05" units="cm"/>
+      <inkml:brushProperty name="color" value="#AE198D"/>
+      <inkml:brushProperty name="inkEffects" value="galaxy"/>
+      <inkml:brushProperty name="anchorX" value="-4393.75098"/>
+      <inkml:brushProperty name="anchorY" value="-5415.94482"/>
+      <inkml:brushProperty name="scaleFactor" value="0.49942"/>
+    </inkml:brush>
+    <inkml:brush xml:id="br7">
+      <inkml:brushProperty name="width" value="0.05" units="cm"/>
+      <inkml:brushProperty name="height" value="0.05" units="cm"/>
+      <inkml:brushProperty name="color" value="#AE198D"/>
+      <inkml:brushProperty name="inkEffects" value="galaxy"/>
+      <inkml:brushProperty name="anchorX" value="-5274.09277"/>
+      <inkml:brushProperty name="anchorY" value="-6335.39502"/>
+      <inkml:brushProperty name="scaleFactor" value="0.49942"/>
+    </inkml:brush>
+    <inkml:brush xml:id="br8">
+      <inkml:brushProperty name="width" value="0.05" units="cm"/>
+      <inkml:brushProperty name="height" value="0.05" units="cm"/>
+      <inkml:brushProperty name="color" value="#AE198D"/>
+      <inkml:brushProperty name="inkEffects" value="galaxy"/>
+      <inkml:brushProperty name="anchorX" value="-4282.52881"/>
+      <inkml:brushProperty name="anchorY" value="-5830.62646"/>
+      <inkml:brushProperty name="scaleFactor" value="0.49942"/>
+    </inkml:brush>
+  </inkml:definitions>
+  <inkml:trace contextRef="#ctx0" brushRef="#br0">441 149 24575,'0'0'0,"0"2"0,0 5 0,0 5 0,0 5 0,0 8 0,0 4 0,0 2 0,0 2 0,0-1 0,0-1 0,0 0 0,0-3 0,0-1 0,0-1 0,0 1 0,0 1 0,0 0 0,0 0 0,0 1 0,0-2 0,0-1 0,0-3 0,0-2 0,0-2 0,0-2 0,3-4 0,6-4 0,6-4 0,3-2 0,3-2 0,1-1 0,-1-1 0,-2-5 0,-1-1 0,-1-6 0,2-4 0,-4-5 0,-1 0 0,-3 0 0,-3 2 0,-3 1 0,-8 5 0,-8 4 0,-7 4 0,-6 3 0,3 1 0</inkml:trace>
+  <inkml:trace contextRef="#ctx0" brushRef="#br1" timeOffset="532.79">1 339 24575,'0'0'0,"2"0"0,11 0 0,5 0 0,5 3 0,4 0 0,0 0 0,6-1 0,4 0 0,3-1 0,0 0 0,1-1 0,-2 0 0,-3 0 0,-2 0 0,-4 0 0,-6-1 0,-6 4 0,-6 0 0</inkml:trace>
+  <inkml:trace contextRef="#ctx0" brushRef="#br2" timeOffset="1470.33">984 237 24575,'0'0'0,"-3"0"0,-3 0 0,-3 0 0,-3 0 0,2 3 0,-4 3 0,-1 3 0,-1 3 0,-3 4 0,0 1 0,1 4 0,-3 3 0,1 2 0,1 1 0,1 2 0,2 1 0,0 0 0,1 0 0,0-1 0,0 1 0,4 0 0,2-1 0,4-2 0,2-1 0,1 1 0,5 0 0,6 0 0,7 4 0,5 1 0,7 0 0,11 0 0,23 2 0,-36-24 0,29 8 0,42 3 0,14-12 0,-7-13 0,-78 1 0,37-8 0,-44 7 0,35-14 0,-45 15 0,0-1 0,0-1 0,15-10 0,-17 12 0,-2-1 0,1 0 0,-1-1 0,8-8 0,-10 9 0,0 0 0,0 0 0,-1 0 0,1 0 0,-1-1 0,2-5 0,6-24 0,-6-1 0,-5 1 0,-5 2 0,-6 1 0,-3 1 0,-4 0 0,-4 1 0,-3 2 0,-2 4 0,-2 3 0,0 5 0,0 5 0,0 4 0,0 3 0,1 2 0,2 2 0,3 0 0,4-1 0,5 1 0</inkml:trace>
+  <inkml:trace contextRef="#ctx0" brushRef="#br3" timeOffset="2195.39">1512 427 24575,'0'0'0,"3"3"0,3 6 0,3 6 0,3 8 0,-2 2 0,1 3 0,1 3 0,-2-1 0,-2 6 0,0 5 0,0 6 0,0 11 0,1 1 0,-2 2 0,1 0 0,-1-3 0,-2-7 0,-1-6 0,-2-9 0,-1-13 0,-4-16 0,0-13 0,0-16 0,0-11 0,1 1 0</inkml:trace>
+  <inkml:trace contextRef="#ctx0" brushRef="#br4" timeOffset="2951.02">1555 546 24575,'0'0'0,"-2"0"0,-2-3 0,7-6 0,7-6 0,12-5 0,5-8 0,8-3 0,2-1 0,-1-1 0,-1 4 0,-1 6 0,-5 7 0,-4 3 0,-3 5 0,-1 6 0,0 8 0,3 9 0,2 5 0,1 5 0,-2 7 0,-2 1 0,-5-2 0,-6-1 0,-5-1 0,-3 1 0,-2-2 0,-5 1 0,-4 0 0,-3 0 0,-5-3 0,-5 4 0,-4-4 0,-3-2 0,-1-3 0,-2-2 0,0-2 0,2-5 0,4-3 0,0-4 0,3-2 0,1-2 0,3-1 0,0-1 0,2 1 0,1-4 0,2 0 0</inkml:trace>
+  <inkml:trace contextRef="#ctx0" brushRef="#br5" timeOffset="3602.02">2202 280 24575,'0'0'0,"0"3"0,0 6 0,0 3 0,3 5 0,3 5 0,3 3 0,0 3 0,1 1 0,1 1 0,-1 0 0,0 0 0,-2 0 0,1 0 0,-2-3 0,-1-3 0,-3-4 0,-1-2 0,-1-2 0,-4-4 0,-5-3 0,-8-7 0,-4-6 0,-5-7 0,0-3 0,-2-6 0,6 2 0</inkml:trace>
+  <inkml:trace contextRef="#ctx0" brushRef="#br6" timeOffset="4023.6">2173 0 24575,'0'0'0,"0"5"0,0 5 0,3-1 0,0 2 0,3-2 0,2 1 0,0 1 0,-1-2 0</inkml:trace>
+  <inkml:trace contextRef="#ctx0" brushRef="#br7" timeOffset="4910.16">2964 442 24575,'0'0'0,"-3"0"0,-6-3 0,-6-3 0,-5 0 0,-5-3 0,-3-1 0,-1 1 0,-1 2 0,-1 2 0,1 2 0,0 7 0,0 4 0,0 7 0,0 5 0,4 4 0,-1 7 0,4-5 0,2 1 0,2-3 0,3 0 0,0-2 0,2 1 0,2 1 0,4-1 0,3-2 0,2 0 0,1 0 0,2 1 0,1-1 0,2-2 0,4-1 0,2-4 0,6-4 0,5-1 0,3 0 0,3-2 0,3-1 0,1-3 0,0-1 0,-3-1 0,3-3 0,0-4 0,-5-3 0,-4 0 0,-3-2 0,-5 0 0,-1-2 0,-4 0 0,-2-2 0,-3 4 0</inkml:trace>
+  <inkml:trace contextRef="#ctx0" brushRef="#br8" timeOffset="7980.29">3596 237 24575,'0'0'0,"-2"0"0,-5 0 0,-2 0 0,-2 0 0,-5 0 0,-2 0 0,-3 0 0,-2 0 0,-3 0 0,-2 0 0,-1 0 0,2 0 0,1 0 0,-1 0 0,-1 0 0,0 3 0,0 3 0,-4 3 0,6 3 0,2-2 0,4 1 0,3-2 0,4 1 0,5 1 0,3 3 0,5 2 0,8 0 0,4 1 0,4-4 0,3 0 0,4 0 0,5 2 0,3 1 0,1 4 0,0 2 0,0 3 0,-1 3 0,0 0 0,-1 4 0,0 1 0,-7-3 0,0-6 0,-5-2 0,-3-5 0,-4-3 0,-4-1 0,-3 0 0,-2 0 0,-1 0 0,-2 1 0,-2 0 0,-4 0 0,-3 0 0,-5 1 0,-1-3 0,-5 0 0,-2-1 0,-3-1 0,-2 0 0,-1-3 0,-1-1 0,0-2 0,0-2 0,0-1 0,4-1 0,-1 0 0,4-1 0,1 1 0,4-3 0,4-4 0,2 1 0,3 1 0</inkml:trace>
+</inkml:ink>
+</file>
+
 <file path=word/ink/ink3.xml><?xml version="1.0" encoding="utf-8"?>
 <inkml:ink xmlns:inkml="http://www.w3.org/2003/InkML">
   <inkml:definitions>
@@ -4275,6 +6864,327 @@
     </inkml:brush>
   </inkml:definitions>
   <inkml:trace contextRef="#ctx0" brushRef="#br0">1 460 24575,'6'0'0,"1"0"0,0-1 0,0 0 0,0 0 0,-1-1 0,1 0 0,-1 0 0,1 0 0,-1-1 0,0 0 0,0 0 0,0-1 0,0 1 0,-1-1 0,8-7 0,-3 1 0,0-1 0,-1 0 0,0-1 0,-1 0 0,0 0 0,7-16 0,9-18 0,55-111 0,-69 140 0,0 0 0,1 1 0,14-18 0,-10 15 0,-14 18 0,-1-1 0,1 1 0,0 0 0,0 0 0,-1 0 0,1 0 0,0 1 0,0-1 0,0 0 0,0 0 0,0 0 0,1 1 0,-1-1 0,0 1 0,0-1 0,0 1 0,1-1 0,1 0 0,-2 1 0,-1 1 0,1-1 0,0 0 0,0 0 0,-1 1 0,1-1 0,0 0 0,-1 1 0,1-1 0,0 1 0,-1-1 0,1 1 0,-1-1 0,1 1 0,-1-1 0,1 1 0,-1-1 0,1 1 0,-1 0 0,1-1 0,-1 1 0,1 1 0,2 6 0,0 1 0,-1-1 0,0 1 0,2 11 0,-2-7 0,2 3 0,1-1 0,0-1 0,1 1 0,1-1 0,0 0 0,12 17 0,61 74 0,-2-5 0,-66-80 0,-4-7 0,0 0 0,1 0 0,1 0 0,0-1 0,0 0 0,1-1 0,1-1 0,21 17 0,-17-18-73,-6-3 254,-30-9-1654,2 0-5353</inkml:trace>
+</inkml:ink>
+</file>
+
+<file path=word/ink/ink30.xml><?xml version="1.0" encoding="utf-8"?>
+<inkml:ink xmlns:inkml="http://www.w3.org/2003/InkML">
+  <inkml:definitions>
+    <inkml:context xml:id="ctx0">
+      <inkml:inkSource xml:id="inkSrc0">
+        <inkml:traceFormat>
+          <inkml:channel name="X" type="integer" min="-2.14748E9" max="2.14748E9" units="cm"/>
+          <inkml:channel name="Y" type="integer" min="-2.14748E9" max="2.14748E9" units="cm"/>
+          <inkml:channel name="F" type="integer" max="32767" units="dev"/>
+        </inkml:traceFormat>
+        <inkml:channelProperties>
+          <inkml:channelProperty channel="X" name="resolution" value="1000" units="1/cm"/>
+          <inkml:channelProperty channel="Y" name="resolution" value="1000" units="1/cm"/>
+          <inkml:channelProperty channel="F" name="resolution" value="0" units="1/dev"/>
+        </inkml:channelProperties>
+      </inkml:inkSource>
+      <inkml:timestamp xml:id="ts0" timeString="2026-01-20T08:37:50.228"/>
+    </inkml:context>
+    <inkml:brush xml:id="br0">
+      <inkml:brushProperty name="width" value="0.035" units="cm"/>
+      <inkml:brushProperty name="height" value="0.035" units="cm"/>
+      <inkml:brushProperty name="color" value="#E71224"/>
+    </inkml:brush>
+  </inkml:definitions>
+  <inkml:trace contextRef="#ctx0" brushRef="#br0">1 1010 24575,'2'0'0,"0"0"0,0 0 0,1 0 0,-1 1 0,0-1 0,0 1 0,0 0 0,0-1 0,0 1 0,0 0 0,0 0 0,0 0 0,0 1 0,0-1 0,-1 0 0,3 3 0,-1-1 0,0 1 0,0 0 0,0-1 0,-1 1 0,0 0 0,0 0 0,3 7 0,0 6 0,0-1 0,-2 1 0,3 21 0,-5-31 0,9 172 0,-9-110 0,-1-62 0,1 0 0,0 0 0,1 0 0,-1 0 0,1 0 0,1 0 0,3 8 0,-4-11 0,0 0 0,0 0 0,1 0 0,-1-1 0,1 1 0,0-1 0,0 0 0,0 1 0,0-1 0,1 0 0,-1-1 0,7 5 0,-9-7 0,0 1 0,0-1 0,0 0 0,0 1 0,0-1 0,0 0 0,0 0 0,0 0 0,0 1 0,0-1 0,0 0 0,0 0 0,0-1 0,1 1 0,-1 0 0,0 0 0,0 0 0,0-1 0,0 1 0,0-1 0,0 1 0,0 0 0,0-1 0,0 0 0,-1 1 0,3-2 0,0-1 0,0 0 0,0-1 0,0 1 0,0-1 0,3-6 0,20-38 0,-3-2 0,29-91 0,-19 51 0,123-298-1365,-149 367-5461</inkml:trace>
+  <inkml:trace contextRef="#ctx0" brushRef="#br0" timeOffset="689.63">560 1142 24575,'13'38'0,"-10"-29"0,-1 0 0,2-1 0,-1 0 0,8 14 0,-9-20 0,-1 0 0,0-1 0,0 1 0,1 0 0,-1-1 0,1 0 0,-1 1 0,1-1 0,0 0 0,-1 0 0,1 0 0,0 0 0,0 0 0,0 0 0,0-1 0,0 1 0,0 0 0,0-1 0,0 0 0,0 1 0,0-1 0,0 0 0,0 0 0,0 0 0,3-1 0,3-1 0,0 0 0,0 0 0,0-1 0,0 0 0,-1-1 0,1 0 0,-1 0 0,0-1 0,0 1 0,-1-2 0,1 1 0,5-7 0,3-3 0,0-1 0,-2-1 0,18-28 0,-20 29 0,14-34 0,-23 46 0,0 0 0,-1 0 0,1 0 0,-1 0 0,0 0 0,0-1 0,-1 1 0,1 0 0,-1-1 0,0 1 0,0 0 0,0-1 0,-1 1 0,-1-7 0,1 9 0,1 1 0,-1 0 0,1-1 0,-1 1 0,0-1 0,0 1 0,0 0 0,0 0 0,0-1 0,0 1 0,0 0 0,0 0 0,0 0 0,-1 0 0,1 0 0,0 0 0,-1 1 0,1-1 0,0 0 0,-3 0 0,1 0 0,1 1 0,-1 0 0,0 0 0,1 0 0,-1 0 0,1 0 0,-1 0 0,0 1 0,1-1 0,-1 1 0,-3 1 0,-3 1 0,1 2 0,-1-1 0,1 1 0,-1 0 0,-10 10 0,-3 5 0,2 1 0,0 1 0,1 1 0,2 0 0,0 2 0,2 0 0,0 0 0,-18 48 0,28-61 0,1 0 0,0 1 0,1-1 0,1 1 0,0 0 0,0 0 0,2 19 0,0-27 0,0 0 0,1-1 0,0 1 0,0 0 0,0 0 0,1-1 0,-1 1 0,1-1 0,0 0 0,3 5 0,-3-6 0,0-1 0,0 1 0,0-1 0,1 1 0,-1-1 0,0 0 0,1 0 0,0 0 0,-1-1 0,1 1 0,0-1 0,0 1 0,0-1 0,0 0 0,0 0 0,5 1 0,-2-1 1,-1-1 1,1 1-1,0-1 0,0 0 0,-1 0 0,1 0 0,0-1 0,-1 0 0,1 0 1,0 0-1,-1-1 0,1 0 0,-1 0 0,0 0 0,0-1 0,0 0 1,0 0-1,0 0 0,0-1 0,-1 1 0,7-7 0,4-8-20,0 0 1,-1-1-1,-1 0 0,13-25 0,-12 19-629,21-27 0,-16 29-6178</inkml:trace>
+  <inkml:trace contextRef="#ctx0" brushRef="#br0" timeOffset="1272.77">1279 995 24575,'-31'-1'0,"14"1"0,0 0 0,1 0 0,-21 5 0,31-4 0,0 0 0,1 1 0,-1 0 0,1 0 0,0 1 0,-1-1 0,1 1 0,0 0 0,1 1 0,-1-1 0,0 1 0,1 0 0,-4 5 0,-3 3 0,0 1 0,2 1 0,0 0 0,0 0 0,1 1 0,1 0 0,1 0 0,0 0 0,1 1 0,0 0 0,-2 17 0,6-27 0,0 1 0,1 0 0,-1 0 0,1-1 0,0 1 0,1 0 0,0 0 0,0-1 0,0 1 0,1-1 0,0 1 0,0-1 0,1 1 0,0-1 0,0 0 0,0 0 0,1-1 0,0 1 0,0-1 0,0 0 0,1 1 0,-1-2 0,1 1 0,0-1 0,1 0 0,-1 0 0,1 0 0,0-1 0,7 4 0,-6-4 0,1 0 0,-1-1 0,1 0 0,-1 0 0,1-1 0,0 0 0,0-1 0,-1 1 0,1-1 0,0-1 0,0 1 0,-1-2 0,1 1 0,0-1 0,-1 0 0,10-4 0,10-5 0,0-2 0,48-30 0,-68 38 0,1 1-68,0-1 0,-1 0-1,1-1 1,-1 1 0,0-1 0,-1-1-1,0 0 1,0 1 0,0-2 0,-1 1-1,0-1 1,0 0 0,-1 0 0,0 0-1,0 0 1,-1-1 0,0 0-1,0 1 1,1-12 0,0-9-6758</inkml:trace>
+  <inkml:trace contextRef="#ctx0" brushRef="#br0" timeOffset="1756.36">1617 436 24575,'7'269'0,"-2"-202"0,4 0 0,17 65 0,-12-71 0,31 109 0,-40-157-69,-7-21 241,-7-24-1640,1 10-5358</inkml:trace>
+  <inkml:trace contextRef="#ctx0" brushRef="#br0" timeOffset="2197.27">1439 861 24575,'3'0'0,"3"0"0,15 0 0,17-7 0,10-6 0,4-2 0,-3-4 0,2-4 0,-4 0 0,-7 1 0,-10 2 0,-11 2 0,-8 1 0,-9 1 0,-9 4 0,-6 3 0,-1 4-8191</inkml:trace>
+  <inkml:trace contextRef="#ctx0" brushRef="#br0" timeOffset="3373.83">2278 804 24575,'0'-3'0,"0"-1"0,0 1 0,0 0 0,-1-1 0,1 1 0,-1 0 0,0-1 0,0 1 0,0 0 0,0 0 0,-1 0 0,1 0 0,-1 0 0,0 0 0,0 0 0,0 0 0,0 1 0,0-1 0,-5-3 0,2 3 0,0 0 0,-1 0 0,1 0 0,0 1 0,-1 0 0,0 0 0,1 0 0,-1 1 0,0 0 0,-8-1 0,6 1 0,1 1 0,0-1 0,-1 1 0,1 1 0,0-1 0,-1 1 0,1 0 0,0 1 0,0 0 0,0 0 0,-12 6 0,12-4 0,1 0 0,-1 0 0,1 1 0,0 0 0,1 1 0,-1-1 0,1 1 0,0 0 0,0 0 0,1 1 0,-4 7 0,-9 15 0,1 2 0,2 0 0,1 1 0,2 0 0,-15 66 0,25-93 0,0-1 0,1 0 0,0 1 0,0-1 0,0 1 0,0-1 0,0 1 0,1-1 0,0 0 0,0 1 0,0-1 0,1 0 0,-1 0 0,1 1 0,0-1 0,0 0 0,4 5 0,-2-4 0,0-1 0,0-1 0,1 1 0,-1 0 0,1-1 0,-1 0 0,1 0 0,0 0 0,0-1 0,0 0 0,1 0 0,-1 0 0,9 1 0,-4 0 0,0-1 0,0-1 0,0 0 0,1-1 0,-1 1 0,0-2 0,0 0 0,1 0 0,-1-1 0,0 0 0,0 0 0,17-8 0,-14 4 0,-1-1 0,0 0 0,0-1 0,-1 0 0,1-1 0,-2 0 0,1 0 0,14-20 0,-3 3 0,-2 0 0,-1-2 0,18-32 0,-31 47 0,0 0 0,0 0 0,-1 0 0,-1-1 0,0 0 0,-1 0 0,0 0 0,-2 0 0,1-26 0,-1 38 0,-1 0 0,0 0 0,0 0 0,0-1 0,-1 1 0,1 0 0,0 0 0,-1 0 0,0 0 0,1 0 0,-1 0 0,0 0 0,0 0 0,0 1 0,0-1 0,0 0 0,0 0 0,-1 1 0,-2-3 0,0 4-1365</inkml:trace>
+  <inkml:trace contextRef="#ctx0" brushRef="#br0" timeOffset="4138">2496 613 24575,'2'45'0,"1"0"0,2-1 0,2 1 0,20 64 0,9 28 0,-36-137 0,0 0 0,0 0 0,0 1 0,0-1 0,0 0 0,0 0 0,0 0 0,0 1 0,0-1 0,0 0 0,0 0 0,0 0 0,0 0 0,1 1 0,-1-1 0,0 0 0,0 0 0,0 0 0,0 1 0,0-1 0,0 0 0,0 0 0,1 0 0,-1 0 0,0 0 0,0 0 0,0 1 0,0-1 0,1 0 0,-1 0 0,0 0 0,0 0 0,0 0 0,1 0 0,-1 0 0,0 0 0,0 0 0,0 0 0,1 0 0,3-9 0,2-23 0,-5 25 0,5-18 0,0-1 0,2 1 0,1 0 0,1 1 0,0 0 0,2 0 0,1 1 0,1 1 0,1 1 0,1-1 0,0 2 0,2 1 0,0 0 0,2 1 0,0 1 0,0 1 0,26-16 0,12 6 0,-59 24 0,0 0 0,0 0 0,0 0 0,0 0 0,0 0 0,-1 0 0,1 0 0,-1 0 0,1 1 0,-4-3 0,1-1 0,-10-13-1365,2-2-5461</inkml:trace>
+  <inkml:trace contextRef="#ctx0" brushRef="#br0" timeOffset="5283.46">3848 422 24575,'1'0'0,"-1"1"0,1-1 0,-1 1 0,1-1 0,-1 1 0,0-1 0,1 1 0,-1 0 0,0-1 0,1 1 0,-1 0 0,0-1 0,0 1 0,0 0 0,0-1 0,0 1 0,0 0 0,0-1 0,0 1 0,0 0 0,0 0 0,0-1 0,0 1 0,0 0 0,0-1 0,-1 1 0,1-1 0,0 1 0,-1 0 0,1-1 0,0 1 0,-1-1 0,1 1 0,-1 0 0,1-1 0,0 1 0,-1-1 0,1 0 0,-2 1 0,-28 21 0,15-13 0,-4 7 0,0 1 0,1 1 0,1 1 0,-15 21 0,26-31 0,0-1 0,1 1 0,0 0 0,0 1 0,1-1 0,0 1 0,1 0 0,0 0 0,0 0 0,1 0 0,1 1 0,-1 16 0,2-25 0,0 1 0,0-1 0,0 1 0,1-1 0,-1 0 0,1 1 0,-1-1 0,1 1 0,0-1 0,0 0 0,0 0 0,0 1 0,1-1 0,-1 0 0,0 0 0,1 0 0,-1 0 0,1-1 0,0 1 0,0 0 0,0-1 0,0 1 0,0-1 0,0 1 0,0-1 0,0 0 0,3 1 0,6 1 0,0 0 0,0-1 0,0 0 0,0-1 0,13 0 0,-14 0 0,-1-1 0,1 1 0,0 1 0,0 0 0,12 4 0,-19-5 0,-1 1 0,0 0 0,1 0 0,-1 0 0,0 0 0,0 0 0,0 1 0,0-1 0,0 0 0,-1 1 0,1 0 0,-1-1 0,1 1 0,-1 0 0,0 0 0,0-1 0,-1 1 0,1 0 0,0 0 0,-1 0 0,0 6 0,1 7 0,0 1 0,-4 25 0,3-38 0,-1 2 0,0 0 0,0 0 0,-1-1 0,0 1 0,0-1 0,0 1 0,-1-1 0,0 0 0,0 0 0,0 0 0,0 0 0,-1 0 0,0-1 0,0 0 0,0 0 0,0 0 0,-7 4 0,-8 6 0,-1-2 0,0 0 0,-22 8 0,25-12 0,-17 6 0,34-14 0,0 0 0,0 0 0,0 0-1,0 0 1,0 0 0,0 0 0,0 0-1,0 0 1,0 0 0,0 0 0,0 0-1,1 0 1,-1-1 0,0 1 0,0 0-1,0 0 1,0 0 0,0 0 0,0 0-1,0 0 1,0 0 0,0 0 0,0 0-1,0 0 1,0 0 0,0-1 0,0 1-1,0 0 1,0 0 0,0 0 0,0 0-1,-1 0 1,1 0 0,0 0 0,0 0-1,0 0 1,0 0 0,0 0 0,0 0-1,0-1 1,0 1 0,0 0 0,0 0-1,0 0 1,0 0 0,0 0 0,0 0-1,0 0 1,0 0 0,-1 0 0,1 0-1,0 0 1,0 0 0,0 0 0,0 0-1,0 0 1,0 0 0,0 0 0,0 0-1,0 0 1,0 0 0,0 0 0,-1 0-1,1 0 1,0 0 0,0 0 0,0 0-1,0 0 1,7-9 34,11-9-1416,6-3-5444</inkml:trace>
+  <inkml:trace contextRef="#ctx0" brushRef="#br0" timeOffset="5768.77">4231 363 24575,'46'887'0,"-44"-876"0,56 420 0,-56-415 0,-2-16 0,0 0 0,0 0 0,0 0 0,0 0 0,0 0 0,0 0 0,0 0 0,0 0 0,0 0 0,0 0 0,0 0 0,0 1 0,0-1 0,0 0 0,0 0 0,0 0 0,0 0 0,0 0 0,0 0 0,0 0 0,0 0 0,0 0 0,0 0 0,0 0 0,-1 0 0,1 1 0,0-1 0,0 0 0,0 0 0,0 0 0,0 0 0,0 0 0,0 0 0,0 0 0,0 0 0,0 0 0,0 0 0,0 0 0,0 0 0,0 0 0,0 0 0,0 0 0,-1 0 0,1 0 0,0 0 0,0 0 0,0 0 0,0 0 0,0 0 0,0 0 0,0 0 0,0 0 0,0 0 0,0 0 0,0 0 0,-1 0 0,1 0 0,0 0 0,0 0 0,0 0 0,0 0 0,0 0 0,0 0 0,0 0 0,0 0 0,0 0 0,-11-25 0,5-5 0,0-1 0,2 1 0,0-38 0,5-96 0,0 149 0,4-85-1365,1 13-5461</inkml:trace>
+  <inkml:trace contextRef="#ctx0" brushRef="#br0" timeOffset="6349.31">4259 466 24575,'0'-2'0,"0"1"0,1 0 0,-1-1 0,1 1 0,-1 0 0,1-1 0,0 1 0,-1 0 0,1 0 0,0 0 0,0 0 0,0-1 0,0 1 0,0 0 0,0 1 0,0-1 0,0 0 0,2-1 0,26-15 0,-23 14 0,2-1 0,0 0 0,0 1 0,0 0 0,0 0 0,1 1 0,-1 0 0,1 0 0,-1 1 0,1 0 0,0 0 0,-1 1 0,1 1 0,15 1 0,-14 1 0,-1-1 0,0 1 0,1 1 0,-1 0 0,-1 0 0,1 0 0,-1 1 0,0 1 0,0-1 0,0 1 0,-1 1 0,8 8 0,-3-3 0,-2 0 0,0 1 0,-1 0 0,0 1 0,-1 0 0,0 0 0,-1 1 0,-1 0 0,0 0 0,4 21 0,-8-29 0,0 0 0,-1 0 0,0 0 0,-1 0 0,0 0 0,0 1 0,0-1 0,-1 0 0,0 0 0,0 0 0,-1 0 0,0-1 0,0 1 0,-1 0 0,1-1 0,-1 1 0,-1-1 0,1 0 0,-1 0 0,0 0 0,-1-1 0,0 1 0,1-1 0,-1 0 0,-11 8 0,-4 1 0,-2 0 0,1-2 0,-2 0 0,1-1 0,-27 8 0,48-18 0,0-1 0,1 0 0,-1 1 0,0-1 0,0 0 0,0 1 0,0-1 0,1 0 0,-1 0 0,0 0 0,0 0 0,0 0 0,0 0 0,0 0 0,0 0 0,0 0 0,1 0 0,-1 0 0,0-1 0,0 1 0,0 0 0,0-1 0,0 1 0,1-1 0,-1 1 0,-1-1 0,2 0 0,-1-1 0,1 1 0,0 0 0,0 0 0,0 0 0,0 0 0,0 0 0,0 0 0,0 0 0,0 0 0,0 0 0,0 0 0,1-1 0,-1 1 0,0 0 0,1 0 0,0-1 0,4-9 0,1 1 0,12-17 0,-8 14-455,2 0 0,23-22 0,-5 10-6371</inkml:trace>
+  <inkml:trace contextRef="#ctx0" brushRef="#br0" timeOffset="7223.44">5095 319 24575,'0'-1'0,"0"0"0,0 0 0,-1-1 0,1 1 0,0 0 0,-1 0 0,1 0 0,-1 0 0,1 0 0,-1-1 0,0 1 0,1 0 0,-1 0 0,0 0 0,0 1 0,0-1 0,1 0 0,-1 0 0,0 0 0,0 1 0,0-1 0,-1 0 0,1 1 0,0-1 0,0 1 0,0-1 0,0 1 0,0 0 0,-1 0 0,1-1 0,0 1 0,-2 0 0,0 0 0,0-1 0,0 1 0,1 0 0,-1 0 0,0 0 0,0 1 0,0-1 0,0 1 0,0-1 0,1 1 0,-1 0 0,0 0 0,-3 2 0,-11 11 0,1 0 0,1 1 0,0 0 0,1 1 0,1 1 0,-14 22 0,16-24 0,-14 21 0,2 0 0,2 2 0,-23 53 0,35-68 0,1 0 0,0 1 0,2 0 0,1 0 0,1 1 0,1 0 0,0 30 0,3-53 0,0 1 0,0-1 0,0 0 0,1 0 0,-1 0 0,0 1 0,1-1 0,0 0 0,-1 0 0,1 0 0,0 0 0,0 0 0,0 0 0,2 2 0,-2-3 0,0 0 0,0-1 0,0 1 0,0-1 0,0 1 0,0-1 0,0 1 0,0-1 0,0 0 0,0 1 0,0-1 0,1 0 0,-1 0 0,0 0 0,0 0 0,0 0 0,0 0 0,0 0 0,0 0 0,1-1 0,-1 1 0,0 0 0,0-1 0,0 1 0,0-1 0,0 1 0,0-1 0,1 0 0,8-5 0,0 0 0,-1 0 0,0-1 0,0 0 0,-1-1 0,0 0 0,0 0 0,7-11 0,51-80 0,-64 95 0,142-277 0,-124 238 0,-15 32 0,6-11 0,-2 0 0,10-32 0,-46 148 0,14-55 0,2 0 0,2 0 0,-5 49 0,14-85 0,0 0 0,0 1 0,0-1 0,0 0 0,1 0 0,0 0 0,-1 0 0,1 0 0,0 0 0,0 0 0,1 0 0,-1-1 0,4 6 0,-5-8 0,1 1 0,-1 0 0,1-1 0,0 1 0,-1 0 0,1-1 0,0 1 0,-1-1 0,1 1 0,0-1 0,0 0 0,0 1 0,0-1 0,-1 0 0,1 1 0,0-1 0,0 0 0,0 0 0,1 0 0,0 0 0,-1 0 0,0-1 0,1 1 0,-1 0 0,0-1 0,1 1 0,-1-1 0,0 0 0,0 0 0,1 1 0,-1-1 0,0 0 0,0 0 0,0 0 0,0 0 0,1-2 0,1-1 1,0 0 0,-1 0 0,0 0 0,1 0 0,-1 0 0,-1 0 1,1-1-1,-1 1 0,0-1 0,0 1 0,1-6 0,1-56-23,-2 20-1334,2 25-5470</inkml:trace>
+  <inkml:trace contextRef="#ctx0" brushRef="#br0" timeOffset="7836.28">5655 262 24575,'-23'-11'0,"6"2"0,0 2 0,0-1 0,-30-7 0,41 14 0,0 0 0,1 0 0,-1 1 0,0 0 0,0 0 0,0 0 0,1 0 0,-1 1 0,0 0 0,0 0 0,1 1 0,-1 0 0,1 0 0,-1 0 0,1 0 0,-6 5 0,-1 1 0,1 0 0,0 1 0,1 1 0,0 0 0,0 0 0,-12 19 0,-45 75 0,55-84 0,1-2 0,1 1 0,0 0 0,1 0 0,2 1 0,-10 34 0,16-49 0,-1 0 0,2 1 0,-1-1 0,0 1 0,1-1 0,0 1 0,1-1 0,-1 1 0,1-1 0,0 0 0,0 1 0,1-1 0,0 0 0,-1 0 0,2 0 0,-1 0 0,1 0 0,-1 0 0,1-1 0,1 1 0,-1-1 0,1 0 0,-1 0 0,1 0 0,0 0 0,9 6 0,-3-4 0,0-1 0,1 0 0,-1 0 0,1-1 0,0 0 0,0-1 0,0 0 0,1-1 0,-1-1 0,1 1 0,-1-2 0,1 1 0,-1-2 0,1 1 0,11-4 0,-14 3 0,0-1 0,1 0 0,-1-1 0,0 0 0,0 0 0,-1-1 0,1 0 0,-1-1 0,0 0 0,0 0 0,0 0 0,-1-1 0,0-1 0,0 1 0,-1-1 0,1 0 0,-1 0 0,8-15 0,-12 18 3,0-1-1,0 0 1,0 0-1,0 0 0,-1 0 1,0 0-1,0 0 1,-1 0-1,1-1 1,-1 1-1,-1-10 1,-2-2-44,0 0 0,-7-21 0,-2-7-1231,8 23-5554</inkml:trace>
+  <inkml:trace contextRef="#ctx0" brushRef="#br0" timeOffset="8323.29">5640 365 24575,'120'-5'0,"-104"3"0,-1 0 0,1-2 0,-1 0 0,-1-1 0,26-11 0,-13 2 0,-1-1 0,41-30 0,-56 37 0,-2 0 0,1-1 0,-1 0 0,0 0 0,-1-1 0,0 0 0,-1-1 0,0 1 0,5-13 0,-10 19 0,0 1 0,-1-1 0,0 0 0,0 0 0,0 0 0,0 0 0,-1 1 0,1-1 0,-1 0 0,0 0 0,0 0 0,-1 0 0,1 0 0,-1 0 0,0 0 0,0 0 0,0 0 0,0 0 0,-1 1 0,1-1 0,-1 0 0,0 1 0,0 0 0,-3-4 0,1 2 0,-1 1 0,1 0 0,0 0 0,-1 0 0,0 1 0,0 0 0,0 0 0,0 0 0,0 0 0,-1 1 0,1 0 0,-1 0 0,0 0 0,0 1 0,-10-1 0,13 1 0,-1 1 0,0 0 0,1 1 0,-1-1 0,1 1 0,-1-1 0,1 1 0,-1 0 0,1 0 0,-1 1 0,1-1 0,0 1 0,0 0 0,0 0 0,0 0 0,0 0 0,0 0 0,0 0 0,1 1 0,-1 0 0,-3 4 0,-3 6 0,0 1 0,1 0 0,-11 24 0,16-32 0,-24 56 0,3 1 0,-19 81 0,-14 135 0,54-264 0,-11 95 0,14-97 0,0 0 0,0 0 0,1-1 0,1 1 0,0 0 0,6 17 0,-8-27 0,1-1 0,0 1 0,0 0 0,0 0 0,0-1 0,1 1 0,-1 0 0,1-1 0,0 1 0,-1-1 0,1 0 0,0 0 0,1 1 0,-1-1 0,0-1 0,0 1 0,1 0 0,-1 0 0,1-1 0,0 0 0,-1 1 0,1-1 0,0 0 0,0 0 0,0-1 0,0 1 0,0 0 0,0-1 0,-1 0 0,1 0 0,0 0 0,0 0 0,0 0 0,0-1 0,4 0 0,3-2 0,-1 0 0,1 0 0,-1-1 0,0 0 0,0-1 0,0 0 0,0-1 0,-1 1 0,9-9 0,-3 2 17,0-2 0,-1 1 1,0-2-1,-1 1 0,-1-2 0,10-16 0,-15 21-166,0-1 1,-1 1-1,0-1 1,-1 0-1,0 0 1,-1-1-1,-1 1 1,0-1-1,1-24 1,-4 13-6678</inkml:trace>
+</inkml:ink>
+</file>
+
+<file path=word/ink/ink31.xml><?xml version="1.0" encoding="utf-8"?>
+<inkml:ink xmlns:inkml="http://www.w3.org/2003/InkML">
+  <inkml:definitions>
+    <inkml:context xml:id="ctx0">
+      <inkml:inkSource xml:id="inkSrc0">
+        <inkml:traceFormat>
+          <inkml:channel name="X" type="integer" min="-2.14748E9" max="2.14748E9" units="cm"/>
+          <inkml:channel name="Y" type="integer" min="-2.14748E9" max="2.14748E9" units="cm"/>
+          <inkml:channel name="F" type="integer" max="32767" units="dev"/>
+        </inkml:traceFormat>
+        <inkml:channelProperties>
+          <inkml:channelProperty channel="X" name="resolution" value="1000" units="1/cm"/>
+          <inkml:channelProperty channel="Y" name="resolution" value="1000" units="1/cm"/>
+          <inkml:channelProperty channel="F" name="resolution" value="0" units="1/dev"/>
+        </inkml:channelProperties>
+      </inkml:inkSource>
+      <inkml:timestamp xml:id="ts0" timeString="2026-01-20T08:37:37.336"/>
+    </inkml:context>
+    <inkml:brush xml:id="br0">
+      <inkml:brushProperty name="width" value="0.035" units="cm"/>
+      <inkml:brushProperty name="height" value="0.035" units="cm"/>
+      <inkml:brushProperty name="color" value="#E71224"/>
+    </inkml:brush>
+  </inkml:definitions>
+  <inkml:trace contextRef="#ctx0" brushRef="#br0">1362 3238 24575,'7'-85'0,"-1"12"0,-8-21 0,-18-126 0,9 129 0,-34-267 0,-23-271 0,67 609 0,-2-23 0,3 1 0,6-63 0,-5 95 0,0 0 0,2-1 0,-1 1 0,1 0 0,0 0 0,1 0 0,0 0 0,1 1 0,0-1 0,1 1 0,-1 1 0,2-1 0,-1 1 0,1 0 0,11-9 0,-12 12 0,1 1 0,0 0 0,0 0 0,1 1 0,-1 0 0,1 0 0,0 1 0,0 0 0,0 0 0,0 1 0,8 0 0,16-1 0,44 3 0,-66 0 0,25 3 0,1 1 0,-1 2 0,0 2 0,41 16 0,70 16 0,-3-19 0,168 3 0,154-11 0,-9-1 0,43 29 0,-421-34 0,89 3-40,1-6 0,170-19 0,622-90-561,-469 44 601,1 33 0,-349 26 67,466-18 587,-108-41-654,-3-22 0,78-11 0,-239 63-6,2 21 23,288-25-148,-47-77-520,-10-45 724,-531 145-94,1218-280-465,18 110-1808,-673 120 1981,455-56 244,-740 72-282,-293 42 452,-13 1-42,-1 0 1,1 0 0,0 2-1,-1-1 1,1 1 0,0 1-1,-1 0 1,1 0 0,15 5-1,-24-5-11,0 0 0,0 0 0,0 0 0,0 1-1,0-1 1,0 1 0,0-1 0,0 1 0,0 0-1,-1 0 1,1 0 0,-1 0 0,1 0 0,-1 0-1,0 0 1,0 1 0,0-1 0,0 0 0,0 1-1,-1-1 1,1 0 0,-1 1 0,1 2 0,0 7 197,0 0 0,-1 0 0,-3 20 0,1-14 184,-22 725 549,25-668-978,-4 180 0,-1-179 0,-18 101 0,-12 112 0,25-1 0,-6 95 0,14-371 0,0-4 0,0 0 0,0 0 0,-4 15 0,4-21 0,1 0 0,-1 0 0,0-1 0,0 1 0,0 0 0,0-1 0,0 1 0,0-1 0,0 1 0,0-1 0,-1 1 0,1-1 0,-1 0 0,1 0 0,-1 0 0,1 0 0,-1 0 0,0 0 0,1 0 0,-1 0 0,-3 0 0,-13 4 0,1 1 0,0 1 0,0 0 0,-24 15 0,-61 46 0,26-16 0,-14 3 0,-2-3 0,-3-5 0,-1-3 0,-164 49 0,-590 101-898,782-180 884,-2470 429-4901,1783-348 4786,60 3 108,11 53 130,-129 31 329,472-138-438,-409-1 0,-4-50 1398,-220 4-1363,-768 130-216,1374-96 748,-399-19 0,217-47 394,42 0-496,412 32-465,-469-37 0,-124-88 0,515 79 809,152 41-674,0-1 0,1-1 0,-1-1-1,2-1 1,-29-21 0,44 29-135,1 0 0,-1 0 0,1 0 0,0-1 0,0 1 0,1-1 0,0 0 0,-1 0 0,2 0 0,-1-1 0,0 1 0,1-1 0,0 1 0,1-1 0,-3-8 0,4 7 0,-1-1 0,1 1 0,0-1 0,1 1 0,0-1 0,0 1 0,0 0 0,1-1 0,0 1 0,1 0 0,6-13 0,1 3 0,2 0 0,0 0 0,0 1 0,2 1 0,26-24 0,-8 8 0,111-121 0,-29 30 0,130-106 0,-225 213 0,1 2 0,1 1 0,0 0 0,0 2 0,1 0 0,1 1 0,34-8 0,-50 15 17,0 0 0,0-1 1,-1 1-1,1-1 0,-1-1 0,10-5 0,-14 7-100,1-1 1,-1 1-1,0 0 1,0-1-1,0 1 1,0-1-1,-1 1 1,1-1-1,0 0 1,-1 0-1,0 1 1,0-1-1,0 0 1,0 0-1,0-1 1,-1 1-1,1-3 1,0-9-6744</inkml:trace>
+  <inkml:trace contextRef="#ctx0" brushRef="#br0" timeOffset="1146.25">1656 1606 24575,'2'1'0,"0"-1"0,-1 0 0,1 1 0,0-1 0,-1 1 0,1 0 0,-1 0 0,1-1 0,-1 1 0,1 0 0,-1 0 0,0 1 0,1-1 0,-1 0 0,0 0 0,0 1 0,0-1 0,0 0 0,0 1 0,0-1 0,0 1 0,0-1 0,-1 1 0,2 2 0,2 7 0,-1-1 0,4 19 0,-6-23 0,10 62 0,-9-52 0,0 0 0,1 0 0,0 0 0,1-1 0,1 0 0,8 19 0,-6-21 0,0-1 0,1 0 0,15 20 0,-20-29 0,-1 0 0,1-1 0,0 1 0,-1 0 0,1-1 0,0 1 0,1-1 0,-1 0 0,0 0 0,1 0 0,-1-1 0,1 1 0,-1-1 0,1 0 0,0 0 0,0 0 0,0 0 0,-1-1 0,5 1 0,-5-2 0,-1 1 0,0-1 0,0 0 0,0 1 0,1-1 0,-1 0 0,0 0 0,0 0 0,0-1 0,-1 1 0,1 0 0,0-1 0,0 1 0,-1-1 0,1 0 0,-1 1 0,3-4 0,20-39 0,-20 36 0,85-187 0,-23 47 0,-52 117 0,17-32 0,-31 62 0,1 1 0,-1-1 0,0 1 0,0 0 0,0-1 0,1 1 0,-1-1 0,0 1 0,1 0 0,-1-1 0,0 1 0,1 0 0,-1-1 0,0 1 0,1 0 0,-1-1 0,1 1 0,-1 0 0,0 0 0,1 0 0,-1-1 0,1 1 0,-1 0 0,1 0 0,-1 0 0,1 0 0,0 0 0,5 10 0,-1 27 0,-4-34 0,2 45 0,-1-13 0,1 0 0,2 0 0,17 65 0,-21-97 0,1 1 0,-1 0 0,1-1 0,0 1 0,0-1 0,0 1 0,0-1 0,1 0 0,-1 0 0,1 0 0,0 0 0,0 0 0,0-1 0,5 4 0,-5-4 0,-1-1 0,1 0 0,0 0 0,0 0 0,-1-1 0,1 1 0,0-1 0,0 1 0,0-1 0,0 0 0,0 0 0,0 0 0,0-1 0,0 1 0,0-1 0,-1 1 0,1-1 0,0 0 0,0 0 0,3-2 0,11-6 0,0 0 0,-1-1 0,0-1 0,26-23 0,52-59 0,-66 63 0,26-35 0,-46 55 0,-2 0 0,1 0 0,-1-1 0,-1 0 0,0 0 0,-1 0 0,0-1 0,3-15 0,-6 10 120,-1 17-146,0 0 0,0-1 0,0 1 0,0 0 0,0 0 0,0-1 0,0 1 0,0 0 0,0 0-1,-1-1 1,1 1 0,0 0 0,0 0 0,0 0 0,0-1 0,0 1 0,0 0 0,0 0 0,-1-1 0,1 1 0,0 0 0,0 0 0,0 0 0,-1 0 0,1-1 0,0 1 0,0 0-1,0 0 1,-1 0 0,1 0 0,0 0 0,0 0 0,-1 0 0,1 0 0,0-1 0,0 1 0,-1 0 0,1 0 0,0 0 0,0 0 0,-1 0 0,1 0 0,0 0 0,0 1 0,-1-1 0,1 0-1,0 0 1,0 0 0,-1 0 0,1 0 0,0 0 0,0 0 0,0 0 0,-1 1 0,1-1 0,0 0 0,-7 6-6800</inkml:trace>
+  <inkml:trace contextRef="#ctx0" brushRef="#br0" timeOffset="1995.81">2843 1490 24575,'-4'1'0,"1"0"0,0 1 0,-1-1 0,1 1 0,0 0 0,0-1 0,0 2 0,0-1 0,0 0 0,1 0 0,-4 4 0,-2 1 0,-26 25 0,0 2 0,2 2 0,2 0 0,-37 58 0,59-81 0,-1 1 0,2-1 0,0 2 0,0-1 0,2 1 0,-1-1 0,2 1 0,0 1 0,-2 21 0,5-35 0,1-1 0,0 1 0,-1-1 0,1 1 0,0-1 0,0 1 0,0-1 0,1 1 0,-1-1 0,0 1 0,0-1 0,1 0 0,-1 1 0,1-1 0,0 1 0,-1-1 0,1 0 0,0 0 0,-1 1 0,1-1 0,0 0 0,0 0 0,0 0 0,0 0 0,0 0 0,1 0 0,-1 0 0,0 0 0,0 0 0,1-1 0,-1 1 0,0 0 0,1-1 0,-1 1 0,1-1 0,-1 0 0,0 1 0,1-1 0,-1 0 0,1 0 0,-1 0 0,1 0 0,-1 0 0,1 0 0,1-1 0,4 0 0,0 0 0,0-1 0,0 0 0,0 0 0,0-1 0,-1 0 0,13-8 0,-3 1 0,-2-2 0,1 0 0,-2 0 0,1-1 0,-2-1 0,0 0 0,11-17 0,-8 7 0,0-1 0,-1 0 0,18-50 0,-31 72 0,0 1 0,0-1 0,0 0 0,1 0 0,-1 1 0,1-1 0,-1 1 0,5-5 0,-6 7 0,0-1 0,1 1 0,-1 0 0,0 0 0,0 0 0,0 0 0,1 0 0,-1 0 0,0 0 0,0 0 0,1-1 0,-1 1 0,0 0 0,0 0 0,1 0 0,-1 0 0,0 0 0,0 0 0,1 0 0,-1 0 0,0 1 0,0-1 0,0 0 0,1 0 0,-1 0 0,0 0 0,0 0 0,1 0 0,-1 0 0,0 0 0,0 1 0,0-1 0,0 0 0,1 0 0,-1 0 0,0 1 0,7 17 0,4 33 0,-9-32 0,2 0 0,1-1 0,0 1 0,14 31 0,-18-49 0,-1 0 0,0-1 0,0 1 0,0-1 0,1 1 0,-1 0 0,0-1 0,1 1 0,-1-1 0,0 1 0,1-1 0,-1 1 0,1-1 0,-1 1 0,0-1 0,1 0 0,-1 1 0,1-1 0,0 0 0,-1 1 0,1-1 0,-1 0 0,1 0 0,-1 1 0,1-1 0,0 0 0,-1 0 0,1 0 0,-1 0 0,1 0 0,0 0 0,-1 0 0,1 0 0,0 0 0,-1 0 0,1 0 0,-1 0 0,1 0 0,0-1 0,-1 1 0,1-1 0,3-1 0,-1 0 0,0-1 0,-1 0 0,1 0 0,4-6 0,1-1 0,10-8-151,-1 1-1,2 1 0,1 0 0,0 1 1,0 2-1,2 0 0,-1 1 1,30-11-1,37-13-6674</inkml:trace>
+  <inkml:trace contextRef="#ctx0" brushRef="#br0" timeOffset="2778.27">3153 1533 24575,'1'31'0,"10"54"0,1-1 0,-10 32 0,2 17 0,-4-132 0,0-1 0,0 1 0,1 0 0,-1-1 0,0 1 0,0 0 0,0-1 0,0 1 0,1 0 0,-1-1 0,0 1 0,0 0 0,1-1 0,-1 1 0,1 0 0,-1-1 0,1 1 0,-1-1 0,1 1 0,0 0 0,-1-1 0,1 0 0,-1 0 0,1 0 0,-1 0 0,1 0 0,-1 0 0,1 0 0,-1 0 0,1 0 0,-1 0 0,1 0 0,-1 0 0,1 0 0,-1 0 0,1-1 0,-1 1 0,1 0 0,-1 0 0,0 0 0,1-1 0,0 1 0,22-23 0,109-151 0,14-16 0,-118 152-1365,-21 25-5461</inkml:trace>
+  <inkml:trace contextRef="#ctx0" brushRef="#br0" timeOffset="3715.75">3564 1519 24575,'1'3'0,"0"1"0,0-1 0,0 0 0,0 0 0,1 0 0,-1 0 0,1 0 0,3 4 0,5 8 0,-4-1 0,-1 0 0,0 1 0,-1-1 0,-1 1 0,4 30 0,-3 79 0,-4-79 0,0 17 0,1 37 0,-1-98 0,0 0 0,0 0 0,0-1 0,0 1 0,0 0 0,1 0 0,-1 0 0,0 0 0,0 0 0,0 0 0,1 0 0,-1 0 0,1 0 0,-1-1 0,1 1 0,-1 0 0,1 0 0,-1 0 0,2 0 0,-2-1 0,1 0 0,-1 0 0,1 0 0,-1 0 0,1 0 0,-1 0 0,1 0 0,-1 0 0,1 0 0,-1 0 0,1 0 0,-1-1 0,1 1 0,-1 0 0,0 0 0,1 0 0,-1-1 0,1 1 0,-1 0 0,1-1 0,-1 1 0,0 0 0,1-1 0,-1 1 0,1-1 0,23-35 0,64-134 0,4-9 0,-70 140 0,3 2 0,40-50 0,-62 83 0,25-24 0,-27 28 0,0-1 0,-1 0 0,1 1 0,0-1 0,0 1 0,0-1 0,0 1 0,0-1 0,0 1 0,0 0 0,0-1 0,0 1 0,0 0 0,0 0 0,0 0 0,0 0 0,0 0 0,0 0 0,0 0 0,0 0 0,0 0 0,0 0 0,0 1 0,0-1 0,0 0 0,0 1 0,0-1 0,0 1 0,0-1 0,0 1 0,1 1 0,2 2 0,-1 0 0,0 0 0,1 1 0,-2 0 0,1 0 0,-1 0 0,1 0 0,-1 0 0,2 8 0,10 54 0,-12-60 0,3 22 0,-2 0 0,0 0 0,-2 1 0,-1-1 0,-1 0 0,-2 0 0,-1 0 0,-1 0 0,-9 28 0,6-44 0,4-21 0,4-24 0,3 16-170,0 0-1,1 1 0,1 0 1,0 0-1,2 0 0,-1 1 1,17-26-1,6 0-6655</inkml:trace>
+  <inkml:trace contextRef="#ctx0" brushRef="#br0" timeOffset="4130.77">4297 1577 24575,'0'10'0,"0"16"0,0 11 0,0 6 0,0 7 0,0-4 0,0-1 0,-3-9 0,-3-10 0,-3-10 0,-2-15 0,0-10 0,2-9 0,1-6 0,0-4 0,3-2 0,2 4-8191</inkml:trace>
+  <inkml:trace contextRef="#ctx0" brushRef="#br0" timeOffset="4346.2">4488 844 24575,'2'0'0,"4"3"0,0 2 0,0 4 0,-2 3 0,-1-1-8191</inkml:trace>
+  <inkml:trace contextRef="#ctx0" brushRef="#br0" timeOffset="5283.38">4723 1210 24575,'4'14'0,"-1"0"0,-1 0 0,0 0 0,-1 0 0,-1 0 0,-2 27 0,1-7 0,-29 370 0,15-303 0,-57 196 0,28-148 0,41-143 0,4-17 0,6-23 0,182-492 0,-182 511 0,17-34 0,-22 45 0,1 0 0,-1 0 0,1 1 0,0-1 0,0 1 0,0 0 0,0 0 0,1 0 0,5-4 0,-9 7 0,1-1 0,0 1 0,0 0 0,0-1 0,0 1 0,0 0 0,0 0 0,0-1 0,0 1 0,0 0 0,-1 0 0,1 0 0,0 0 0,0 0 0,0 0 0,0 0 0,0 1 0,0-1 0,0 0 0,0 1 0,0-1 0,0 0 0,0 1 0,-1-1 0,1 1 0,0-1 0,0 1 0,0-1 0,-1 1 0,1 0 0,0-1 0,-1 1 0,1 0 0,-1 0 0,1 0 0,-1-1 0,1 1 0,-1 0 0,1 0 0,-1 0 0,0 0 0,1 1 0,2 5 0,-1 1 0,0-1 0,0 1 0,1 7 0,4 52 0,-2 0 0,-9 130 0,-7-110 0,6-55 0,-1 37 0,6-69 0,0 0 0,0 0 0,0 1 0,0-1 0,0 0 0,0 0 0,-1 0 0,1 1 0,0-1 0,0 0 0,0 0 0,0 0 0,1 0 0,-1 1 0,0-1 0,0 0 0,0 0 0,0 0 0,0 1 0,0-1 0,0 0 0,0 0 0,0 0 0,0 0 0,0 1 0,1-1 0,-1 0 0,0 0 0,0 0 0,0 0 0,0 0 0,0 0 0,1 1 0,-1-1 0,0 0 0,0 0 0,0 0 0,0 0 0,1 0 0,-1 0 0,0 0 0,0 0 0,0 0 0,1 0 0,-1 0 0,0 0 0,0 0 0,0 0 0,1 0 0,-1 0 0,0 0 0,0 0 0,0 0 0,0 0 0,1 0 0,-1 0 0,0 0 0,0 0 0,0 0 0,0-1 0,1 1 0,-1 0 0,0 0 0,0 0 0,0 0 0,0 0 0,1-1 0,9-6 0,1-1 0,-1 0 0,0-1 0,17-19 0,2-3 0,310-269-1365,-220 212-5461</inkml:trace>
+  <inkml:trace contextRef="#ctx0" brushRef="#br0" timeOffset="6219.99">5809 1402 24575,'-2'-2'0,"0"0"0,0 1 0,0 0 0,0-1 0,0 1 0,0 0 0,-1 0 0,1 0 0,0 0 0,-1 1 0,1-1 0,0 1 0,-1-1 0,1 1 0,-1 0 0,1 0 0,0 0 0,-1 0 0,1 0 0,-1 0 0,1 1 0,0 0 0,-1-1 0,1 1 0,0 0 0,-5 2 0,1 0 0,-1 0 0,1 1 0,0 0 0,1 0 0,-1 1 0,1-1 0,0 1 0,-6 7 0,-12 21 0,1 1 0,-35 72 0,28-48 0,8-19 0,-34 71 0,55-108 0,-1 1 0,0-1 0,0 0 0,1 0 0,-1 0 0,1 0 0,0 1 0,-1-1 0,1 3 0,0-5 0,1 0 0,-1 1 0,0-1 0,0 0 0,0 1 0,0-1 0,0 0 0,0 1 0,0-1 0,1 0 0,-1 1 0,0-1 0,0 0 0,0 1 0,1-1 0,-1 0 0,0 0 0,0 1 0,1-1 0,-1 0 0,0 0 0,1 0 0,-1 1 0,0-1 0,1 0 0,-1 0 0,0 0 0,1 0 0,-1 0 0,0 0 0,1 0 0,0 1 0,2-2 0,-1 0 0,1 1 0,0-1 0,0 0 0,-1 0 0,1 0 0,0-1 0,-1 1 0,1-1 0,-1 1 0,0-1 0,3-2 0,19-18 0,-1 0 0,-2-2 0,0 0 0,-1-1 0,-2-1 0,0-1 0,-2-1 0,14-33 0,-30 61 0,17-29 0,-17 29 0,1-1 0,-1 1 0,0-1 0,1 1 0,-1 0 0,1-1 0,-1 1 0,0 0 0,1-1 0,-1 1 0,1 0 0,-1-1 0,1 1 0,-1 0 0,1 0 0,-1 0 0,1-1 0,-1 1 0,2 0 0,-1 0 0,-1 1 0,1-1 0,-1 0 0,1 1 0,-1-1 0,1 1 0,-1-1 0,0 0 0,1 1 0,-1-1 0,0 1 0,1-1 0,-1 1 0,0-1 0,1 1 0,-1 0 0,0-1 0,0 1 0,0-1 0,0 1 0,1-1 0,-1 1 0,0 1 0,3 24 0,0 1 0,-2 52 0,-1-36 0,0 45 0,-15 116 0,9-167 0,0-1 0,-3 0 0,0-1 0,-3 0 0,-1-1 0,-18 35 0,24-54 0,-1-1 0,-1 0 0,0 0 0,-1-1 0,0 0 0,-1-1 0,-1-1 0,0 1 0,0-2 0,-1 1 0,0-2 0,-1 0 0,0 0 0,-1-2 0,0 0 0,0 0 0,-29 8 0,28-11 0,-1 0 0,1-1 0,-1-1 0,-18 1 0,30-3 0,0 0 0,0-1 0,0 1 0,0-1 0,0 0 0,0 0 0,0-1 0,1 1 0,-1-1 0,1 0 0,-1 0 0,1-1 0,0 0 0,0 1 0,0-1 0,0 0 0,0-1 0,-4-4 0,2 0 12,0-1 0,0 0 0,1 0 0,0 0 0,1 0 0,0-1 0,0 0 0,1 0 0,-2-12 0,1-2-507,0-1 0,1-42 0,3 37-6331</inkml:trace>
+  <inkml:trace contextRef="#ctx0" brushRef="#br0" timeOffset="8546.07">4032 2841 24575,'0'8'0,"-1"1"0,0-1 0,-1 1 0,0-1 0,0 0 0,-1 1 0,0-1 0,-1 0 0,1-1 0,-2 1 0,-4 7 0,-10 11 0,-36 40 0,34-43 0,-385 462 0,383-463 119,23-22-123,0 0 1,0 1-1,0-1 0,0 0 0,0 0 1,0 0-1,0 0 0,0 0 0,0 0 1,-1 0-1,1 0 0,0 0 1,0 0-1,0 0 0,0 0 0,0 0 1,0 0-1,0 0 0,-1 0 0,1 0 1,0 0-1,0 0 0,0 0 0,0 0 1,0 0-1,0 0 0,0 0 0,-1 0 1,1 0-1,0 0 0,0 0 0,0 0 1,0 0-1,0 0 0,0 0 0,0 0 1,-1 0-1,1 0 0,0-1 1,0 1-1,0 0 0,0 0 0,0 0 1,0 0-1,0 0 0,0 0 0,0 0 1,0 0-1,0-1 0,0 1 0,0 0 1,0 0-1,0 0 0,4-16-1278,3-4-5544</inkml:trace>
+  <inkml:trace contextRef="#ctx0" brushRef="#br0" timeOffset="9366.4">3520 2898 24575,'1'3'0,"0"0"0,1 0 0,0-1 0,-1 1 0,1 0 0,0-1 0,0 0 0,1 1 0,-1-1 0,5 4 0,0 0 0,162 138 0,5 5 0,-9 26 0,-154-165 0,1 0 0,16 12 0,-17-15 0,-1 1 0,0 0 0,14 15 0,-21-19-28,-1 0 0,1 1 0,-1-1 0,0 1 0,0 0-1,-1 0 1,1 0 0,-1 0 0,1 7 0,1 1-1056,-1 0-5742</inkml:trace>
+</inkml:ink>
+</file>
+
+<file path=word/ink/ink32.xml><?xml version="1.0" encoding="utf-8"?>
+<inkml:ink xmlns:inkml="http://www.w3.org/2003/InkML">
+  <inkml:definitions>
+    <inkml:context xml:id="ctx0">
+      <inkml:inkSource xml:id="inkSrc0">
+        <inkml:traceFormat>
+          <inkml:channel name="X" type="integer" min="-2.14748E9" max="2.14748E9" units="cm"/>
+          <inkml:channel name="Y" type="integer" min="-2.14748E9" max="2.14748E9" units="cm"/>
+          <inkml:channel name="F" type="integer" max="32767" units="dev"/>
+        </inkml:traceFormat>
+        <inkml:channelProperties>
+          <inkml:channelProperty channel="X" name="resolution" value="1000" units="1/cm"/>
+          <inkml:channelProperty channel="Y" name="resolution" value="1000" units="1/cm"/>
+          <inkml:channelProperty channel="F" name="resolution" value="0" units="1/dev"/>
+        </inkml:channelProperties>
+      </inkml:inkSource>
+      <inkml:timestamp xml:id="ts0" timeString="2026-01-20T08:33:59.203"/>
+    </inkml:context>
+    <inkml:brush xml:id="br0">
+      <inkml:brushProperty name="width" value="0.035" units="cm"/>
+      <inkml:brushProperty name="height" value="0.035" units="cm"/>
+    </inkml:brush>
+  </inkml:definitions>
+  <inkml:trace contextRef="#ctx0" brushRef="#br0">207 27 24575,'1'124'0,"-3"133"0,-1-225 0,1-21 0,1 0 0,0 0 0,0 0 0,3 22 0,-2-31 0,0 0 0,1 0 0,-1 0 0,1 0 0,-1 0 0,1-1 0,0 1 0,0 0 0,0 0 0,0-1 0,0 1 0,0 0 0,0-1 0,1 1 0,-1-1 0,0 0 0,1 1 0,-1-1 0,1 0 0,0 0 0,-1 0 0,1 0 0,0 0 0,0 0 0,0-1 0,-1 1 0,1-1 0,0 1 0,0-1 0,0 1 0,0-1 0,0 0 0,3 0 0,-3 0 3,-1 0 0,1 0 0,0-1 0,0 1 1,0 0-1,0-1 0,0 1 0,0-1 0,-1 0 0,1 1 0,0-1 0,-1 0 0,1 0 0,0 0 0,-1 0 0,1-1 0,-1 1 0,0 0 0,1-1 0,-1 1 0,0-1 0,0 1 0,0-1 1,0 1-1,0-1 0,0 0 0,1-1 0,1-6-143,-1 1 1,1-1 0,-1 0 0,1-13 0,-1 8-616,0-2-6071</inkml:trace>
+  <inkml:trace contextRef="#ctx0" brushRef="#br0" timeOffset="535.01">0 188 24575,'9'8'0,"0"-1"0,1 0 0,0 0 0,0-1 0,0-1 0,1 1 0,0-2 0,0 1 0,0-2 0,0 1 0,1-2 0,0 1 0,15 0 0,17 0 0,1-2 0,50-5 0,-75 3 0,106-8-1365,-105 8-5461</inkml:trace>
+  <inkml:trace contextRef="#ctx0" brushRef="#br0" timeOffset="1295.56">544 202 24575,'4'6'0,"0"0"0,0 0 0,0 1 0,-1-1 0,0 1 0,0 0 0,-1 0 0,0 0 0,2 9 0,3 9 0,-3-14 0,46 158 0,-50-168 0,0 0 0,1 0 0,-1 0 0,0 0 0,0 0 0,0 1 0,1-1 0,-1 0 0,1 0 0,-1 0 0,1 0 0,-1 0 0,1-1 0,-1 1 0,1 0 0,0 0 0,0 0 0,-1 0 0,1-1 0,0 1 0,0 0 0,0-1 0,0 1 0,0 0 0,0-1 0,1 1 0,0-1 0,0-1 0,0 0 0,0 1 0,-1-1 0,1 0 0,0 0 0,-1 0 0,1 0 0,0 0 0,-1 0 0,1-1 0,-1 1 0,0-1 0,1 1 0,-1-1 0,1-1 0,73-87 22,58-63-1409,-116 138-5439</inkml:trace>
+  <inkml:trace contextRef="#ctx0" brushRef="#br0" timeOffset="2040.43">1205 188 24575,'-3'2'0,"0"0"0,0 1 0,0-1 0,0 1 0,1 0 0,-1 0 0,-2 4 0,-1 0 0,-167 207 0,161-198 0,-19 34 0,28-45 0,1 0 0,0 0 0,-1 0 0,2 0 0,-1 1 0,1-1 0,0 1 0,0-1 0,0 0 0,1 1 0,-1 0 0,2 5 0,-1-10 0,0 0 0,0 0 0,0 0 0,0-1 0,1 1 0,-1 0 0,0 0 0,1 0 0,-1 0 0,0 0 0,1-1 0,-1 1 0,1 0 0,-1 0 0,1-1 0,0 1 0,-1 0 0,1-1 0,0 1 0,-1-1 0,1 1 0,0-1 0,0 1 0,-1-1 0,1 1 0,0-1 0,0 0 0,0 0 0,0 1 0,0-1 0,0 0 0,-1 0 0,1 0 0,0 0 0,0 0 0,0 0 0,0 0 0,0 0 0,0 0 0,0 0 0,-1-1 0,1 1 0,2-1 0,2-1 0,0 0 0,0 0 0,0-1 0,0 1 0,8-8 0,6-5 0,-1-1 0,0 0 0,-2-2 0,0 0 0,19-28 0,57-108 0,-41 63 0,-50 90 0,-1 0 0,1 0 0,-1 0 0,1 0 0,-1 0 0,1 1 0,0-1 0,-1 0 0,1 0 0,0 1 0,0-1 0,-1 0 0,1 1 0,0-1 0,0 1 0,0-1 0,1 0 0,-1 1 0,-1 0 0,1 0 0,-1 1 0,1-1 0,-1 0 0,0 0 0,1 1 0,-1-1 0,0 0 0,1 0 0,-1 1 0,0-1 0,1 1 0,-1-1 0,0 0 0,0 1 0,1-1 0,-1 1 0,0-1 0,0 0 0,0 1 0,0-1 0,1 1 0,-1-1 0,0 1 0,0 0 0,3 46 0,-2-34 0,0 5 0,0 0 0,2 0 0,0-1 0,1 1 0,1-1 0,9 23 0,-12-35 0,0-1 0,1 1 0,-1-1 0,1 1 0,0-1 0,0 0 0,1 0 0,-1-1 0,1 1 0,0-1 0,-1 0 0,2 0 0,-1 0 0,0 0 0,1-1 0,-1 1 0,1-1 0,-1 0 0,1-1 0,0 1 0,0-1 0,0 0 0,0 0 0,0 0 0,0-1 0,0 0 0,6 0 0,5-3-1365,-4-1-5461</inkml:trace>
+  <inkml:trace contextRef="#ctx0" brushRef="#br0" timeOffset="2714.97">1717 114 24575,'-3'10'0,"0"0"0,0 0 0,1 0 0,0 1 0,-1 11 0,-3 20 0,-14 34 0,-4 0 0,-41 90 0,60-154 0,-10 29 0,15-41 0,0 0 0,0 0 0,0 0 0,0 0 0,1 0 0,-1 0 0,0 0 0,0-1 0,0 1 0,0 0 0,0 0 0,0 0 0,0 0 0,1 0 0,-1 0 0,0 0 0,0 0 0,0 0 0,0 0 0,0 0 0,0 0 0,1 0 0,-1 0 0,0 0 0,0 0 0,0 0 0,0 0 0,0 0 0,0 0 0,1 0 0,-1 1 0,0-1 0,0 0 0,0 0 0,0 0 0,0 0 0,0 0 0,0 0 0,0 0 0,1 0 0,-1 0 0,0 0 0,0 1 0,0-1 0,0 0 0,0 0 0,0 0 0,0 0 0,0 0 0,0 0 0,0 1 0,0-1 0,0 0 0,0 0 0,0 0 0,0 0 0,0 0 0,0 0 0,0 1 0,0-1 0,0 0 0,0 0 0,0 0 0,0 0 0,0 0 0,0 1 0,9-9 0,92-104 0,-66 69 0,67-61 0,-100 102 0,0 0 0,0 0 0,0 0 0,0 1 0,1-1 0,-1 1 0,0 0 0,0 0 0,1-1 0,-1 1 0,1 1 0,-1-1 0,1 0 0,-1 1 0,1-1 0,4 1 0,-6 0 0,0 0 0,0 0 0,0 1 0,0-1 0,0 1 0,0-1 0,0 1 0,0-1 0,0 1 0,0-1 0,0 1 0,0 0 0,-1 0 0,1-1 0,0 1 0,0 1 0,1 1 0,0 0 0,-1 0 0,0 0 0,1 0 0,-1 0 0,0 0 0,0 4 0,5 39 0,-1-1 0,-3 1 0,-5 62 0,1-40 0,3-20 0,0-26 0,-1-1 0,-1 0 0,-6 34 0,7-54 0,0-1 0,0 1 0,0 0 0,0-1 0,-1 1 0,1 0 0,0-1 0,0 1 0,0 0 0,-1-1 0,1 1 0,0-1 0,-1 1 0,1 0 0,-1-1 0,1 1 0,-1-1 0,1 1 0,-1-1 0,1 0 0,-1 1 0,0-1 0,1 0 0,-1 0 0,1 0 0,-1 0 0,1 0 0,0-1 0,-1 1 0,1 0 0,-1 0 0,1 0 0,0-1 0,-1 1 0,1 0 0,0-1 0,-1 1 0,1 0 0,0-1 0,0 1 0,-1 0 0,1-1 0,0 1 0,0 0 0,-1-1 0,-10-30 0,10 25 6,0 0-1,1-1 1,0 1-1,0 0 0,1 0 1,-1 0-1,2 0 1,-1 0-1,0 0 1,1 0-1,0 0 1,1 0-1,-1 1 0,1-1 1,0 1-1,0 0 1,1 0-1,0 0 1,-1 0-1,2 0 1,7-6-1,8-6-376,0 1-1,1 1 1,40-22 0,-4 6-6455</inkml:trace>
+  <inkml:trace contextRef="#ctx0" brushRef="#br0" timeOffset="3374.46">2423 232 24575,'-4'1'0,"0"0"0,0 1 0,0-1 0,0 1 0,0 0 0,1 0 0,-1 0 0,-6 6 0,-5 2 0,2-4 0,5-2 0,0 1 0,0 0 0,0 0 0,-11 10 0,17-13 0,-1 2 0,1-1 0,-1 0 0,1 0 0,0 1 0,0-1 0,0 1 0,1 0 0,-1 0 0,1-1 0,0 1 0,0 0 0,-1 7 0,2-6 0,0 0 0,-1-1 0,1 1 0,1-1 0,-1 1 0,1 0 0,0-1 0,0 1 0,0-1 0,0 0 0,1 1 0,0-1 0,0 0 0,0 0 0,0 0 0,1 0 0,-1 0 0,7 6 0,2 0 0,0 1 0,1-2 0,1 1 0,16 8 0,-9-5 0,-17-11 0,-1 0 0,1 0 0,0 0 0,-1 0 0,1 0 0,-1 1 0,0-1 0,0 1 0,0 0 0,0 0 0,-1-1 0,1 1 0,0 0 0,-1 1 0,0-1 0,1 5 0,-1-4 0,-1 1 0,1 0 0,-1-1 0,0 1 0,-1 0 0,1-1 0,-1 1 0,0-1 0,0 1 0,-3 6 0,-3 5 0,0-1 0,-1-1 0,-1 0 0,0 0 0,-17 19 0,8-11 0,-39 36 0,49-52 0,1 1 0,-1-1 0,-1-1 0,1 0 0,-1 0 0,0-1 0,0 0 0,-19 6 0,26-10 9,1 1-1,-1-1 1,0 0-1,1 0 1,-1 0 0,0 0-1,1 0 1,-1 0-1,0 0 1,1 0-1,-1-1 1,0 1-1,-2-2 1,4 2-43,-1 0 0,1-1 1,0 1-1,-1 0 0,1-1 0,0 1 1,-1-1-1,1 1 0,0 0 0,-1-1 1,1 1-1,0-1 0,0 1 0,0-1 1,-1 1-1,1-1 0,0 1 0,0-1 1,0 1-1,0-1 0,0 1 0,0-1 1,0 1-1,0-1 0,0 1 0,0-1 1,0 1-1,0-1 0,0 1 0,1-1 1,-1 1-1,0-1 0,0 1 0,1-1 1,-1 1-1,0-1 0,0 1 0,1 0 1,-1-1-1,0 1 0,1 0 0,-1-1 1,1 0-1,8-8-6792</inkml:trace>
+  <inkml:trace contextRef="#ctx0" brushRef="#br0" timeOffset="5220.11">2658 12 24575,'0'-1'0,"0"0"0,-1 1 0,1-1 0,-1 0 0,1 1 0,-1-1 0,1 1 0,-1-1 0,1 0 0,-1 1 0,1-1 0,-1 1 0,1 0 0,-1-1 0,0 1 0,1-1 0,-1 1 0,0 0 0,0 0 0,1-1 0,-1 1 0,0 0 0,0 0 0,1 0 0,-1 0 0,0 0 0,0 0 0,1 0 0,-1 0 0,0 0 0,0 0 0,1 0 0,-1 1 0,0-1 0,0 0 0,-29 7 0,26-6 0,1 0 0,-1 1 0,0-1 0,1 1 0,-1 0 0,1 0 0,0 0 0,0 1 0,-1-1 0,2 1 0,-1-1 0,0 1 0,0 0 0,1 0 0,0 0 0,-1 1 0,1-1 0,1 0 0,-1 1 0,0-1 0,1 1 0,-1 0 0,1 0 0,0-1 0,1 1 0,-1 0 0,1 0 0,-1 0 0,2 7 0,-1 11 0,1 0 0,1 0 0,1 0 0,11 41 0,-1-22 0,29 62 0,41 96 0,-70-163 0,-2 0 0,-2 0 0,8 65 0,-17-100-68,0-1 0,0 1-1,0-1 1,0 1 0,0-1 0,0 1-1,0-1 1,0 1 0,0 0 0,0-1-1,0 1 1,0-1 0,0 1 0,0-1-1,0 1 1,-1-1 0,1 1-1,0-1 1,-1 2 0</inkml:trace>
+  <inkml:trace contextRef="#ctx0" brushRef="#br0" timeOffset="5742.37">2585 380 24575,'3'0'0,"5"0"0,4 0 0,10-3 0,12-3 0,11 0 0,15 0 0,5-1 0,3 1 0,-5 1 0,-9 2 0,-14-2 0,-13 1-8191</inkml:trace>
+  <inkml:trace contextRef="#ctx0" brushRef="#br0" timeOffset="6335.65">3201 291 24575,'-11'1'0,"0"1"0,1-1 0,-1 2 0,1-1 0,-1 1 0,1 1 0,0 0 0,0 0 0,1 1 0,-1 1 0,1-1 0,0 1 0,1 1 0,0 0 0,0 0 0,0 0 0,0 1 0,1 0 0,1 1 0,0 0 0,0 0 0,0 0 0,1 0 0,0 1 0,1 0 0,0 0 0,1 0 0,0 1 0,1-1 0,0 1 0,-1 15 0,3-24 0,0 0 0,0 0 0,0 0 0,0 0 0,1 0 0,-1 0 0,1 0 0,-1 0 0,1-1 0,0 1 0,0 0 0,-1 0 0,1-1 0,1 1 0,-1 0 0,0-1 0,0 0 0,0 1 0,1-1 0,1 2 0,0-1 0,0 0 0,0 0 0,1-1 0,-1 0 0,0 1 0,0-1 0,1 0 0,-1-1 0,1 1 0,5 0 0,-1-1 0,-1 0 0,0 0 0,0 0 0,0-1 0,0 0 0,0-1 0,0 0 0,0 0 0,0 0 0,12-7 0,-11 4 0,-1-1 0,1 0 0,-1-1 0,-1 0 0,1 0 0,10-15 0,28-54 0,-29 49 0,-15 25-55,18-38 237,-18 38-242,0 1 1,-1-1-1,1 1 0,-1-1 1,0 0-1,1 1 0,-1-1 1,0 1-1,0-1 0,0 1 1,0-1-1,0 0 0,0 1 0,-1-1 1,1 1-1,-1-1 0,1 1 1,-1-1-1,1 1 0,-1-1 1,0 1-1,1-1 0,-1 1 1,-1-2-1,-5-2-6766</inkml:trace>
+  <inkml:trace contextRef="#ctx0" brushRef="#br0" timeOffset="6949.76">3304 275 24575,'9'12'0,"0"0"0,0 0 0,-2 0 0,11 21 0,-13-23 0,19 43 0,-3 1 0,27 104 0,-39-126 0,-8-39 0,0 0 0,1 1 0,-1-1 0,2 0 0,-1 1 0,6-12 0,2-4 0,18-29 0,-10 24 0,0 1 0,35-37 0,-46 56 0,0 0 0,1 0 0,0 1 0,0 0 0,1 0 0,-1 1 0,1 0 0,0 1 0,1-1 0,-1 2 0,1 0 0,12-3 0,-11 3 0,-4 2 0,-15 6 0,-2 0-1365,-1-1-5461</inkml:trace>
+  <inkml:trace contextRef="#ctx0" brushRef="#br0" timeOffset="7952.33">3832 159 24575,'3'11'0,"1"0"0,-2 0 0,1 0 0,-1 0 0,-1 0 0,0 1 0,-1-1 0,-1 14 0,1-1 0,-1 50 0,-1-45 0,2-1 0,1 1 0,1-1 0,9 47 0,-9-73 0,1-6 0,1-10 0,-2 9 0,8-21 0,1 0 0,2 1 0,1 1 0,0-1 0,24-28 0,98-102 0,-133 152 0,0 0 0,-1 1 0,1-1 0,0 1 0,0 0 0,0 0 0,1 0 0,4-3 0,-7 5 0,0 0 0,0 0 0,0 0 0,0 0 0,0 0 0,0 0 0,0 0 0,0 0 0,0 0 0,-1 0 0,1 0 0,0 0 0,0 0 0,0 1 0,0-1 0,0 0 0,0 1 0,-1-1 0,1 1 0,0-1 0,0 1 0,-1-1 0,1 1 0,0 0 0,-1-1 0,1 1 0,0 0 0,-1-1 0,1 1 0,-1 0 0,0 0 0,1 0 0,-1-1 0,1 1 0,-1 0 0,0 0 0,0 0 0,1 0 0,-1 0 0,0 0 0,0 1 0,6 30 0,-1 0 0,-2 1 0,0 39 0,0 3 0,2-55 0,-5-20 0,0 0 0,0 0 0,0 0 0,1 1 0,-1-1 0,0 0 0,0 0 0,0 0 0,1 0 0,-1 0 0,0 1 0,0-1 0,0 0 0,1 0 0,-1 0 0,0 0 0,0 0 0,1 0 0,-1 0 0,0 0 0,0 0 0,1 0 0,-1 0 0,0 0 0,0 0 0,1 0 0,-1 0 0,0 0 0,0 0 0,1 0 0,-1 0 0,0 0 0,0-1 0,1 1 0,-1 0 0,3-3 0,1 0 0,-1 0 0,-1 0 0,1 0 0,4-7 0,-2 2 0,109-146 0,-113 152 0,0 1 0,1-1 0,-1 1 0,0-1 0,0 1 0,1 0 0,-1 0 0,1 0 0,-1 0 0,1 0 0,-1 0 0,4-1 0,-4 2 0,0 0 0,0 0 0,0 0 0,0 0 0,0 0 0,0 0 0,0 1 0,-1-1 0,1 0 0,0 1 0,0-1 0,0 1 0,0-1 0,-1 1 0,1-1 0,0 1 0,0-1 0,-1 1 0,1 0 0,-1-1 0,1 1 0,0 0 0,-1 0 0,1-1 0,-1 1 0,0 0 0,1 1 0,15 28 0,-2 1 0,-2 1 0,12 40 0,-13-36 0,22 70 0,-33-105 0,0 0 0,1 0 0,-1 0 0,0 0 0,1 0 0,-1 0 0,1 0 0,0 0 0,-1 0 0,1 0 0,0 0 0,0 0 0,0 0 0,-1 0 0,3 0 0,-3 0 0,1-1 0,-1 0 0,1 0 0,-1 0 0,1 0 0,-1 0 0,1 0 0,-1 0 0,1 0 0,-1 0 0,1 0 0,-1 0 0,1 0 0,-1-1 0,1 1 0,-1 0 0,1 0 0,-1 0 0,1-1 0,-1 1 0,1 0 0,-1-1 0,0 1 0,1-1 0,3-3 0,0-1 0,0 0 0,-1 0 0,6-11 0,-2 5 0,53-77-1365,-30 47-5461</inkml:trace>
+</inkml:ink>
+</file>
+
+<file path=word/ink/ink33.xml><?xml version="1.0" encoding="utf-8"?>
+<inkml:ink xmlns:inkml="http://www.w3.org/2003/InkML">
+  <inkml:definitions>
+    <inkml:context xml:id="ctx0">
+      <inkml:inkSource xml:id="inkSrc0">
+        <inkml:traceFormat>
+          <inkml:channel name="X" type="integer" min="-2.14748E9" max="2.14748E9" units="cm"/>
+          <inkml:channel name="Y" type="integer" min="-2.14748E9" max="2.14748E9" units="cm"/>
+          <inkml:channel name="F" type="integer" max="32767" units="dev"/>
+        </inkml:traceFormat>
+        <inkml:channelProperties>
+          <inkml:channelProperty channel="X" name="resolution" value="1000" units="1/cm"/>
+          <inkml:channelProperty channel="Y" name="resolution" value="1000" units="1/cm"/>
+          <inkml:channelProperty channel="F" name="resolution" value="0" units="1/dev"/>
+        </inkml:channelProperties>
+      </inkml:inkSource>
+      <inkml:timestamp xml:id="ts0" timeString="2026-01-20T08:32:53.866"/>
+    </inkml:context>
+    <inkml:brush xml:id="br0">
+      <inkml:brushProperty name="width" value="0.035" units="cm"/>
+      <inkml:brushProperty name="height" value="0.035" units="cm"/>
+    </inkml:brush>
+  </inkml:definitions>
+  <inkml:trace contextRef="#ctx0" brushRef="#br0">523 1 24575,'0'2'0,"-1"1"0,1 0 0,-1 0 0,0 0 0,0 0 0,0 0 0,0-1 0,-1 1 0,1 0 0,-1-1 0,1 1 0,-1-1 0,0 1 0,0-1 0,0 0 0,-1 0 0,-2 2 0,-8 6 0,0-1 0,-16 9 0,8-6 0,-22 20 0,1 1 0,-60 62 0,5-4 0,80-77 0,1 1 0,0 1 0,1 0 0,1 1 0,-20 32 0,30-44 0,1 1 0,0 0 0,0 0 0,1 1 0,0-1 0,0 0 0,0 1 0,1 0 0,0-1 0,0 1 0,1-1 0,0 1 0,0 0 0,1-1 0,0 1 0,0 0 0,0-1 0,1 1 0,0-1 0,1 0 0,-1 0 0,7 10 0,1 0 0,2-1 0,0 0 0,0-1 0,26 22 0,65 44 0,-86-68 0,270 192-1365,-274-195-5461</inkml:trace>
+  <inkml:trace contextRef="#ctx0" brushRef="#br0" timeOffset="770.96">461 838 24575,'0'3'0,"0"0"0,1 0 0,-1 0 0,1-1 0,0 1 0,0 0 0,0 0 0,0 0 0,0-1 0,1 1 0,-1-1 0,4 5 0,30 27 0,-30-30 0,0 1 0,0-1 0,-1 1 0,1 0 0,-1 0 0,0 0 0,5 10 0,-8-13 0,-1 0 0,1 1 0,-1-1 0,1 1 0,-1-1 0,0 1 0,0-1 0,0 1 0,0-1 0,-1 1 0,1-1 0,-1 0 0,1 1 0,-1-1 0,0 0 0,0 1 0,0-1 0,0 0 0,-1 0 0,1 0 0,0 0 0,-1 0 0,0 0 0,-3 3 0,-8 9 0,0-2 0,-2 1 0,1-2 0,-31 19 0,-72 31 0,58-32 0,19-11 34,25-11-500,1 0-1,-19 11 1</inkml:trace>
+</inkml:ink>
+</file>
+
+<file path=word/ink/ink34.xml><?xml version="1.0" encoding="utf-8"?>
+<inkml:ink xmlns:inkml="http://www.w3.org/2003/InkML">
+  <inkml:definitions>
+    <inkml:context xml:id="ctx0">
+      <inkml:inkSource xml:id="inkSrc0">
+        <inkml:traceFormat>
+          <inkml:channel name="X" type="integer" min="-2.14748E9" max="2.14748E9" units="cm"/>
+          <inkml:channel name="Y" type="integer" min="-2.14748E9" max="2.14748E9" units="cm"/>
+          <inkml:channel name="F" type="integer" max="32767" units="dev"/>
+        </inkml:traceFormat>
+        <inkml:channelProperties>
+          <inkml:channelProperty channel="X" name="resolution" value="1000" units="1/cm"/>
+          <inkml:channelProperty channel="Y" name="resolution" value="1000" units="1/cm"/>
+          <inkml:channelProperty channel="F" name="resolution" value="0" units="1/dev"/>
+        </inkml:channelProperties>
+      </inkml:inkSource>
+      <inkml:timestamp xml:id="ts0" timeString="2026-01-20T08:29:20.920"/>
+    </inkml:context>
+    <inkml:brush xml:id="br0">
+      <inkml:brushProperty name="width" value="0.035" units="cm"/>
+      <inkml:brushProperty name="height" value="0.035" units="cm"/>
+    </inkml:brush>
+  </inkml:definitions>
+  <inkml:trace contextRef="#ctx0" brushRef="#br0">0 0 24575,'0'0'-8191</inkml:trace>
+</inkml:ink>
+</file>
+
+<file path=word/ink/ink35.xml><?xml version="1.0" encoding="utf-8"?>
+<inkml:ink xmlns:inkml="http://www.w3.org/2003/InkML">
+  <inkml:definitions>
+    <inkml:context xml:id="ctx0">
+      <inkml:inkSource xml:id="inkSrc0">
+        <inkml:traceFormat>
+          <inkml:channel name="X" type="integer" min="-2.14748E9" max="2.14748E9" units="cm"/>
+          <inkml:channel name="Y" type="integer" min="-2.14748E9" max="2.14748E9" units="cm"/>
+          <inkml:channel name="F" type="integer" max="32767" units="dev"/>
+        </inkml:traceFormat>
+        <inkml:channelProperties>
+          <inkml:channelProperty channel="X" name="resolution" value="1000" units="1/cm"/>
+          <inkml:channelProperty channel="Y" name="resolution" value="1000" units="1/cm"/>
+          <inkml:channelProperty channel="F" name="resolution" value="0" units="1/dev"/>
+        </inkml:channelProperties>
+      </inkml:inkSource>
+      <inkml:timestamp xml:id="ts0" timeString="2026-01-20T08:35:10.769"/>
+    </inkml:context>
+    <inkml:brush xml:id="br0">
+      <inkml:brushProperty name="width" value="0.035" units="cm"/>
+      <inkml:brushProperty name="height" value="0.035" units="cm"/>
+    </inkml:brush>
+  </inkml:definitions>
+  <inkml:trace contextRef="#ctx0" brushRef="#br0">2357 1 24575,'-14'1'0,"1"0"0,0 1 0,0 1 0,0 0 0,0 1 0,0 1 0,1 0 0,0 0 0,0 1 0,0 1 0,1 0 0,0 0 0,0 1 0,1 1 0,-17 17 0,18-16 0,0 1 0,1 0 0,1 0 0,0 1 0,-10 23 0,7-11 0,1 0 0,-6 30 0,14-50 0,0 1 0,0 0 0,0 0 0,1 0 0,0 0 0,-1-1 0,2 1 0,-1 0 0,0 0 0,1 0 0,0 0 0,0-1 0,1 1 0,-1 0 0,1-1 0,0 1 0,0-1 0,1 0 0,-1 1 0,1-1 0,0 0 0,0-1 0,0 1 0,1 0 0,-1-1 0,1 0 0,7 5 0,27 19 0,-23-17 0,-1 0 0,13 13 0,-22-17 0,0-1 0,0 0 0,-1 1 0,0 0 0,0 0 0,0 1 0,-1-1 0,4 10 0,1 12 0,0 0 0,-2 0 0,-1 1 0,-1 0 0,-2 0 0,-1 0 0,-4 44 0,3-65 0,-1-1 0,0 0 0,-1 0 0,0 0 0,0 0 0,-1 0 0,1-1 0,-1 1 0,-1-1 0,1 1 0,-1-1 0,-7 8 0,3-5 0,-1 0 0,0 0 0,-1-1 0,0 0 0,0-1 0,-15 9 0,-28 16 0,-54 28 0,102-56 0,8-2 0,15 1 0,27-2 0,-45-1 0,20-1 0,-13 0 0,1 1 0,0 0 0,0 0 0,13 3 0,-18-3 0,-1 1 0,0 0 0,1 0 0,-1 0 0,0 0 0,0 0 0,1 1 0,-1-1 0,0 1 0,0-1 0,-1 1 0,1 0 0,0 0 0,-1-1 0,1 1 0,-1 0 0,1 1 0,-1-1 0,1 2 0,5 11 0,-2-1 0,0 1 0,0 0 0,-1 0 0,-1 0 0,1 24 0,-2 1 0,-4 53 0,0-73 0,-1 0 0,-2 0 0,-7 25 0,6-30 0,2 1 0,0 0 0,1-1 0,0 2 0,1-1 0,1 19 0,2-32 0,-1 0 0,1 0 0,0 0 0,1 0 0,-1 0 0,0 0 0,1 0 0,0-1 0,-1 1 0,1 0 0,0-1 0,0 1 0,1-1 0,-1 0 0,0 0 0,1 0 0,0 0 0,-1 0 0,1-1 0,0 1 0,0-1 0,4 2 0,9 4 0,0-1 0,30 6 0,-43-11 0,23 4 0,0 0 0,1-2 0,31 1 0,-45-4 0,0-1 0,0 0 0,0 0 0,-1-1 0,1-1 0,0 0 0,-1-1 0,20-9 0,-29 12 0,-1-1 0,1 0 0,-1 1 0,1-1 0,-1-1 0,0 1 0,0 0 0,0 0 0,0-1 0,0 1 0,-1-1 0,1 1 0,-1-1 0,1 0 0,-1 0 0,0 0 0,0 0 0,0 0 0,-1 0 0,1 0 0,-1 0 0,1-3 0,-1-7 0,0-1 0,-1 1 0,-4-24 0,4 29 0,-1-1-273,0 0 0,-1 0 0,0 0 0,-7-14 0,-3-3-6553</inkml:trace>
+  <inkml:trace contextRef="#ctx0" brushRef="#br0" timeOffset="1342.6">1387 893 24575,'3'0'0,"0"-1"0,0 1 0,1-1 0,-1 0 0,0 0 0,0 0 0,0-1 0,0 1 0,-1-1 0,1 1 0,0-1 0,-1 0 0,1 0 0,-1 0 0,3-4 0,34-40 0,-32 37 0,8-11 0,0 1 0,2 0 0,26-22 0,-37 36 0,-1 0 0,1 1 0,0 0 0,1 0 0,-1 1 0,1-1 0,-1 2 0,1-1 0,0 1 0,0 0 0,0 0 0,0 0 0,0 1 0,1 1 0,-1-1 0,10 1 0,-15 0 0,-1 1 0,1-1 0,-1 0 0,1 0 0,-1 1 0,1-1 0,-1 1 0,0 0 0,1-1 0,-1 1 0,0 0 0,1 0 0,-1 0 0,0-1 0,0 1 0,0 1 0,0-1 0,0 0 0,0 0 0,0 0 0,0 0 0,1 2 0,-1 0 0,0 0 0,0 1 0,0-1 0,-1 0 0,1 0 0,-1 0 0,0 0 0,0 0 0,0 1 0,0 3 0,-1 2 0,-1 0 0,0 0 0,0-1 0,-1 1 0,0-1 0,-8 16 0,2-10 0,-1 0 0,0-1 0,-1 0 0,-1-1 0,0 0 0,-1-1 0,0 0 0,-1-1 0,0 0 0,0-2 0,-1 1 0,0-2 0,-1 0 0,1-1 0,-1 0 0,-1-1 0,1-1 0,-1-1 0,0 0 0,1-1 0,-1-1 0,0 0 0,0-2 0,-33-4 0,39 2 0,0 0 0,1-1 0,0 0 0,0-1 0,0 0 0,1 0 0,-1-1 0,-10-9 0,-8-9 0,-29-30 0,10-2 0,38 44 0,-1-1 0,0 1 0,0 1 0,-1 0 0,-1 1 0,-25-18 0,36 27 0,1 1 0,0-1 0,-1 1 0,1 0 0,-1 0 0,1-1 0,0 1 0,-1 0 0,1 0 0,-1 0 0,1-1 0,-1 1 0,1 0 0,-1 0 0,1 0 0,-1 0 0,1 0 0,-1 0 0,1 0 0,-1 0 0,1 0 0,-1 0 0,1 0 0,-1 0 0,1 0 0,-1 1 0,1-1 0,-1 0 0,0 1 0,1-1 0,0 1 0,0 0 0,0 0 0,0 0 0,0-1 0,0 1 0,0 0 0,0 0 0,0-1 0,0 1 0,0 0 0,0 0 0,0 0 0,1-1 0,-1 1 0,1 1 0,18 35 0,-17-35 0,2 5 0,9 15 0,0 0 0,-2 0 0,18 48 0,-27-63 0,-1 0 0,1 0 0,-1-1 0,0 1 0,-1 0 0,0 0 0,0 0 0,0 0 0,-1 0 0,0 0 0,0 0 0,-1 0 0,1 0 0,-2-1 0,1 1 0,-1-1 0,0 1 0,0-1 0,-6 9 0,0-5 0,-1 0 0,0 0 0,0-1 0,-1 0 0,0 0 0,0-1 0,-1-1 0,0 0 0,-1-1 0,1 0 0,-21 6 0,32-11 3,0-1-1,0 0 0,0 0 1,-1 0-1,1 1 0,0-1 0,0 0 1,0 0-1,0 0 0,0-1 1,0 1-1,0 0 0,0 0 1,0 0-1,-1-1 0,1 1 1,0-1-1,0 1 0,0-1 1,1 1-1,-1-1 0,0 0 1,0 1-1,0-1 0,0 0 1,0 0-1,1 1 0,-1-1 0,0 0 1,1 0-1,-1 0 0,1 0 1,-1 0-1,1 0 0,-1 0 1,1 0-1,0 0 0,-1-2 1,-1-5-166,0-1 1,1 1 0,0 0-1,1-10 1,-1 10-482,0-22-6182</inkml:trace>
+  <inkml:trace contextRef="#ctx0" brushRef="#br0" timeOffset="1858.9">902 292 24575,'0'0'-8191</inkml:trace>
+  <inkml:trace contextRef="#ctx0" brushRef="#br0" timeOffset="2803.76">653 997 24575,'0'0'0,"1"-1"0,0 1 0,-1 0 0,1-1 0,0 1 0,-1 0 0,1-1 0,-1 1 0,1-1 0,0 1 0,-1-1 0,1 1 0,-1-1 0,1 0 0,-1 1 0,0-1 0,1 0 0,-1 1 0,0-1 0,1 0 0,-1 1 0,0-1 0,0 0 0,0 1 0,1-1 0,-1 0 0,0 0 0,0 0 0,2-26 0,-2 23 0,1-8 0,-1 1 0,1 1 0,0 0 0,0 0 0,4-14 0,-3 21 0,-1-1 0,1 1 0,-1-1 0,1 1 0,0 0 0,0 0 0,1 0 0,-1 0 0,0 0 0,1 1 0,0-1 0,0 1 0,-1-1 0,2 1 0,5-3 0,-8 4 0,0 1 0,0-1 0,0 0 0,0 1 0,0-1 0,0 1 0,0-1 0,0 1 0,1 0 0,-1 0 0,0-1 0,0 1 0,0 0 0,1 0 0,-1 0 0,0 0 0,0 0 0,1 1 0,-1-1 0,0 0 0,0 1 0,0-1 0,0 0 0,1 1 0,-1-1 0,0 1 0,1 0 0,0 1 0,-1 0 0,1 0 0,0 0 0,-1 0 0,0 1 0,1-1 0,-1 0 0,0 0 0,0 1 0,0-1 0,-1 1 0,2 3 0,-1 2 0,1 1 0,-1 0 0,-1 0 0,0-1 0,0 1 0,-1 0 0,-1 10 0,0-14 0,0 0 0,0 0 0,0 0 0,-1 0 0,0-1 0,0 1 0,0-1 0,-1 0 0,1 0 0,-7 6 0,-47 36 0,37-32 0,-27 23 0,14-10 0,-2-1 0,-72 40 0,86-56 0,-1-1 0,0 0 0,-1-2 0,1 0 0,-1-2 0,0 0 0,-1-2 0,1 0 0,-1-2 0,0-1 0,1 0 0,-30-6 0,48 5 0,-1 0 0,0 0 0,1-1 0,-1 0 0,1 0 0,0 0 0,-1-1 0,1 1 0,0-1 0,0-1 0,1 1 0,-1-1 0,1 1 0,0-1 0,0-1 0,-7-8 0,9 9 0,0 0 0,0 0 0,0 0 0,1 0 0,-1 0 0,1-1 0,0 1 0,0 0 0,0-1 0,1 1 0,0-1 0,0 1 0,0-1 0,0 1 0,1-1 0,0 1 0,0-1 0,0 1 0,0 0 0,1-1 0,-1 1 0,4-5 0,2-4-341,1 0 0,1 0-1,14-15 1,-15 18-6485</inkml:trace>
+  <inkml:trace contextRef="#ctx0" brushRef="#br0" timeOffset="3211.94">446 483 24575,'3'0'0,"2"0"0,4 0 0,3 0 0,1 0 0,-1 0-8191</inkml:trace>
+</inkml:ink>
+</file>
+
+<file path=word/ink/ink36.xml><?xml version="1.0" encoding="utf-8"?>
+<inkml:ink xmlns:inkml="http://www.w3.org/2003/InkML">
+  <inkml:definitions>
+    <inkml:context xml:id="ctx0">
+      <inkml:inkSource xml:id="inkSrc0">
+        <inkml:traceFormat>
+          <inkml:channel name="X" type="integer" min="-2.14748E9" max="2.14748E9" units="cm"/>
+          <inkml:channel name="Y" type="integer" min="-2.14748E9" max="2.14748E9" units="cm"/>
+          <inkml:channel name="F" type="integer" max="32767" units="dev"/>
+        </inkml:traceFormat>
+        <inkml:channelProperties>
+          <inkml:channelProperty channel="X" name="resolution" value="1000" units="1/cm"/>
+          <inkml:channelProperty channel="Y" name="resolution" value="1000" units="1/cm"/>
+          <inkml:channelProperty channel="F" name="resolution" value="0" units="1/dev"/>
+        </inkml:channelProperties>
+      </inkml:inkSource>
+      <inkml:timestamp xml:id="ts0" timeString="2026-01-20T08:34:43.480"/>
+    </inkml:context>
+    <inkml:brush xml:id="br0">
+      <inkml:brushProperty name="width" value="0.035" units="cm"/>
+      <inkml:brushProperty name="height" value="0.035" units="cm"/>
+    </inkml:brush>
+  </inkml:definitions>
+  <inkml:trace contextRef="#ctx0" brushRef="#br0">0 150 24575,'3'-1'0,"0"0"0,0 0 0,0-1 0,-1 1 0,1-1 0,0 1 0,-1-1 0,0 0 0,1 0 0,-1 0 0,0 0 0,3-4 0,3-2 0,27-21 0,1 1 0,40-24 0,-75 51 0,0 0 0,1 0 0,-1 1 0,0-1 0,1 0 0,-1 1 0,1-1 0,-1 1 0,0-1 0,1 1 0,-1 0 0,1-1 0,-1 1 0,1 0 0,-1 0 0,1 0 0,0 0 0,-1 0 0,1 1 0,-1-1 0,0 0 0,3 2 0,-2-1 0,-1 0 0,0 0 0,1 0 0,-1 1 0,0-1 0,1 0 0,-1 1 0,0 0 0,0-1 0,0 1 0,0-1 0,0 1 0,-1 0 0,1 0 0,0 2 0,2 8 0,-1 1 0,0-1 0,-1 0 0,-1 16 0,1-7 0,-2-1 0,0 0 0,-1 0 0,-1 0 0,-1 0 0,-1 0 0,-1-1 0,0 1 0,-17 33 0,-1-7 0,-43 74 0,41-85 0,19-25 0,0-1 0,0 1 0,-10 20 0,17-30 0,0 0 0,0 1 0,0-1 0,-1 0 0,1 0 0,0 0 0,0 0 0,0 1 0,0-1 0,0 0 0,0 0 0,0 0 0,-1 1 0,1-1 0,0 0 0,0 0 0,0 1 0,0-1 0,0 0 0,0 0 0,0 0 0,0 1 0,0-1 0,0 0 0,0 0 0,0 1 0,0-1 0,1 0 0,-1 0 0,0 1 0,0-1 0,0 0 0,0 0 0,0 0 0,0 1 0,0-1 0,1 0 0,-1 0 0,0 0 0,0 0 0,0 1 0,0-1 0,1 0 0,10-5 0,16-14 0,-25 18 0,9-8 0,1 0 0,0 0 0,1 1 0,0 0 0,0 2 0,1-1 0,0 1 0,0 1 0,0 1 0,0 0 0,1 1 0,0 0 0,0 1 0,19 0 0,121 6-1365</inkml:trace>
+  <inkml:trace contextRef="#ctx0" brushRef="#br0" timeOffset="1583.36">645 284 24575,'6'0'0,"1"1"0,0-2 0,-1 1 0,1-1 0,0 1 0,7-3 0,-13 2 0,0 1 0,0 0 0,0-1 0,0 1 0,0 0 0,0-1 0,0 1 0,0-1 0,0 0 0,0 1 0,-1-1 0,1 0 0,0 0 0,0 1 0,0-1 0,-1 0 0,1 0 0,-1 0 0,1 0 0,0 0 0,-1 0 0,0 0 0,1 0 0,-1 0 0,0 0 0,1 0 0,-1 0 0,0 0 0,0 0 0,0 0 0,0-1 0,0 1 0,0 0 0,0 0 0,0 0 0,0 0 0,-1 0 0,1 0 0,-1-1 0,1 1 0,0 0 0,0 1 0,0-1 0,0 0 0,0 1 0,-1-1 0,1 0 0,0 1 0,0-1 0,-1 0 0,1 1 0,0-1 0,-1 1 0,1-1 0,-1 0 0,1 1 0,0-1 0,-1 1 0,0-1 0,1 1 0,-1 0 0,1-1 0,-1 1 0,1 0 0,-1-1 0,0 1 0,1 0 0,-1-1 0,0 1 0,1 0 0,-1 0 0,0 0 0,1 0 0,-1 0 0,0 0 0,1 0 0,-1 0 0,0 0 0,1 0 0,-1 0 0,0 0 0,1 0 0,-1 1 0,0-1 0,1 0 0,-1 1 0,0-1 0,1 0 0,-1 1 0,0 0 0,-1 0 0,-1 1 0,1 0 0,0 0 0,0 0 0,0 0 0,0 0 0,0 1 0,1-1 0,-1 1 0,-1 4 0,-1 2 0,0-1 0,1 1 0,1 0 0,0 0 0,0 0 0,0 0 0,1 0 0,1 0 0,0 16 0,0-24 0,0 0 0,1 0 0,-1 0 0,0 0 0,0 0 0,1 0 0,-1 0 0,1 0 0,-1 0 0,1 0 0,-1 0 0,1 0 0,-1-1 0,1 1 0,0 0 0,-1 0 0,1-1 0,0 1 0,0-1 0,0 1 0,-1 0 0,1-1 0,0 1 0,0-1 0,0 0 0,0 1 0,0-1 0,0 0 0,0 0 0,0 1 0,0-1 0,0 0 0,0 0 0,0 0 0,0 0 0,0 0 0,1-1 0,0 1 0,-1-1 0,1 1 0,-1-1 0,1 0 0,-1 1 0,1-1 0,-1 0 0,0 0 0,1 0 0,-1 0 0,0 0 0,0 0 0,0 0 0,0-1 0,0 1 0,0 0 0,0-1 0,0 1 0,-1 0 0,1-1 0,0 1 0,-1-1 0,1-1 0,1-4 0,-1-1 0,0 1 0,-1 0 0,0-1 0,0-10 0,0 16 0,0 1 0,0-1 0,0 1 0,-1-1 0,1 1 0,0 0 0,-1-1 0,1 1 0,-1-1 0,1 1 0,-1 0 0,1-1 0,-1 1 0,0 0 0,0 0 0,0 0 0,0-1 0,0 1 0,0 0 0,0 0 0,0 0 0,0 0 0,0 1 0,0-1 0,-1 0 0,1 0 0,0 1 0,-1-1 0,1 1 0,0-1 0,-1 1 0,1 0 0,-1-1 0,-1 1 0,2 0 0,-1 1 0,1-1 0,0 0 0,-1 1 0,1-1 0,-1 1 0,1 0 0,0-1 0,-1 1 0,1 0 0,0 0 0,0 0 0,0 0 0,-1 0 0,1 0 0,0 0 0,0 0 0,1 0 0,-1 1 0,0-1 0,0 0 0,0 2 0,-14 35 0,12-31 0,0 2 0,0 0 0,1 1 0,-2 11 0,4-19 0,0 0 0,0 0 0,0 0 0,0 0 0,0-1 0,0 1 0,1 0 0,-1 0 0,1 0 0,0 3 0,0-4 0,-1-1 0,1 1 0,-1-1 0,1 1 0,-1-1 0,1 1 0,-1-1 0,1 1 0,-1-1 0,1 0 0,-1 1 0,1-1 0,0 0 0,-1 1 0,1-1 0,0 0 0,-1 0 0,1 0 0,0 1 0,-1-1 0,1 0 0,0 0 0,-1 0 0,1 0 0,0 0 0,-1 0 0,1-1 0,0 1 0,-1 0 0,2 0 0,-2 0-32,1-1-1,-1 1 1,1 0-1,-1 0 1,1 0-1,-1 0 1,1 0-1,-1-1 1,0 1-1,1 0 1,-1-1-1,1 1 1,-1 0-1,0 0 1,1-1-1,-1 1 1,0-1-1,1 1 1,-1 0-1,0-1 1,1 1-1,-1-1 1,0 1-1,0-1 1,0 1-1,0 0 1,1-1-1,-1 1 1,0-1-1,0 1 1,0-1-1,0 1 1,0-1-1,0 1 1,0-1-1,0 1 1,0-1-1,0 1 0,-1-1 1,1 1-1,0-2 1</inkml:trace>
+</inkml:ink>
+</file>
+
+<file path=word/ink/ink37.xml><?xml version="1.0" encoding="utf-8"?>
+<inkml:ink xmlns:inkml="http://www.w3.org/2003/InkML">
+  <inkml:definitions>
+    <inkml:context xml:id="ctx0">
+      <inkml:inkSource xml:id="inkSrc0">
+        <inkml:traceFormat>
+          <inkml:channel name="X" type="integer" min="-2.14748E9" max="2.14748E9" units="cm"/>
+          <inkml:channel name="Y" type="integer" min="-2.14748E9" max="2.14748E9" units="cm"/>
+          <inkml:channel name="F" type="integer" max="32767" units="dev"/>
+        </inkml:traceFormat>
+        <inkml:channelProperties>
+          <inkml:channelProperty channel="X" name="resolution" value="1000" units="1/cm"/>
+          <inkml:channelProperty channel="Y" name="resolution" value="1000" units="1/cm"/>
+          <inkml:channelProperty channel="F" name="resolution" value="0" units="1/dev"/>
+        </inkml:channelProperties>
+      </inkml:inkSource>
+      <inkml:timestamp xml:id="ts0" timeString="2026-01-20T08:34:40.314"/>
+    </inkml:context>
+    <inkml:brush xml:id="br0">
+      <inkml:brushProperty name="width" value="0.035" units="cm"/>
+      <inkml:brushProperty name="height" value="0.035" units="cm"/>
+    </inkml:brush>
+  </inkml:definitions>
+  <inkml:trace contextRef="#ctx0" brushRef="#br0">1 278 24575,'29'-9'0,"-12"3"0,1 1 0,0-1 0,0 0 0,0-2 0,0 0 0,-1-1 0,-1 0 0,0-1 0,0-1 0,-1-1 0,0 0 0,-1-1 0,0-1 0,-1 0 0,-1 0 0,0-2 0,11-18 0,9-27 0,-30 99 0,-3 26 0,-8 118 0,2-100-8,6 116-1,3-91-1339,-2-86-5478</inkml:trace>
+  <inkml:trace contextRef="#ctx0" brushRef="#br0" timeOffset="1243.07">574 410 24575,'-1'-1'0,"0"1"0,1 0 0,-1 0 0,0 0 0,0 0 0,1 0 0,-1 0 0,0 0 0,0 1 0,1-1 0,-1 0 0,0 0 0,1 1 0,-1-1 0,0 0 0,1 1 0,-1-1 0,0 0 0,1 1 0,-1-1 0,1 1 0,-1-1 0,1 1 0,-1-1 0,1 1 0,-1 1 0,0 16 0,2-11 0,-1-6 0,0 1 0,-1-1 0,1 0 0,-1 0 0,0 1 0,1-1 0,-1 0 0,0 0 0,1 0 0,-1 0 0,0 0 0,-2 2 0,-9 15 0,12-18 0,0 1 0,0 0 0,0-1 0,0 1 0,0-1 0,0 1 0,0 0 0,0-1 0,0 1 0,0-1 0,1 1 0,-1-1 0,0 1 0,0-1 0,1 1 0,-1-1 0,0 1 0,1-1 0,-1 1 0,0-1 0,1 1 0,-1-1 0,1 0 0,-1 1 0,1-1 0,-1 0 0,1 1 0,-1-1 0,1 0 0,-1 0 0,1 0 0,-1 1 0,1-1 0,0 0 0,-1 0 0,1 0 0,14 5 0,-1-2 0,29 5 0,-42-8 8,0 0 0,1 0 0,-1 0 0,0 0 0,1-1 0,-1 1 0,0 0 0,0-1 0,1 1 0,-1-1 0,0 1 0,0-1 0,0 1 0,2-2 0,-3 2-36,0-1 1,1 1-1,-1 0 1,0-1-1,0 1 1,1 0-1,-1 0 1,0-1-1,0 1 1,0 0-1,0-1 1,0 1-1,1 0 1,-1-1-1,0 1 1,0-1-1,0 1 1,0 0-1,0-1 1,0 1-1,0 0 1,0-1-1,0 1 1,0 0-1,-1-1 1,1 1-1,0 0 1,0-1-1,0 1 1,0 0-1,0-1 1,-1 1-1,1 0 1,0-1-1,0 1 1,0 0-1,-1 0 1,1-1-1,0 1 1,-1 0-1,1 0 1,0 0-1,0-1 1,-1 1-1,1 0 1,0 0-1,-1 0 1,1 0-1,0 0 1,-1-1-1,1 1 1,-1 0-1,0 0 1,-7-3-6799</inkml:trace>
+</inkml:ink>
+</file>
+
+<file path=word/ink/ink38.xml><?xml version="1.0" encoding="utf-8"?>
+<inkml:ink xmlns:inkml="http://www.w3.org/2003/InkML">
+  <inkml:definitions>
+    <inkml:context xml:id="ctx0">
+      <inkml:inkSource xml:id="inkSrc0">
+        <inkml:traceFormat>
+          <inkml:channel name="X" type="integer" min="-2.14748E9" max="2.14748E9" units="cm"/>
+          <inkml:channel name="Y" type="integer" min="-2.14748E9" max="2.14748E9" units="cm"/>
+          <inkml:channel name="F" type="integer" max="32767" units="dev"/>
+        </inkml:traceFormat>
+        <inkml:channelProperties>
+          <inkml:channelProperty channel="X" name="resolution" value="1000" units="1/cm"/>
+          <inkml:channelProperty channel="Y" name="resolution" value="1000" units="1/cm"/>
+          <inkml:channelProperty channel="F" name="resolution" value="0" units="1/dev"/>
+        </inkml:channelProperties>
+      </inkml:inkSource>
+      <inkml:timestamp xml:id="ts0" timeString="2026-01-20T08:35:22.417"/>
+    </inkml:context>
+    <inkml:brush xml:id="br0">
+      <inkml:brushProperty name="width" value="0.035" units="cm"/>
+      <inkml:brushProperty name="height" value="0.035" units="cm"/>
+    </inkml:brush>
+  </inkml:definitions>
+  <inkml:trace contextRef="#ctx0" brushRef="#br0">214 337 24575,'-6'0'0,"0"1"0,0-1 0,0 1 0,0 0 0,0 1 0,0-1 0,0 1 0,0 0 0,1 1 0,-1-1 0,1 1 0,-10 7 0,7-4 0,1 0 0,1 1 0,-1 0 0,1 0 0,0 0 0,1 1 0,-8 13 0,0 7 0,0 1 0,2 0 0,-13 59 0,21-78 0,1 0 0,0 1 0,1-1 0,0 1 0,0 18 0,2-26 0,-1 1 0,1-1 0,-1 0 0,1 1 0,0-1 0,0 0 0,1 0 0,-1 0 0,1 0 0,-1 0 0,1 0 0,0 0 0,0 0 0,0 0 0,1-1 0,-1 1 0,1-1 0,-1 0 0,1 0 0,0 0 0,0 0 0,3 1 0,2 2 0,1-2 0,0 0 0,0 0 0,0 0 0,1-1 0,-1-1 0,15 2 0,69-5 0,-81 2 0,41-4 0,0-2 0,65-17 0,-90 17 0,-1-3 0,0 0 0,0-1 0,-1-2 0,48-29 0,-68 37 0,1-1 0,-1 0 0,0-1 0,0 1 0,-1-1 0,1 0 0,-1 0 0,-1-1 0,8-11 0,-11 14 0,1 1 0,-1 0 0,0-1 0,0 1 0,0-1 0,0 1 0,-1-1 0,1 1 0,-1-1 0,0 1 0,0-1 0,0 0 0,0 1 0,-1-1 0,0 1 0,1-1 0,-1 1 0,-1-1 0,1 1 0,0 0 0,-1-1 0,0 1 0,-2-4 0,-16-16-1365,-2 4-5461</inkml:trace>
+  <inkml:trace contextRef="#ctx0" brushRef="#br0" timeOffset="738.19">640 293 24575,'-1'7'0,"0"0"0,0-1 0,0 1 0,-1 0 0,0-1 0,-4 8 0,-6 22 0,-8 33 0,14-51 0,0 0 0,2 0 0,0 0 0,-3 33 0,7-49 0,0 0 0,0 1 0,0-1 0,0 0 0,1 0 0,-1 0 0,0 1 0,1-1 0,0 0 0,-1 0 0,1 0 0,0 0 0,0 0 0,0 0 0,0 0 0,1 0 0,-1-1 0,0 1 0,1 0 0,-1-1 0,1 1 0,0-1 0,-1 1 0,1-1 0,0 0 0,0 0 0,0 0 0,0 0 0,0 0 0,0 0 0,0 0 0,0-1 0,1 1 0,-1-1 0,0 0 0,0 1 0,0-1 0,1 0 0,-1 0 0,3-1 0,3 0 0,0 0 0,0 0 0,0-1 0,0 0 0,0 0 0,-1-1 0,1 0 0,-1 0 0,14-9 0,-7 2 0,0-1 0,0-1 0,-1 0 0,-1-1 0,0-1 0,19-28 0,-24 31 0,-1 1 0,0-1 0,-1 0 0,0-1 0,-1 1 0,0-1 0,-1 0 0,0 0 0,-1 0 0,0 0 0,0-13 0,-2 19 6,-1 1 0,0 0 0,0 0 0,0-1 0,0 1 0,-1 0 0,0 0 0,0 0 0,0 0 0,-1 1 0,0-1 0,1 1 0,-2-1 0,1 1 0,0 0 0,-1 0 0,0 0 0,0 1 0,-7-6 0,5 5-112,-1 0 0,1 0 0,-1 0 0,0 1 0,1 0 0,-2 1-1,1-1 1,0 1 0,0 1 0,-1-1 0,1 1 0,-1 1 0,-10-1 0,1 4-6720</inkml:trace>
+  <inkml:trace contextRef="#ctx0" brushRef="#br0" timeOffset="1759.7">1052 191 24575,'8'105'0,"-1"-9"0,-7-79 0,-1-1 0,-3 25 0,3-36 0,0 1 0,-1 0 0,1-1 0,-1 1 0,0-1 0,-1 1 0,1-1 0,-1 0 0,0 0 0,-4 5 0,21-37 0,-4 5 0,26-42 0,3 1 0,85-105 0,-123 167 0,0-1 0,0 1 0,1 0 0,-1-1 0,0 1 0,0 0 0,1 0 0,-1 0 0,1 0 0,-1 0 0,1 0 0,0 0 0,-1 1 0,1-1 0,0 0 0,-1 1 0,1-1 0,2 1 0,-3 0 0,0 1 0,0 0 0,0-1 0,0 1 0,0 0 0,0 0 0,0 0 0,0-1 0,0 1 0,-1 0 0,1 0 0,0 0 0,-1 0 0,1 1 0,0-1 0,-1 0 0,0 0 0,1 0 0,-1 0 0,0 1 0,1-1 0,-1 0 0,0 0 0,0 0 0,0 1 0,0 1 0,1 10 0,-1 1 0,0-1 0,0 1 0,-2 0 0,1-1 0,-6 19 0,-29 78 0,20-63 0,13-34 0,10-17 0,15-26 0,-17 24 0,1-2 0,17-25 0,2 2 0,36-36 0,-40 53 0,-21 14 0,1 0 0,0 0 0,-1-1 0,1 1 0,0 0 0,-1 0 0,1 0 0,0 0 0,0 0 0,-1 0 0,1 0 0,0 0 0,-1 0 0,1 0 0,0 1 0,-1-1 0,1 0 0,0 0 0,0 1 0,1 1 0,-1 0 0,1-1 0,-1 1 0,0 0 0,0 0 0,0 0 0,0-1 0,0 1 0,-1 0 0,1 0 0,-1 1 0,1-1 0,-1 0 0,1 0 0,-1 0 0,0 0 0,0 3 0,-1 9 0,1 0 0,-2-1 0,0 1 0,0-1 0,-1 1 0,-1-1 0,0 0 0,-1 0 0,-1-1 0,0 1 0,-9 13 0,15-25-3,-1 0-1,1 0 1,-1 0-1,1 0 1,-1 0-1,0 0 1,1-1-1,-1 1 1,0 0 0,0-1-1,1 1 1,-1 0-1,0-1 1,0 1-1,0-1 1,0 1-1,0-1 1,0 0-1,0 1 1,0-1-1,0 0 1,-1 1-1,1-2 14,0 1-1,0 0 1,0-1-1,1 1 1,-1-1-1,0 1 1,1-1-1,-1 1 1,0-1-1,1 0 1,-1 1-1,1-1 0,-1 0 1,1 1-1,-1-1 1,1 0-1,-1 0 1,1 1-1,0-1 1,-1-1-1,-1-4-256,1 0-1,-1 0 1,1 0 0,0-1-1,0-9 1,2-10-6579</inkml:trace>
+  <inkml:trace contextRef="#ctx0" brushRef="#br0" timeOffset="2522.19">1770 367 24575,'-1'79'0,"-21"137"0,13-167 0,-1-1 0,-3 0 0,-36 87 0,45-127 0,1 0 0,-1 0 0,0-1 0,-1 0 0,0 1 0,-7 6 0,12-13 0,0-1 0,0 1 0,-1-1 0,1 0 0,0 1 0,-1-1 0,1 0 0,0 0 0,-1 1 0,1-1 0,-1 0 0,1 0 0,0 1 0,-1-1 0,1 0 0,-1 0 0,1 0 0,-1 0 0,1 0 0,-1 0 0,1 0 0,0 0 0,-1 0 0,1 0 0,-1 0 0,1 0 0,-1 0 0,1 0 0,-1 0 0,1 0 0,-1-1 0,-7-13 0,5-26 0,3 38 0,-1-30-1365,2 0-5461</inkml:trace>
+  <inkml:trace contextRef="#ctx0" brushRef="#br0" timeOffset="2958.83">1684 602 24575,'0'-3'0,"1"-1"0,-1 0 0,1 1 0,0-1 0,0 1 0,1 0 0,-1-1 0,1 1 0,-1 0 0,1 0 0,0 0 0,4-5 0,34-33 0,-29 29 0,-7 9 0,10-13 0,2 2 0,0-1 0,0 2 0,32-20 0,-47 33 0,0-1 0,0 1 0,0 0 0,0 0 0,0 0 0,0-1 0,0 1 0,0 0 0,0 0 0,0 1 0,0-1 0,0 0 0,0 0 0,0 0 0,0 1 0,0-1 0,0 0 0,0 1 0,0-1 0,0 1 0,0-1 0,0 1 0,-1-1 0,1 1 0,0 0 0,0 0 0,-1-1 0,1 1 0,0 0 0,-1 0 0,2 1 0,15 31 0,-13-25 0,-1 1 0,0 0 0,0 0 0,-1 0 0,0 0 0,-1 0 0,0 0 0,-1 0 0,1 0 0,-2 0 0,1 1 0,-1-1 0,-1 0 0,0 0 0,0 0 0,-1 0 0,0-1 0,0 1 0,-7 12 0,-1-5 0,6-9 0,14-18 0,32-36-1365,-18 22-5461</inkml:trace>
+  <inkml:trace contextRef="#ctx0" brushRef="#br0" timeOffset="3480.34">2183 74 24575,'0'3'0,"3"12"0,0 18 0,0 12 0,0 6 0,-1 2 0,-1-3 0,0-5 0,-1-5 0,0-7 0,0-7 0,0-5 0,-1-3 0,4-6 0,2-4 0,4-3 0,0-3-8191</inkml:trace>
+  <inkml:trace contextRef="#ctx0" brushRef="#br0" timeOffset="3944.51">2241 529 24575,'12'0'0,"3"1"0,-1-1 0,1 0 0,-1-1 0,0-1 0,1 0 0,-1-1 0,0-1 0,24-9 0,-18 4 0,-1-2 0,0 0 0,0-1 0,-2 0 0,30-28 0,-40 34 0,-1-1 0,-1 1 0,1-1 0,-1 0 0,0 0 0,-1-1 0,0 0 0,0 1 0,-1-1 0,0-1 0,0 1 0,-1 0 0,0-1 0,0 1 0,-1-1 0,0 0 0,0-11 0,-4 9 0,-4 11 0,-8 15 0,-17 34 0,2 0 0,-44 106 0,69-143 0,-3 5 0,-5 9 0,1 1 0,2 1 0,1 0 0,-11 49 0,20-72 0,0-1 0,1 0 0,-1 0 0,1 0 0,-1 1 0,1-1 0,0 0 0,1 0 0,2 7 0,-3-11 0,-1 1 0,0 0 0,0 0 0,1 0 0,-1-1 0,1 1 0,-1 0 0,1-1 0,-1 1 0,1 0 0,-1-1 0,1 1 0,0-1 0,-1 1 0,1-1 0,0 1 0,-1-1 0,1 1 0,0-1 0,0 0 0,-1 1 0,1-1 0,0 0 0,0 0 0,0 1 0,0-1 0,-1 0 0,1 0 0,0 0 0,0 0 0,0 0 0,0 0 0,-1-1 0,1 1 0,0 0 0,0 0 0,0 0 0,-1-1 0,1 1 0,0 0 0,0-1 0,-1 1 0,1-1 0,0 1 0,-1-1 0,1 1 0,0-1 0,-1 0 0,1 1 0,-1-1 0,1 0 0,-1 1 0,1-2 0,3-3 0,-1 0 0,0 0 0,0 0 0,0-1 0,-1 1 0,0-1 0,0 1 0,0-1 0,-1 0 0,0 1 0,1-10 0,0-10 0,-2-35 0,-1 39 0,0-69-1365,0 65-5461</inkml:trace>
+  <inkml:trace contextRef="#ctx0" brushRef="#br0" timeOffset="4358.22">2814 1 24575,'0'718'0,"0"-716"0,1 0 0,-1 0 0,-1 0 0,1 0 0,0-1 0,0 1 0,-1 0 0,1 0 0,-1 0 0,0-1 0,1 1 0,-1 0 0,0-1 0,0 1 0,0-1 0,0 1 0,0-1 0,0 1 0,-1-1 0,1 0 0,-3 3 0,2-3 0,0 0 0,-1 0 0,1 0 0,-1 0 0,1 0 0,-1-1 0,0 1 0,1-1 0,-1 0 0,0 0 0,1 1 0,-1-2 0,-3 1 0,-3-2 0,0 1 0,0-1 0,1-1 0,-1 0 0,1 0 0,-1-1 0,-14-9 0,12 5-227,0 0-1,0-1 1,1 0-1,1-1 1,-13-16-1,5 2-6598</inkml:trace>
+  <inkml:trace contextRef="#ctx0" brushRef="#br0" timeOffset="4735.34">2564 382 24575,'3'0'0,"3"0"0,5 0 0,4 0 0,4 0 0,4 0 0,2 0 0,3 0 0,2 0 0,0 0 0,0 0 0,0 0 0,0-2 0,-5-4 0,-7 0-8191</inkml:trace>
+  <inkml:trace contextRef="#ctx0" brushRef="#br0" timeOffset="5441.3">3049 616 24575,'2'1'0,"0"-1"0,1 1 0,-1 0 0,0 0 0,0 0 0,0 0 0,0 0 0,0 0 0,0 1 0,2 1 0,16 9 0,-15-10 0,0-1 0,-1-1 0,1 1 0,0-1 0,0 0 0,0 0 0,0 0 0,-1-1 0,1 1 0,0-1 0,0 0 0,-1-1 0,1 1 0,0-1 0,-1 0 0,0 0 0,1 0 0,-1-1 0,0 1 0,0-1 0,0 0 0,-1-1 0,1 1 0,-1 0 0,0-1 0,4-4 0,1-4 0,0 1 0,0-1 0,-1-1 0,0 0 0,-2 0 0,1 0 0,6-26 0,-8 22 0,4-30 0,-8 43 0,1 1 0,-1-1 0,0 1 0,0-1 0,0 0 0,-1 1 0,1-1 0,-1 1 0,0-1 0,0 1 0,0 0 0,0-1 0,-1 1 0,1 0 0,-4-6 0,4 8 0,0 1 0,0-1 0,0 0 0,0 0 0,-1 0 0,1 1 0,0-1 0,0 0 0,-1 1 0,1-1 0,0 1 0,-1-1 0,1 1 0,0 0 0,-1 0 0,1 0 0,0 0 0,-1 0 0,1 0 0,-1 0 0,1 0 0,0 0 0,-1 0 0,1 1 0,0-1 0,-1 1 0,1-1 0,0 1 0,0-1 0,-2 2 0,-3 2 0,0 0 0,0 0 0,1 0 0,-10 10 0,-8 11 0,1 1 0,1 1 0,-33 58 0,-37 97 0,86-173 0,-4 11 0,0 0 0,1 1 0,1 0 0,-7 31 0,13-47 0,1 1 0,-1-1 0,1 1 0,0-1 0,0 0 0,1 1 0,0-1 0,0 1 0,0-1 0,3 6 0,-3-8 0,1 1 0,0-1 0,0 0 0,0 1 0,0-1 0,1 0 0,0 0 0,-1 0 0,1-1 0,0 1 0,0-1 0,0 1 0,1-1 0,-1 0 0,6 2 0,-5-2 0,0 0 0,0 0 0,0-1 0,0 0 0,1 0 0,-1 0 0,0 0 0,1-1 0,-1 1 0,0-1 0,1 0 0,-1 0 0,0-1 0,1 1 0,-1-1 0,0 0 0,1 0 0,-1-1 0,0 1 0,0-1 0,0 0 0,0 0 0,-1 0 0,1-1 0,0 1 0,5-6 0,-4 2 0,0 1 0,0-1 0,0-1 0,-1 1 0,1-1 0,-2 1 0,1-1 0,-1 0 0,0-1 0,0 1 0,-1 0 0,0-1 0,0 0 0,0-9 0,-1 1-455,0 0 0,-3-19 0,1 20-6371</inkml:trace>
+</inkml:ink>
+</file>
+
+<file path=word/ink/ink39.xml><?xml version="1.0" encoding="utf-8"?>
+<inkml:ink xmlns:inkml="http://www.w3.org/2003/InkML">
+  <inkml:definitions>
+    <inkml:context xml:id="ctx0">
+      <inkml:inkSource xml:id="inkSrc0">
+        <inkml:traceFormat>
+          <inkml:channel name="X" type="integer" min="-2.14748E9" max="2.14748E9" units="cm"/>
+          <inkml:channel name="Y" type="integer" min="-2.14748E9" max="2.14748E9" units="cm"/>
+          <inkml:channel name="F" type="integer" max="32767" units="dev"/>
+        </inkml:traceFormat>
+        <inkml:channelProperties>
+          <inkml:channelProperty channel="X" name="resolution" value="1000" units="1/cm"/>
+          <inkml:channelProperty channel="Y" name="resolution" value="1000" units="1/cm"/>
+          <inkml:channelProperty channel="F" name="resolution" value="0" units="1/dev"/>
+        </inkml:channelProperties>
+      </inkml:inkSource>
+      <inkml:timestamp xml:id="ts0" timeString="2026-01-20T08:35:19.591"/>
+    </inkml:context>
+    <inkml:brush xml:id="br0">
+      <inkml:brushProperty name="width" value="0.035" units="cm"/>
+      <inkml:brushProperty name="height" value="0.035" units="cm"/>
+    </inkml:brush>
+  </inkml:definitions>
+  <inkml:trace contextRef="#ctx0" brushRef="#br0">1 464 24575,'10'0'0,"1"0"0,-1-1 0,1 0 0,-1-1 0,1 0 0,-1-1 0,0 0 0,0 0 0,0-1 0,-1 0 0,1-1 0,-1 0 0,16-12 0,5-5 0,-1-2 0,-1-1 0,-1-1 0,27-34 0,-38 40 0,-1-1 0,-1-1 0,0 0 0,-2 0 0,-1-1 0,16-47 0,-25 65 0,0-1 0,0 0 0,-1 1 0,1-1 0,-1 0 0,-1 0 0,1-10 0,-14 49 0,-2 13 0,-155 508 0,96-214 0,79-360-341,0 0 0,2 1-1,10-25 1,-2 11-6485</inkml:trace>
+  <inkml:trace contextRef="#ctx0" brushRef="#br0" timeOffset="1257.75">529 799 24575,'0'-5'0,"-1"6"0,-3 13 0,1 24 0,3-38 0,0 0 0,0 1 0,0-1 0,0 0 0,0 0 0,0 0 0,0 0 0,-1 1 0,2-1 0,-1 0 0,0 0 0,0 0 0,0 0 0,0 0 0,0 1 0,0-1 0,0 0 0,0 0 0,0 0 0,0 0 0,0 0 0,0 1 0,0-1 0,0 0 0,0 0 0,1 0 0,-1 0 0,0 0 0,0 0 0,0 0 0,0 1 0,0-1 0,0 0 0,1 0 0,-1 0 0,0 0 0,0 0 0,0 0 0,0 0 0,1 0 0,-1 0 0,0 0 0,0 0 0,0 0 0,0 0 0,0 0 0,1 0 0,-1 0 0,0 0 0,0 0 0,0 0 0,0 0 0,1 0 0,6-10 0,5-16 0,-6 11 0,-1-1 0,-1 1 0,0-1 0,-1 0 0,-1 0 0,0-1 0,-1-29 0,-1 45 0,0 1 0,0-1 0,0 1 0,0-1 0,0 1 0,0 0 0,0-1 0,0 1 0,0-1 0,0 1 0,0 0 0,0-1 0,0 1 0,-1-1 0,1 1 0,0 0 0,0-1 0,0 1 0,-1 0 0,1-1 0,0 1 0,-1 0 0,1-1 0,0 1 0,0 0 0,-1 0 0,1-1 0,-1 1 0,0 0 0,-6 8 0,-4 22 0,9 15 0,3-38 0,-1 1 0,-1 0 0,1-1 0,-3 11 0,-25-10 0,24-2 0,-1 0 0,1 0 0,0 1 0,0-1 0,1 1 0,0 0 0,0 0 0,1 0 0,0 0 0,0 0 0,1 1 0,0-1 0,-1 11 0,2-18 0,0 0 0,0 0 0,0 0 0,0 0 0,0 0 0,0 0 0,0 0 0,0 1 0,0-1 0,0 0 0,0 0 0,0 0 0,0 0 0,0 0 0,0 0 0,0 0 0,0 1 0,1-1 0,-1 0 0,0 0 0,0 0 0,0 0 0,0 0 0,0 0 0,0 0 0,0 0 0,0 0 0,0 0 0,0 1 0,0-1 0,1 0 0,-1 0 0,0 0 0,0 0 0,0 0 0,0 0 0,0 0 0,0 0 0,0 0 0,1 0 0,-1 0 0,0 0 0,0 0 0,0 0 0,0 0 0,0 0 0,0 0 0,0 0 0,1 0 0,-1 0 0,0 0 0,0 0 0,0 0 0,0 0 0,0 0 0,0-1 0,0 1 0,9-7 0,6-13 0,-6 6 0,0 0 0,-2-1 0,0-1 0,6-18 0,-10 24 0,0 1 0,-1-1 0,0 1 0,-1-1 0,0 0 0,0 0 0,-1 0 0,-2-15 0,-2 15 0,0 18 0,1 19 0,7-17 114,-4-10-165,1 0 0,-1-1 0,0 1 0,0 0 0,1-1 0,-1 1 0,0 0 0,0 0 0,0-1 0,0 1 0,0 0 0,1-1 0,-1 1 0,0 0 0,0-1 0,0 1 0,0 0 0,0-1 0,0 1 0,0-1 0,0 1 0,0 0 0,0-1 0,0 1 0,-1 0 0,1-1 0,0 1 0,0-1 0,-2-8-6775</inkml:trace>
 </inkml:ink>
 </file>
 
@@ -4303,6 +7213,74 @@
     </inkml:brush>
   </inkml:definitions>
   <inkml:trace contextRef="#ctx0" brushRef="#br0">775 3272 24575,'0'-497'0,"-2"476"0,0-1 0,-1 1 0,-1 1 0,-8-23 0,5 18 0,1-1 0,-3-30 0,6-10 0,2 31 0,-2 0 0,-8-39 0,-9 3 0,-4 1 0,-2 1 0,-40-74 0,35 75 0,4-1 0,-27-103 0,22 39 0,-32-119 0,62 246 0,-53-187 0,47 155 0,1 0 0,2 0 0,0-46 0,-5-63 0,-1 4 0,12-315 0,-3 443 0,-3 18 0,-5 24 0,-212 592 0,214-599 0,1 1 0,-4 23 0,37-182 0,67-183 0,-38 143 0,6-19 0,-61 195 0,1 1 0,-1 0 0,0 0 0,1-1 0,-1 1 0,1 0 0,0 0 0,-1 0 0,1 0 0,0-1 0,0 1 0,-1 0 0,1 0 0,0 1 0,0-1 0,0 0 0,0 0 0,0 0 0,1 1 0,1-2 0,-2 2 0,0 0 0,0 0 0,0 0 0,0 0 0,0 1 0,-1-1 0,1 0 0,0 1 0,0-1 0,0 0 0,0 1 0,0-1 0,-1 1 0,1-1 0,0 1 0,0 0 0,-1-1 0,1 1 0,0 0 0,-1-1 0,2 2 0,3 7 0,1-1 0,-1 1 0,7 18 0,2 5 0,42 94 0,-43-103 0,0 1 0,2-2 0,21 26 0,101 104 0,-4-6 0,-111-116 0,-1 1 0,-2 2 0,0-1 0,24 66 0,20 35 0,-47-111 120,-9-22-321,-4-13-1083,-2-1-5542</inkml:trace>
+</inkml:ink>
+</file>
+
+<file path=word/ink/ink40.xml><?xml version="1.0" encoding="utf-8"?>
+<inkml:ink xmlns:inkml="http://www.w3.org/2003/InkML">
+  <inkml:definitions>
+    <inkml:context xml:id="ctx0">
+      <inkml:inkSource xml:id="inkSrc0">
+        <inkml:traceFormat>
+          <inkml:channel name="X" type="integer" min="-2.14748E9" max="2.14748E9" units="cm"/>
+          <inkml:channel name="Y" type="integer" min="-2.14748E9" max="2.14748E9" units="cm"/>
+          <inkml:channel name="F" type="integer" max="32767" units="dev"/>
+        </inkml:traceFormat>
+        <inkml:channelProperties>
+          <inkml:channelProperty channel="X" name="resolution" value="1000" units="1/cm"/>
+          <inkml:channelProperty channel="Y" name="resolution" value="1000" units="1/cm"/>
+          <inkml:channelProperty channel="F" name="resolution" value="0" units="1/dev"/>
+        </inkml:channelProperties>
+      </inkml:inkSource>
+      <inkml:timestamp xml:id="ts0" timeString="2026-01-20T08:35:43.096"/>
+    </inkml:context>
+    <inkml:brush xml:id="br0">
+      <inkml:brushProperty name="width" value="0.035" units="cm"/>
+      <inkml:brushProperty name="height" value="0.035" units="cm"/>
+    </inkml:brush>
+  </inkml:definitions>
+  <inkml:trace contextRef="#ctx0" brushRef="#br0">1865 182 24575,'3'1'0,"0"-1"0,0 1 0,0 0 0,0 0 0,0 0 0,0 0 0,0 0 0,-1 1 0,1-1 0,0 1 0,-1-1 0,1 1 0,-1 0 0,0 0 0,0 0 0,0 1 0,0-1 0,0 0 0,0 1 0,0 0 0,-1-1 0,2 4 0,3 6 0,0 0 0,-1 0 0,6 22 0,-3 1 0,-2 1 0,-2 0 0,-1 0 0,-2 0 0,-5 64 0,4-99-5,0 1 1,0-1-1,-1 1 0,1 0 0,0-1 0,-1 1 0,1-1 0,-1 1 1,1-1-1,-1 1 0,0-1 0,1 1 0,-1-1 0,0 0 0,-2 2 1,3-2 12,-1-1 0,1 1 1,-1-1-1,0 0 1,0 1-1,1-1 0,-1 0 1,0 0-1,1 0 1,-1 1-1,0-1 0,0 0 1,0 0-1,1 0 1,-1 0-1,0 0 0,0 0 1,1 0-1,-1-1 1,0 1-1,0 0 0,0-1 1,-3-1-174,0 0 1,0 0-1,0 0 1,0-1-1,1 0 1,-1 0-1,1 0 0,-6-6 1,-11-16-6662</inkml:trace>
+  <inkml:trace contextRef="#ctx0" brushRef="#br0" timeOffset="716.67">1865 94 24575,'14'-1'0,"0"-1"0,0-1 0,0 0 0,0-1 0,-1 0 0,0-1 0,0 0 0,22-13 0,-18 9 0,1 0 0,0 2 0,34-10 0,-43 15 0,0 0 0,-1 1 0,1 0 0,0 0 0,0 1 0,9 1 0,-14 0 0,0 0 0,0 0 0,-1 0 0,1 0 0,0 1 0,-1-1 0,1 1 0,-1 0 0,1 0 0,-1 1 0,0-1 0,0 1 0,0-1 0,0 1 0,4 6 0,-2-3 0,0 1 0,0 1 0,0-1 0,-1 1 0,0-1 0,-1 1 0,0 0 0,0 1 0,0-1 0,1 13 0,-3-10 0,0 0 0,-1 1 0,0-1 0,-1 0 0,0 0 0,-1 0 0,-5 20 0,-16 39 0,-2-2 0,-3 0 0,-3-1 0,-3-2 0,-3-2 0,-3-1 0,-50 60 0,82-112 24,0-1 0,-1 1 0,-1-1 0,-11 8 0,20-15-39,-2-1-1,1 0 1,0 1-1,0-1 1,0 0-1,-1 0 1,1-1-1,0 1 1,-1 0-1,1-1 1,-1 1-1,-3-1 1,5 0-36,-1 0-1,1-1 1,0 1 0,-1 0-1,1-1 1,0 1-1,-1-1 1,1 0 0,0 1-1,0-1 1,0 0 0,0 0-1,0 0 1,0 0 0,0 0-1,0 0 1,0 0-1,0 0 1,0 0 0,0 0-1,1 0 1,-1 0 0,1-1-1,-2-1 1,-3-11-6775</inkml:trace>
+  <inkml:trace contextRef="#ctx0" brushRef="#br0" timeOffset="1181.05">2408 562 24575,'2'2'0,"4"4"0,1 0-8191</inkml:trace>
+  <inkml:trace contextRef="#ctx0" brushRef="#br0" timeOffset="29945.21">5022 1369 24575,'2'-2'0,"0"0"0,-1 0 0,1-1 0,-1 1 0,0 0 0,0-1 0,0 1 0,0-1 0,0 1 0,0-1 0,0 1 0,-1-1 0,0 1 0,1-1 0,-1 0 0,0 1 0,0-1 0,-1-3 0,0-1 0,0 0 0,0 1 0,-1-1 0,0 1 0,0 0 0,-3-7 0,-2 1 0,0 1 0,-16-21 0,-7-9 0,23 31 0,0 0 0,-1 0 0,1 1 0,-2 0 0,0 0 0,0 1 0,0 0 0,-1 0 0,0 1 0,0 1 0,-16-8 0,11 7 0,0 2 0,0 0 0,0 0 0,0 1 0,-1 1 0,0 1 0,0 0 0,-21 1 0,25 1 0,0 1 0,0 0 0,0 1 0,0 0 0,0 1 0,1 1 0,-1-1 0,1 2 0,0 0 0,0 0 0,1 1 0,-1 0 0,1 1 0,-10 8 0,-24 24 0,1 2 0,-64 78 0,-31 32 0,121-135 0,-3 4 0,-1-1 0,-1-1 0,-45 29 0,61-44 0,1-1 0,0 0 0,-1 0 0,0-1 0,1 0 0,-1 0 0,0 0 0,0 0 0,1-1 0,-1 0 0,0-1 0,0 1 0,0-1 0,1 0 0,-1 0 0,-6-3 0,-10-4 0,-1-1 0,-34-19 0,19 9 0,-103-47 0,-185-118 0,212 104 0,111 78 0,-1 0 0,1 0 0,-1 1 0,0-1 0,0 1 0,1 0 0,-1 0 0,0 0 0,0 0 0,0 1 0,0-1 0,0 1 0,0 0 0,0 1 0,0-1 0,-5 2 0,-5 1 0,0 1 0,0 1 0,-16 7 0,-3 2 0,-18 4 0,-1-2 0,0-2 0,-1-3 0,-1-2 0,1-3 0,-84 1 0,116-8 0,-15 0 0,-1 2 0,-41 5 0,65-4 0,1 1 0,0 0 0,-1 1 0,1 0 0,1 1 0,-1 0 0,1 1 0,0 0 0,-21 15 0,0 6 0,1 0 0,-51 59 0,70-71 0,0 1 0,0 0 0,2 1 0,0 0 0,1 0 0,0 1 0,2 1 0,-6 21 0,12-37 0,0 1 0,0 1 0,0-1 0,1 0 0,0 0 0,0 0 0,0 0 0,1 5 0,-1-8 0,0 0 0,1 0 0,-1 1 0,1-1 0,-1 0 0,1 0 0,0 0 0,-1 0 0,1 0 0,0 0 0,0 0 0,0 0 0,0 0 0,0 0 0,0 0 0,0 0 0,0-1 0,0 1 0,0 0 0,0-1 0,0 1 0,1-1 0,-1 1 0,0-1 0,0 0 0,1 1 0,-1-1 0,0 0 0,2 0 0,16 1 0,0-1 0,0 0 0,38-8 0,-44 6 0,1-1 0,-1 2 0,1 0 0,-1 0 0,1 1 0,-1 1 0,1 0 0,-1 1 0,27 7 0,-23 0 0,-1 0 0,0 1 0,0 0 0,-1 1 0,-1 1 0,0 1 0,16 17 0,-6-7 0,1 3 0,-1 2 0,26 38 0,10 11 0,-58-74 0,2 0 0,-1 0 0,0-1 0,0 1 0,1-1 0,0 0 0,-1 0 0,1 0 0,0-1 0,0 1 0,0-1 0,0 0 0,0 0 0,0 0 0,0 0 0,0-1 0,6 0 0,9 0 0,0-1 0,30-6 0,-10 1 0,-29 5 0,-1 0 0,1 0 0,0 1 0,-1 0 0,1 0 0,0 2 0,-1-1 0,1 1 0,-1 0 0,0 1 0,1 0 0,-1 0 0,-1 1 0,1 1 0,14 8 0,7 8 0,1-2 0,0-1 0,2-1 0,44 16 0,-63-29 0,-1 0 0,1 0 0,0-2 0,0 0 0,0 0 0,0-1 0,1-1 0,-1 0 0,0-1 0,0-1 0,0 0 0,0-1 0,0 0 0,18-8 0,-9 0 0,0-1 0,-1-1 0,-1-1 0,0-1 0,-1-1 0,21-20 0,-6 5 0,109-83 0,-109 89 0,1 2 0,50-23 0,-76 41 0,0 1 0,0 0 0,0 0 0,0 1 0,1 1 0,0 0 0,-1 0 0,17 0 0,-21 2 0,0 1 0,-1 0 0,1 0 0,-1 0 0,1 1 0,-1-1 0,1 1 0,-1 1 0,0-1 0,0 1 0,0 0 0,0 0 0,-1 0 0,1 1 0,-1-1 0,0 1 0,5 6 0,9 13 0,-1 1 0,-1 1 0,-1 1 0,19 46 0,-20-40 0,2-2 0,36 56 0,-50-83 0,1 1 0,0-1 0,0 0 0,0 0 0,0 0 0,1 0 0,-1-1 0,1 1 0,-1-1 0,1 0 0,4 2 0,-5-3 0,0 0 0,0-1 0,0 1 0,0-1 0,0 1 0,0-1 0,0 0 0,0-1 0,0 1 0,0 0 0,0-1 0,0 1 0,0-1 0,0 0 0,0 0 0,3-2 0,8-4 0,0-1 0,-1 0 0,0-1 0,18-16 0,45-49 0,-60 58 0,146-162 0,-137 154 0,-13 13 0,0 0 0,-1-1 0,0-1 0,9-14 0,-9 9 0,56-93 0,-58 94 0,0-1 0,-2 0 0,0-1 0,7-29 0,-13 44 0,-1-1 0,1 1 0,-1-1 0,1 1 0,-1 0 0,-1-1 0,1 1 0,-1-1 0,1 1 0,-1 0 0,-1-1 0,1 1 0,0 0 0,-1 0 0,0 0 0,0 0 0,0 0 0,-1 0 0,1 1 0,-1-1 0,0 1 0,-5-6 0,3 5 0,-1 0 0,1 1 0,-1-1 0,1 1 0,-1 0 0,0 0 0,-1 1 0,1 0 0,0 0 0,-1 0 0,1 1 0,-1 0 0,1 0 0,-10 1 0,-204 5 0,188-3-1365,3 1-5461</inkml:trace>
+  <inkml:trace contextRef="#ctx0" brushRef="#br0" timeOffset="32061.24">1556 1575 24575,'3'5'0,"0"0"0,0 0 0,-1 0 0,1 1 0,-1-1 0,-1 1 0,1 0 0,-1 0 0,1 9 0,0-5 0,0-1 0,-1 1 0,0 0 0,-1 0 0,1-1 0,-2 1 0,0 0 0,0 0 0,0-1 0,-1 1 0,-6 15 0,3-14 0,0 1 0,-1-1 0,0-1 0,-1 1 0,0-1 0,-1 0 0,-17 17 0,16-18 0,0 0 0,-1 0 0,0-1 0,-1 0 0,0-1 0,0 0 0,0-1 0,-1 0 0,-12 4 0,22-10 0,1 0 0,-1 1 0,1-1 0,-1 0 0,0 1 0,1-1 0,-1 0 0,0 0 0,1-1 0,-1 1 0,0 0 0,1 0 0,-1-1 0,1 1 0,-1-1 0,1 1 0,-1-1 0,1 0 0,-1 0 0,1 0 0,0 1 0,-1-1 0,1 0 0,0-1 0,0 1 0,-1 0 0,1 0 0,0 0 0,0-1 0,0 1 0,1-1 0,-1 1 0,0-1 0,0-1 0,-3-7 0,1 1 0,1-1 0,-1 0 0,0-16 0,-2-1 0,5 26 0,0 0 0,0 0 0,0 0 0,-1 0 0,1 0 0,0 1 0,-1-1 0,1 0 0,-1 0 0,1 0 0,-1 0 0,1 1 0,-1-1 0,1 0 0,-1 1 0,0-1 0,1 0 0,-1 1 0,-1-2 0,1 2 0,0 0 0,1 0 0,-1 0 0,0 0 0,1 0 0,-1 0 0,0 0 0,1 0 0,-1 0 0,0 1 0,1-1 0,-1 0 0,1 0 0,-1 1 0,0-1 0,1 0 0,-1 1 0,1-1 0,-1 0 0,1 1 0,-1 0 0,-4 4 0,0 0 0,1 0 0,0 1 0,-5 6 0,5-6 0,-13 20 0,9-12 0,-1 0 0,0-1 0,-1-1 0,-1 0 0,-23 21 0,33-32 0,0 0 0,0 0 0,0 0 0,0 0 0,0-1 0,0 1 0,0 0 0,0-1 0,-1 1 0,1-1 0,0 1 0,-1-1 0,1 0 0,0 1 0,-1-1 0,1 0 0,0 0 0,-1 0 0,1 0 0,0 0 0,-1 0 0,1-1 0,-2 1 0,2-1 0,0 0 0,0 0 0,0 0 0,0 0 0,0 0 0,0 0 0,0 0 0,0-1 0,0 1 0,0 0 0,0 0 0,1-1 0,-1 1 0,1-1 0,-1 1 0,1 0 0,-1-3 0,-1-8 0,0-1 0,1 0 0,1-23 0,0 28 0,1 0 0,-1 2 0,0 0 0,0 0 0,-1 0 0,1 0 0,-3-9 0,3 14 0,-1 0 0,1 1 0,0-1 0,0 0 0,-1 1 0,1-1 0,-1 0 0,1 1 0,0-1 0,-1 1 0,1-1 0,-1 1 0,1-1 0,-1 1 0,0-1 0,1 1 0,-1 0 0,1-1 0,-1 1 0,0 0 0,-1-1 0,1 1 0,0 0 0,-1 0 0,1 0 0,0 0 0,-1 0 0,1 1 0,0-1 0,-1 0 0,1 1 0,0-1 0,-1 1 0,1 0 0,0-1 0,0 1 0,-2 1 0,-28 20 0,16-11 0,0-1 0,0-1 0,-1 0 0,-18 7 0,28-14 0,0 0 0,0 0 0,0-1 0,0 0 0,0 0 0,-1-1 0,1 1 0,0-1 0,-1-1 0,1 1 0,0-1 0,0 0 0,0-1 0,-1 0 0,-9-4 0,9 3 0,1 0 0,-1 0 0,1-1 0,0 1 0,0-2 0,0 1 0,1-1 0,0 1 0,-1-2 0,2 1 0,-1 0 0,-7-12 0,10 13 0,1 1 0,-1-1 0,0 0 0,1 1 0,0-1 0,0 0 0,0 0 0,1 0 0,-1 0 0,1 0 0,0 0 0,0 0 0,0 0 0,0 0 0,1 0 0,0 1 0,0-1 0,0 0 0,0 0 0,0 0 0,1 1 0,0-1 0,0 1 0,3-6 0,-2 5 0,0 0 0,1 0 0,-1 0 0,1 0 0,0 1 0,0-1 0,0 1 0,0 0 0,6-3 0,-9 6 0,0-1 0,0 0 0,0 1 0,0 0 0,0-1 0,0 1 0,1 0 0,-1-1 0,0 1 0,0 0 0,0 0 0,0 0 0,1 0 0,-1 0 0,0 0 0,0 0 0,0 0 0,1 1 0,-1-1 0,0 0 0,0 1 0,0-1 0,0 1 0,0-1 0,0 1 0,0 0 0,0-1 0,0 1 0,0 0 0,0 0 0,0-1 0,0 1 0,-1 0 0,1 0 0,0 0 0,-1 0 0,1 0 0,-1 0 0,1 0 0,-1 0 0,1 1 0,-1-1 0,0 0 0,1 2 0,0 3 0,1 1 0,-1-1 0,-1 0 0,1 0 0,-1 1 0,0-1 0,-1 0 0,0 1 0,0-1 0,0 0 0,0 0 0,-1 0 0,0 0 0,-1 0 0,1 0 0,-1 0 0,0-1 0,-5 8 0,4-8 0,0 0 0,0 1 0,0-1 0,-1-1 0,0 1 0,0-1 0,0 1 0,0-1 0,-1-1 0,1 1 0,-1-1 0,0 0 0,0 0 0,0-1 0,-1 0 0,1 0 0,-11 2 0,16-4 0,0 0 0,0 0 0,-1 0 0,1 0 0,0-1 0,0 1 0,0 0 0,0 0 0,0-1 0,0 1 0,0-1 0,0 1 0,0-1 0,0 1 0,0-1 0,0 1 0,0-1 0,0 0 0,0 0 0,0 0 0,1 1 0,-1-1 0,0 0 0,1 0 0,-1 0 0,0 0 0,1 0 0,-1 0 0,1 0 0,0 0 0,-1 0 0,1 0 0,0 0 0,-1-2 0,0-5 0,0-1 0,0 1 0,1-15 0,0 12 0,8-616 0,3 507 0,-9 106 0,-5 30 0,-81 324 0,60-250 0,-3-2 0,-4 0 0,-75 145 0,94-210 0,-2-1 0,0 0 0,-1-1 0,0-1 0,-2 0 0,-1-1 0,0-1 0,-1-1 0,-25 17 0,38-30 0,0 0 0,0-1 0,-1 0 0,0 0 0,1-1 0,-1 0 0,0 0 0,0 0 0,0-1 0,-1 0 0,1 0 0,0-1 0,0 0 0,0-1 0,-1 1 0,1-1 0,0 0 0,-10-4 0,11 3 0,1 0 0,-1-1 0,0 0 0,1 0 0,-1 0 0,1-1 0,0 1 0,0-1 0,1-1 0,-1 1 0,1-1 0,0 0 0,0 1 0,0-2 0,1 1 0,-1 0 0,2-1 0,-1 0 0,0 1 0,1-1 0,-2-9 0,0-5 0,1-1 0,0 1 0,2-1 0,0 1 0,2-1 0,0 0 0,1 1 0,6-24 0,0 12 0,0-1 0,3 1 0,0 0 0,21-38 0,-20 47 0,1 1 0,0 1 0,2 0 0,1 0 0,19-19 0,-27 32 0,-1 1 0,1 0 0,1 1 0,-1 0 0,1 0 0,0 0 0,1 1 0,-1 1 0,1 0 0,0 0 0,0 0 0,0 2 0,0-1 0,20-1 0,-26 4-59,14-1-594,33-6 0,-29 2-6173</inkml:trace>
+  <inkml:trace contextRef="#ctx0" brushRef="#br0" timeOffset="32612.89">1058 1443 24575,'-6'-2'0,"-3"-1"0,-3-3 0,-2 0 0,-1 1 0,2-1 0,0 0 0,1 1 0,-1 2 0,0-1 0,2-3 0,0-2 0,-1 0 0,3-3 0,2 0-8191</inkml:trace>
+  <inkml:trace contextRef="#ctx0" brushRef="#br0" timeOffset="33272.95">1189 1062 24575,'3'0'0,"3"0"0,3 0 0,0-3 0,1-3 0,1-5 0,2-6 0,-2-3 0,-3-1 0,-2 2 0,-6 3 0,-1 5-8191</inkml:trace>
+  <inkml:trace contextRef="#ctx0" brushRef="#br0" timeOffset="34026.51">984 783 24575,'2'2'0,"-1"0"0,0 0 0,0 0 0,0 0 0,0 1 0,0-1 0,0 0 0,0 0 0,-1 1 0,1-1 0,-1 0 0,0 1 0,0 2 0,-1 32 0,-4-8 0,-2 0 0,-1 0 0,-2-1 0,-24 52 0,27-66 0,-63 122 0,-14 36 0,13-6 0,36-89 0,-49 157 0,81-222 0,0-10 0,5-24 0,7-22-1365,4-6-5461</inkml:trace>
+  <inkml:trace contextRef="#ctx0" brushRef="#br0" timeOffset="36796">2570 1370 24575,'1'0'0,"0"1"0,0-1 0,0 1 0,0-1 0,-1 1 0,1-1 0,0 1 0,0 0 0,-1-1 0,1 1 0,0 0 0,-1 0 0,1-1 0,-1 1 0,1 0 0,-1 0 0,1 1 0,9 19 0,-10-20 0,8 19 0,-1 0 0,-1 1 0,-1-1 0,-1 1 0,-1 0 0,-1 0 0,-1 0 0,0 0 0,-2 0 0,0 0 0,-8 38 0,5-42 0,-12 71 0,15-77 0,0 0 0,1 0 0,0 0 0,1 0 0,3 20 0,-4-30 0,0 1 0,0-1 0,1 1 0,-1-1 0,0 1 0,1-1 0,-1 1 0,1-1 0,0 1 0,-1-1 0,1 0 0,0 0 0,0 1 0,0-1 0,0 0 0,0 0 0,0 0 0,0 0 0,0 0 0,1 0 0,-1 0 0,0 0 0,0-1 0,1 1 0,-1 0 0,1-1 0,-1 1 0,0-1 0,1 1 0,-1-1 0,1 0 0,-1 0 0,1 0 0,0 0 0,-1 0 0,1 0 0,-1 0 0,1 0 0,-1 0 0,1-1 0,2 0 0,1-1 0,0 0 0,0-1 0,0 1 0,-1-1 0,1 0 0,-1-1 0,1 1 0,-1-1 0,0 1 0,5-7 0,25-38 0,-2-1 0,39-83 0,-12 22 0,-43 84 0,0-5 0,2 1 0,0 1 0,3 1 0,29-33 0,-50 61 0,0-1 0,1 1 0,-1-1 0,0 1 0,1 0 0,-1-1 0,0 1 0,1-1 0,-1 1 0,1 0 0,-1-1 0,1 1 0,-1 0 0,1-1 0,-1 1 0,1 0 0,-1 0 0,1 0 0,-1-1 0,1 1 0,-1 0 0,1 0 0,-1 0 0,1 0 0,0 0 0,-1 0 0,1 0 0,-1 0 0,1 0 0,-1 0 0,1 0 0,-1 0 0,1 1 0,-1-1 0,1 0 0,-1 0 0,1 1 0,-1-1 0,1 0 0,-1 0 0,1 1 0,-1-1 0,1 1 0,-1-1 0,0 0 0,1 1 0,-1-1 0,0 1 0,1-1 0,-1 1 0,0-1 0,0 1 0,1-1 0,-1 2 0,7 33 0,-7-34 0,4 76 0,-8 89 0,3 49 0,5-202 0,3-13 0,11-19 0,98-164 0,-18 26 0,-93 150 0,31-48 0,2 2 0,51-56 0,-87 107 0,0 0 0,0 1 0,0-1 0,0 0 0,0 1 0,1-1 0,-1 1 0,0-1 0,1 1 0,3-1 0,-5 2 0,0-1 0,0 1 0,0 0 0,0 0 0,0 1 0,0-1 0,0 0 0,0 0 0,0 0 0,1 1 0,-1-1 0,-1 1 0,1-1 0,0 1 0,0-1 0,0 1 0,0-1 0,0 1 0,0 0 0,0-1 0,-1 1 0,1 0 0,0 0 0,-1 0 0,1-1 0,-1 1 0,1 0 0,0 2 0,6 8 0,-2 2 0,1-1 0,-1 1 0,-1-1 0,0 1 0,-1 0 0,2 18 0,4 100 0,-8-105 0,1 97 0,3 56 0,-5-176 0,0 1 0,0-1 0,1 0 0,0 0 0,-1 0 0,1 0 0,1 0 0,-1 0 0,0 0 0,1 0 0,-1 0 0,1 0 0,0-1 0,4 6 0,-5-8 0,0 1 0,0 0 0,0 0 0,0-1 0,0 1 0,0-1 0,0 1 0,1-1 0,-1 0 0,0 1 0,0-1 0,0 0 0,1 0 0,-1 0 0,0 0 0,0 0 0,2 0 0,-1-1 0,1 1 0,0-1 0,-1 0 0,1 0 0,-1 0 0,1 0 0,-1 0 0,0-1 0,1 1 0,2-3 0,17-16 0,0-1 0,32-40 0,-4 4 0,11-9 0,215-210 0,-271 272 0,0-1 0,1 1 0,0-1 0,0 1 0,8-4 0,-13 7 0,0 1 0,0-1 0,0 1 0,0-1 0,1 1 0,-1-1 0,0 1 0,0 0 0,0 0 0,1 0 0,-1 0 0,0 0 0,0 0 0,0 0 0,1 0 0,-1 0 0,0 0 0,0 1 0,0-1 0,0 0 0,1 1 0,-1-1 0,0 1 0,0 0 0,0-1 0,0 1 0,0 0 0,0-1 0,0 1 0,-1 0 0,3 2 0,0 4 0,1 0 0,-1 0 0,0 0 0,-1 0 0,0 1 0,0 0 0,0-1 0,-1 1 0,0 0 0,-1 13 0,2-1 0,5 163 0,-5-83 0,-2-99 0,-1 0 0,1 1 0,1-1 0,-1 0 0,0 0 0,0 1 0,0-1 0,1 0 0,-1 0 0,0 1 0,1-1 0,0 0 0,-1 0 0,2 2 0,-2-3 0,1 0 0,-1 1 0,0-1 0,1 0 0,-1 0 0,0 0 0,1 0 0,-1 0 0,1 0 0,-1 0 0,0 0 0,1 0 0,-1 0 0,0 0 0,1 0 0,-1 0 0,1 0 0,-1 0 0,0 0 0,1 0 0,-1-1 0,0 1 0,1 0 0,-1 0 0,0 0 0,1-1 0,-1 1 0,0 0 0,0 0 0,1-1 0,4-4 0,-1 0 0,1 0 0,-1 0 0,4-8 0,144-274 0,-72 122 0,-49 105 0,41-71 0,-72 130 0,0 0 0,1 0 0,-1 0 0,1 0 0,0 0 0,-1 0 0,1 0 0,0 0 0,-1 1 0,1-1 0,0 0 0,0 0 0,0 1 0,0-1 0,-1 1 0,1-1 0,0 1 0,2-1 0,-2 1 0,-1 1 0,1 0 0,0-1 0,-1 1 0,1 0 0,-1-1 0,1 1 0,-1 0 0,1 0 0,-1 0 0,0-1 0,1 1 0,-1 0 0,0 0 0,1 0 0,-1 0 0,0 0 0,0 0 0,0 0 0,0 0 0,0 1 0,3 47 0,-1-1 0,-3 1 0,-2 0 0,-10 55 0,-9 9 0,-65 192 0,84-294 0,-4 17 0,0 0 0,7-28 0,0 0 0,0 0 0,0 0 0,0 0 0,0 0 0,0 0 0,0 0 0,0 0 0,0 0 0,0 0 0,0-1 0,0 1 0,0 0 0,0 0 0,0 0 0,0 0 0,0 0 0,0 0 0,0 0 0,0 0 0,0 0 0,-1 0 0,1 0 0,0 0 0,0 0 0,0 0 0,0 0 0,0 0 0,0 0 0,0 0 0,0 0 0,0 0 0,0 0 0,0 0 0,0 0 0,0 0 0,0 0 0,0 0 0,0 0 0,-1 0 0,1 0 0,0 0 0,0 0 0,0 0 0,0 0 0,0 0 0,0 0 0,0 0 0,0-20 0,1 1 0,1 1 0,1-1 0,1 1 0,0 0 0,2 0 0,10-25 0,58-102 0,-40 82 0,-16 29 0,104-176 0,-122 209 4,0 1 0,1 0 0,-1-1 0,1 1 0,-1-1 0,1 1 0,-1-1 0,0 1 0,1-1 1,-1 1-1,0-1 0,1 1 0,-1-1 0,0 1 0,0-1 0,0 1 0,1-1 0,-1 1 0,0-1 0,0 0 0,0 1 0,0-1 0,0 1 0,0-1 0,0 0 0,0 1 0,-1-2 0,-14 6-1482,3-1-5348</inkml:trace>
+</inkml:ink>
+</file>
+
+<file path=word/ink/ink41.xml><?xml version="1.0" encoding="utf-8"?>
+<inkml:ink xmlns:inkml="http://www.w3.org/2003/InkML">
+  <inkml:definitions>
+    <inkml:context xml:id="ctx0">
+      <inkml:inkSource xml:id="inkSrc0">
+        <inkml:traceFormat>
+          <inkml:channel name="X" type="integer" min="-2.14748E9" max="2.14748E9" units="cm"/>
+          <inkml:channel name="Y" type="integer" min="-2.14748E9" max="2.14748E9" units="cm"/>
+          <inkml:channel name="F" type="integer" max="32767" units="dev"/>
+        </inkml:traceFormat>
+        <inkml:channelProperties>
+          <inkml:channelProperty channel="X" name="resolution" value="1000" units="1/cm"/>
+          <inkml:channelProperty channel="Y" name="resolution" value="1000" units="1/cm"/>
+          <inkml:channelProperty channel="F" name="resolution" value="0" units="1/dev"/>
+        </inkml:channelProperties>
+      </inkml:inkSource>
+      <inkml:timestamp xml:id="ts0" timeString="2026-01-20T08:36:00.599"/>
+    </inkml:context>
+    <inkml:brush xml:id="br0">
+      <inkml:brushProperty name="width" value="0.035" units="cm"/>
+      <inkml:brushProperty name="height" value="0.035" units="cm"/>
+    </inkml:brush>
+  </inkml:definitions>
+  <inkml:trace contextRef="#ctx0" brushRef="#br0">1 737 24575,'0'0'0,"0"1"0,1 0 0,-1-1 0,1 1 0,-1 0 0,0-1 0,1 1 0,-1-1 0,1 1 0,0-1 0,-1 1 0,1-1 0,-1 1 0,1-1 0,0 1 0,-1-1 0,1 0 0,0 1 0,0-1 0,-1 0 0,2 0 0,18 6 0,-18-5 0,7 1 0,0 0 0,0 0 0,0-1 0,-1 0 0,1-1 0,0 0 0,0 0 0,0-1 0,0 0 0,0-1 0,13-4 0,-14 3 0,-1 0 0,0 0 0,0-1 0,0 0 0,0-1 0,-1 1 0,0-1 0,0-1 0,0 1 0,0-1 0,-1 0 0,0 0 0,6-9 0,5-12 0,0 0 0,18-43 0,-29 58 0,-1-1 0,0 1 0,-1-1 0,0 0 0,-1 0 0,0 0 0,-1 0 0,-1-22 0,0 34 0,0-1 0,-1 0 0,1 0 0,-1 1 0,1-1 0,-1 0 0,0 1 0,0-1 0,0 0 0,0 1 0,0-1 0,0 1 0,0 0 0,-1-1 0,1 1 0,0 0 0,-1 0 0,1 0 0,-1 0 0,1 0 0,-1 0 0,0 0 0,1 0 0,-1 1 0,0-1 0,1 1 0,-1-1 0,0 1 0,0 0 0,0 0 0,-2-1 0,0 1 0,0 0 0,-1 0 0,1 0 0,0 0 0,0 1 0,0 0 0,0 0 0,-1 0 0,1 0 0,0 0 0,1 1 0,-1 0 0,-4 2 0,-3 4 0,1 1 0,0 0 0,1 1 0,0-1 0,-11 18 0,-36 61 0,33-50 0,8-13 0,1 0 0,-12 30 0,21-44 0,2-1 0,-1 1 0,1 0 0,1 1 0,0-1 0,1 0 0,0 1 0,1 15 0,0-25 0,0 0 0,1 1 0,-1-1 0,1 0 0,-1 0 0,1 0 0,0 0 0,0 0 0,0 0 0,0 0 0,0 0 0,1 0 0,-1 0 0,0-1 0,1 1 0,-1 0 0,1-1 0,2 2 0,0 0 0,-1-1 0,1 0 0,0 0 0,0 0 0,1-1 0,-1 1 0,0-1 0,9 1 0,-4 0 0,-1-2 0,1 1 0,0-1 0,0-1 0,0 1 0,0-2 0,0 1 0,16-6 0,-12 1 0,0-1 0,0 0 0,0 0 0,-1-2 0,0 0 0,0 0 0,-1-1 0,10-11 0,-12 11 0,0 0 0,-2 0 0,1-1 0,-1 0 0,0 0 0,-1 0 0,-1-1 0,0 0 0,5-18 0,-6 8-1365,-2 3-5461</inkml:trace>
+  <inkml:trace contextRef="#ctx0" brushRef="#br0" timeOffset="642.7">617 1 24575,'-4'3'0,"0"1"0,-1 0 0,1-1 0,-1 0 0,-7 3 0,6-3 0,1 0 0,0 0 0,0 0 0,1 0 0,-8 8 0,2 0 0,0 2 0,1-1 0,1 1 0,0 1 0,1 0 0,1 0 0,0 0 0,0 1 0,-4 21 0,5-16 0,2-1 0,0 1 0,1 0 0,1 0 0,1-1 0,1 1 0,3 20 0,3-10 0,0 0 0,14 31 0,-13-42 0,-2-1 0,0 1 0,0 1 0,-2-1 0,-1 1 0,0 0 0,-1 31 0,-2-50 0,0 1 0,0-1 0,0 1 0,0-1 0,-1 1 0,1-1 0,-1 1 0,1-1 0,-1 1 0,0-1 0,1 1 0,-3 1 0,3-2 0,0-1 0,-1 0 0,1 1 0,-1-1 0,1 0 0,-1 1 0,1-1 0,0 0 0,-1 0 0,1 0 0,-1 1 0,1-1 0,-1 0 0,1 0 0,-1 0 0,1 0 0,-1 0 0,0 0 0,1 0 0,-1 0 0,1 0 0,-1 0 0,1 0 0,-2 0 0,1-1 0,-1 0 0,0 0 0,0 0 0,1 0 0,-1-1 0,0 1 0,1 0 0,-1-1 0,1 1 0,0-1 0,0 1 0,-1-1 0,1 0 0,0 0 0,0 1 0,-1-5 0,-3-10-99,0-1 0,-3-22 0,5 24-969,-1-4-5758</inkml:trace>
+  <inkml:trace contextRef="#ctx0" brushRef="#br0" timeOffset="919.21">455 353 24575,'3'0'0,"2"2"0,7 2 0,5-1 0,6-1 0,3 0 0,2-1 0,2 0 0,0-1 0,1-2 0,-3-2 0,-7-1 0,-3-1 0,-3 1 0,-4-2 0,-3 1-8191</inkml:trace>
+  <inkml:trace contextRef="#ctx0" brushRef="#br0" timeOffset="1279.29">793 441 24575,'3'0'0,"2"0"0,4 0 0,3 0 0,1 0 0,2 0 0,2 0 0,-1-3 0,-3 0-8191</inkml:trace>
+  <inkml:trace contextRef="#ctx0" brushRef="#br0" timeOffset="1580.16">1233 426 24575,'3'0'0,"0"2"0,3 2 0,2-1 0,3 0 0,2-1 0,1-1 0,-2-1-8191</inkml:trace>
+  <inkml:trace contextRef="#ctx0" brushRef="#br0" timeOffset="1860.2">1572 384 24575,'3'0'0,"2"0"0,4 0 0,3 0 0,1 0 0,2 0 0,-3 0-8191</inkml:trace>
+  <inkml:trace contextRef="#ctx0" brushRef="#br0" timeOffset="2133.75">1924 310 24575,'0'2'0,"3"2"0</inkml:trace>
 </inkml:ink>
 </file>
 

</xml_diff>

<commit_message>
step 8 : add scene 5
</commit_message>
<xml_diff>
--- a/notes/video-overview-notes.docx
+++ b/notes/video-overview-notes.docx
@@ -2680,7 +2680,84 @@
         <mc:AlternateContent>
           <mc:Choice Requires="wps">
             <w:drawing>
-              <wp:anchor distT="0" distB="0" distL="114300" distR="114300" simplePos="0" relativeHeight="251712512" behindDoc="0" locked="0" layoutInCell="1" allowOverlap="1" wp14:anchorId="56116677" wp14:editId="6DE8E76C">
+              <wp:anchor distT="0" distB="0" distL="114300" distR="114300" simplePos="0" relativeHeight="251700224" behindDoc="0" locked="0" layoutInCell="1" allowOverlap="1" wp14:anchorId="3ADECCCD" wp14:editId="4EE6C107">
+                <wp:simplePos x="0" y="0"/>
+                <wp:positionH relativeFrom="column">
+                  <wp:posOffset>4469949</wp:posOffset>
+                </wp:positionH>
+                <wp:positionV relativeFrom="paragraph">
+                  <wp:posOffset>59224</wp:posOffset>
+                </wp:positionV>
+                <wp:extent cx="314021" cy="1399430"/>
+                <wp:effectExtent l="0" t="38100" r="67310" b="29845"/>
+                <wp:wrapNone/>
+                <wp:docPr id="1849941704" name="Straight Arrow Connector 69"/>
+                <wp:cNvGraphicFramePr/>
+                <a:graphic xmlns:a="http://schemas.openxmlformats.org/drawingml/2006/main">
+                  <a:graphicData uri="http://schemas.microsoft.com/office/word/2010/wordprocessingShape">
+                    <wps:wsp>
+                      <wps:cNvCnPr/>
+                      <wps:spPr>
+                        <a:xfrm flipV="1">
+                          <a:off x="0" y="0"/>
+                          <a:ext cx="314021" cy="1399430"/>
+                        </a:xfrm>
+                        <a:prstGeom prst="straightConnector1">
+                          <a:avLst/>
+                        </a:prstGeom>
+                        <a:ln>
+                          <a:solidFill>
+                            <a:srgbClr val="9A0000"/>
+                          </a:solidFill>
+                          <a:headEnd type="none" w="med" len="med"/>
+                          <a:tailEnd type="arrow" w="med" len="med"/>
+                        </a:ln>
+                      </wps:spPr>
+                      <wps:style>
+                        <a:lnRef idx="3">
+                          <a:schemeClr val="dk1"/>
+                        </a:lnRef>
+                        <a:fillRef idx="0">
+                          <a:schemeClr val="dk1"/>
+                        </a:fillRef>
+                        <a:effectRef idx="2">
+                          <a:schemeClr val="dk1"/>
+                        </a:effectRef>
+                        <a:fontRef idx="minor">
+                          <a:schemeClr val="tx1"/>
+                        </a:fontRef>
+                      </wps:style>
+                      <wps:bodyPr/>
+                    </wps:wsp>
+                  </a:graphicData>
+                </a:graphic>
+              </wp:anchor>
+            </w:drawing>
+          </mc:Choice>
+          <mc:Fallback>
+            <w:pict>
+              <v:shapetype w14:anchorId="264986BB" id="_x0000_t32" coordsize="21600,21600" o:spt="32" o:oned="t" path="m,l21600,21600e" filled="f">
+                <v:path arrowok="t" fillok="f" o:connecttype="none"/>
+                <o:lock v:ext="edit" shapetype="t"/>
+              </v:shapetype>
+              <v:shape id="Straight Arrow Connector 69" o:spid="_x0000_s1026" type="#_x0000_t32" style="position:absolute;margin-left:351.95pt;margin-top:4.65pt;width:24.75pt;height:110.2pt;flip:y;z-index:251700224;visibility:visible;mso-wrap-style:square;mso-wrap-distance-left:9pt;mso-wrap-distance-top:0;mso-wrap-distance-right:9pt;mso-wrap-distance-bottom:0;mso-position-horizontal:absolute;mso-position-horizontal-relative:text;mso-position-vertical:absolute;mso-position-vertical-relative:text" o:gfxdata="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" strokecolor="#9a0000" strokeweight="1.5pt">
+                <v:stroke endarrow="open" joinstyle="miter"/>
+              </v:shape>
+            </w:pict>
+          </mc:Fallback>
+        </mc:AlternateContent>
+      </w:r>
+      <w:r>
+        <w:rPr>
+          <w:noProof/>
+          <w:sz w:val="56"/>
+          <w:szCs w:val="56"/>
+          <w:lang w:bidi="fa-IR"/>
+        </w:rPr>
+        <mc:AlternateContent>
+          <mc:Choice Requires="wps">
+            <w:drawing>
+              <wp:anchor distT="0" distB="0" distL="114300" distR="114300" simplePos="0" relativeHeight="251712512" behindDoc="0" locked="0" layoutInCell="1" allowOverlap="1" wp14:anchorId="56116677" wp14:editId="795F0F89">
                 <wp:simplePos x="0" y="0"/>
                 <wp:positionH relativeFrom="column">
                   <wp:posOffset>1102360</wp:posOffset>
@@ -2744,81 +2821,8 @@
           </mc:Choice>
           <mc:Fallback>
             <w:pict>
-              <v:shape w14:anchorId="241499C8" id="Straight Arrow Connector 66" o:spid="_x0000_s1026" type="#_x0000_t32" style="position:absolute;margin-left:86.8pt;margin-top:31.3pt;width:73.7pt;height:50.05pt;rotation:180;flip:y;z-index:251712512;visibility:visible;mso-wrap-style:square;mso-width-percent:0;mso-height-percent:0;mso-wrap-distance-left:9pt;mso-wrap-distance-top:0;mso-wrap-distance-right:9pt;mso-wrap-distance-bottom:0;mso-position-horizontal:absolute;mso-position-horizontal-relative:text;mso-position-vertical:absolute;mso-position-vertical-relative:text;mso-width-percent:0;mso-height-percent:0;mso-width-relative:margin;mso-height-relative:margin" o:gfxdata="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" strokecolor="#7597be">
+              <v:shape w14:anchorId="56CB1C99" id="Straight Arrow Connector 66" o:spid="_x0000_s1026" type="#_x0000_t32" style="position:absolute;margin-left:86.8pt;margin-top:31.3pt;width:73.7pt;height:50.05pt;rotation:180;flip:y;z-index:251712512;visibility:visible;mso-wrap-style:square;mso-width-percent:0;mso-height-percent:0;mso-wrap-distance-left:9pt;mso-wrap-distance-top:0;mso-wrap-distance-right:9pt;mso-wrap-distance-bottom:0;mso-position-horizontal:absolute;mso-position-horizontal-relative:text;mso-position-vertical:absolute;mso-position-vertical-relative:text;mso-width-percent:0;mso-height-percent:0;mso-width-relative:margin;mso-height-relative:margin" o:gfxdata="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" strokecolor="#7597be">
                 <v:stroke dashstyle="dash"/>
-              </v:shape>
-            </w:pict>
-          </mc:Fallback>
-        </mc:AlternateContent>
-      </w:r>
-      <w:r>
-        <w:rPr>
-          <w:noProof/>
-          <w:sz w:val="56"/>
-          <w:szCs w:val="56"/>
-          <w:lang w:bidi="fa-IR"/>
-        </w:rPr>
-        <mc:AlternateContent>
-          <mc:Choice Requires="wps">
-            <w:drawing>
-              <wp:anchor distT="0" distB="0" distL="114300" distR="114300" simplePos="0" relativeHeight="251700224" behindDoc="0" locked="0" layoutInCell="1" allowOverlap="1" wp14:anchorId="3ADECCCD" wp14:editId="6C307E72">
-                <wp:simplePos x="0" y="0"/>
-                <wp:positionH relativeFrom="column">
-                  <wp:posOffset>3818288</wp:posOffset>
-                </wp:positionH>
-                <wp:positionV relativeFrom="paragraph">
-                  <wp:posOffset>22726</wp:posOffset>
-                </wp:positionV>
-                <wp:extent cx="314021" cy="1399430"/>
-                <wp:effectExtent l="0" t="38100" r="67310" b="29845"/>
-                <wp:wrapNone/>
-                <wp:docPr id="1849941704" name="Straight Arrow Connector 69"/>
-                <wp:cNvGraphicFramePr/>
-                <a:graphic xmlns:a="http://schemas.openxmlformats.org/drawingml/2006/main">
-                  <a:graphicData uri="http://schemas.microsoft.com/office/word/2010/wordprocessingShape">
-                    <wps:wsp>
-                      <wps:cNvCnPr/>
-                      <wps:spPr>
-                        <a:xfrm flipV="1">
-                          <a:off x="0" y="0"/>
-                          <a:ext cx="314021" cy="1399430"/>
-                        </a:xfrm>
-                        <a:prstGeom prst="straightConnector1">
-                          <a:avLst/>
-                        </a:prstGeom>
-                        <a:ln>
-                          <a:solidFill>
-                            <a:srgbClr val="9A0000"/>
-                          </a:solidFill>
-                          <a:headEnd type="none" w="med" len="med"/>
-                          <a:tailEnd type="arrow" w="med" len="med"/>
-                        </a:ln>
-                      </wps:spPr>
-                      <wps:style>
-                        <a:lnRef idx="3">
-                          <a:schemeClr val="dk1"/>
-                        </a:lnRef>
-                        <a:fillRef idx="0">
-                          <a:schemeClr val="dk1"/>
-                        </a:fillRef>
-                        <a:effectRef idx="2">
-                          <a:schemeClr val="dk1"/>
-                        </a:effectRef>
-                        <a:fontRef idx="minor">
-                          <a:schemeClr val="tx1"/>
-                        </a:fontRef>
-                      </wps:style>
-                      <wps:bodyPr/>
-                    </wps:wsp>
-                  </a:graphicData>
-                </a:graphic>
-              </wp:anchor>
-            </w:drawing>
-          </mc:Choice>
-          <mc:Fallback>
-            <w:pict>
-              <v:shape w14:anchorId="4D28F0DD" id="Straight Arrow Connector 69" o:spid="_x0000_s1026" type="#_x0000_t32" style="position:absolute;margin-left:300.65pt;margin-top:1.8pt;width:24.75pt;height:110.2pt;flip:y;z-index:251700224;visibility:visible;mso-wrap-style:square;mso-wrap-distance-left:9pt;mso-wrap-distance-top:0;mso-wrap-distance-right:9pt;mso-wrap-distance-bottom:0;mso-position-horizontal:absolute;mso-position-horizontal-relative:text;mso-position-vertical:absolute;mso-position-vertical-relative:text" o:gfxdata="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" strokecolor="#9a0000" strokeweight="1.5pt">
-                <v:stroke endarrow="open" joinstyle="miter"/>
               </v:shape>
             </w:pict>
           </mc:Fallback>
@@ -2831,10 +2835,27 @@
         <w:rPr>
           <w:sz w:val="56"/>
           <w:szCs w:val="56"/>
+          <w:lang w:bidi="fa-IR"/>
+        </w:rPr>
+      </w:pPr>
+      <w:r>
+        <w:rPr>
+          <w:rFonts w:cs="Arial"/>
+          <w:sz w:val="56"/>
+          <w:szCs w:val="56"/>
           <w:rtl/>
           <w:lang w:bidi="fa-IR"/>
         </w:rPr>
-      </w:pPr>
+        <w:t>#9</w:t>
+      </w:r>
+      <w:r>
+        <w:rPr>
+          <w:sz w:val="56"/>
+          <w:szCs w:val="56"/>
+          <w:lang w:bidi="fa-IR"/>
+        </w:rPr>
+        <w:t>A0000</w:t>
+      </w:r>
     </w:p>
     <w:p>
       <w:pPr>
@@ -3875,7 +3896,7 @@
           </mc:Choice>
           <mc:Fallback>
             <w:pict>
-              <v:shapetype w14:anchorId="178D108D" id="_x0000_t75" coordsize="21600,21600" o:spt="75" o:preferrelative="t" path="m@4@5l@4@11@9@11@9@5xe" filled="f" stroked="f">
+              <v:shapetype w14:anchorId="6BC547F1" id="_x0000_t75" coordsize="21600,21600" o:spt="75" o:preferrelative="t" path="m@4@5l@4@11@9@11@9@5xe" filled="f" stroked="f">
                 <v:stroke joinstyle="miter"/>
                 <v:formulas>
                   <v:f eqn="if lineDrawn pixelLineWidth 0"/>
@@ -3942,7 +3963,7 @@
           </mc:Choice>
           <mc:Fallback>
             <w:pict>
-              <v:shape w14:anchorId="13ECEE70" id="Ink 102" o:spid="_x0000_s1026" type="#_x0000_t75" style="position:absolute;margin-left:-45.35pt;margin-top:-43.5pt;width:453.55pt;height:125.7pt;z-index:251806720;visibility:visible;mso-wrap-style:square;mso-wrap-distance-left:9pt;mso-wrap-distance-top:0;mso-wrap-distance-right:9pt;mso-wrap-distance-bottom:0;mso-position-horizontal:absolute;mso-position-horizontal-relative:text;mso-position-vertical:absolute;mso-position-vertical-relative:text" o:gfxdata="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">
+              <v:shape w14:anchorId="3880ED73" id="Ink 102" o:spid="_x0000_s1026" type="#_x0000_t75" style="position:absolute;margin-left:-45.35pt;margin-top:-43.5pt;width:453.55pt;height:125.7pt;z-index:251806720;visibility:visible;mso-wrap-style:square;mso-wrap-distance-left:9pt;mso-wrap-distance-top:0;mso-wrap-distance-right:9pt;mso-wrap-distance-bottom:0;mso-position-horizontal:absolute;mso-position-horizontal-relative:text;mso-position-vertical:absolute;mso-position-vertical-relative:text" o:gfxdata="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">
                 <v:imagedata r:id="rId58" o:title=""/>
               </v:shape>
             </w:pict>
@@ -3965,50 +3986,20 @@
         <w:bidi/>
         <w:jc w:val="right"/>
         <w:rPr>
+          <w:rFonts w:hint="cs"/>
+          <w:sz w:val="20"/>
+          <w:szCs w:val="20"/>
+          <w:rtl/>
+          <w:lang w:bidi="fa-IR"/>
+        </w:rPr>
+      </w:pPr>
+      <w:r>
+        <w:rPr>
           <w:sz w:val="20"/>
           <w:szCs w:val="20"/>
           <w:lang w:bidi="fa-IR"/>
         </w:rPr>
-      </w:pPr>
-      <w:r>
-        <w:rPr>
-          <w:sz w:val="20"/>
-          <w:szCs w:val="20"/>
-          <w:lang w:bidi="fa-IR"/>
-        </w:rPr>
-        <w:t>In this video, every vector space defined on X</w:t>
-      </w:r>
-      <w:r>
-        <w:rPr>
-          <w:sz w:val="20"/>
-          <w:szCs w:val="20"/>
-          <w:lang w:bidi="fa-IR"/>
-        </w:rPr>
-        <w:t xml:space="preserve"> </w:t>
-      </w:r>
-      <w:r>
-        <w:rPr>
-          <w:sz w:val="20"/>
-          <w:szCs w:val="20"/>
-          <w:lang w:bidi="fa-IR"/>
-        </w:rPr>
-        <w:t>is assumed to be over the field K</w:t>
-      </w:r>
-      <w:r>
-        <w:rPr>
-          <w:sz w:val="20"/>
-          <w:szCs w:val="20"/>
-          <w:lang w:bidi="fa-IR"/>
-        </w:rPr>
-        <w:t xml:space="preserve"> </w:t>
-      </w:r>
-      <w:r>
-        <w:rPr>
-          <w:sz w:val="20"/>
-          <w:szCs w:val="20"/>
-          <w:lang w:bidi="fa-IR"/>
-        </w:rPr>
-        <w:t>, where KKK is either the real numbers or the complex numbers</w:t>
+        <w:t>In this video, X will always be a vector space over k, where k is either real or complex</w:t>
       </w:r>
       <w:r>
         <w:rPr>
@@ -4283,7 +4274,7 @@
           </mc:Choice>
           <mc:Fallback>
             <w:pict>
-              <v:shape w14:anchorId="4047CB11" id="Ink 42" o:spid="_x0000_s1026" type="#_x0000_t75" style="position:absolute;margin-left:24.85pt;margin-top:12.75pt;width:132.4pt;height:25.45pt;z-index:251745280;visibility:visible;mso-wrap-style:square;mso-wrap-distance-left:9pt;mso-wrap-distance-top:0;mso-wrap-distance-right:9pt;mso-wrap-distance-bottom:0;mso-position-horizontal:absolute;mso-position-horizontal-relative:text;mso-position-vertical:absolute;mso-position-vertical-relative:text" o:gfxdata="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">
+              <v:shape w14:anchorId="3213DE81" id="Ink 42" o:spid="_x0000_s1026" type="#_x0000_t75" style="position:absolute;margin-left:24.85pt;margin-top:12.75pt;width:132.4pt;height:25.45pt;z-index:251745280;visibility:visible;mso-wrap-style:square;mso-wrap-distance-left:9pt;mso-wrap-distance-top:0;mso-wrap-distance-right:9pt;mso-wrap-distance-bottom:0;mso-position-horizontal:absolute;mso-position-horizontal-relative:text;mso-position-vertical:absolute;mso-position-vertical-relative:text" o:gfxdata="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">
                 <v:imagedata r:id="rId60" o:title=""/>
               </v:shape>
             </w:pict>
@@ -4337,7 +4328,7 @@
           </mc:Choice>
           <mc:Fallback>
             <w:pict>
-              <v:shape w14:anchorId="72E6E800" id="Ink 27" o:spid="_x0000_s1026" type="#_x0000_t75" style="position:absolute;margin-left:136.65pt;margin-top:16pt;width:16.6pt;height:36pt;rotation:5259193fd;z-index:251729920;visibility:visible;mso-wrap-style:square;mso-width-percent:0;mso-height-percent:0;mso-wrap-distance-left:9pt;mso-wrap-distance-top:0;mso-wrap-distance-right:9pt;mso-wrap-distance-bottom:0;mso-position-horizontal:absolute;mso-position-horizontal-relative:text;mso-position-vertical:absolute;mso-position-vertical-relative:text;mso-width-percent:0;mso-height-percent:0;mso-width-relative:margin;mso-height-relative:margin" o:gfxdata="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">
+              <v:shape w14:anchorId="367B368B" id="Ink 27" o:spid="_x0000_s1026" type="#_x0000_t75" style="position:absolute;margin-left:136.65pt;margin-top:16pt;width:16.6pt;height:36pt;rotation:5259193fd;z-index:251729920;visibility:visible;mso-wrap-style:square;mso-width-percent:0;mso-height-percent:0;mso-wrap-distance-left:9pt;mso-wrap-distance-top:0;mso-wrap-distance-right:9pt;mso-wrap-distance-bottom:0;mso-position-horizontal:absolute;mso-position-horizontal-relative:text;mso-position-vertical:absolute;mso-position-vertical-relative:text;mso-width-percent:0;mso-height-percent:0;mso-width-relative:margin;mso-height-relative:margin" o:gfxdata="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">
                 <v:imagedata r:id="rId62" o:title=""/>
               </v:shape>
             </w:pict>
@@ -4387,7 +4378,7 @@
           </mc:Choice>
           <mc:Fallback>
             <w:pict>
-              <v:shape w14:anchorId="0D5CE132" id="Ink 21" o:spid="_x0000_s1026" type="#_x0000_t75" style="position:absolute;margin-left:-126.6pt;margin-top:26.85pt;width:1.05pt;height:1.05pt;z-index:251726848;visibility:visible;mso-wrap-style:square;mso-wrap-distance-left:9pt;mso-wrap-distance-top:0;mso-wrap-distance-right:9pt;mso-wrap-distance-bottom:0;mso-position-horizontal:absolute;mso-position-horizontal-relative:text;mso-position-vertical:absolute;mso-position-vertical-relative:text" o:gfxdata="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">
+              <v:shape w14:anchorId="29EB34EB" id="Ink 21" o:spid="_x0000_s1026" type="#_x0000_t75" style="position:absolute;margin-left:-126.6pt;margin-top:26.85pt;width:1.05pt;height:1.05pt;z-index:251726848;visibility:visible;mso-wrap-style:square;mso-wrap-distance-left:9pt;mso-wrap-distance-top:0;mso-wrap-distance-right:9pt;mso-wrap-distance-bottom:0;mso-position-horizontal:absolute;mso-position-horizontal-relative:text;mso-position-vertical:absolute;mso-position-vertical-relative:text" o:gfxdata="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">
                 <v:imagedata r:id="rId64" o:title=""/>
               </v:shape>
             </w:pict>
@@ -4445,7 +4436,7 @@
           </mc:Choice>
           <mc:Fallback>
             <w:pict>
-              <v:shape w14:anchorId="5FAED787" id="Ink 54" o:spid="_x0000_s1026" type="#_x0000_t75" style="position:absolute;margin-left:-57.25pt;margin-top:-2.2pt;width:74.3pt;height:49.6pt;z-index:251757568;visibility:visible;mso-wrap-style:square;mso-wrap-distance-left:9pt;mso-wrap-distance-top:0;mso-wrap-distance-right:9pt;mso-wrap-distance-bottom:0;mso-position-horizontal:absolute;mso-position-horizontal-relative:text;mso-position-vertical:absolute;mso-position-vertical-relative:text" o:gfxdata="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">
+              <v:shape w14:anchorId="7FA56167" id="Ink 54" o:spid="_x0000_s1026" type="#_x0000_t75" style="position:absolute;margin-left:-57.25pt;margin-top:-2.2pt;width:74.3pt;height:49.6pt;z-index:251757568;visibility:visible;mso-wrap-style:square;mso-wrap-distance-left:9pt;mso-wrap-distance-top:0;mso-wrap-distance-right:9pt;mso-wrap-distance-bottom:0;mso-position-horizontal:absolute;mso-position-horizontal-relative:text;mso-position-vertical:absolute;mso-position-vertical-relative:text" o:gfxdata="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">
                 <v:imagedata r:id="rId66" o:title=""/>
               </v:shape>
             </w:pict>
@@ -4493,7 +4484,7 @@
           </mc:Choice>
           <mc:Fallback>
             <w:pict>
-              <v:shape w14:anchorId="54163E7F" id="Ink 48" o:spid="_x0000_s1026" type="#_x0000_t75" style="position:absolute;margin-left:309.95pt;margin-top:14.3pt;width:21.4pt;height:18.2pt;z-index:251751424;visibility:visible;mso-wrap-style:square;mso-wrap-distance-left:9pt;mso-wrap-distance-top:0;mso-wrap-distance-right:9pt;mso-wrap-distance-bottom:0;mso-position-horizontal:absolute;mso-position-horizontal-relative:text;mso-position-vertical:absolute;mso-position-vertical-relative:text" o:gfxdata="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">
+              <v:shape w14:anchorId="31CBABB0" id="Ink 48" o:spid="_x0000_s1026" type="#_x0000_t75" style="position:absolute;margin-left:309.95pt;margin-top:14.3pt;width:21.4pt;height:18.2pt;z-index:251751424;visibility:visible;mso-wrap-style:square;mso-wrap-distance-left:9pt;mso-wrap-distance-top:0;mso-wrap-distance-right:9pt;mso-wrap-distance-bottom:0;mso-position-horizontal:absolute;mso-position-horizontal-relative:text;mso-position-vertical:absolute;mso-position-vertical-relative:text" o:gfxdata="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">
                 <v:imagedata r:id="rId68" o:title=""/>
               </v:shape>
             </w:pict>
@@ -4541,7 +4532,7 @@
           </mc:Choice>
           <mc:Fallback>
             <w:pict>
-              <v:shape w14:anchorId="65F9FBD4" id="Ink 45" o:spid="_x0000_s1026" type="#_x0000_t75" style="position:absolute;margin-left:31.9pt;margin-top:12.35pt;width:19.1pt;height:20.6pt;z-index:251748352;visibility:visible;mso-wrap-style:square;mso-wrap-distance-left:9pt;mso-wrap-distance-top:0;mso-wrap-distance-right:9pt;mso-wrap-distance-bottom:0;mso-position-horizontal:absolute;mso-position-horizontal-relative:text;mso-position-vertical:absolute;mso-position-vertical-relative:text" o:gfxdata="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">
+              <v:shape w14:anchorId="09DF5178" id="Ink 45" o:spid="_x0000_s1026" type="#_x0000_t75" style="position:absolute;margin-left:31.9pt;margin-top:12.35pt;width:19.1pt;height:20.6pt;z-index:251748352;visibility:visible;mso-wrap-style:square;mso-wrap-distance-left:9pt;mso-wrap-distance-top:0;mso-wrap-distance-right:9pt;mso-wrap-distance-bottom:0;mso-position-horizontal:absolute;mso-position-horizontal-relative:text;mso-position-vertical:absolute;mso-position-vertical-relative:text" o:gfxdata="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">
                 <v:imagedata r:id="rId70" o:title=""/>
               </v:shape>
             </w:pict>
@@ -4599,7 +4590,7 @@
           </mc:Choice>
           <mc:Fallback>
             <w:pict>
-              <v:shape w14:anchorId="27F93B25" id="Ink 68" o:spid="_x0000_s1026" type="#_x0000_t75" style="position:absolute;margin-left:15.45pt;margin-top:11.35pt;width:94.25pt;height:29.55pt;z-index:251771904;visibility:visible;mso-wrap-style:square;mso-wrap-distance-left:9pt;mso-wrap-distance-top:0;mso-wrap-distance-right:9pt;mso-wrap-distance-bottom:0;mso-position-horizontal:absolute;mso-position-horizontal-relative:text;mso-position-vertical:absolute;mso-position-vertical-relative:text" o:gfxdata="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">
+              <v:shape w14:anchorId="4AB7825A" id="Ink 68" o:spid="_x0000_s1026" type="#_x0000_t75" style="position:absolute;margin-left:15.45pt;margin-top:11.35pt;width:94.25pt;height:29.55pt;z-index:251771904;visibility:visible;mso-wrap-style:square;mso-wrap-distance-left:9pt;mso-wrap-distance-top:0;mso-wrap-distance-right:9pt;mso-wrap-distance-bottom:0;mso-position-horizontal:absolute;mso-position-horizontal-relative:text;mso-position-vertical:absolute;mso-position-vertical-relative:text" o:gfxdata="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">
                 <v:imagedata r:id="rId72" o:title=""/>
               </v:shape>
             </w:pict>
@@ -4647,7 +4638,7 @@
           </mc:Choice>
           <mc:Fallback>
             <w:pict>
-              <v:shape w14:anchorId="09F219AC" id="Ink 57" o:spid="_x0000_s1026" type="#_x0000_t75" style="position:absolute;margin-left:-8.85pt;margin-top:8.65pt;width:17.25pt;height:28.55pt;z-index:251760640;visibility:visible;mso-wrap-style:square;mso-wrap-distance-left:9pt;mso-wrap-distance-top:0;mso-wrap-distance-right:9pt;mso-wrap-distance-bottom:0;mso-position-horizontal:absolute;mso-position-horizontal-relative:text;mso-position-vertical:absolute;mso-position-vertical-relative:text" o:gfxdata="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">
+              <v:shape w14:anchorId="44A14C3A" id="Ink 57" o:spid="_x0000_s1026" type="#_x0000_t75" style="position:absolute;margin-left:-8.85pt;margin-top:8.65pt;width:17.25pt;height:28.55pt;z-index:251760640;visibility:visible;mso-wrap-style:square;mso-wrap-distance-left:9pt;mso-wrap-distance-top:0;mso-wrap-distance-right:9pt;mso-wrap-distance-bottom:0;mso-position-horizontal:absolute;mso-position-horizontal-relative:text;mso-position-vertical:absolute;mso-position-vertical-relative:text" o:gfxdata="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">
                 <v:imagedata r:id="rId74" o:title=""/>
               </v:shape>
             </w:pict>
@@ -4705,7 +4696,7 @@
           </mc:Choice>
           <mc:Fallback>
             <w:pict>
-              <v:shape w14:anchorId="41ED1563" id="Ink 88" o:spid="_x0000_s1026" type="#_x0000_t75" style="position:absolute;margin-left:-46.35pt;margin-top:1.95pt;width:143.75pt;height:64.15pt;z-index:251792384;visibility:visible;mso-wrap-style:square;mso-wrap-distance-left:9pt;mso-wrap-distance-top:0;mso-wrap-distance-right:9pt;mso-wrap-distance-bottom:0;mso-position-horizontal:absolute;mso-position-horizontal-relative:text;mso-position-vertical:absolute;mso-position-vertical-relative:text" o:gfxdata="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">
+              <v:shape w14:anchorId="13977E04" id="Ink 88" o:spid="_x0000_s1026" type="#_x0000_t75" style="position:absolute;margin-left:-46.35pt;margin-top:1.95pt;width:143.75pt;height:64.15pt;z-index:251792384;visibility:visible;mso-wrap-style:square;mso-wrap-distance-left:9pt;mso-wrap-distance-top:0;mso-wrap-distance-right:9pt;mso-wrap-distance-bottom:0;mso-position-horizontal:absolute;mso-position-horizontal-relative:text;mso-position-vertical:absolute;mso-position-vertical-relative:text" o:gfxdata="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">
                 <v:imagedata r:id="rId76" o:title=""/>
               </v:shape>
             </w:pict>
@@ -4753,7 +4744,7 @@
           </mc:Choice>
           <mc:Fallback>
             <w:pict>
-              <v:shape w14:anchorId="34C455F9" id="Ink 80" o:spid="_x0000_s1026" type="#_x0000_t75" style="position:absolute;margin-left:28.15pt;margin-top:.4pt;width:55.65pt;height:25.6pt;z-index:251784192;visibility:visible;mso-wrap-style:square;mso-wrap-distance-left:9pt;mso-wrap-distance-top:0;mso-wrap-distance-right:9pt;mso-wrap-distance-bottom:0;mso-position-horizontal:absolute;mso-position-horizontal-relative:text;mso-position-vertical:absolute;mso-position-vertical-relative:text" o:gfxdata="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">
+              <v:shape w14:anchorId="2FE50E35" id="Ink 80" o:spid="_x0000_s1026" type="#_x0000_t75" style="position:absolute;margin-left:28.15pt;margin-top:.4pt;width:55.65pt;height:25.6pt;z-index:251784192;visibility:visible;mso-wrap-style:square;mso-wrap-distance-left:9pt;mso-wrap-distance-top:0;mso-wrap-distance-right:9pt;mso-wrap-distance-bottom:0;mso-position-horizontal:absolute;mso-position-horizontal-relative:text;mso-position-vertical:absolute;mso-position-vertical-relative:text" o:gfxdata="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">
                 <v:imagedata r:id="rId78" o:title=""/>
               </v:shape>
             </w:pict>

</xml_diff>

<commit_message>
step 9 : add scene 6 and finish banach space part
</commit_message>
<xml_diff>
--- a/notes/video-overview-notes.docx
+++ b/notes/video-overview-notes.docx
@@ -1701,12 +1701,93 @@
           <w:noProof/>
           <w:sz w:val="56"/>
           <w:szCs w:val="56"/>
-          <w:lang w:bidi="fa-IR"/>
+          <w:rtl/>
+          <w:lang w:val="fa-IR" w:bidi="fa-IR"/>
         </w:rPr>
         <mc:AlternateContent>
           <mc:Choice Requires="wps">
             <w:drawing>
-              <wp:anchor distT="0" distB="0" distL="114300" distR="114300" simplePos="0" relativeHeight="251697152" behindDoc="0" locked="0" layoutInCell="1" allowOverlap="1" wp14:anchorId="13AFD963" wp14:editId="3013F39A">
+              <wp:anchor distT="0" distB="0" distL="114300" distR="114300" simplePos="0" relativeHeight="251693056" behindDoc="0" locked="0" layoutInCell="1" allowOverlap="1" wp14:anchorId="0BE62D22" wp14:editId="1BE467E1">
+                <wp:simplePos x="0" y="0"/>
+                <wp:positionH relativeFrom="column">
+                  <wp:posOffset>5179438</wp:posOffset>
+                </wp:positionH>
+                <wp:positionV relativeFrom="paragraph">
+                  <wp:posOffset>557538</wp:posOffset>
+                </wp:positionV>
+                <wp:extent cx="1355697" cy="755374"/>
+                <wp:effectExtent l="114300" t="361950" r="111760" b="368935"/>
+                <wp:wrapNone/>
+                <wp:docPr id="1742859367" name="Rectangle 68"/>
+                <wp:cNvGraphicFramePr/>
+                <a:graphic xmlns:a="http://schemas.openxmlformats.org/drawingml/2006/main">
+                  <a:graphicData uri="http://schemas.microsoft.com/office/word/2010/wordprocessingShape">
+                    <wps:wsp>
+                      <wps:cNvSpPr/>
+                      <wps:spPr>
+                        <a:xfrm rot="19307392">
+                          <a:off x="0" y="0"/>
+                          <a:ext cx="1355697" cy="755374"/>
+                        </a:xfrm>
+                        <a:prstGeom prst="rect">
+                          <a:avLst/>
+                        </a:prstGeom>
+                        <a:solidFill>
+                          <a:srgbClr val="336699"/>
+                        </a:solidFill>
+                        <a:ln>
+                          <a:solidFill>
+                            <a:srgbClr val="336699"/>
+                          </a:solidFill>
+                        </a:ln>
+                        <a:effectLst/>
+                      </wps:spPr>
+                      <wps:style>
+                        <a:lnRef idx="2">
+                          <a:schemeClr val="accent1">
+                            <a:shade val="15000"/>
+                          </a:schemeClr>
+                        </a:lnRef>
+                        <a:fillRef idx="1">
+                          <a:schemeClr val="accent1"/>
+                        </a:fillRef>
+                        <a:effectRef idx="0">
+                          <a:schemeClr val="accent1"/>
+                        </a:effectRef>
+                        <a:fontRef idx="minor">
+                          <a:schemeClr val="lt1"/>
+                        </a:fontRef>
+                      </wps:style>
+                      <wps:bodyPr rot="0" spcFirstLastPara="0" vertOverflow="overflow" horzOverflow="overflow" vert="horz" wrap="square" lIns="91440" tIns="45720" rIns="91440" bIns="45720" numCol="1" spcCol="0" rtlCol="0" fromWordArt="0" anchor="ctr" anchorCtr="0" forceAA="0" compatLnSpc="1">
+                        <a:prstTxWarp prst="textNoShape">
+                          <a:avLst/>
+                        </a:prstTxWarp>
+                        <a:noAutofit/>
+                      </wps:bodyPr>
+                    </wps:wsp>
+                  </a:graphicData>
+                </a:graphic>
+              </wp:anchor>
+            </w:drawing>
+          </mc:Choice>
+          <mc:Fallback>
+            <w:pict>
+              <v:rect w14:anchorId="1478ADBA" id="Rectangle 68" o:spid="_x0000_s1026" style="position:absolute;margin-left:407.85pt;margin-top:43.9pt;width:106.75pt;height:59.5pt;rotation:-2504139fd;z-index:251693056;visibility:visible;mso-wrap-style:square;mso-wrap-distance-left:9pt;mso-wrap-distance-top:0;mso-wrap-distance-right:9pt;mso-wrap-distance-bottom:0;mso-position-horizontal:absolute;mso-position-horizontal-relative:text;mso-position-vertical:absolute;mso-position-vertical-relative:text;v-text-anchor:middle" o:gfxdata="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" fillcolor="#369" strokecolor="#369" strokeweight="1pt"/>
+            </w:pict>
+          </mc:Fallback>
+        </mc:AlternateContent>
+      </w:r>
+      <w:r>
+        <w:rPr>
+          <w:noProof/>
+          <w:sz w:val="56"/>
+          <w:szCs w:val="56"/>
+          <w:lang w:bidi="fa-IR"/>
+        </w:rPr>
+        <mc:AlternateContent>
+          <mc:Choice Requires="wps">
+            <w:drawing>
+              <wp:anchor distT="0" distB="0" distL="114300" distR="114300" simplePos="0" relativeHeight="251697152" behindDoc="0" locked="0" layoutInCell="1" allowOverlap="1" wp14:anchorId="13AFD963" wp14:editId="5B6F8BD3">
                 <wp:simplePos x="0" y="0"/>
                 <wp:positionH relativeFrom="column">
                   <wp:posOffset>1398493</wp:posOffset>
@@ -1770,7 +1851,7 @@
           </mc:Choice>
           <mc:Fallback>
             <w:pict>
-              <v:shapetype w14:anchorId="1CE1CA9C" id="_x0000_t32" coordsize="21600,21600" o:spt="32" o:oned="t" path="m,l21600,21600e" filled="f">
+              <v:shapetype w14:anchorId="26250976" id="_x0000_t32" coordsize="21600,21600" o:spt="32" o:oned="t" path="m,l21600,21600e" filled="f">
                 <v:path arrowok="t" fillok="f" o:connecttype="none"/>
                 <o:lock v:ext="edit" shapetype="t"/>
               </v:shapetype>
@@ -1960,7 +2041,7 @@
         <mc:AlternateContent>
           <mc:Choice Requires="wps">
             <w:drawing>
-              <wp:anchor distT="0" distB="0" distL="114300" distR="114300" simplePos="0" relativeHeight="251710464" behindDoc="0" locked="0" layoutInCell="1" allowOverlap="1" wp14:anchorId="7F49253D" wp14:editId="25B5676F">
+              <wp:anchor distT="0" distB="0" distL="114300" distR="114300" simplePos="0" relativeHeight="251710464" behindDoc="0" locked="0" layoutInCell="1" allowOverlap="1" wp14:anchorId="7F49253D" wp14:editId="15F3D99C">
                 <wp:simplePos x="0" y="0"/>
                 <wp:positionH relativeFrom="column">
                   <wp:posOffset>1625901</wp:posOffset>
@@ -2328,7 +2409,7 @@
         <mc:AlternateContent>
           <mc:Choice Requires="wps">
             <w:drawing>
-              <wp:anchor distT="0" distB="0" distL="114300" distR="114300" simplePos="0" relativeHeight="251708416" behindDoc="0" locked="0" layoutInCell="1" allowOverlap="1" wp14:anchorId="108E1F76" wp14:editId="7BEABFEF">
+              <wp:anchor distT="0" distB="0" distL="114300" distR="114300" simplePos="0" relativeHeight="251708416" behindDoc="0" locked="0" layoutInCell="1" allowOverlap="1" wp14:anchorId="108E1F76" wp14:editId="1F7CCCAB">
                 <wp:simplePos x="0" y="0"/>
                 <wp:positionH relativeFrom="column">
                   <wp:posOffset>1310881</wp:posOffset>
@@ -2427,85 +2508,6 @@
           <w:noProof/>
           <w:sz w:val="56"/>
           <w:szCs w:val="56"/>
-          <w:rtl/>
-          <w:lang w:val="fa-IR" w:bidi="fa-IR"/>
-        </w:rPr>
-        <mc:AlternateContent>
-          <mc:Choice Requires="wps">
-            <w:drawing>
-              <wp:anchor distT="0" distB="0" distL="114300" distR="114300" simplePos="0" relativeHeight="251693056" behindDoc="0" locked="0" layoutInCell="1" allowOverlap="1" wp14:anchorId="0BE62D22" wp14:editId="17D5AF05">
-                <wp:simplePos x="0" y="0"/>
-                <wp:positionH relativeFrom="column">
-                  <wp:posOffset>4957982</wp:posOffset>
-                </wp:positionH>
-                <wp:positionV relativeFrom="paragraph">
-                  <wp:posOffset>537447</wp:posOffset>
-                </wp:positionV>
-                <wp:extent cx="1355697" cy="755374"/>
-                <wp:effectExtent l="114300" t="361950" r="111760" b="368935"/>
-                <wp:wrapNone/>
-                <wp:docPr id="1742859367" name="Rectangle 68"/>
-                <wp:cNvGraphicFramePr/>
-                <a:graphic xmlns:a="http://schemas.openxmlformats.org/drawingml/2006/main">
-                  <a:graphicData uri="http://schemas.microsoft.com/office/word/2010/wordprocessingShape">
-                    <wps:wsp>
-                      <wps:cNvSpPr/>
-                      <wps:spPr>
-                        <a:xfrm rot="19307392">
-                          <a:off x="0" y="0"/>
-                          <a:ext cx="1355697" cy="755374"/>
-                        </a:xfrm>
-                        <a:prstGeom prst="rect">
-                          <a:avLst/>
-                        </a:prstGeom>
-                        <a:noFill/>
-                        <a:ln>
-                          <a:solidFill>
-                            <a:schemeClr val="tx1"/>
-                          </a:solidFill>
-                        </a:ln>
-                        <a:effectLst/>
-                      </wps:spPr>
-                      <wps:style>
-                        <a:lnRef idx="2">
-                          <a:schemeClr val="accent1">
-                            <a:shade val="15000"/>
-                          </a:schemeClr>
-                        </a:lnRef>
-                        <a:fillRef idx="1">
-                          <a:schemeClr val="accent1"/>
-                        </a:fillRef>
-                        <a:effectRef idx="0">
-                          <a:schemeClr val="accent1"/>
-                        </a:effectRef>
-                        <a:fontRef idx="minor">
-                          <a:schemeClr val="lt1"/>
-                        </a:fontRef>
-                      </wps:style>
-                      <wps:bodyPr rot="0" spcFirstLastPara="0" vertOverflow="overflow" horzOverflow="overflow" vert="horz" wrap="square" lIns="91440" tIns="45720" rIns="91440" bIns="45720" numCol="1" spcCol="0" rtlCol="0" fromWordArt="0" anchor="ctr" anchorCtr="0" forceAA="0" compatLnSpc="1">
-                        <a:prstTxWarp prst="textNoShape">
-                          <a:avLst/>
-                        </a:prstTxWarp>
-                        <a:noAutofit/>
-                      </wps:bodyPr>
-                    </wps:wsp>
-                  </a:graphicData>
-                </a:graphic>
-              </wp:anchor>
-            </w:drawing>
-          </mc:Choice>
-          <mc:Fallback>
-            <w:pict>
-              <v:rect w14:anchorId="2994ADEE" id="Rectangle 68" o:spid="_x0000_s1026" style="position:absolute;margin-left:390.4pt;margin-top:42.3pt;width:106.75pt;height:59.5pt;rotation:-2504139fd;z-index:251693056;visibility:visible;mso-wrap-style:square;mso-wrap-distance-left:9pt;mso-wrap-distance-top:0;mso-wrap-distance-right:9pt;mso-wrap-distance-bottom:0;mso-position-horizontal:absolute;mso-position-horizontal-relative:text;mso-position-vertical:absolute;mso-position-vertical-relative:text;v-text-anchor:middle" o:gfxdata="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" filled="f" strokecolor="black [3213]" strokeweight="1pt"/>
-            </w:pict>
-          </mc:Fallback>
-        </mc:AlternateContent>
-      </w:r>
-      <w:r>
-        <w:rPr>
-          <w:noProof/>
-          <w:sz w:val="56"/>
-          <w:szCs w:val="56"/>
           <w:lang w:bidi="fa-IR"/>
         </w:rPr>
         <mc:AlternateContent>
@@ -2670,6 +2672,85 @@
           <w:lang w:bidi="fa-IR"/>
         </w:rPr>
       </w:pPr>
+      <w:r>
+        <w:rPr>
+          <w:noProof/>
+          <w:sz w:val="56"/>
+          <w:szCs w:val="56"/>
+          <w:lang w:bidi="fa-IR"/>
+        </w:rPr>
+        <mc:AlternateContent>
+          <mc:Choice Requires="wps">
+            <w:drawing>
+              <wp:anchor distT="0" distB="0" distL="114300" distR="114300" simplePos="0" relativeHeight="251822080" behindDoc="0" locked="0" layoutInCell="1" allowOverlap="1" wp14:anchorId="7C2A254C" wp14:editId="556D861E">
+                <wp:simplePos x="0" y="0"/>
+                <wp:positionH relativeFrom="column">
+                  <wp:posOffset>3008641</wp:posOffset>
+                </wp:positionH>
+                <wp:positionV relativeFrom="paragraph">
+                  <wp:posOffset>315881</wp:posOffset>
+                </wp:positionV>
+                <wp:extent cx="825489" cy="655408"/>
+                <wp:effectExtent l="0" t="0" r="0" b="0"/>
+                <wp:wrapNone/>
+                <wp:docPr id="1373785426" name="Oval 22"/>
+                <wp:cNvGraphicFramePr/>
+                <a:graphic xmlns:a="http://schemas.openxmlformats.org/drawingml/2006/main">
+                  <a:graphicData uri="http://schemas.microsoft.com/office/word/2010/wordprocessingShape">
+                    <wps:wsp>
+                      <wps:cNvSpPr/>
+                      <wps:spPr>
+                        <a:xfrm>
+                          <a:off x="0" y="0"/>
+                          <a:ext cx="825489" cy="655408"/>
+                        </a:xfrm>
+                        <a:prstGeom prst="ellipse">
+                          <a:avLst/>
+                        </a:prstGeom>
+                        <a:solidFill>
+                          <a:srgbClr val="963671"/>
+                        </a:solidFill>
+                        <a:ln>
+                          <a:noFill/>
+                        </a:ln>
+                      </wps:spPr>
+                      <wps:style>
+                        <a:lnRef idx="2">
+                          <a:schemeClr val="accent1">
+                            <a:shade val="15000"/>
+                          </a:schemeClr>
+                        </a:lnRef>
+                        <a:fillRef idx="1">
+                          <a:schemeClr val="accent1"/>
+                        </a:fillRef>
+                        <a:effectRef idx="0">
+                          <a:schemeClr val="accent1"/>
+                        </a:effectRef>
+                        <a:fontRef idx="minor">
+                          <a:schemeClr val="lt1"/>
+                        </a:fontRef>
+                      </wps:style>
+                      <wps:bodyPr rot="0" spcFirstLastPara="0" vertOverflow="overflow" horzOverflow="overflow" vert="horz" wrap="square" lIns="91440" tIns="45720" rIns="91440" bIns="45720" numCol="1" spcCol="0" rtlCol="0" fromWordArt="0" anchor="ctr" anchorCtr="0" forceAA="0" compatLnSpc="1">
+                        <a:prstTxWarp prst="textNoShape">
+                          <a:avLst/>
+                        </a:prstTxWarp>
+                        <a:noAutofit/>
+                      </wps:bodyPr>
+                    </wps:wsp>
+                  </a:graphicData>
+                </a:graphic>
+              </wp:anchor>
+            </w:drawing>
+          </mc:Choice>
+          <mc:Fallback>
+            <w:pict>
+              <v:oval w14:anchorId="3DCA925C" id="Oval 22" o:spid="_x0000_s1026" style="position:absolute;margin-left:236.9pt;margin-top:24.85pt;width:65pt;height:51.6pt;z-index:251822080;visibility:visible;mso-wrap-style:square;mso-wrap-distance-left:9pt;mso-wrap-distance-top:0;mso-wrap-distance-right:9pt;mso-wrap-distance-bottom:0;mso-position-horizontal:absolute;mso-position-horizontal-relative:text;mso-position-vertical:absolute;mso-position-vertical-relative:text;v-text-anchor:middle" o:gfxdata="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" fillcolor="#963671" stroked="f" strokeweight="1pt">
+                <v:stroke joinstyle="miter"/>
+              </v:oval>
+            </w:pict>
+          </mc:Fallback>
+        </mc:AlternateContent>
+      </w:r>
       <w:r>
         <w:rPr>
           <w:noProof/>
@@ -2877,7 +2958,7 @@
         <mc:AlternateContent>
           <mc:Choice Requires="wps">
             <w:drawing>
-              <wp:anchor distT="0" distB="0" distL="114300" distR="114300" simplePos="0" relativeHeight="251695104" behindDoc="0" locked="0" layoutInCell="1" allowOverlap="1" wp14:anchorId="32A65EE0" wp14:editId="7D4FBB14">
+              <wp:anchor distT="0" distB="0" distL="114300" distR="114300" simplePos="0" relativeHeight="251695104" behindDoc="0" locked="0" layoutInCell="1" allowOverlap="1" wp14:anchorId="32A65EE0" wp14:editId="4EA98981">
                 <wp:simplePos x="0" y="0"/>
                 <wp:positionH relativeFrom="column">
                   <wp:posOffset>1025525</wp:posOffset>
@@ -2939,7 +3020,11 @@
           </mc:Choice>
           <mc:Fallback>
             <w:pict>
-              <v:shape w14:anchorId="3BBC5B72" id="Straight Arrow Connector 66" o:spid="_x0000_s1026" type="#_x0000_t32" style="position:absolute;margin-left:80.75pt;margin-top:5.15pt;width:75.7pt;height:48.2pt;rotation:180;flip:y;z-index:251695104;visibility:visible;mso-wrap-style:square;mso-width-percent:0;mso-height-percent:0;mso-wrap-distance-left:9pt;mso-wrap-distance-top:0;mso-wrap-distance-right:9pt;mso-wrap-distance-bottom:0;mso-position-horizontal:absolute;mso-position-horizontal-relative:text;mso-position-vertical:absolute;mso-position-vertical-relative:text;mso-width-percent:0;mso-height-percent:0;mso-width-relative:margin;mso-height-relative:margin" o:gfxdata="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" strokecolor="#7597be" strokeweight="1.5pt">
+              <v:shapetype w14:anchorId="3A76793D" id="_x0000_t32" coordsize="21600,21600" o:spt="32" o:oned="t" path="m,l21600,21600e" filled="f">
+                <v:path arrowok="t" fillok="f" o:connecttype="none"/>
+                <o:lock v:ext="edit" shapetype="t"/>
+              </v:shapetype>
+              <v:shape id="Straight Arrow Connector 66" o:spid="_x0000_s1026" type="#_x0000_t32" style="position:absolute;margin-left:80.75pt;margin-top:5.15pt;width:75.7pt;height:48.2pt;rotation:180;flip:y;z-index:251695104;visibility:visible;mso-wrap-style:square;mso-width-percent:0;mso-height-percent:0;mso-wrap-distance-left:9pt;mso-wrap-distance-top:0;mso-wrap-distance-right:9pt;mso-wrap-distance-bottom:0;mso-position-horizontal:absolute;mso-position-horizontal-relative:text;mso-position-vertical:absolute;mso-position-vertical-relative:text;mso-width-percent:0;mso-height-percent:0;mso-width-relative:margin;mso-height-relative:margin" o:gfxdata="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" strokecolor="#7597be" strokeweight="1.5pt">
                 <v:stroke endarrow="open" joinstyle="miter"/>
               </v:shape>
             </w:pict>
@@ -3986,7 +4071,6 @@
         <w:bidi/>
         <w:jc w:val="right"/>
         <w:rPr>
-          <w:rFonts w:hint="cs"/>
           <w:sz w:val="20"/>
           <w:szCs w:val="20"/>
           <w:rtl/>
@@ -4226,7 +4310,6 @@
       <w:pPr>
         <w:bidi/>
         <w:rPr>
-          <w:rFonts w:hint="cs"/>
           <w:sz w:val="56"/>
           <w:szCs w:val="56"/>
           <w:rtl/>
@@ -5375,6 +5458,7 @@
   <w:style w:type="character" w:default="1" w:styleId="DefaultParagraphFont">
     <w:name w:val="Default Paragraph Font"/>
     <w:uiPriority w:val="1"/>
+    <w:semiHidden/>
     <w:unhideWhenUsed/>
   </w:style>
   <w:style w:type="table" w:default="1" w:styleId="TableNormal">
@@ -6927,7 +7011,7 @@
   <inkml:trace contextRef="#ctx0" brushRef="#br0" timeOffset="1995.81">2843 1490 24575,'-4'1'0,"1"0"0,0 1 0,-1-1 0,1 1 0,0 0 0,0-1 0,0 2 0,0-1 0,0 0 0,1 0 0,-4 4 0,-2 1 0,-26 25 0,0 2 0,2 2 0,2 0 0,-37 58 0,59-81 0,-1 1 0,2-1 0,0 2 0,0-1 0,2 1 0,-1-1 0,2 1 0,0 1 0,-2 21 0,5-35 0,1-1 0,0 1 0,-1-1 0,1 1 0,0-1 0,0 1 0,0-1 0,1 1 0,-1-1 0,0 1 0,0-1 0,1 0 0,-1 1 0,1-1 0,0 1 0,-1-1 0,1 0 0,0 0 0,-1 1 0,1-1 0,0 0 0,0 0 0,0 0 0,0 0 0,0 0 0,1 0 0,-1 0 0,0 0 0,0 0 0,1-1 0,-1 1 0,0 0 0,1-1 0,-1 1 0,1-1 0,-1 0 0,0 1 0,1-1 0,-1 0 0,1 0 0,-1 0 0,1 0 0,-1 0 0,1 0 0,1-1 0,4 0 0,0 0 0,0-1 0,0 0 0,0 0 0,0-1 0,-1 0 0,13-8 0,-3 1 0,-2-2 0,1 0 0,-2 0 0,1-1 0,-2-1 0,0 0 0,11-17 0,-8 7 0,0-1 0,-1 0 0,18-50 0,-31 72 0,0 1 0,0-1 0,0 0 0,1 0 0,-1 1 0,1-1 0,-1 1 0,5-5 0,-6 7 0,0-1 0,1 1 0,-1 0 0,0 0 0,0 0 0,0 0 0,1 0 0,-1 0 0,0 0 0,0 0 0,1-1 0,-1 1 0,0 0 0,0 0 0,1 0 0,-1 0 0,0 0 0,0 0 0,1 0 0,-1 0 0,0 1 0,0-1 0,0 0 0,1 0 0,-1 0 0,0 0 0,0 0 0,1 0 0,-1 0 0,0 0 0,0 1 0,0-1 0,0 0 0,1 0 0,-1 0 0,0 1 0,7 17 0,4 33 0,-9-32 0,2 0 0,1-1 0,0 1 0,14 31 0,-18-49 0,-1 0 0,0-1 0,0 1 0,0-1 0,1 1 0,-1 0 0,0-1 0,1 1 0,-1-1 0,0 1 0,1-1 0,-1 1 0,1-1 0,-1 1 0,0-1 0,1 0 0,-1 1 0,1-1 0,0 0 0,-1 1 0,1-1 0,-1 0 0,1 0 0,-1 1 0,1-1 0,0 0 0,-1 0 0,1 0 0,-1 0 0,1 0 0,0 0 0,-1 0 0,1 0 0,0 0 0,-1 0 0,1 0 0,-1 0 0,1 0 0,0-1 0,-1 1 0,1-1 0,3-1 0,-1 0 0,0-1 0,-1 0 0,1 0 0,4-6 0,1-1 0,10-8-151,-1 1-1,2 1 0,1 0 0,0 1 1,0 2-1,2 0 0,-1 1 1,30-11-1,37-13-6674</inkml:trace>
   <inkml:trace contextRef="#ctx0" brushRef="#br0" timeOffset="2778.27">3153 1533 24575,'1'31'0,"10"54"0,1-1 0,-10 32 0,2 17 0,-4-132 0,0-1 0,0 1 0,1 0 0,-1-1 0,0 1 0,0 0 0,0-1 0,0 1 0,1 0 0,-1-1 0,0 1 0,0 0 0,1-1 0,-1 1 0,1 0 0,-1-1 0,1 1 0,-1-1 0,1 1 0,0 0 0,-1-1 0,1 0 0,-1 0 0,1 0 0,-1 0 0,1 0 0,-1 0 0,1 0 0,-1 0 0,1 0 0,-1 0 0,1 0 0,-1 0 0,1 0 0,-1 0 0,1-1 0,-1 1 0,1 0 0,-1 0 0,0 0 0,1-1 0,0 1 0,22-23 0,109-151 0,14-16 0,-118 152-1365,-21 25-5461</inkml:trace>
   <inkml:trace contextRef="#ctx0" brushRef="#br0" timeOffset="3715.75">3564 1519 24575,'1'3'0,"0"1"0,0-1 0,0 0 0,0 0 0,1 0 0,-1 0 0,1 0 0,3 4 0,5 8 0,-4-1 0,-1 0 0,0 1 0,-1-1 0,-1 1 0,4 30 0,-3 79 0,-4-79 0,0 17 0,1 37 0,-1-98 0,0 0 0,0 0 0,0-1 0,0 1 0,0 0 0,1 0 0,-1 0 0,0 0 0,0 0 0,0 0 0,1 0 0,-1 0 0,1 0 0,-1-1 0,1 1 0,-1 0 0,1 0 0,-1 0 0,2 0 0,-2-1 0,1 0 0,-1 0 0,1 0 0,-1 0 0,1 0 0,-1 0 0,1 0 0,-1 0 0,1 0 0,-1 0 0,1 0 0,-1-1 0,1 1 0,-1 0 0,0 0 0,1 0 0,-1-1 0,1 1 0,-1 0 0,1-1 0,-1 1 0,0 0 0,1-1 0,-1 1 0,1-1 0,23-35 0,64-134 0,4-9 0,-70 140 0,3 2 0,40-50 0,-62 83 0,25-24 0,-27 28 0,0-1 0,-1 0 0,1 1 0,0-1 0,0 1 0,0-1 0,0 1 0,0-1 0,0 1 0,0 0 0,0-1 0,0 1 0,0 0 0,0 0 0,0 0 0,0 0 0,0 0 0,0 0 0,0 0 0,0 0 0,0 0 0,0 0 0,0 1 0,0-1 0,0 0 0,0 1 0,0-1 0,0 1 0,0-1 0,0 1 0,1 1 0,2 2 0,-1 0 0,0 0 0,1 1 0,-2 0 0,1 0 0,-1 0 0,1 0 0,-1 0 0,2 8 0,10 54 0,-12-60 0,3 22 0,-2 0 0,0 0 0,-2 1 0,-1-1 0,-1 0 0,-2 0 0,-1 0 0,-1 0 0,-9 28 0,6-44 0,4-21 0,4-24 0,3 16-170,0 0-1,1 1 0,1 0 1,0 0-1,2 0 0,-1 1 1,17-26-1,6 0-6655</inkml:trace>
-  <inkml:trace contextRef="#ctx0" brushRef="#br0" timeOffset="4130.77">4297 1577 24575,'0'10'0,"0"16"0,0 11 0,0 6 0,0 7 0,0-4 0,0-1 0,-3-9 0,-3-10 0,-3-10 0,-2-15 0,0-10 0,2-9 0,1-6 0,0-4 0,3-2 0,2 4-8191</inkml:trace>
+  <inkml:trace contextRef="#ctx0" brushRef="#br0" timeOffset="4130.76">4297 1577 24575,'0'10'0,"0"16"0,0 11 0,0 6 0,0 7 0,0-4 0,0-1 0,-3-9 0,-3-10 0,-3-10 0,-2-15 0,0-10 0,2-9 0,1-6 0,0-4 0,3-2 0,2 4-8191</inkml:trace>
   <inkml:trace contextRef="#ctx0" brushRef="#br0" timeOffset="4346.2">4488 844 24575,'2'0'0,"4"3"0,0 2 0,0 4 0,-2 3 0,-1-1-8191</inkml:trace>
   <inkml:trace contextRef="#ctx0" brushRef="#br0" timeOffset="5283.38">4723 1210 24575,'4'14'0,"-1"0"0,-1 0 0,0 0 0,-1 0 0,-1 0 0,-2 27 0,1-7 0,-29 370 0,15-303 0,-57 196 0,28-148 0,41-143 0,4-17 0,6-23 0,182-492 0,-182 511 0,17-34 0,-22 45 0,1 0 0,-1 0 0,1 1 0,0-1 0,0 1 0,0 0 0,0 0 0,1 0 0,5-4 0,-9 7 0,1-1 0,0 1 0,0 0 0,0-1 0,0 1 0,0 0 0,0 0 0,0-1 0,0 1 0,0 0 0,-1 0 0,1 0 0,0 0 0,0 0 0,0 0 0,0 0 0,0 1 0,0-1 0,0 0 0,0 1 0,0-1 0,0 0 0,0 1 0,-1-1 0,1 1 0,0-1 0,0 1 0,0-1 0,-1 1 0,1 0 0,0-1 0,-1 1 0,1 0 0,-1 0 0,1 0 0,-1-1 0,1 1 0,-1 0 0,1 0 0,-1 0 0,0 0 0,1 1 0,2 5 0,-1 1 0,0-1 0,0 1 0,1 7 0,4 52 0,-2 0 0,-9 130 0,-7-110 0,6-55 0,-1 37 0,6-69 0,0 0 0,0 0 0,0 1 0,0-1 0,0 0 0,0 0 0,-1 0 0,1 1 0,0-1 0,0 0 0,0 0 0,0 0 0,1 0 0,-1 1 0,0-1 0,0 0 0,0 0 0,0 0 0,0 1 0,0-1 0,0 0 0,0 0 0,0 0 0,0 0 0,0 1 0,1-1 0,-1 0 0,0 0 0,0 0 0,0 0 0,0 0 0,0 0 0,1 1 0,-1-1 0,0 0 0,0 0 0,0 0 0,0 0 0,1 0 0,-1 0 0,0 0 0,0 0 0,0 0 0,1 0 0,-1 0 0,0 0 0,0 0 0,0 0 0,1 0 0,-1 0 0,0 0 0,0 0 0,0 0 0,0 0 0,1 0 0,-1 0 0,0 0 0,0 0 0,0 0 0,0-1 0,1 1 0,-1 0 0,0 0 0,0 0 0,0 0 0,0 0 0,1-1 0,9-6 0,1-1 0,-1 0 0,0-1 0,17-19 0,2-3 0,310-269-1365,-220 212-5461</inkml:trace>
   <inkml:trace contextRef="#ctx0" brushRef="#br0" timeOffset="6219.99">5809 1402 24575,'-2'-2'0,"0"0"0,0 1 0,0 0 0,0-1 0,0 1 0,0 0 0,-1 0 0,1 0 0,0 0 0,-1 1 0,1-1 0,0 1 0,-1-1 0,1 1 0,-1 0 0,1 0 0,0 0 0,-1 0 0,1 0 0,-1 0 0,1 1 0,0 0 0,-1-1 0,1 1 0,0 0 0,-5 2 0,1 0 0,-1 0 0,1 1 0,0 0 0,1 0 0,-1 1 0,1-1 0,0 1 0,-6 7 0,-12 21 0,1 1 0,-35 72 0,28-48 0,8-19 0,-34 71 0,55-108 0,-1 1 0,0-1 0,0 0 0,1 0 0,-1 0 0,1 0 0,0 1 0,-1-1 0,1 3 0,0-5 0,1 0 0,-1 1 0,0-1 0,0 0 0,0 1 0,0-1 0,0 0 0,0 1 0,0-1 0,1 0 0,-1 1 0,0-1 0,0 0 0,0 1 0,1-1 0,-1 0 0,0 0 0,0 1 0,1-1 0,-1 0 0,0 0 0,1 0 0,-1 1 0,0-1 0,1 0 0,-1 0 0,0 0 0,1 0 0,-1 0 0,0 0 0,1 0 0,0 1 0,2-2 0,-1 0 0,1 1 0,0-1 0,0 0 0,-1 0 0,1 0 0,0-1 0,-1 1 0,1-1 0,-1 1 0,0-1 0,3-2 0,19-18 0,-1 0 0,-2-2 0,0 0 0,-1-1 0,-2-1 0,0-1 0,-2-1 0,14-33 0,-30 61 0,17-29 0,-17 29 0,1-1 0,-1 1 0,0-1 0,1 1 0,-1 0 0,1-1 0,-1 1 0,0 0 0,1-1 0,-1 1 0,1 0 0,-1-1 0,1 1 0,-1 0 0,1 0 0,-1 0 0,1-1 0,-1 1 0,2 0 0,-1 0 0,-1 1 0,1-1 0,-1 0 0,1 1 0,-1-1 0,1 1 0,-1-1 0,0 0 0,1 1 0,-1-1 0,0 1 0,1-1 0,-1 1 0,0-1 0,1 1 0,-1 0 0,0-1 0,0 1 0,0-1 0,0 1 0,1-1 0,-1 1 0,0 1 0,3 24 0,0 1 0,-2 52 0,-1-36 0,0 45 0,-15 116 0,9-167 0,0-1 0,-3 0 0,0-1 0,-3 0 0,-1-1 0,-18 35 0,24-54 0,-1-1 0,-1 0 0,0 0 0,-1-1 0,0 0 0,-1-1 0,-1-1 0,0 1 0,0-2 0,-1 1 0,0-2 0,-1 0 0,0 0 0,-1-2 0,0 0 0,0 0 0,-29 8 0,28-11 0,-1 0 0,1-1 0,-1-1 0,-18 1 0,30-3 0,0 0 0,0-1 0,0 1 0,0-1 0,0 0 0,0 0 0,0-1 0,1 1 0,-1-1 0,1 0 0,-1 0 0,1-1 0,0 0 0,0 1 0,0-1 0,0 0 0,0-1 0,-4-4 0,2 0 12,0-1 0,0 0 0,1 0 0,0 0 0,1 0 0,0-1 0,0 0 0,1 0 0,-2-12 0,1-2-507,0-1 0,1-42 0,3 37-6331</inkml:trace>
@@ -6997,7 +7081,7 @@
     </inkml:brush>
   </inkml:definitions>
   <inkml:trace contextRef="#ctx0" brushRef="#br0">523 1 24575,'0'2'0,"-1"1"0,1 0 0,-1 0 0,0 0 0,0 0 0,0 0 0,0-1 0,-1 1 0,1 0 0,-1-1 0,1 1 0,-1-1 0,0 1 0,0-1 0,0 0 0,-1 0 0,-2 2 0,-8 6 0,0-1 0,-16 9 0,8-6 0,-22 20 0,1 1 0,-60 62 0,5-4 0,80-77 0,1 1 0,0 1 0,1 0 0,1 1 0,-20 32 0,30-44 0,1 1 0,0 0 0,0 0 0,1 1 0,0-1 0,0 0 0,0 1 0,1 0 0,0-1 0,0 1 0,1-1 0,0 1 0,0 0 0,1-1 0,0 1 0,0 0 0,0-1 0,1 1 0,0-1 0,1 0 0,-1 0 0,7 10 0,1 0 0,2-1 0,0 0 0,0-1 0,26 22 0,65 44 0,-86-68 0,270 192-1365,-274-195-5461</inkml:trace>
-  <inkml:trace contextRef="#ctx0" brushRef="#br0" timeOffset="770.96">461 838 24575,'0'3'0,"0"0"0,1 0 0,-1 0 0,1-1 0,0 1 0,0 0 0,0 0 0,0 0 0,0-1 0,1 1 0,-1-1 0,4 5 0,30 27 0,-30-30 0,0 1 0,0-1 0,-1 1 0,1 0 0,-1 0 0,0 0 0,5 10 0,-8-13 0,-1 0 0,1 1 0,-1-1 0,1 1 0,-1-1 0,0 1 0,0-1 0,0 1 0,0-1 0,-1 1 0,1-1 0,-1 0 0,1 1 0,-1-1 0,0 0 0,0 1 0,0-1 0,0 0 0,-1 0 0,1 0 0,0 0 0,-1 0 0,0 0 0,-3 3 0,-8 9 0,0-2 0,-2 1 0,1-2 0,-31 19 0,-72 31 0,58-32 0,19-11 34,25-11-500,1 0-1,-19 11 1</inkml:trace>
+  <inkml:trace contextRef="#ctx0" brushRef="#br0" timeOffset="770.95">461 838 24575,'0'3'0,"0"0"0,1 0 0,-1 0 0,1-1 0,0 1 0,0 0 0,0 0 0,0 0 0,0-1 0,1 1 0,-1-1 0,4 5 0,30 27 0,-30-30 0,0 1 0,0-1 0,-1 1 0,1 0 0,-1 0 0,0 0 0,5 10 0,-8-13 0,-1 0 0,1 1 0,-1-1 0,1 1 0,-1-1 0,0 1 0,0-1 0,0 1 0,0-1 0,-1 1 0,1-1 0,-1 0 0,1 1 0,-1-1 0,0 0 0,0 1 0,0-1 0,0 0 0,-1 0 0,1 0 0,0 0 0,-1 0 0,0 0 0,-3 3 0,-8 9 0,0-2 0,-2 1 0,1-2 0,-31 19 0,-72 31 0,58-32 0,19-11 34,25-11-500,1 0-1,-19 11 1</inkml:trace>
 </inkml:ink>
 </file>
 

</xml_diff>

<commit_message>
step 11 : apply changes
</commit_message>
<xml_diff>
--- a/notes/video-overview-notes.docx
+++ b/notes/video-overview-notes.docx
@@ -2958,7 +2958,7 @@
         <mc:AlternateContent>
           <mc:Choice Requires="wps">
             <w:drawing>
-              <wp:anchor distT="0" distB="0" distL="114300" distR="114300" simplePos="0" relativeHeight="251695104" behindDoc="0" locked="0" layoutInCell="1" allowOverlap="1" wp14:anchorId="32A65EE0" wp14:editId="4EA98981">
+              <wp:anchor distT="0" distB="0" distL="114300" distR="114300" simplePos="0" relativeHeight="251695104" behindDoc="0" locked="0" layoutInCell="1" allowOverlap="1" wp14:anchorId="32A65EE0" wp14:editId="4411B72D">
                 <wp:simplePos x="0" y="0"/>
                 <wp:positionH relativeFrom="column">
                   <wp:posOffset>1025525</wp:posOffset>
@@ -2985,21 +2985,21 @@
                         </a:prstGeom>
                         <a:ln>
                           <a:solidFill>
-                            <a:srgbClr val="7597BE"/>
+                            <a:schemeClr val="accent2"/>
                           </a:solidFill>
                           <a:headEnd type="none" w="med" len="med"/>
                           <a:tailEnd type="arrow" w="med" len="med"/>
                         </a:ln>
                       </wps:spPr>
                       <wps:style>
-                        <a:lnRef idx="3">
-                          <a:schemeClr val="accent1"/>
+                        <a:lnRef idx="1">
+                          <a:schemeClr val="accent2"/>
                         </a:lnRef>
                         <a:fillRef idx="0">
-                          <a:schemeClr val="accent1"/>
+                          <a:schemeClr val="accent2"/>
                         </a:fillRef>
-                        <a:effectRef idx="2">
-                          <a:schemeClr val="accent1"/>
+                        <a:effectRef idx="0">
+                          <a:schemeClr val="accent2"/>
                         </a:effectRef>
                         <a:fontRef idx="minor">
                           <a:schemeClr val="tx1"/>
@@ -3020,11 +3020,11 @@
           </mc:Choice>
           <mc:Fallback>
             <w:pict>
-              <v:shapetype w14:anchorId="3A76793D" id="_x0000_t32" coordsize="21600,21600" o:spt="32" o:oned="t" path="m,l21600,21600e" filled="f">
+              <v:shapetype w14:anchorId="0517E29C" id="_x0000_t32" coordsize="21600,21600" o:spt="32" o:oned="t" path="m,l21600,21600e" filled="f">
                 <v:path arrowok="t" fillok="f" o:connecttype="none"/>
                 <o:lock v:ext="edit" shapetype="t"/>
               </v:shapetype>
-              <v:shape id="Straight Arrow Connector 66" o:spid="_x0000_s1026" type="#_x0000_t32" style="position:absolute;margin-left:80.75pt;margin-top:5.15pt;width:75.7pt;height:48.2pt;rotation:180;flip:y;z-index:251695104;visibility:visible;mso-wrap-style:square;mso-width-percent:0;mso-height-percent:0;mso-wrap-distance-left:9pt;mso-wrap-distance-top:0;mso-wrap-distance-right:9pt;mso-wrap-distance-bottom:0;mso-position-horizontal:absolute;mso-position-horizontal-relative:text;mso-position-vertical:absolute;mso-position-vertical-relative:text;mso-width-percent:0;mso-height-percent:0;mso-width-relative:margin;mso-height-relative:margin" o:gfxdata="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" strokecolor="#7597be" strokeweight="1.5pt">
+              <v:shape id="Straight Arrow Connector 66" o:spid="_x0000_s1026" type="#_x0000_t32" style="position:absolute;margin-left:80.75pt;margin-top:5.15pt;width:75.7pt;height:48.2pt;rotation:180;flip:y;z-index:251695104;visibility:visible;mso-wrap-style:square;mso-width-percent:0;mso-height-percent:0;mso-wrap-distance-left:9pt;mso-wrap-distance-top:0;mso-wrap-distance-right:9pt;mso-wrap-distance-bottom:0;mso-position-horizontal:absolute;mso-position-horizontal-relative:text;mso-position-vertical:absolute;mso-position-vertical-relative:text;mso-width-percent:0;mso-height-percent:0;mso-width-relative:margin;mso-height-relative:margin" o:gfxdata="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" strokecolor="#ed7d31 [3205]" strokeweight=".5pt">
                 <v:stroke endarrow="open" joinstyle="miter"/>
               </v:shape>
             </w:pict>
@@ -4833,6 +4833,203 @@
             </w:pict>
           </mc:Fallback>
         </mc:AlternateContent>
+      </w:r>
+    </w:p>
+    <w:p>
+      <w:pPr>
+        <w:bidi/>
+        <w:rPr>
+          <w:sz w:val="56"/>
+          <w:szCs w:val="56"/>
+          <w:lang w:bidi="fa-IR"/>
+        </w:rPr>
+      </w:pPr>
+      <w:proofErr w:type="gramStart"/>
+      <w:r>
+        <w:rPr>
+          <w:sz w:val="56"/>
+          <w:szCs w:val="56"/>
+          <w:lang w:bidi="fa-IR"/>
+        </w:rPr>
+        <w:t>  Definition</w:t>
+      </w:r>
+      <w:proofErr w:type="gramEnd"/>
+      <w:r>
+        <w:rPr>
+          <w:sz w:val="56"/>
+          <w:szCs w:val="56"/>
+          <w:lang w:bidi="fa-IR"/>
+        </w:rPr>
+        <w:t xml:space="preserve"> of norm</w:t>
+      </w:r>
+    </w:p>
+    <w:p>
+      <w:pPr>
+        <w:bidi/>
+        <w:rPr>
+          <w:sz w:val="56"/>
+          <w:szCs w:val="56"/>
+          <w:lang w:bidi="fa-IR"/>
+        </w:rPr>
+      </w:pPr>
+      <w:proofErr w:type="gramStart"/>
+      <w:r>
+        <w:rPr>
+          <w:sz w:val="56"/>
+          <w:szCs w:val="56"/>
+          <w:lang w:bidi="fa-IR"/>
+        </w:rPr>
+        <w:t>  Geometric</w:t>
+      </w:r>
+      <w:proofErr w:type="gramEnd"/>
+      <w:r>
+        <w:rPr>
+          <w:sz w:val="56"/>
+          <w:szCs w:val="56"/>
+          <w:lang w:bidi="fa-IR"/>
+        </w:rPr>
+        <w:t xml:space="preserve"> meaning</w:t>
+      </w:r>
+    </w:p>
+    <w:p>
+      <w:pPr>
+        <w:bidi/>
+        <w:rPr>
+          <w:sz w:val="56"/>
+          <w:szCs w:val="56"/>
+          <w:lang w:bidi="fa-IR"/>
+        </w:rPr>
+      </w:pPr>
+      <w:proofErr w:type="gramStart"/>
+      <w:r>
+        <w:rPr>
+          <w:sz w:val="56"/>
+          <w:szCs w:val="56"/>
+          <w:lang w:bidi="fa-IR"/>
+        </w:rPr>
+        <w:lastRenderedPageBreak/>
+        <w:t>  Unit</w:t>
+      </w:r>
+      <w:proofErr w:type="gramEnd"/>
+      <w:r>
+        <w:rPr>
+          <w:sz w:val="56"/>
+          <w:szCs w:val="56"/>
+          <w:lang w:bidi="fa-IR"/>
+        </w:rPr>
+        <w:t xml:space="preserve"> ball idea</w:t>
+      </w:r>
+    </w:p>
+    <w:p>
+      <w:pPr>
+        <w:bidi/>
+        <w:rPr>
+          <w:sz w:val="56"/>
+          <w:szCs w:val="56"/>
+          <w:lang w:bidi="fa-IR"/>
+        </w:rPr>
+      </w:pPr>
+      <w:proofErr w:type="gramStart"/>
+      <w:r>
+        <w:rPr>
+          <w:sz w:val="56"/>
+          <w:szCs w:val="56"/>
+          <w:lang w:bidi="fa-IR"/>
+        </w:rPr>
+        <w:t>  ℓ</w:t>
+      </w:r>
+      <w:proofErr w:type="gramEnd"/>
+      <w:r>
+        <w:rPr>
+          <w:sz w:val="56"/>
+          <w:szCs w:val="56"/>
+          <w:lang w:bidi="fa-IR"/>
+        </w:rPr>
+        <w:t>¹, ℓ², ℓ∞ comparison</w:t>
+      </w:r>
+    </w:p>
+    <w:p>
+      <w:pPr>
+        <w:bidi/>
+        <w:rPr>
+          <w:sz w:val="56"/>
+          <w:szCs w:val="56"/>
+          <w:lang w:bidi="fa-IR"/>
+        </w:rPr>
+      </w:pPr>
+      <w:proofErr w:type="gramStart"/>
+      <w:r>
+        <w:rPr>
+          <w:sz w:val="56"/>
+          <w:szCs w:val="56"/>
+          <w:lang w:bidi="fa-IR"/>
+        </w:rPr>
+        <w:t>  Animation</w:t>
+      </w:r>
+      <w:proofErr w:type="gramEnd"/>
+      <w:r>
+        <w:rPr>
+          <w:sz w:val="56"/>
+          <w:szCs w:val="56"/>
+          <w:lang w:bidi="fa-IR"/>
+        </w:rPr>
+        <w:t xml:space="preserve"> of p-norm</w:t>
+      </w:r>
+    </w:p>
+    <w:p>
+      <w:pPr>
+        <w:bidi/>
+        <w:rPr>
+          <w:sz w:val="56"/>
+          <w:szCs w:val="56"/>
+          <w:lang w:bidi="fa-IR"/>
+        </w:rPr>
+      </w:pPr>
+      <w:proofErr w:type="gramStart"/>
+      <w:r>
+        <w:rPr>
+          <w:sz w:val="56"/>
+          <w:szCs w:val="56"/>
+          <w:lang w:bidi="fa-IR"/>
+        </w:rPr>
+        <w:t>  Small</w:t>
+      </w:r>
+      <w:proofErr w:type="gramEnd"/>
+      <w:r>
+        <w:rPr>
+          <w:sz w:val="56"/>
+          <w:szCs w:val="56"/>
+          <w:lang w:bidi="fa-IR"/>
+        </w:rPr>
+        <w:t xml:space="preserve"> example computation</w:t>
+      </w:r>
+    </w:p>
+    <w:p>
+      <w:pPr>
+        <w:bidi/>
+        <w:rPr>
+          <w:sz w:val="56"/>
+          <w:szCs w:val="56"/>
+          <w:lang w:bidi="fa-IR"/>
+        </w:rPr>
+      </w:pPr>
+      <w:proofErr w:type="gramStart"/>
+      <w:r>
+        <w:rPr>
+          <w:sz w:val="56"/>
+          <w:szCs w:val="56"/>
+          <w:lang w:bidi="fa-IR"/>
+        </w:rPr>
+        <w:t>  Short</w:t>
+      </w:r>
+      <w:proofErr w:type="gramEnd"/>
+      <w:r>
+        <w:rPr>
+          <w:sz w:val="56"/>
+          <w:szCs w:val="56"/>
+          <w:lang w:bidi="fa-IR"/>
+        </w:rPr>
+        <w:t xml:space="preserve"> teaser about Banach spaces</w:t>
       </w:r>
     </w:p>
     <w:p>
@@ -5458,7 +5655,6 @@
   <w:style w:type="character" w:default="1" w:styleId="DefaultParagraphFont">
     <w:name w:val="Default Paragraph Font"/>
     <w:uiPriority w:val="1"/>
-    <w:semiHidden/>
     <w:unhideWhenUsed/>
   </w:style>
   <w:style w:type="table" w:default="1" w:styleId="TableNormal">

</xml_diff>

<commit_message>
step 12 : apply more changes
</commit_message>
<xml_diff>
--- a/notes/video-overview-notes.docx
+++ b/notes/video-overview-notes.docx
@@ -1701,6 +1701,78 @@
           <w:noProof/>
           <w:sz w:val="56"/>
           <w:szCs w:val="56"/>
+          <w:lang w:bidi="fa-IR"/>
+        </w:rPr>
+        <mc:AlternateContent>
+          <mc:Choice Requires="wps">
+            <w:drawing>
+              <wp:anchor distT="0" distB="0" distL="114300" distR="114300" simplePos="0" relativeHeight="251824128" behindDoc="0" locked="0" layoutInCell="1" allowOverlap="1" wp14:anchorId="21FDF6CC" wp14:editId="732C2E40">
+                <wp:simplePos x="0" y="0"/>
+                <wp:positionH relativeFrom="column">
+                  <wp:posOffset>-228277</wp:posOffset>
+                </wp:positionH>
+                <wp:positionV relativeFrom="paragraph">
+                  <wp:posOffset>115015</wp:posOffset>
+                </wp:positionV>
+                <wp:extent cx="825489" cy="655408"/>
+                <wp:effectExtent l="0" t="0" r="13335" b="11430"/>
+                <wp:wrapNone/>
+                <wp:docPr id="350412935" name="Oval 22"/>
+                <wp:cNvGraphicFramePr/>
+                <a:graphic xmlns:a="http://schemas.openxmlformats.org/drawingml/2006/main">
+                  <a:graphicData uri="http://schemas.microsoft.com/office/word/2010/wordprocessingShape">
+                    <wps:wsp>
+                      <wps:cNvSpPr/>
+                      <wps:spPr>
+                        <a:xfrm>
+                          <a:off x="0" y="0"/>
+                          <a:ext cx="825489" cy="655408"/>
+                        </a:xfrm>
+                        <a:prstGeom prst="ellipse">
+                          <a:avLst/>
+                        </a:prstGeom>
+                        <a:ln/>
+                      </wps:spPr>
+                      <wps:style>
+                        <a:lnRef idx="2">
+                          <a:schemeClr val="accent4"/>
+                        </a:lnRef>
+                        <a:fillRef idx="1">
+                          <a:schemeClr val="lt1"/>
+                        </a:fillRef>
+                        <a:effectRef idx="0">
+                          <a:schemeClr val="accent4"/>
+                        </a:effectRef>
+                        <a:fontRef idx="minor">
+                          <a:schemeClr val="dk1"/>
+                        </a:fontRef>
+                      </wps:style>
+                      <wps:bodyPr rot="0" spcFirstLastPara="0" vertOverflow="overflow" horzOverflow="overflow" vert="horz" wrap="square" lIns="91440" tIns="45720" rIns="91440" bIns="45720" numCol="1" spcCol="0" rtlCol="0" fromWordArt="0" anchor="ctr" anchorCtr="0" forceAA="0" compatLnSpc="1">
+                        <a:prstTxWarp prst="textNoShape">
+                          <a:avLst/>
+                        </a:prstTxWarp>
+                        <a:noAutofit/>
+                      </wps:bodyPr>
+                    </wps:wsp>
+                  </a:graphicData>
+                </a:graphic>
+              </wp:anchor>
+            </w:drawing>
+          </mc:Choice>
+          <mc:Fallback>
+            <w:pict>
+              <v:oval w14:anchorId="6F04FA2A" id="Oval 22" o:spid="_x0000_s1026" style="position:absolute;margin-left:-17.95pt;margin-top:9.05pt;width:65pt;height:51.6pt;z-index:251824128;visibility:visible;mso-wrap-style:square;mso-wrap-distance-left:9pt;mso-wrap-distance-top:0;mso-wrap-distance-right:9pt;mso-wrap-distance-bottom:0;mso-position-horizontal:absolute;mso-position-horizontal-relative:text;mso-position-vertical:absolute;mso-position-vertical-relative:text;v-text-anchor:middle" o:gfxdata="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" fillcolor="white [3201]" strokecolor="#ffc000 [3207]" strokeweight="1pt">
+                <v:stroke joinstyle="miter"/>
+              </v:oval>
+            </w:pict>
+          </mc:Fallback>
+        </mc:AlternateContent>
+      </w:r>
+      <w:r>
+        <w:rPr>
+          <w:noProof/>
+          <w:sz w:val="56"/>
+          <w:szCs w:val="56"/>
           <w:rtl/>
           <w:lang w:val="fa-IR" w:bidi="fa-IR"/>
         </w:rPr>
@@ -3020,7 +3092,7 @@
           </mc:Choice>
           <mc:Fallback>
             <w:pict>
-              <v:shapetype w14:anchorId="0517E29C" id="_x0000_t32" coordsize="21600,21600" o:spt="32" o:oned="t" path="m,l21600,21600e" filled="f">
+              <v:shapetype w14:anchorId="0E4ECFA9" id="_x0000_t32" coordsize="21600,21600" o:spt="32" o:oned="t" path="m,l21600,21600e" filled="f">
                 <v:path arrowok="t" fillok="f" o:connecttype="none"/>
                 <o:lock v:ext="edit" shapetype="t"/>
               </v:shapetype>

</xml_diff>

<commit_message>
step 14 : add notes
</commit_message>
<xml_diff>
--- a/notes/video-overview-notes.docx
+++ b/notes/video-overview-notes.docx
@@ -2910,7 +2910,7 @@
         <mc:AlternateContent>
           <mc:Choice Requires="wps">
             <w:drawing>
-              <wp:anchor distT="0" distB="0" distL="114300" distR="114300" simplePos="0" relativeHeight="251712512" behindDoc="0" locked="0" layoutInCell="1" allowOverlap="1" wp14:anchorId="56116677" wp14:editId="795F0F89">
+              <wp:anchor distT="0" distB="0" distL="114300" distR="114300" simplePos="0" relativeHeight="251712512" behindDoc="0" locked="0" layoutInCell="1" allowOverlap="1" wp14:anchorId="56116677" wp14:editId="187209BE">
                 <wp:simplePos x="0" y="0"/>
                 <wp:positionH relativeFrom="column">
                   <wp:posOffset>1102360</wp:posOffset>
@@ -2937,7 +2937,7 @@
                         </a:prstGeom>
                         <a:ln w="9525" cap="flat" cmpd="sng" algn="ctr">
                           <a:solidFill>
-                            <a:srgbClr val="7597BE"/>
+                            <a:srgbClr val="192C4F"/>
                           </a:solidFill>
                           <a:prstDash val="dash"/>
                           <a:round/>
@@ -2974,7 +2974,11 @@
           </mc:Choice>
           <mc:Fallback>
             <w:pict>
-              <v:shape w14:anchorId="56CB1C99" id="Straight Arrow Connector 66" o:spid="_x0000_s1026" type="#_x0000_t32" style="position:absolute;margin-left:86.8pt;margin-top:31.3pt;width:73.7pt;height:50.05pt;rotation:180;flip:y;z-index:251712512;visibility:visible;mso-wrap-style:square;mso-width-percent:0;mso-height-percent:0;mso-wrap-distance-left:9pt;mso-wrap-distance-top:0;mso-wrap-distance-right:9pt;mso-wrap-distance-bottom:0;mso-position-horizontal:absolute;mso-position-horizontal-relative:text;mso-position-vertical:absolute;mso-position-vertical-relative:text;mso-width-percent:0;mso-height-percent:0;mso-width-relative:margin;mso-height-relative:margin" o:gfxdata="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" strokecolor="#7597be">
+              <v:shapetype w14:anchorId="48B5B736" id="_x0000_t32" coordsize="21600,21600" o:spt="32" o:oned="t" path="m,l21600,21600e" filled="f">
+                <v:path arrowok="t" fillok="f" o:connecttype="none"/>
+                <o:lock v:ext="edit" shapetype="t"/>
+              </v:shapetype>
+              <v:shape id="Straight Arrow Connector 66" o:spid="_x0000_s1026" type="#_x0000_t32" style="position:absolute;margin-left:86.8pt;margin-top:31.3pt;width:73.7pt;height:50.05pt;rotation:180;flip:y;z-index:251712512;visibility:visible;mso-wrap-style:square;mso-width-percent:0;mso-height-percent:0;mso-wrap-distance-left:9pt;mso-wrap-distance-top:0;mso-wrap-distance-right:9pt;mso-wrap-distance-bottom:0;mso-position-horizontal:absolute;mso-position-horizontal-relative:text;mso-position-vertical:absolute;mso-position-vertical-relative:text;mso-width-percent:0;mso-height-percent:0;mso-width-relative:margin;mso-height-relative:margin" o:gfxdata="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" strokecolor="#192c4f">
                 <v:stroke dashstyle="dash"/>
               </v:shape>
             </w:pict>
@@ -5727,6 +5731,7 @@
   <w:style w:type="character" w:default="1" w:styleId="DefaultParagraphFont">
     <w:name w:val="Default Paragraph Font"/>
     <w:uiPriority w:val="1"/>
+    <w:semiHidden/>
     <w:unhideWhenUsed/>
   </w:style>
   <w:style w:type="table" w:default="1" w:styleId="TableNormal">

</xml_diff>